<commit_message>
renderizacao de lista em componente
</commit_message>
<xml_diff>
--- a/React.docx
+++ b/React.docx
@@ -3885,7 +3885,7 @@
           <w:szCs w:val="24"/>
         </w:rPr>
       </w:pPr>
-      <w:hyperlink r:id="rId5" w:history="1">
+      <w:hyperlink r:id="rId8" w:history="1">
         <w:r>
           <w:rPr>
             <w:rStyle w:val="Hyperlink"/>
@@ -3932,7 +3932,7 @@
           <w:szCs w:val="24"/>
         </w:rPr>
       </w:pPr>
-      <w:hyperlink r:id="rId6" w:history="1">
+      <w:hyperlink r:id="rId9" w:history="1">
         <w:r>
           <w:rPr>
             <w:rStyle w:val="Hyperlink"/>
@@ -7307,7 +7307,7 @@
                     </pic:cNvPicPr>
                   </pic:nvPicPr>
                   <pic:blipFill>
-                    <a:blip r:embed="rId7">
+                    <a:blip r:embed="rId10">
                       <a:extLst>
                         <a:ext uri="{28A0092B-C50C-407E-A947-70E740481C1C}">
                           <a14:useLocalDpi xmlns:a14="http://schemas.microsoft.com/office/drawing/2010/main" val="0"/>
@@ -25045,9 +25045,9 @@
           <w:szCs w:val="24"/>
           <w:lang w:eastAsia="pt-BR"/>
         </w:rPr>
-        <w:t xml:space="preserve">, um exemplo, uma checagem não teria que ser feita em todas as </w:t>
-      </w:r>
-      <w:proofErr w:type="spellStart"/>
+        <w:t xml:space="preserve">, </w:t>
+      </w:r>
+      <w:proofErr w:type="gramStart"/>
       <w:r>
         <w:rPr>
           <w:rFonts w:ascii="Arial" w:hAnsi="Arial" w:cs="Arial"/>
@@ -25056,6 +25056,28 @@
           <w:szCs w:val="24"/>
           <w:lang w:eastAsia="pt-BR"/>
         </w:rPr>
+        <w:t>um exemplo, uma checagem não teria</w:t>
+      </w:r>
+      <w:proofErr w:type="gramEnd"/>
+      <w:r>
+        <w:rPr>
+          <w:rFonts w:ascii="Arial" w:hAnsi="Arial" w:cs="Arial"/>
+          <w:color w:val="000000" w:themeColor="text1"/>
+          <w:sz w:val="24"/>
+          <w:szCs w:val="24"/>
+          <w:lang w:eastAsia="pt-BR"/>
+        </w:rPr>
+        <w:t xml:space="preserve"> que ser feita em todas as </w:t>
+      </w:r>
+      <w:proofErr w:type="spellStart"/>
+      <w:r>
+        <w:rPr>
+          <w:rFonts w:ascii="Arial" w:hAnsi="Arial" w:cs="Arial"/>
+          <w:color w:val="000000" w:themeColor="text1"/>
+          <w:sz w:val="24"/>
+          <w:szCs w:val="24"/>
+          <w:lang w:eastAsia="pt-BR"/>
+        </w:rPr>
         <w:t>divs</w:t>
       </w:r>
       <w:proofErr w:type="spellEnd"/>
@@ -25098,6 +25120,4338 @@
           <w:lang w:eastAsia="pt-BR"/>
         </w:rPr>
         <w:t>.</w:t>
+      </w:r>
+    </w:p>
+    <w:p>
+      <w:pPr>
+        <w:tabs>
+          <w:tab w:val="left" w:pos="3206"/>
+        </w:tabs>
+        <w:jc w:val="both"/>
+        <w:rPr>
+          <w:rFonts w:ascii="Arial" w:hAnsi="Arial" w:cs="Arial"/>
+          <w:b/>
+          <w:bCs/>
+          <w:color w:val="000000" w:themeColor="text1"/>
+          <w:sz w:val="24"/>
+          <w:szCs w:val="24"/>
+          <w:lang w:eastAsia="pt-BR"/>
+        </w:rPr>
+      </w:pPr>
+    </w:p>
+    <w:p>
+      <w:pPr>
+        <w:tabs>
+          <w:tab w:val="left" w:pos="3206"/>
+        </w:tabs>
+        <w:jc w:val="both"/>
+        <w:rPr>
+          <w:rFonts w:ascii="Arial" w:hAnsi="Arial" w:cs="Arial"/>
+          <w:b/>
+          <w:bCs/>
+          <w:color w:val="000000" w:themeColor="text1"/>
+          <w:sz w:val="24"/>
+          <w:szCs w:val="24"/>
+          <w:lang w:eastAsia="pt-BR"/>
+        </w:rPr>
+      </w:pPr>
+      <w:r>
+        <w:rPr>
+          <w:rFonts w:ascii="Arial" w:hAnsi="Arial" w:cs="Arial"/>
+          <w:b/>
+          <w:bCs/>
+          <w:color w:val="000000" w:themeColor="text1"/>
+          <w:sz w:val="24"/>
+          <w:szCs w:val="24"/>
+          <w:lang w:eastAsia="pt-BR"/>
+        </w:rPr>
+        <w:t>Componente</w:t>
+      </w:r>
+    </w:p>
+    <w:p>
+      <w:pPr>
+        <w:shd w:val="clear" w:color="auto" w:fill="1E1E1E"/>
+        <w:spacing w:after="0" w:line="285" w:lineRule="atLeast"/>
+        <w:rPr>
+          <w:rFonts w:ascii="Consolas" w:eastAsia="Times New Roman" w:hAnsi="Consolas" w:cs="Times New Roman"/>
+          <w:color w:val="D4D4D4"/>
+          <w:kern w:val="0"/>
+          <w:sz w:val="21"/>
+          <w:szCs w:val="21"/>
+          <w:lang w:eastAsia="pt-BR"/>
+          <w14:ligatures w14:val="none"/>
+        </w:rPr>
+      </w:pPr>
+      <w:proofErr w:type="spellStart"/>
+      <w:r>
+        <w:rPr>
+          <w:rFonts w:ascii="Consolas" w:eastAsia="Times New Roman" w:hAnsi="Consolas" w:cs="Times New Roman"/>
+          <w:color w:val="569CD6"/>
+          <w:kern w:val="0"/>
+          <w:sz w:val="21"/>
+          <w:szCs w:val="21"/>
+          <w:lang w:eastAsia="pt-BR"/>
+          <w14:ligatures w14:val="none"/>
+        </w:rPr>
+        <w:t>const</w:t>
+      </w:r>
+      <w:proofErr w:type="spellEnd"/>
+      <w:r>
+        <w:rPr>
+          <w:rFonts w:ascii="Consolas" w:eastAsia="Times New Roman" w:hAnsi="Consolas" w:cs="Times New Roman"/>
+          <w:color w:val="D4D4D4"/>
+          <w:kern w:val="0"/>
+          <w:sz w:val="21"/>
+          <w:szCs w:val="21"/>
+          <w:lang w:eastAsia="pt-BR"/>
+          <w14:ligatures w14:val="none"/>
+        </w:rPr>
+        <w:t xml:space="preserve"> </w:t>
+      </w:r>
+      <w:proofErr w:type="spellStart"/>
+      <w:r>
+        <w:rPr>
+          <w:rFonts w:ascii="Consolas" w:eastAsia="Times New Roman" w:hAnsi="Consolas" w:cs="Times New Roman"/>
+          <w:color w:val="DCDCAA"/>
+          <w:kern w:val="0"/>
+          <w:sz w:val="21"/>
+          <w:szCs w:val="21"/>
+          <w:lang w:eastAsia="pt-BR"/>
+          <w14:ligatures w14:val="none"/>
+        </w:rPr>
+        <w:t>CarDetails</w:t>
+      </w:r>
+      <w:proofErr w:type="spellEnd"/>
+      <w:r>
+        <w:rPr>
+          <w:rFonts w:ascii="Consolas" w:eastAsia="Times New Roman" w:hAnsi="Consolas" w:cs="Times New Roman"/>
+          <w:color w:val="D4D4D4"/>
+          <w:kern w:val="0"/>
+          <w:sz w:val="21"/>
+          <w:szCs w:val="21"/>
+          <w:lang w:eastAsia="pt-BR"/>
+          <w14:ligatures w14:val="none"/>
+        </w:rPr>
+        <w:t xml:space="preserve"> = ({</w:t>
+      </w:r>
+      <w:proofErr w:type="spellStart"/>
+      <w:r>
+        <w:rPr>
+          <w:rFonts w:ascii="Consolas" w:eastAsia="Times New Roman" w:hAnsi="Consolas" w:cs="Times New Roman"/>
+          <w:color w:val="9CDCFE"/>
+          <w:kern w:val="0"/>
+          <w:sz w:val="21"/>
+          <w:szCs w:val="21"/>
+          <w:lang w:eastAsia="pt-BR"/>
+          <w14:ligatures w14:val="none"/>
+        </w:rPr>
+        <w:t>brand</w:t>
+      </w:r>
+      <w:proofErr w:type="spellEnd"/>
+      <w:r>
+        <w:rPr>
+          <w:rFonts w:ascii="Consolas" w:eastAsia="Times New Roman" w:hAnsi="Consolas" w:cs="Times New Roman"/>
+          <w:color w:val="D4D4D4"/>
+          <w:kern w:val="0"/>
+          <w:sz w:val="21"/>
+          <w:szCs w:val="21"/>
+          <w:lang w:eastAsia="pt-BR"/>
+          <w14:ligatures w14:val="none"/>
+        </w:rPr>
+        <w:t xml:space="preserve">, </w:t>
+      </w:r>
+      <w:r>
+        <w:rPr>
+          <w:rFonts w:ascii="Consolas" w:eastAsia="Times New Roman" w:hAnsi="Consolas" w:cs="Times New Roman"/>
+          <w:color w:val="9CDCFE"/>
+          <w:kern w:val="0"/>
+          <w:sz w:val="21"/>
+          <w:szCs w:val="21"/>
+          <w:lang w:eastAsia="pt-BR"/>
+          <w14:ligatures w14:val="none"/>
+        </w:rPr>
+        <w:t>km</w:t>
+      </w:r>
+      <w:r>
+        <w:rPr>
+          <w:rFonts w:ascii="Consolas" w:eastAsia="Times New Roman" w:hAnsi="Consolas" w:cs="Times New Roman"/>
+          <w:color w:val="D4D4D4"/>
+          <w:kern w:val="0"/>
+          <w:sz w:val="21"/>
+          <w:szCs w:val="21"/>
+          <w:lang w:eastAsia="pt-BR"/>
+          <w14:ligatures w14:val="none"/>
+        </w:rPr>
+        <w:t xml:space="preserve">, </w:t>
+      </w:r>
+      <w:r>
+        <w:rPr>
+          <w:rFonts w:ascii="Consolas" w:eastAsia="Times New Roman" w:hAnsi="Consolas" w:cs="Times New Roman"/>
+          <w:color w:val="9CDCFE"/>
+          <w:kern w:val="0"/>
+          <w:sz w:val="21"/>
+          <w:szCs w:val="21"/>
+          <w:lang w:eastAsia="pt-BR"/>
+          <w14:ligatures w14:val="none"/>
+        </w:rPr>
+        <w:t>color</w:t>
+      </w:r>
+      <w:r>
+        <w:rPr>
+          <w:rFonts w:ascii="Consolas" w:eastAsia="Times New Roman" w:hAnsi="Consolas" w:cs="Times New Roman"/>
+          <w:color w:val="D4D4D4"/>
+          <w:kern w:val="0"/>
+          <w:sz w:val="21"/>
+          <w:szCs w:val="21"/>
+          <w:lang w:eastAsia="pt-BR"/>
+          <w14:ligatures w14:val="none"/>
+        </w:rPr>
+        <w:t xml:space="preserve">, </w:t>
+      </w:r>
+      <w:proofErr w:type="spellStart"/>
+      <w:r>
+        <w:rPr>
+          <w:rFonts w:ascii="Consolas" w:eastAsia="Times New Roman" w:hAnsi="Consolas" w:cs="Times New Roman"/>
+          <w:color w:val="9CDCFE"/>
+          <w:kern w:val="0"/>
+          <w:sz w:val="21"/>
+          <w:szCs w:val="21"/>
+          <w:lang w:eastAsia="pt-BR"/>
+          <w14:ligatures w14:val="none"/>
+        </w:rPr>
+        <w:t>newCar</w:t>
+      </w:r>
+      <w:proofErr w:type="spellEnd"/>
+      <w:r>
+        <w:rPr>
+          <w:rFonts w:ascii="Consolas" w:eastAsia="Times New Roman" w:hAnsi="Consolas" w:cs="Times New Roman"/>
+          <w:color w:val="D4D4D4"/>
+          <w:kern w:val="0"/>
+          <w:sz w:val="21"/>
+          <w:szCs w:val="21"/>
+          <w:lang w:eastAsia="pt-BR"/>
+          <w14:ligatures w14:val="none"/>
+        </w:rPr>
+        <w:t xml:space="preserve">}) </w:t>
+      </w:r>
+      <w:r>
+        <w:rPr>
+          <w:rFonts w:ascii="Consolas" w:eastAsia="Times New Roman" w:hAnsi="Consolas" w:cs="Times New Roman"/>
+          <w:color w:val="569CD6"/>
+          <w:kern w:val="0"/>
+          <w:sz w:val="21"/>
+          <w:szCs w:val="21"/>
+          <w:lang w:eastAsia="pt-BR"/>
+          <w14:ligatures w14:val="none"/>
+        </w:rPr>
+        <w:t>=&gt;</w:t>
+      </w:r>
+      <w:r>
+        <w:rPr>
+          <w:rFonts w:ascii="Consolas" w:eastAsia="Times New Roman" w:hAnsi="Consolas" w:cs="Times New Roman"/>
+          <w:color w:val="D4D4D4"/>
+          <w:kern w:val="0"/>
+          <w:sz w:val="21"/>
+          <w:szCs w:val="21"/>
+          <w:lang w:eastAsia="pt-BR"/>
+          <w14:ligatures w14:val="none"/>
+        </w:rPr>
+        <w:t xml:space="preserve"> {</w:t>
+      </w:r>
+    </w:p>
+    <w:p>
+      <w:pPr>
+        <w:shd w:val="clear" w:color="auto" w:fill="1E1E1E"/>
+        <w:spacing w:after="0" w:line="285" w:lineRule="atLeast"/>
+        <w:rPr>
+          <w:rFonts w:ascii="Consolas" w:eastAsia="Times New Roman" w:hAnsi="Consolas" w:cs="Times New Roman"/>
+          <w:color w:val="D4D4D4"/>
+          <w:kern w:val="0"/>
+          <w:sz w:val="21"/>
+          <w:szCs w:val="21"/>
+          <w:lang w:eastAsia="pt-BR"/>
+          <w14:ligatures w14:val="none"/>
+        </w:rPr>
+      </w:pPr>
+      <w:r>
+        <w:rPr>
+          <w:rFonts w:ascii="Consolas" w:eastAsia="Times New Roman" w:hAnsi="Consolas" w:cs="Times New Roman"/>
+          <w:color w:val="D4D4D4"/>
+          <w:kern w:val="0"/>
+          <w:sz w:val="21"/>
+          <w:szCs w:val="21"/>
+          <w:lang w:eastAsia="pt-BR"/>
+          <w14:ligatures w14:val="none"/>
+        </w:rPr>
+        <w:lastRenderedPageBreak/>
+        <w:t xml:space="preserve">    </w:t>
+      </w:r>
+      <w:proofErr w:type="spellStart"/>
+      <w:r>
+        <w:rPr>
+          <w:rFonts w:ascii="Consolas" w:eastAsia="Times New Roman" w:hAnsi="Consolas" w:cs="Times New Roman"/>
+          <w:color w:val="C586C0"/>
+          <w:kern w:val="0"/>
+          <w:sz w:val="21"/>
+          <w:szCs w:val="21"/>
+          <w:lang w:eastAsia="pt-BR"/>
+          <w14:ligatures w14:val="none"/>
+        </w:rPr>
+        <w:t>return</w:t>
+      </w:r>
+      <w:proofErr w:type="spellEnd"/>
+      <w:r>
+        <w:rPr>
+          <w:rFonts w:ascii="Consolas" w:eastAsia="Times New Roman" w:hAnsi="Consolas" w:cs="Times New Roman"/>
+          <w:color w:val="D4D4D4"/>
+          <w:kern w:val="0"/>
+          <w:sz w:val="21"/>
+          <w:szCs w:val="21"/>
+          <w:lang w:eastAsia="pt-BR"/>
+          <w14:ligatures w14:val="none"/>
+        </w:rPr>
+        <w:t xml:space="preserve"> (</w:t>
+      </w:r>
+    </w:p>
+    <w:p>
+      <w:pPr>
+        <w:shd w:val="clear" w:color="auto" w:fill="1E1E1E"/>
+        <w:spacing w:after="0" w:line="285" w:lineRule="atLeast"/>
+        <w:rPr>
+          <w:rFonts w:ascii="Consolas" w:eastAsia="Times New Roman" w:hAnsi="Consolas" w:cs="Times New Roman"/>
+          <w:color w:val="D4D4D4"/>
+          <w:kern w:val="0"/>
+          <w:sz w:val="21"/>
+          <w:szCs w:val="21"/>
+          <w:lang w:eastAsia="pt-BR"/>
+          <w14:ligatures w14:val="none"/>
+        </w:rPr>
+      </w:pPr>
+      <w:r>
+        <w:rPr>
+          <w:rFonts w:ascii="Consolas" w:eastAsia="Times New Roman" w:hAnsi="Consolas" w:cs="Times New Roman"/>
+          <w:color w:val="D4D4D4"/>
+          <w:kern w:val="0"/>
+          <w:sz w:val="21"/>
+          <w:szCs w:val="21"/>
+          <w:lang w:eastAsia="pt-BR"/>
+          <w14:ligatures w14:val="none"/>
+        </w:rPr>
+        <w:t xml:space="preserve">        </w:t>
+      </w:r>
+      <w:r>
+        <w:rPr>
+          <w:rFonts w:ascii="Consolas" w:eastAsia="Times New Roman" w:hAnsi="Consolas" w:cs="Times New Roman"/>
+          <w:color w:val="808080"/>
+          <w:kern w:val="0"/>
+          <w:sz w:val="21"/>
+          <w:szCs w:val="21"/>
+          <w:lang w:eastAsia="pt-BR"/>
+          <w14:ligatures w14:val="none"/>
+        </w:rPr>
+        <w:t>&lt;</w:t>
+      </w:r>
+      <w:proofErr w:type="spellStart"/>
+      <w:r>
+        <w:rPr>
+          <w:rFonts w:ascii="Consolas" w:eastAsia="Times New Roman" w:hAnsi="Consolas" w:cs="Times New Roman"/>
+          <w:color w:val="569CD6"/>
+          <w:kern w:val="0"/>
+          <w:sz w:val="21"/>
+          <w:szCs w:val="21"/>
+          <w:lang w:eastAsia="pt-BR"/>
+          <w14:ligatures w14:val="none"/>
+        </w:rPr>
+        <w:t>div</w:t>
+      </w:r>
+      <w:proofErr w:type="spellEnd"/>
+      <w:r>
+        <w:rPr>
+          <w:rFonts w:ascii="Consolas" w:eastAsia="Times New Roman" w:hAnsi="Consolas" w:cs="Times New Roman"/>
+          <w:color w:val="808080"/>
+          <w:kern w:val="0"/>
+          <w:sz w:val="21"/>
+          <w:szCs w:val="21"/>
+          <w:lang w:eastAsia="pt-BR"/>
+          <w14:ligatures w14:val="none"/>
+        </w:rPr>
+        <w:t>&gt;</w:t>
+      </w:r>
+    </w:p>
+    <w:p>
+      <w:pPr>
+        <w:shd w:val="clear" w:color="auto" w:fill="1E1E1E"/>
+        <w:spacing w:after="0" w:line="285" w:lineRule="atLeast"/>
+        <w:rPr>
+          <w:rFonts w:ascii="Consolas" w:eastAsia="Times New Roman" w:hAnsi="Consolas" w:cs="Times New Roman"/>
+          <w:color w:val="D4D4D4"/>
+          <w:kern w:val="0"/>
+          <w:sz w:val="21"/>
+          <w:szCs w:val="21"/>
+          <w:lang w:eastAsia="pt-BR"/>
+          <w14:ligatures w14:val="none"/>
+        </w:rPr>
+      </w:pPr>
+      <w:r>
+        <w:rPr>
+          <w:rFonts w:ascii="Consolas" w:eastAsia="Times New Roman" w:hAnsi="Consolas" w:cs="Times New Roman"/>
+          <w:color w:val="D4D4D4"/>
+          <w:kern w:val="0"/>
+          <w:sz w:val="21"/>
+          <w:szCs w:val="21"/>
+          <w:lang w:eastAsia="pt-BR"/>
+          <w14:ligatures w14:val="none"/>
+        </w:rPr>
+        <w:t xml:space="preserve">            </w:t>
+      </w:r>
+      <w:r>
+        <w:rPr>
+          <w:rFonts w:ascii="Consolas" w:eastAsia="Times New Roman" w:hAnsi="Consolas" w:cs="Times New Roman"/>
+          <w:color w:val="808080"/>
+          <w:kern w:val="0"/>
+          <w:sz w:val="21"/>
+          <w:szCs w:val="21"/>
+          <w:lang w:eastAsia="pt-BR"/>
+          <w14:ligatures w14:val="none"/>
+        </w:rPr>
+        <w:t>&lt;</w:t>
+      </w:r>
+      <w:r>
+        <w:rPr>
+          <w:rFonts w:ascii="Consolas" w:eastAsia="Times New Roman" w:hAnsi="Consolas" w:cs="Times New Roman"/>
+          <w:color w:val="569CD6"/>
+          <w:kern w:val="0"/>
+          <w:sz w:val="21"/>
+          <w:szCs w:val="21"/>
+          <w:lang w:eastAsia="pt-BR"/>
+          <w14:ligatures w14:val="none"/>
+        </w:rPr>
+        <w:t>h2</w:t>
+      </w:r>
+      <w:r>
+        <w:rPr>
+          <w:rFonts w:ascii="Consolas" w:eastAsia="Times New Roman" w:hAnsi="Consolas" w:cs="Times New Roman"/>
+          <w:color w:val="808080"/>
+          <w:kern w:val="0"/>
+          <w:sz w:val="21"/>
+          <w:szCs w:val="21"/>
+          <w:lang w:eastAsia="pt-BR"/>
+          <w14:ligatures w14:val="none"/>
+        </w:rPr>
+        <w:t>&gt;</w:t>
+      </w:r>
+      <w:r>
+        <w:rPr>
+          <w:rFonts w:ascii="Consolas" w:eastAsia="Times New Roman" w:hAnsi="Consolas" w:cs="Times New Roman"/>
+          <w:color w:val="D4D4D4"/>
+          <w:kern w:val="0"/>
+          <w:sz w:val="21"/>
+          <w:szCs w:val="21"/>
+          <w:lang w:eastAsia="pt-BR"/>
+          <w14:ligatures w14:val="none"/>
+        </w:rPr>
+        <w:t>Detalhes do carro</w:t>
+      </w:r>
+      <w:r>
+        <w:rPr>
+          <w:rFonts w:ascii="Consolas" w:eastAsia="Times New Roman" w:hAnsi="Consolas" w:cs="Times New Roman"/>
+          <w:color w:val="808080"/>
+          <w:kern w:val="0"/>
+          <w:sz w:val="21"/>
+          <w:szCs w:val="21"/>
+          <w:lang w:eastAsia="pt-BR"/>
+          <w14:ligatures w14:val="none"/>
+        </w:rPr>
+        <w:t>&lt;/</w:t>
+      </w:r>
+      <w:r>
+        <w:rPr>
+          <w:rFonts w:ascii="Consolas" w:eastAsia="Times New Roman" w:hAnsi="Consolas" w:cs="Times New Roman"/>
+          <w:color w:val="569CD6"/>
+          <w:kern w:val="0"/>
+          <w:sz w:val="21"/>
+          <w:szCs w:val="21"/>
+          <w:lang w:eastAsia="pt-BR"/>
+          <w14:ligatures w14:val="none"/>
+        </w:rPr>
+        <w:t>h2</w:t>
+      </w:r>
+      <w:r>
+        <w:rPr>
+          <w:rFonts w:ascii="Consolas" w:eastAsia="Times New Roman" w:hAnsi="Consolas" w:cs="Times New Roman"/>
+          <w:color w:val="808080"/>
+          <w:kern w:val="0"/>
+          <w:sz w:val="21"/>
+          <w:szCs w:val="21"/>
+          <w:lang w:eastAsia="pt-BR"/>
+          <w14:ligatures w14:val="none"/>
+        </w:rPr>
+        <w:t>&gt;</w:t>
+      </w:r>
+    </w:p>
+    <w:p>
+      <w:pPr>
+        <w:shd w:val="clear" w:color="auto" w:fill="1E1E1E"/>
+        <w:spacing w:after="0" w:line="285" w:lineRule="atLeast"/>
+        <w:rPr>
+          <w:rFonts w:ascii="Consolas" w:eastAsia="Times New Roman" w:hAnsi="Consolas" w:cs="Times New Roman"/>
+          <w:color w:val="D4D4D4"/>
+          <w:kern w:val="0"/>
+          <w:sz w:val="21"/>
+          <w:szCs w:val="21"/>
+          <w:lang w:eastAsia="pt-BR"/>
+          <w14:ligatures w14:val="none"/>
+        </w:rPr>
+      </w:pPr>
+      <w:r>
+        <w:rPr>
+          <w:rFonts w:ascii="Consolas" w:eastAsia="Times New Roman" w:hAnsi="Consolas" w:cs="Times New Roman"/>
+          <w:color w:val="D4D4D4"/>
+          <w:kern w:val="0"/>
+          <w:sz w:val="21"/>
+          <w:szCs w:val="21"/>
+          <w:lang w:eastAsia="pt-BR"/>
+          <w14:ligatures w14:val="none"/>
+        </w:rPr>
+        <w:t xml:space="preserve">            </w:t>
+      </w:r>
+      <w:r>
+        <w:rPr>
+          <w:rFonts w:ascii="Consolas" w:eastAsia="Times New Roman" w:hAnsi="Consolas" w:cs="Times New Roman"/>
+          <w:color w:val="808080"/>
+          <w:kern w:val="0"/>
+          <w:sz w:val="21"/>
+          <w:szCs w:val="21"/>
+          <w:lang w:eastAsia="pt-BR"/>
+          <w14:ligatures w14:val="none"/>
+        </w:rPr>
+        <w:t>&lt;</w:t>
+      </w:r>
+      <w:proofErr w:type="spellStart"/>
+      <w:r>
+        <w:rPr>
+          <w:rFonts w:ascii="Consolas" w:eastAsia="Times New Roman" w:hAnsi="Consolas" w:cs="Times New Roman"/>
+          <w:color w:val="569CD6"/>
+          <w:kern w:val="0"/>
+          <w:sz w:val="21"/>
+          <w:szCs w:val="21"/>
+          <w:lang w:eastAsia="pt-BR"/>
+          <w14:ligatures w14:val="none"/>
+        </w:rPr>
+        <w:t>ul</w:t>
+      </w:r>
+      <w:proofErr w:type="spellEnd"/>
+      <w:r>
+        <w:rPr>
+          <w:rFonts w:ascii="Consolas" w:eastAsia="Times New Roman" w:hAnsi="Consolas" w:cs="Times New Roman"/>
+          <w:color w:val="808080"/>
+          <w:kern w:val="0"/>
+          <w:sz w:val="21"/>
+          <w:szCs w:val="21"/>
+          <w:lang w:eastAsia="pt-BR"/>
+          <w14:ligatures w14:val="none"/>
+        </w:rPr>
+        <w:t>&gt;</w:t>
+      </w:r>
+    </w:p>
+    <w:p>
+      <w:pPr>
+        <w:shd w:val="clear" w:color="auto" w:fill="1E1E1E"/>
+        <w:spacing w:after="0" w:line="285" w:lineRule="atLeast"/>
+        <w:rPr>
+          <w:rFonts w:ascii="Consolas" w:eastAsia="Times New Roman" w:hAnsi="Consolas" w:cs="Times New Roman"/>
+          <w:color w:val="D4D4D4"/>
+          <w:kern w:val="0"/>
+          <w:sz w:val="21"/>
+          <w:szCs w:val="21"/>
+          <w:lang w:eastAsia="pt-BR"/>
+          <w14:ligatures w14:val="none"/>
+        </w:rPr>
+      </w:pPr>
+      <w:r>
+        <w:rPr>
+          <w:rFonts w:ascii="Consolas" w:eastAsia="Times New Roman" w:hAnsi="Consolas" w:cs="Times New Roman"/>
+          <w:color w:val="D4D4D4"/>
+          <w:kern w:val="0"/>
+          <w:sz w:val="21"/>
+          <w:szCs w:val="21"/>
+          <w:lang w:eastAsia="pt-BR"/>
+          <w14:ligatures w14:val="none"/>
+        </w:rPr>
+        <w:t xml:space="preserve">                </w:t>
+      </w:r>
+      <w:r>
+        <w:rPr>
+          <w:rFonts w:ascii="Consolas" w:eastAsia="Times New Roman" w:hAnsi="Consolas" w:cs="Times New Roman"/>
+          <w:color w:val="808080"/>
+          <w:kern w:val="0"/>
+          <w:sz w:val="21"/>
+          <w:szCs w:val="21"/>
+          <w:lang w:eastAsia="pt-BR"/>
+          <w14:ligatures w14:val="none"/>
+        </w:rPr>
+        <w:t>&lt;</w:t>
+      </w:r>
+      <w:r>
+        <w:rPr>
+          <w:rFonts w:ascii="Consolas" w:eastAsia="Times New Roman" w:hAnsi="Consolas" w:cs="Times New Roman"/>
+          <w:color w:val="569CD6"/>
+          <w:kern w:val="0"/>
+          <w:sz w:val="21"/>
+          <w:szCs w:val="21"/>
+          <w:lang w:eastAsia="pt-BR"/>
+          <w14:ligatures w14:val="none"/>
+        </w:rPr>
+        <w:t>li</w:t>
+      </w:r>
+      <w:r>
+        <w:rPr>
+          <w:rFonts w:ascii="Consolas" w:eastAsia="Times New Roman" w:hAnsi="Consolas" w:cs="Times New Roman"/>
+          <w:color w:val="808080"/>
+          <w:kern w:val="0"/>
+          <w:sz w:val="21"/>
+          <w:szCs w:val="21"/>
+          <w:lang w:eastAsia="pt-BR"/>
+          <w14:ligatures w14:val="none"/>
+        </w:rPr>
+        <w:t>&gt;</w:t>
+      </w:r>
+      <w:r>
+        <w:rPr>
+          <w:rFonts w:ascii="Consolas" w:eastAsia="Times New Roman" w:hAnsi="Consolas" w:cs="Times New Roman"/>
+          <w:color w:val="D4D4D4"/>
+          <w:kern w:val="0"/>
+          <w:sz w:val="21"/>
+          <w:szCs w:val="21"/>
+          <w:lang w:eastAsia="pt-BR"/>
+          <w14:ligatures w14:val="none"/>
+        </w:rPr>
+        <w:t xml:space="preserve">Marca: </w:t>
+      </w:r>
+      <w:r>
+        <w:rPr>
+          <w:rFonts w:ascii="Consolas" w:eastAsia="Times New Roman" w:hAnsi="Consolas" w:cs="Times New Roman"/>
+          <w:color w:val="569CD6"/>
+          <w:kern w:val="0"/>
+          <w:sz w:val="21"/>
+          <w:szCs w:val="21"/>
+          <w:lang w:eastAsia="pt-BR"/>
+          <w14:ligatures w14:val="none"/>
+        </w:rPr>
+        <w:t>{</w:t>
+      </w:r>
+      <w:proofErr w:type="spellStart"/>
+      <w:r>
+        <w:rPr>
+          <w:rFonts w:ascii="Consolas" w:eastAsia="Times New Roman" w:hAnsi="Consolas" w:cs="Times New Roman"/>
+          <w:color w:val="9CDCFE"/>
+          <w:kern w:val="0"/>
+          <w:sz w:val="21"/>
+          <w:szCs w:val="21"/>
+          <w:lang w:eastAsia="pt-BR"/>
+          <w14:ligatures w14:val="none"/>
+        </w:rPr>
+        <w:t>brand</w:t>
+      </w:r>
+      <w:proofErr w:type="spellEnd"/>
+      <w:r>
+        <w:rPr>
+          <w:rFonts w:ascii="Consolas" w:eastAsia="Times New Roman" w:hAnsi="Consolas" w:cs="Times New Roman"/>
+          <w:color w:val="569CD6"/>
+          <w:kern w:val="0"/>
+          <w:sz w:val="21"/>
+          <w:szCs w:val="21"/>
+          <w:lang w:eastAsia="pt-BR"/>
+          <w14:ligatures w14:val="none"/>
+        </w:rPr>
+        <w:t>}</w:t>
+      </w:r>
+      <w:r>
+        <w:rPr>
+          <w:rFonts w:ascii="Consolas" w:eastAsia="Times New Roman" w:hAnsi="Consolas" w:cs="Times New Roman"/>
+          <w:color w:val="808080"/>
+          <w:kern w:val="0"/>
+          <w:sz w:val="21"/>
+          <w:szCs w:val="21"/>
+          <w:lang w:eastAsia="pt-BR"/>
+          <w14:ligatures w14:val="none"/>
+        </w:rPr>
+        <w:t>&lt;/</w:t>
+      </w:r>
+      <w:r>
+        <w:rPr>
+          <w:rFonts w:ascii="Consolas" w:eastAsia="Times New Roman" w:hAnsi="Consolas" w:cs="Times New Roman"/>
+          <w:color w:val="569CD6"/>
+          <w:kern w:val="0"/>
+          <w:sz w:val="21"/>
+          <w:szCs w:val="21"/>
+          <w:lang w:eastAsia="pt-BR"/>
+          <w14:ligatures w14:val="none"/>
+        </w:rPr>
+        <w:t>li</w:t>
+      </w:r>
+      <w:r>
+        <w:rPr>
+          <w:rFonts w:ascii="Consolas" w:eastAsia="Times New Roman" w:hAnsi="Consolas" w:cs="Times New Roman"/>
+          <w:color w:val="808080"/>
+          <w:kern w:val="0"/>
+          <w:sz w:val="21"/>
+          <w:szCs w:val="21"/>
+          <w:lang w:eastAsia="pt-BR"/>
+          <w14:ligatures w14:val="none"/>
+        </w:rPr>
+        <w:t>&gt;</w:t>
+      </w:r>
+    </w:p>
+    <w:p>
+      <w:pPr>
+        <w:shd w:val="clear" w:color="auto" w:fill="1E1E1E"/>
+        <w:spacing w:after="0" w:line="285" w:lineRule="atLeast"/>
+        <w:rPr>
+          <w:rFonts w:ascii="Consolas" w:eastAsia="Times New Roman" w:hAnsi="Consolas" w:cs="Times New Roman"/>
+          <w:color w:val="D4D4D4"/>
+          <w:kern w:val="0"/>
+          <w:sz w:val="21"/>
+          <w:szCs w:val="21"/>
+          <w:lang w:eastAsia="pt-BR"/>
+          <w14:ligatures w14:val="none"/>
+        </w:rPr>
+      </w:pPr>
+      <w:r>
+        <w:rPr>
+          <w:rFonts w:ascii="Consolas" w:eastAsia="Times New Roman" w:hAnsi="Consolas" w:cs="Times New Roman"/>
+          <w:color w:val="D4D4D4"/>
+          <w:kern w:val="0"/>
+          <w:sz w:val="21"/>
+          <w:szCs w:val="21"/>
+          <w:lang w:eastAsia="pt-BR"/>
+          <w14:ligatures w14:val="none"/>
+        </w:rPr>
+        <w:t xml:space="preserve">                </w:t>
+      </w:r>
+      <w:r>
+        <w:rPr>
+          <w:rFonts w:ascii="Consolas" w:eastAsia="Times New Roman" w:hAnsi="Consolas" w:cs="Times New Roman"/>
+          <w:color w:val="808080"/>
+          <w:kern w:val="0"/>
+          <w:sz w:val="21"/>
+          <w:szCs w:val="21"/>
+          <w:lang w:eastAsia="pt-BR"/>
+          <w14:ligatures w14:val="none"/>
+        </w:rPr>
+        <w:t>&lt;</w:t>
+      </w:r>
+      <w:r>
+        <w:rPr>
+          <w:rFonts w:ascii="Consolas" w:eastAsia="Times New Roman" w:hAnsi="Consolas" w:cs="Times New Roman"/>
+          <w:color w:val="569CD6"/>
+          <w:kern w:val="0"/>
+          <w:sz w:val="21"/>
+          <w:szCs w:val="21"/>
+          <w:lang w:eastAsia="pt-BR"/>
+          <w14:ligatures w14:val="none"/>
+        </w:rPr>
+        <w:t>li</w:t>
+      </w:r>
+      <w:r>
+        <w:rPr>
+          <w:rFonts w:ascii="Consolas" w:eastAsia="Times New Roman" w:hAnsi="Consolas" w:cs="Times New Roman"/>
+          <w:color w:val="808080"/>
+          <w:kern w:val="0"/>
+          <w:sz w:val="21"/>
+          <w:szCs w:val="21"/>
+          <w:lang w:eastAsia="pt-BR"/>
+          <w14:ligatures w14:val="none"/>
+        </w:rPr>
+        <w:t>&gt;</w:t>
+      </w:r>
+      <w:r>
+        <w:rPr>
+          <w:rFonts w:ascii="Consolas" w:eastAsia="Times New Roman" w:hAnsi="Consolas" w:cs="Times New Roman"/>
+          <w:color w:val="D4D4D4"/>
+          <w:kern w:val="0"/>
+          <w:sz w:val="21"/>
+          <w:szCs w:val="21"/>
+          <w:lang w:eastAsia="pt-BR"/>
+          <w14:ligatures w14:val="none"/>
+        </w:rPr>
+        <w:t xml:space="preserve">KM: </w:t>
+      </w:r>
+      <w:r>
+        <w:rPr>
+          <w:rFonts w:ascii="Consolas" w:eastAsia="Times New Roman" w:hAnsi="Consolas" w:cs="Times New Roman"/>
+          <w:color w:val="569CD6"/>
+          <w:kern w:val="0"/>
+          <w:sz w:val="21"/>
+          <w:szCs w:val="21"/>
+          <w:lang w:eastAsia="pt-BR"/>
+          <w14:ligatures w14:val="none"/>
+        </w:rPr>
+        <w:t>{</w:t>
+      </w:r>
+      <w:r>
+        <w:rPr>
+          <w:rFonts w:ascii="Consolas" w:eastAsia="Times New Roman" w:hAnsi="Consolas" w:cs="Times New Roman"/>
+          <w:color w:val="9CDCFE"/>
+          <w:kern w:val="0"/>
+          <w:sz w:val="21"/>
+          <w:szCs w:val="21"/>
+          <w:lang w:eastAsia="pt-BR"/>
+          <w14:ligatures w14:val="none"/>
+        </w:rPr>
+        <w:t>km</w:t>
+      </w:r>
+      <w:r>
+        <w:rPr>
+          <w:rFonts w:ascii="Consolas" w:eastAsia="Times New Roman" w:hAnsi="Consolas" w:cs="Times New Roman"/>
+          <w:color w:val="569CD6"/>
+          <w:kern w:val="0"/>
+          <w:sz w:val="21"/>
+          <w:szCs w:val="21"/>
+          <w:lang w:eastAsia="pt-BR"/>
+          <w14:ligatures w14:val="none"/>
+        </w:rPr>
+        <w:t>}</w:t>
+      </w:r>
+      <w:r>
+        <w:rPr>
+          <w:rFonts w:ascii="Consolas" w:eastAsia="Times New Roman" w:hAnsi="Consolas" w:cs="Times New Roman"/>
+          <w:color w:val="808080"/>
+          <w:kern w:val="0"/>
+          <w:sz w:val="21"/>
+          <w:szCs w:val="21"/>
+          <w:lang w:eastAsia="pt-BR"/>
+          <w14:ligatures w14:val="none"/>
+        </w:rPr>
+        <w:t>&lt;/</w:t>
+      </w:r>
+      <w:r>
+        <w:rPr>
+          <w:rFonts w:ascii="Consolas" w:eastAsia="Times New Roman" w:hAnsi="Consolas" w:cs="Times New Roman"/>
+          <w:color w:val="569CD6"/>
+          <w:kern w:val="0"/>
+          <w:sz w:val="21"/>
+          <w:szCs w:val="21"/>
+          <w:lang w:eastAsia="pt-BR"/>
+          <w14:ligatures w14:val="none"/>
+        </w:rPr>
+        <w:t>li</w:t>
+      </w:r>
+      <w:r>
+        <w:rPr>
+          <w:rFonts w:ascii="Consolas" w:eastAsia="Times New Roman" w:hAnsi="Consolas" w:cs="Times New Roman"/>
+          <w:color w:val="808080"/>
+          <w:kern w:val="0"/>
+          <w:sz w:val="21"/>
+          <w:szCs w:val="21"/>
+          <w:lang w:eastAsia="pt-BR"/>
+          <w14:ligatures w14:val="none"/>
+        </w:rPr>
+        <w:t>&gt;</w:t>
+      </w:r>
+    </w:p>
+    <w:p>
+      <w:pPr>
+        <w:shd w:val="clear" w:color="auto" w:fill="1E1E1E"/>
+        <w:spacing w:after="0" w:line="285" w:lineRule="atLeast"/>
+        <w:rPr>
+          <w:rFonts w:ascii="Consolas" w:eastAsia="Times New Roman" w:hAnsi="Consolas" w:cs="Times New Roman"/>
+          <w:color w:val="D4D4D4"/>
+          <w:kern w:val="0"/>
+          <w:sz w:val="21"/>
+          <w:szCs w:val="21"/>
+          <w:lang w:eastAsia="pt-BR"/>
+          <w14:ligatures w14:val="none"/>
+        </w:rPr>
+      </w:pPr>
+      <w:r>
+        <w:rPr>
+          <w:rFonts w:ascii="Consolas" w:eastAsia="Times New Roman" w:hAnsi="Consolas" w:cs="Times New Roman"/>
+          <w:color w:val="D4D4D4"/>
+          <w:kern w:val="0"/>
+          <w:sz w:val="21"/>
+          <w:szCs w:val="21"/>
+          <w:lang w:eastAsia="pt-BR"/>
+          <w14:ligatures w14:val="none"/>
+        </w:rPr>
+        <w:t xml:space="preserve">                </w:t>
+      </w:r>
+      <w:r>
+        <w:rPr>
+          <w:rFonts w:ascii="Consolas" w:eastAsia="Times New Roman" w:hAnsi="Consolas" w:cs="Times New Roman"/>
+          <w:color w:val="808080"/>
+          <w:kern w:val="0"/>
+          <w:sz w:val="21"/>
+          <w:szCs w:val="21"/>
+          <w:lang w:eastAsia="pt-BR"/>
+          <w14:ligatures w14:val="none"/>
+        </w:rPr>
+        <w:t>&lt;</w:t>
+      </w:r>
+      <w:r>
+        <w:rPr>
+          <w:rFonts w:ascii="Consolas" w:eastAsia="Times New Roman" w:hAnsi="Consolas" w:cs="Times New Roman"/>
+          <w:color w:val="569CD6"/>
+          <w:kern w:val="0"/>
+          <w:sz w:val="21"/>
+          <w:szCs w:val="21"/>
+          <w:lang w:eastAsia="pt-BR"/>
+          <w14:ligatures w14:val="none"/>
+        </w:rPr>
+        <w:t>li</w:t>
+      </w:r>
+      <w:r>
+        <w:rPr>
+          <w:rFonts w:ascii="Consolas" w:eastAsia="Times New Roman" w:hAnsi="Consolas" w:cs="Times New Roman"/>
+          <w:color w:val="808080"/>
+          <w:kern w:val="0"/>
+          <w:sz w:val="21"/>
+          <w:szCs w:val="21"/>
+          <w:lang w:eastAsia="pt-BR"/>
+          <w14:ligatures w14:val="none"/>
+        </w:rPr>
+        <w:t>&gt;</w:t>
+      </w:r>
+      <w:r>
+        <w:rPr>
+          <w:rFonts w:ascii="Consolas" w:eastAsia="Times New Roman" w:hAnsi="Consolas" w:cs="Times New Roman"/>
+          <w:color w:val="D4D4D4"/>
+          <w:kern w:val="0"/>
+          <w:sz w:val="21"/>
+          <w:szCs w:val="21"/>
+          <w:lang w:eastAsia="pt-BR"/>
+          <w14:ligatures w14:val="none"/>
+        </w:rPr>
+        <w:t xml:space="preserve">Cor: </w:t>
+      </w:r>
+      <w:r>
+        <w:rPr>
+          <w:rFonts w:ascii="Consolas" w:eastAsia="Times New Roman" w:hAnsi="Consolas" w:cs="Times New Roman"/>
+          <w:color w:val="569CD6"/>
+          <w:kern w:val="0"/>
+          <w:sz w:val="21"/>
+          <w:szCs w:val="21"/>
+          <w:lang w:eastAsia="pt-BR"/>
+          <w14:ligatures w14:val="none"/>
+        </w:rPr>
+        <w:t>{</w:t>
+      </w:r>
+      <w:r>
+        <w:rPr>
+          <w:rFonts w:ascii="Consolas" w:eastAsia="Times New Roman" w:hAnsi="Consolas" w:cs="Times New Roman"/>
+          <w:color w:val="9CDCFE"/>
+          <w:kern w:val="0"/>
+          <w:sz w:val="21"/>
+          <w:szCs w:val="21"/>
+          <w:lang w:eastAsia="pt-BR"/>
+          <w14:ligatures w14:val="none"/>
+        </w:rPr>
+        <w:t>color</w:t>
+      </w:r>
+      <w:r>
+        <w:rPr>
+          <w:rFonts w:ascii="Consolas" w:eastAsia="Times New Roman" w:hAnsi="Consolas" w:cs="Times New Roman"/>
+          <w:color w:val="569CD6"/>
+          <w:kern w:val="0"/>
+          <w:sz w:val="21"/>
+          <w:szCs w:val="21"/>
+          <w:lang w:eastAsia="pt-BR"/>
+          <w14:ligatures w14:val="none"/>
+        </w:rPr>
+        <w:t>}</w:t>
+      </w:r>
+      <w:r>
+        <w:rPr>
+          <w:rFonts w:ascii="Consolas" w:eastAsia="Times New Roman" w:hAnsi="Consolas" w:cs="Times New Roman"/>
+          <w:color w:val="808080"/>
+          <w:kern w:val="0"/>
+          <w:sz w:val="21"/>
+          <w:szCs w:val="21"/>
+          <w:lang w:eastAsia="pt-BR"/>
+          <w14:ligatures w14:val="none"/>
+        </w:rPr>
+        <w:t>&lt;/</w:t>
+      </w:r>
+      <w:r>
+        <w:rPr>
+          <w:rFonts w:ascii="Consolas" w:eastAsia="Times New Roman" w:hAnsi="Consolas" w:cs="Times New Roman"/>
+          <w:color w:val="569CD6"/>
+          <w:kern w:val="0"/>
+          <w:sz w:val="21"/>
+          <w:szCs w:val="21"/>
+          <w:lang w:eastAsia="pt-BR"/>
+          <w14:ligatures w14:val="none"/>
+        </w:rPr>
+        <w:t>li</w:t>
+      </w:r>
+      <w:r>
+        <w:rPr>
+          <w:rFonts w:ascii="Consolas" w:eastAsia="Times New Roman" w:hAnsi="Consolas" w:cs="Times New Roman"/>
+          <w:color w:val="808080"/>
+          <w:kern w:val="0"/>
+          <w:sz w:val="21"/>
+          <w:szCs w:val="21"/>
+          <w:lang w:eastAsia="pt-BR"/>
+          <w14:ligatures w14:val="none"/>
+        </w:rPr>
+        <w:t>&gt;</w:t>
+      </w:r>
+    </w:p>
+    <w:p>
+      <w:pPr>
+        <w:shd w:val="clear" w:color="auto" w:fill="1E1E1E"/>
+        <w:spacing w:after="0" w:line="285" w:lineRule="atLeast"/>
+        <w:rPr>
+          <w:rFonts w:ascii="Consolas" w:eastAsia="Times New Roman" w:hAnsi="Consolas" w:cs="Times New Roman"/>
+          <w:color w:val="D4D4D4"/>
+          <w:kern w:val="0"/>
+          <w:sz w:val="21"/>
+          <w:szCs w:val="21"/>
+          <w:lang w:eastAsia="pt-BR"/>
+          <w14:ligatures w14:val="none"/>
+        </w:rPr>
+      </w:pPr>
+      <w:r>
+        <w:rPr>
+          <w:rFonts w:ascii="Consolas" w:eastAsia="Times New Roman" w:hAnsi="Consolas" w:cs="Times New Roman"/>
+          <w:color w:val="D4D4D4"/>
+          <w:kern w:val="0"/>
+          <w:sz w:val="21"/>
+          <w:szCs w:val="21"/>
+          <w:lang w:eastAsia="pt-BR"/>
+          <w14:ligatures w14:val="none"/>
+        </w:rPr>
+        <w:t xml:space="preserve">            </w:t>
+      </w:r>
+      <w:r>
+        <w:rPr>
+          <w:rFonts w:ascii="Consolas" w:eastAsia="Times New Roman" w:hAnsi="Consolas" w:cs="Times New Roman"/>
+          <w:color w:val="808080"/>
+          <w:kern w:val="0"/>
+          <w:sz w:val="21"/>
+          <w:szCs w:val="21"/>
+          <w:lang w:eastAsia="pt-BR"/>
+          <w14:ligatures w14:val="none"/>
+        </w:rPr>
+        <w:t>&lt;/</w:t>
+      </w:r>
+      <w:proofErr w:type="spellStart"/>
+      <w:r>
+        <w:rPr>
+          <w:rFonts w:ascii="Consolas" w:eastAsia="Times New Roman" w:hAnsi="Consolas" w:cs="Times New Roman"/>
+          <w:color w:val="569CD6"/>
+          <w:kern w:val="0"/>
+          <w:sz w:val="21"/>
+          <w:szCs w:val="21"/>
+          <w:lang w:eastAsia="pt-BR"/>
+          <w14:ligatures w14:val="none"/>
+        </w:rPr>
+        <w:t>ul</w:t>
+      </w:r>
+      <w:proofErr w:type="spellEnd"/>
+      <w:r>
+        <w:rPr>
+          <w:rFonts w:ascii="Consolas" w:eastAsia="Times New Roman" w:hAnsi="Consolas" w:cs="Times New Roman"/>
+          <w:color w:val="808080"/>
+          <w:kern w:val="0"/>
+          <w:sz w:val="21"/>
+          <w:szCs w:val="21"/>
+          <w:lang w:eastAsia="pt-BR"/>
+          <w14:ligatures w14:val="none"/>
+        </w:rPr>
+        <w:t>&gt;</w:t>
+      </w:r>
+    </w:p>
+    <w:p>
+      <w:pPr>
+        <w:shd w:val="clear" w:color="auto" w:fill="1E1E1E"/>
+        <w:spacing w:after="0" w:line="285" w:lineRule="atLeast"/>
+        <w:rPr>
+          <w:rFonts w:ascii="Consolas" w:eastAsia="Times New Roman" w:hAnsi="Consolas" w:cs="Times New Roman"/>
+          <w:color w:val="D4D4D4"/>
+          <w:kern w:val="0"/>
+          <w:sz w:val="21"/>
+          <w:szCs w:val="21"/>
+          <w:lang w:eastAsia="pt-BR"/>
+          <w14:ligatures w14:val="none"/>
+        </w:rPr>
+      </w:pPr>
+      <w:r>
+        <w:rPr>
+          <w:rFonts w:ascii="Consolas" w:eastAsia="Times New Roman" w:hAnsi="Consolas" w:cs="Times New Roman"/>
+          <w:color w:val="D4D4D4"/>
+          <w:kern w:val="0"/>
+          <w:sz w:val="21"/>
+          <w:szCs w:val="21"/>
+          <w:lang w:eastAsia="pt-BR"/>
+          <w14:ligatures w14:val="none"/>
+        </w:rPr>
+        <w:t xml:space="preserve">            </w:t>
+      </w:r>
+      <w:r>
+        <w:rPr>
+          <w:rFonts w:ascii="Consolas" w:eastAsia="Times New Roman" w:hAnsi="Consolas" w:cs="Times New Roman"/>
+          <w:color w:val="569CD6"/>
+          <w:kern w:val="0"/>
+          <w:sz w:val="21"/>
+          <w:szCs w:val="21"/>
+          <w:lang w:eastAsia="pt-BR"/>
+          <w14:ligatures w14:val="none"/>
+        </w:rPr>
+        <w:t>{</w:t>
+      </w:r>
+      <w:proofErr w:type="spellStart"/>
+      <w:r>
+        <w:rPr>
+          <w:rFonts w:ascii="Consolas" w:eastAsia="Times New Roman" w:hAnsi="Consolas" w:cs="Times New Roman"/>
+          <w:color w:val="9CDCFE"/>
+          <w:kern w:val="0"/>
+          <w:sz w:val="21"/>
+          <w:szCs w:val="21"/>
+          <w:lang w:eastAsia="pt-BR"/>
+          <w14:ligatures w14:val="none"/>
+        </w:rPr>
+        <w:t>newCar</w:t>
+      </w:r>
+      <w:proofErr w:type="spellEnd"/>
+      <w:r>
+        <w:rPr>
+          <w:rFonts w:ascii="Consolas" w:eastAsia="Times New Roman" w:hAnsi="Consolas" w:cs="Times New Roman"/>
+          <w:color w:val="D4D4D4"/>
+          <w:kern w:val="0"/>
+          <w:sz w:val="21"/>
+          <w:szCs w:val="21"/>
+          <w:lang w:eastAsia="pt-BR"/>
+          <w14:ligatures w14:val="none"/>
+        </w:rPr>
+        <w:t xml:space="preserve"> &amp;&amp; </w:t>
+      </w:r>
+      <w:r>
+        <w:rPr>
+          <w:rFonts w:ascii="Consolas" w:eastAsia="Times New Roman" w:hAnsi="Consolas" w:cs="Times New Roman"/>
+          <w:color w:val="808080"/>
+          <w:kern w:val="0"/>
+          <w:sz w:val="21"/>
+          <w:szCs w:val="21"/>
+          <w:lang w:eastAsia="pt-BR"/>
+          <w14:ligatures w14:val="none"/>
+        </w:rPr>
+        <w:t>&lt;</w:t>
+      </w:r>
+      <w:r>
+        <w:rPr>
+          <w:rFonts w:ascii="Consolas" w:eastAsia="Times New Roman" w:hAnsi="Consolas" w:cs="Times New Roman"/>
+          <w:color w:val="569CD6"/>
+          <w:kern w:val="0"/>
+          <w:sz w:val="21"/>
+          <w:szCs w:val="21"/>
+          <w:lang w:eastAsia="pt-BR"/>
+          <w14:ligatures w14:val="none"/>
+        </w:rPr>
+        <w:t>p</w:t>
+      </w:r>
+      <w:r>
+        <w:rPr>
+          <w:rFonts w:ascii="Consolas" w:eastAsia="Times New Roman" w:hAnsi="Consolas" w:cs="Times New Roman"/>
+          <w:color w:val="808080"/>
+          <w:kern w:val="0"/>
+          <w:sz w:val="21"/>
+          <w:szCs w:val="21"/>
+          <w:lang w:eastAsia="pt-BR"/>
+          <w14:ligatures w14:val="none"/>
+        </w:rPr>
+        <w:t>&gt;</w:t>
+      </w:r>
+      <w:r>
+        <w:rPr>
+          <w:rFonts w:ascii="Consolas" w:eastAsia="Times New Roman" w:hAnsi="Consolas" w:cs="Times New Roman"/>
+          <w:color w:val="D4D4D4"/>
+          <w:kern w:val="0"/>
+          <w:sz w:val="21"/>
+          <w:szCs w:val="21"/>
+          <w:lang w:eastAsia="pt-BR"/>
+          <w14:ligatures w14:val="none"/>
+        </w:rPr>
+        <w:t xml:space="preserve">Este carro é </w:t>
+      </w:r>
+      <w:proofErr w:type="gramStart"/>
+      <w:r>
+        <w:rPr>
+          <w:rFonts w:ascii="Consolas" w:eastAsia="Times New Roman" w:hAnsi="Consolas" w:cs="Times New Roman"/>
+          <w:color w:val="D4D4D4"/>
+          <w:kern w:val="0"/>
+          <w:sz w:val="21"/>
+          <w:szCs w:val="21"/>
+          <w:lang w:eastAsia="pt-BR"/>
+          <w14:ligatures w14:val="none"/>
+        </w:rPr>
+        <w:t>novo!</w:t>
+      </w:r>
+      <w:r>
+        <w:rPr>
+          <w:rFonts w:ascii="Consolas" w:eastAsia="Times New Roman" w:hAnsi="Consolas" w:cs="Times New Roman"/>
+          <w:color w:val="808080"/>
+          <w:kern w:val="0"/>
+          <w:sz w:val="21"/>
+          <w:szCs w:val="21"/>
+          <w:lang w:eastAsia="pt-BR"/>
+          <w14:ligatures w14:val="none"/>
+        </w:rPr>
+        <w:t>&lt;</w:t>
+      </w:r>
+      <w:proofErr w:type="gramEnd"/>
+      <w:r>
+        <w:rPr>
+          <w:rFonts w:ascii="Consolas" w:eastAsia="Times New Roman" w:hAnsi="Consolas" w:cs="Times New Roman"/>
+          <w:color w:val="808080"/>
+          <w:kern w:val="0"/>
+          <w:sz w:val="21"/>
+          <w:szCs w:val="21"/>
+          <w:lang w:eastAsia="pt-BR"/>
+          <w14:ligatures w14:val="none"/>
+        </w:rPr>
+        <w:t>/</w:t>
+      </w:r>
+      <w:r>
+        <w:rPr>
+          <w:rFonts w:ascii="Consolas" w:eastAsia="Times New Roman" w:hAnsi="Consolas" w:cs="Times New Roman"/>
+          <w:color w:val="569CD6"/>
+          <w:kern w:val="0"/>
+          <w:sz w:val="21"/>
+          <w:szCs w:val="21"/>
+          <w:lang w:eastAsia="pt-BR"/>
+          <w14:ligatures w14:val="none"/>
+        </w:rPr>
+        <w:t>p</w:t>
+      </w:r>
+      <w:r>
+        <w:rPr>
+          <w:rFonts w:ascii="Consolas" w:eastAsia="Times New Roman" w:hAnsi="Consolas" w:cs="Times New Roman"/>
+          <w:color w:val="808080"/>
+          <w:kern w:val="0"/>
+          <w:sz w:val="21"/>
+          <w:szCs w:val="21"/>
+          <w:lang w:eastAsia="pt-BR"/>
+          <w14:ligatures w14:val="none"/>
+        </w:rPr>
+        <w:t>&gt;</w:t>
+      </w:r>
+      <w:r>
+        <w:rPr>
+          <w:rFonts w:ascii="Consolas" w:eastAsia="Times New Roman" w:hAnsi="Consolas" w:cs="Times New Roman"/>
+          <w:color w:val="569CD6"/>
+          <w:kern w:val="0"/>
+          <w:sz w:val="21"/>
+          <w:szCs w:val="21"/>
+          <w:lang w:eastAsia="pt-BR"/>
+          <w14:ligatures w14:val="none"/>
+        </w:rPr>
+        <w:t>}</w:t>
+      </w:r>
+    </w:p>
+    <w:p>
+      <w:pPr>
+        <w:shd w:val="clear" w:color="auto" w:fill="1E1E1E"/>
+        <w:spacing w:after="0" w:line="285" w:lineRule="atLeast"/>
+        <w:rPr>
+          <w:rFonts w:ascii="Consolas" w:eastAsia="Times New Roman" w:hAnsi="Consolas" w:cs="Times New Roman"/>
+          <w:color w:val="D4D4D4"/>
+          <w:kern w:val="0"/>
+          <w:sz w:val="21"/>
+          <w:szCs w:val="21"/>
+          <w:lang w:eastAsia="pt-BR"/>
+          <w14:ligatures w14:val="none"/>
+        </w:rPr>
+      </w:pPr>
+      <w:r>
+        <w:rPr>
+          <w:rFonts w:ascii="Consolas" w:eastAsia="Times New Roman" w:hAnsi="Consolas" w:cs="Times New Roman"/>
+          <w:color w:val="D4D4D4"/>
+          <w:kern w:val="0"/>
+          <w:sz w:val="21"/>
+          <w:szCs w:val="21"/>
+          <w:lang w:eastAsia="pt-BR"/>
+          <w14:ligatures w14:val="none"/>
+        </w:rPr>
+        <w:t xml:space="preserve">        </w:t>
+      </w:r>
+      <w:r>
+        <w:rPr>
+          <w:rFonts w:ascii="Consolas" w:eastAsia="Times New Roman" w:hAnsi="Consolas" w:cs="Times New Roman"/>
+          <w:color w:val="808080"/>
+          <w:kern w:val="0"/>
+          <w:sz w:val="21"/>
+          <w:szCs w:val="21"/>
+          <w:lang w:eastAsia="pt-BR"/>
+          <w14:ligatures w14:val="none"/>
+        </w:rPr>
+        <w:t>&lt;/</w:t>
+      </w:r>
+      <w:proofErr w:type="spellStart"/>
+      <w:r>
+        <w:rPr>
+          <w:rFonts w:ascii="Consolas" w:eastAsia="Times New Roman" w:hAnsi="Consolas" w:cs="Times New Roman"/>
+          <w:color w:val="569CD6"/>
+          <w:kern w:val="0"/>
+          <w:sz w:val="21"/>
+          <w:szCs w:val="21"/>
+          <w:lang w:eastAsia="pt-BR"/>
+          <w14:ligatures w14:val="none"/>
+        </w:rPr>
+        <w:t>div</w:t>
+      </w:r>
+      <w:proofErr w:type="spellEnd"/>
+      <w:r>
+        <w:rPr>
+          <w:rFonts w:ascii="Consolas" w:eastAsia="Times New Roman" w:hAnsi="Consolas" w:cs="Times New Roman"/>
+          <w:color w:val="808080"/>
+          <w:kern w:val="0"/>
+          <w:sz w:val="21"/>
+          <w:szCs w:val="21"/>
+          <w:lang w:eastAsia="pt-BR"/>
+          <w14:ligatures w14:val="none"/>
+        </w:rPr>
+        <w:t>&gt;</w:t>
+      </w:r>
+    </w:p>
+    <w:p>
+      <w:pPr>
+        <w:shd w:val="clear" w:color="auto" w:fill="1E1E1E"/>
+        <w:spacing w:after="0" w:line="285" w:lineRule="atLeast"/>
+        <w:rPr>
+          <w:rFonts w:ascii="Consolas" w:eastAsia="Times New Roman" w:hAnsi="Consolas" w:cs="Times New Roman"/>
+          <w:color w:val="D4D4D4"/>
+          <w:kern w:val="0"/>
+          <w:sz w:val="21"/>
+          <w:szCs w:val="21"/>
+          <w:lang w:eastAsia="pt-BR"/>
+          <w14:ligatures w14:val="none"/>
+        </w:rPr>
+      </w:pPr>
+      <w:r>
+        <w:rPr>
+          <w:rFonts w:ascii="Consolas" w:eastAsia="Times New Roman" w:hAnsi="Consolas" w:cs="Times New Roman"/>
+          <w:color w:val="D4D4D4"/>
+          <w:kern w:val="0"/>
+          <w:sz w:val="21"/>
+          <w:szCs w:val="21"/>
+          <w:lang w:eastAsia="pt-BR"/>
+          <w14:ligatures w14:val="none"/>
+        </w:rPr>
+        <w:t>    )</w:t>
+      </w:r>
+    </w:p>
+    <w:p>
+      <w:pPr>
+        <w:shd w:val="clear" w:color="auto" w:fill="1E1E1E"/>
+        <w:spacing w:after="0" w:line="285" w:lineRule="atLeast"/>
+        <w:rPr>
+          <w:rFonts w:ascii="Consolas" w:eastAsia="Times New Roman" w:hAnsi="Consolas" w:cs="Times New Roman"/>
+          <w:color w:val="D4D4D4"/>
+          <w:kern w:val="0"/>
+          <w:sz w:val="21"/>
+          <w:szCs w:val="21"/>
+          <w:lang w:eastAsia="pt-BR"/>
+          <w14:ligatures w14:val="none"/>
+        </w:rPr>
+      </w:pPr>
+      <w:r>
+        <w:rPr>
+          <w:rFonts w:ascii="Consolas" w:eastAsia="Times New Roman" w:hAnsi="Consolas" w:cs="Times New Roman"/>
+          <w:color w:val="D4D4D4"/>
+          <w:kern w:val="0"/>
+          <w:sz w:val="21"/>
+          <w:szCs w:val="21"/>
+          <w:lang w:eastAsia="pt-BR"/>
+          <w14:ligatures w14:val="none"/>
+        </w:rPr>
+        <w:t>}</w:t>
+      </w:r>
+    </w:p>
+    <w:p>
+      <w:pPr>
+        <w:tabs>
+          <w:tab w:val="left" w:pos="3206"/>
+        </w:tabs>
+        <w:jc w:val="both"/>
+        <w:rPr>
+          <w:rFonts w:ascii="Arial" w:hAnsi="Arial" w:cs="Arial"/>
+          <w:color w:val="000000" w:themeColor="text1"/>
+          <w:sz w:val="24"/>
+          <w:szCs w:val="24"/>
+          <w:lang w:eastAsia="pt-BR"/>
+        </w:rPr>
+      </w:pPr>
+    </w:p>
+    <w:p>
+      <w:pPr>
+        <w:tabs>
+          <w:tab w:val="left" w:pos="3206"/>
+        </w:tabs>
+        <w:jc w:val="both"/>
+        <w:rPr>
+          <w:rFonts w:ascii="Arial" w:hAnsi="Arial" w:cs="Arial"/>
+          <w:b/>
+          <w:bCs/>
+          <w:color w:val="000000" w:themeColor="text1"/>
+          <w:sz w:val="24"/>
+          <w:szCs w:val="24"/>
+          <w:lang w:eastAsia="pt-BR"/>
+        </w:rPr>
+      </w:pPr>
+      <w:r>
+        <w:rPr>
+          <w:rFonts w:ascii="Arial" w:hAnsi="Arial" w:cs="Arial"/>
+          <w:b/>
+          <w:bCs/>
+          <w:color w:val="000000" w:themeColor="text1"/>
+          <w:sz w:val="24"/>
+          <w:szCs w:val="24"/>
+          <w:lang w:eastAsia="pt-BR"/>
+        </w:rPr>
+        <w:t>Reaproveitamento</w:t>
+      </w:r>
+    </w:p>
+    <w:p>
+      <w:pPr>
+        <w:shd w:val="clear" w:color="auto" w:fill="1E1E1E"/>
+        <w:spacing w:after="0" w:line="285" w:lineRule="atLeast"/>
+        <w:rPr>
+          <w:rFonts w:ascii="Consolas" w:eastAsia="Times New Roman" w:hAnsi="Consolas" w:cs="Times New Roman"/>
+          <w:color w:val="D4D4D4"/>
+          <w:kern w:val="0"/>
+          <w:sz w:val="21"/>
+          <w:szCs w:val="21"/>
+          <w:lang w:eastAsia="pt-BR"/>
+          <w14:ligatures w14:val="none"/>
+        </w:rPr>
+      </w:pPr>
+      <w:r>
+        <w:rPr>
+          <w:rFonts w:ascii="Consolas" w:eastAsia="Times New Roman" w:hAnsi="Consolas" w:cs="Times New Roman"/>
+          <w:color w:val="D4D4D4"/>
+          <w:kern w:val="0"/>
+          <w:sz w:val="21"/>
+          <w:szCs w:val="21"/>
+          <w:lang w:eastAsia="pt-BR"/>
+          <w14:ligatures w14:val="none"/>
+        </w:rPr>
+        <w:t xml:space="preserve">      </w:t>
+      </w:r>
+      <w:r>
+        <w:rPr>
+          <w:rFonts w:ascii="Consolas" w:eastAsia="Times New Roman" w:hAnsi="Consolas" w:cs="Times New Roman"/>
+          <w:color w:val="808080"/>
+          <w:kern w:val="0"/>
+          <w:sz w:val="21"/>
+          <w:szCs w:val="21"/>
+          <w:lang w:eastAsia="pt-BR"/>
+          <w14:ligatures w14:val="none"/>
+        </w:rPr>
+        <w:t>&lt;</w:t>
+      </w:r>
+      <w:proofErr w:type="spellStart"/>
+      <w:r>
+        <w:rPr>
+          <w:rFonts w:ascii="Consolas" w:eastAsia="Times New Roman" w:hAnsi="Consolas" w:cs="Times New Roman"/>
+          <w:color w:val="4EC9B0"/>
+          <w:kern w:val="0"/>
+          <w:sz w:val="21"/>
+          <w:szCs w:val="21"/>
+          <w:lang w:eastAsia="pt-BR"/>
+          <w14:ligatures w14:val="none"/>
+        </w:rPr>
+        <w:t>CarDetails</w:t>
+      </w:r>
+      <w:proofErr w:type="spellEnd"/>
+      <w:r>
+        <w:rPr>
+          <w:rFonts w:ascii="Consolas" w:eastAsia="Times New Roman" w:hAnsi="Consolas" w:cs="Times New Roman"/>
+          <w:color w:val="D4D4D4"/>
+          <w:kern w:val="0"/>
+          <w:sz w:val="21"/>
+          <w:szCs w:val="21"/>
+          <w:lang w:eastAsia="pt-BR"/>
+          <w14:ligatures w14:val="none"/>
+        </w:rPr>
+        <w:t xml:space="preserve"> </w:t>
+      </w:r>
+      <w:proofErr w:type="spellStart"/>
+      <w:r>
+        <w:rPr>
+          <w:rFonts w:ascii="Consolas" w:eastAsia="Times New Roman" w:hAnsi="Consolas" w:cs="Times New Roman"/>
+          <w:color w:val="9CDCFE"/>
+          <w:kern w:val="0"/>
+          <w:sz w:val="21"/>
+          <w:szCs w:val="21"/>
+          <w:lang w:eastAsia="pt-BR"/>
+          <w14:ligatures w14:val="none"/>
+        </w:rPr>
+        <w:t>brand</w:t>
+      </w:r>
+      <w:proofErr w:type="spellEnd"/>
+      <w:r>
+        <w:rPr>
+          <w:rFonts w:ascii="Consolas" w:eastAsia="Times New Roman" w:hAnsi="Consolas" w:cs="Times New Roman"/>
+          <w:color w:val="D4D4D4"/>
+          <w:kern w:val="0"/>
+          <w:sz w:val="21"/>
+          <w:szCs w:val="21"/>
+          <w:lang w:eastAsia="pt-BR"/>
+          <w14:ligatures w14:val="none"/>
+        </w:rPr>
+        <w:t>=</w:t>
+      </w:r>
+      <w:r>
+        <w:rPr>
+          <w:rFonts w:ascii="Consolas" w:eastAsia="Times New Roman" w:hAnsi="Consolas" w:cs="Times New Roman"/>
+          <w:color w:val="CE9178"/>
+          <w:kern w:val="0"/>
+          <w:sz w:val="21"/>
+          <w:szCs w:val="21"/>
+          <w:lang w:eastAsia="pt-BR"/>
+          <w14:ligatures w14:val="none"/>
+        </w:rPr>
+        <w:t>"VW"</w:t>
+      </w:r>
+      <w:r>
+        <w:rPr>
+          <w:rFonts w:ascii="Consolas" w:eastAsia="Times New Roman" w:hAnsi="Consolas" w:cs="Times New Roman"/>
+          <w:color w:val="D4D4D4"/>
+          <w:kern w:val="0"/>
+          <w:sz w:val="21"/>
+          <w:szCs w:val="21"/>
+          <w:lang w:eastAsia="pt-BR"/>
+          <w14:ligatures w14:val="none"/>
+        </w:rPr>
+        <w:t xml:space="preserve"> </w:t>
+      </w:r>
+      <w:r>
+        <w:rPr>
+          <w:rFonts w:ascii="Consolas" w:eastAsia="Times New Roman" w:hAnsi="Consolas" w:cs="Times New Roman"/>
+          <w:color w:val="9CDCFE"/>
+          <w:kern w:val="0"/>
+          <w:sz w:val="21"/>
+          <w:szCs w:val="21"/>
+          <w:lang w:eastAsia="pt-BR"/>
+          <w14:ligatures w14:val="none"/>
+        </w:rPr>
+        <w:t>km</w:t>
+      </w:r>
+      <w:proofErr w:type="gramStart"/>
+      <w:r>
+        <w:rPr>
+          <w:rFonts w:ascii="Consolas" w:eastAsia="Times New Roman" w:hAnsi="Consolas" w:cs="Times New Roman"/>
+          <w:color w:val="D4D4D4"/>
+          <w:kern w:val="0"/>
+          <w:sz w:val="21"/>
+          <w:szCs w:val="21"/>
+          <w:lang w:eastAsia="pt-BR"/>
+          <w14:ligatures w14:val="none"/>
+        </w:rPr>
+        <w:t>=</w:t>
+      </w:r>
+      <w:r>
+        <w:rPr>
+          <w:rFonts w:ascii="Consolas" w:eastAsia="Times New Roman" w:hAnsi="Consolas" w:cs="Times New Roman"/>
+          <w:color w:val="569CD6"/>
+          <w:kern w:val="0"/>
+          <w:sz w:val="21"/>
+          <w:szCs w:val="21"/>
+          <w:lang w:eastAsia="pt-BR"/>
+          <w14:ligatures w14:val="none"/>
+        </w:rPr>
+        <w:t>{</w:t>
+      </w:r>
+      <w:proofErr w:type="gramEnd"/>
+      <w:r>
+        <w:rPr>
+          <w:rFonts w:ascii="Consolas" w:eastAsia="Times New Roman" w:hAnsi="Consolas" w:cs="Times New Roman"/>
+          <w:color w:val="B5CEA8"/>
+          <w:kern w:val="0"/>
+          <w:sz w:val="21"/>
+          <w:szCs w:val="21"/>
+          <w:lang w:eastAsia="pt-BR"/>
+          <w14:ligatures w14:val="none"/>
+        </w:rPr>
+        <w:t>100000</w:t>
+      </w:r>
+      <w:r>
+        <w:rPr>
+          <w:rFonts w:ascii="Consolas" w:eastAsia="Times New Roman" w:hAnsi="Consolas" w:cs="Times New Roman"/>
+          <w:color w:val="569CD6"/>
+          <w:kern w:val="0"/>
+          <w:sz w:val="21"/>
+          <w:szCs w:val="21"/>
+          <w:lang w:eastAsia="pt-BR"/>
+          <w14:ligatures w14:val="none"/>
+        </w:rPr>
+        <w:t>}</w:t>
+      </w:r>
+      <w:r>
+        <w:rPr>
+          <w:rFonts w:ascii="Consolas" w:eastAsia="Times New Roman" w:hAnsi="Consolas" w:cs="Times New Roman"/>
+          <w:color w:val="D4D4D4"/>
+          <w:kern w:val="0"/>
+          <w:sz w:val="21"/>
+          <w:szCs w:val="21"/>
+          <w:lang w:eastAsia="pt-BR"/>
+          <w14:ligatures w14:val="none"/>
+        </w:rPr>
+        <w:t xml:space="preserve"> </w:t>
+      </w:r>
+      <w:r>
+        <w:rPr>
+          <w:rFonts w:ascii="Consolas" w:eastAsia="Times New Roman" w:hAnsi="Consolas" w:cs="Times New Roman"/>
+          <w:color w:val="9CDCFE"/>
+          <w:kern w:val="0"/>
+          <w:sz w:val="21"/>
+          <w:szCs w:val="21"/>
+          <w:lang w:eastAsia="pt-BR"/>
+          <w14:ligatures w14:val="none"/>
+        </w:rPr>
+        <w:t>color</w:t>
+      </w:r>
+      <w:r>
+        <w:rPr>
+          <w:rFonts w:ascii="Consolas" w:eastAsia="Times New Roman" w:hAnsi="Consolas" w:cs="Times New Roman"/>
+          <w:color w:val="D4D4D4"/>
+          <w:kern w:val="0"/>
+          <w:sz w:val="21"/>
+          <w:szCs w:val="21"/>
+          <w:lang w:eastAsia="pt-BR"/>
+          <w14:ligatures w14:val="none"/>
+        </w:rPr>
+        <w:t>=</w:t>
+      </w:r>
+      <w:r>
+        <w:rPr>
+          <w:rFonts w:ascii="Consolas" w:eastAsia="Times New Roman" w:hAnsi="Consolas" w:cs="Times New Roman"/>
+          <w:color w:val="CE9178"/>
+          <w:kern w:val="0"/>
+          <w:sz w:val="21"/>
+          <w:szCs w:val="21"/>
+          <w:lang w:eastAsia="pt-BR"/>
+          <w14:ligatures w14:val="none"/>
+        </w:rPr>
+        <w:t>"Azul"</w:t>
+      </w:r>
+      <w:r>
+        <w:rPr>
+          <w:rFonts w:ascii="Consolas" w:eastAsia="Times New Roman" w:hAnsi="Consolas" w:cs="Times New Roman"/>
+          <w:color w:val="D4D4D4"/>
+          <w:kern w:val="0"/>
+          <w:sz w:val="21"/>
+          <w:szCs w:val="21"/>
+          <w:lang w:eastAsia="pt-BR"/>
+          <w14:ligatures w14:val="none"/>
+        </w:rPr>
+        <w:t xml:space="preserve"> </w:t>
+      </w:r>
+      <w:proofErr w:type="spellStart"/>
+      <w:r>
+        <w:rPr>
+          <w:rFonts w:ascii="Consolas" w:eastAsia="Times New Roman" w:hAnsi="Consolas" w:cs="Times New Roman"/>
+          <w:color w:val="9CDCFE"/>
+          <w:kern w:val="0"/>
+          <w:sz w:val="21"/>
+          <w:szCs w:val="21"/>
+          <w:lang w:eastAsia="pt-BR"/>
+          <w14:ligatures w14:val="none"/>
+        </w:rPr>
+        <w:t>newCar</w:t>
+      </w:r>
+      <w:proofErr w:type="spellEnd"/>
+      <w:r>
+        <w:rPr>
+          <w:rFonts w:ascii="Consolas" w:eastAsia="Times New Roman" w:hAnsi="Consolas" w:cs="Times New Roman"/>
+          <w:color w:val="D4D4D4"/>
+          <w:kern w:val="0"/>
+          <w:sz w:val="21"/>
+          <w:szCs w:val="21"/>
+          <w:lang w:eastAsia="pt-BR"/>
+          <w14:ligatures w14:val="none"/>
+        </w:rPr>
+        <w:t>=</w:t>
+      </w:r>
+      <w:r>
+        <w:rPr>
+          <w:rFonts w:ascii="Consolas" w:eastAsia="Times New Roman" w:hAnsi="Consolas" w:cs="Times New Roman"/>
+          <w:color w:val="569CD6"/>
+          <w:kern w:val="0"/>
+          <w:sz w:val="21"/>
+          <w:szCs w:val="21"/>
+          <w:lang w:eastAsia="pt-BR"/>
+          <w14:ligatures w14:val="none"/>
+        </w:rPr>
+        <w:t>{false}</w:t>
+      </w:r>
+      <w:r>
+        <w:rPr>
+          <w:rFonts w:ascii="Consolas" w:eastAsia="Times New Roman" w:hAnsi="Consolas" w:cs="Times New Roman"/>
+          <w:color w:val="D4D4D4"/>
+          <w:kern w:val="0"/>
+          <w:sz w:val="21"/>
+          <w:szCs w:val="21"/>
+          <w:lang w:eastAsia="pt-BR"/>
+          <w14:ligatures w14:val="none"/>
+        </w:rPr>
+        <w:t xml:space="preserve"> </w:t>
+      </w:r>
+      <w:r>
+        <w:rPr>
+          <w:rFonts w:ascii="Consolas" w:eastAsia="Times New Roman" w:hAnsi="Consolas" w:cs="Times New Roman"/>
+          <w:color w:val="808080"/>
+          <w:kern w:val="0"/>
+          <w:sz w:val="21"/>
+          <w:szCs w:val="21"/>
+          <w:lang w:eastAsia="pt-BR"/>
+          <w14:ligatures w14:val="none"/>
+        </w:rPr>
+        <w:t>/&gt;</w:t>
+      </w:r>
+    </w:p>
+    <w:p>
+      <w:pPr>
+        <w:shd w:val="clear" w:color="auto" w:fill="1E1E1E"/>
+        <w:spacing w:after="0" w:line="285" w:lineRule="atLeast"/>
+        <w:rPr>
+          <w:rFonts w:ascii="Consolas" w:eastAsia="Times New Roman" w:hAnsi="Consolas" w:cs="Times New Roman"/>
+          <w:color w:val="D4D4D4"/>
+          <w:kern w:val="0"/>
+          <w:sz w:val="21"/>
+          <w:szCs w:val="21"/>
+          <w:lang w:eastAsia="pt-BR"/>
+          <w14:ligatures w14:val="none"/>
+        </w:rPr>
+      </w:pPr>
+      <w:r>
+        <w:rPr>
+          <w:rFonts w:ascii="Consolas" w:eastAsia="Times New Roman" w:hAnsi="Consolas" w:cs="Times New Roman"/>
+          <w:color w:val="D4D4D4"/>
+          <w:kern w:val="0"/>
+          <w:sz w:val="21"/>
+          <w:szCs w:val="21"/>
+          <w:lang w:eastAsia="pt-BR"/>
+          <w14:ligatures w14:val="none"/>
+        </w:rPr>
+        <w:t xml:space="preserve">      </w:t>
+      </w:r>
+      <w:r>
+        <w:rPr>
+          <w:rFonts w:ascii="Consolas" w:eastAsia="Times New Roman" w:hAnsi="Consolas" w:cs="Times New Roman"/>
+          <w:color w:val="569CD6"/>
+          <w:kern w:val="0"/>
+          <w:sz w:val="21"/>
+          <w:szCs w:val="21"/>
+          <w:lang w:eastAsia="pt-BR"/>
+          <w14:ligatures w14:val="none"/>
+        </w:rPr>
+        <w:t>{</w:t>
+      </w:r>
+      <w:r>
+        <w:rPr>
+          <w:rFonts w:ascii="Consolas" w:eastAsia="Times New Roman" w:hAnsi="Consolas" w:cs="Times New Roman"/>
+          <w:color w:val="6A9955"/>
+          <w:kern w:val="0"/>
+          <w:sz w:val="21"/>
+          <w:szCs w:val="21"/>
+          <w:lang w:eastAsia="pt-BR"/>
+          <w14:ligatures w14:val="none"/>
+        </w:rPr>
+        <w:t>/* reaproveitando */</w:t>
+      </w:r>
+      <w:r>
+        <w:rPr>
+          <w:rFonts w:ascii="Consolas" w:eastAsia="Times New Roman" w:hAnsi="Consolas" w:cs="Times New Roman"/>
+          <w:color w:val="569CD6"/>
+          <w:kern w:val="0"/>
+          <w:sz w:val="21"/>
+          <w:szCs w:val="21"/>
+          <w:lang w:eastAsia="pt-BR"/>
+          <w14:ligatures w14:val="none"/>
+        </w:rPr>
+        <w:t>}</w:t>
+      </w:r>
+    </w:p>
+    <w:p>
+      <w:pPr>
+        <w:shd w:val="clear" w:color="auto" w:fill="1E1E1E"/>
+        <w:spacing w:after="0" w:line="285" w:lineRule="atLeast"/>
+        <w:rPr>
+          <w:rFonts w:ascii="Consolas" w:eastAsia="Times New Roman" w:hAnsi="Consolas" w:cs="Times New Roman"/>
+          <w:color w:val="D4D4D4"/>
+          <w:kern w:val="0"/>
+          <w:sz w:val="21"/>
+          <w:szCs w:val="21"/>
+          <w:lang w:eastAsia="pt-BR"/>
+          <w14:ligatures w14:val="none"/>
+        </w:rPr>
+      </w:pPr>
+      <w:r>
+        <w:rPr>
+          <w:rFonts w:ascii="Consolas" w:eastAsia="Times New Roman" w:hAnsi="Consolas" w:cs="Times New Roman"/>
+          <w:color w:val="D4D4D4"/>
+          <w:kern w:val="0"/>
+          <w:sz w:val="21"/>
+          <w:szCs w:val="21"/>
+          <w:lang w:eastAsia="pt-BR"/>
+          <w14:ligatures w14:val="none"/>
+        </w:rPr>
+        <w:t xml:space="preserve">      </w:t>
+      </w:r>
+      <w:r>
+        <w:rPr>
+          <w:rFonts w:ascii="Consolas" w:eastAsia="Times New Roman" w:hAnsi="Consolas" w:cs="Times New Roman"/>
+          <w:color w:val="808080"/>
+          <w:kern w:val="0"/>
+          <w:sz w:val="21"/>
+          <w:szCs w:val="21"/>
+          <w:lang w:eastAsia="pt-BR"/>
+          <w14:ligatures w14:val="none"/>
+        </w:rPr>
+        <w:t>&lt;</w:t>
+      </w:r>
+      <w:proofErr w:type="spellStart"/>
+      <w:r>
+        <w:rPr>
+          <w:rFonts w:ascii="Consolas" w:eastAsia="Times New Roman" w:hAnsi="Consolas" w:cs="Times New Roman"/>
+          <w:color w:val="4EC9B0"/>
+          <w:kern w:val="0"/>
+          <w:sz w:val="21"/>
+          <w:szCs w:val="21"/>
+          <w:lang w:eastAsia="pt-BR"/>
+          <w14:ligatures w14:val="none"/>
+        </w:rPr>
+        <w:t>CarDetails</w:t>
+      </w:r>
+      <w:proofErr w:type="spellEnd"/>
+      <w:r>
+        <w:rPr>
+          <w:rFonts w:ascii="Consolas" w:eastAsia="Times New Roman" w:hAnsi="Consolas" w:cs="Times New Roman"/>
+          <w:color w:val="D4D4D4"/>
+          <w:kern w:val="0"/>
+          <w:sz w:val="21"/>
+          <w:szCs w:val="21"/>
+          <w:lang w:eastAsia="pt-BR"/>
+          <w14:ligatures w14:val="none"/>
+        </w:rPr>
+        <w:t xml:space="preserve"> </w:t>
+      </w:r>
+      <w:proofErr w:type="spellStart"/>
+      <w:r>
+        <w:rPr>
+          <w:rFonts w:ascii="Consolas" w:eastAsia="Times New Roman" w:hAnsi="Consolas" w:cs="Times New Roman"/>
+          <w:color w:val="9CDCFE"/>
+          <w:kern w:val="0"/>
+          <w:sz w:val="21"/>
+          <w:szCs w:val="21"/>
+          <w:lang w:eastAsia="pt-BR"/>
+          <w14:ligatures w14:val="none"/>
+        </w:rPr>
+        <w:t>brand</w:t>
+      </w:r>
+      <w:proofErr w:type="spellEnd"/>
+      <w:r>
+        <w:rPr>
+          <w:rFonts w:ascii="Consolas" w:eastAsia="Times New Roman" w:hAnsi="Consolas" w:cs="Times New Roman"/>
+          <w:color w:val="D4D4D4"/>
+          <w:kern w:val="0"/>
+          <w:sz w:val="21"/>
+          <w:szCs w:val="21"/>
+          <w:lang w:eastAsia="pt-BR"/>
+          <w14:ligatures w14:val="none"/>
+        </w:rPr>
+        <w:t>=</w:t>
+      </w:r>
+      <w:r>
+        <w:rPr>
+          <w:rFonts w:ascii="Consolas" w:eastAsia="Times New Roman" w:hAnsi="Consolas" w:cs="Times New Roman"/>
+          <w:color w:val="CE9178"/>
+          <w:kern w:val="0"/>
+          <w:sz w:val="21"/>
+          <w:szCs w:val="21"/>
+          <w:lang w:eastAsia="pt-BR"/>
+          <w14:ligatures w14:val="none"/>
+        </w:rPr>
+        <w:t>"Ford"</w:t>
+      </w:r>
+      <w:r>
+        <w:rPr>
+          <w:rFonts w:ascii="Consolas" w:eastAsia="Times New Roman" w:hAnsi="Consolas" w:cs="Times New Roman"/>
+          <w:color w:val="D4D4D4"/>
+          <w:kern w:val="0"/>
+          <w:sz w:val="21"/>
+          <w:szCs w:val="21"/>
+          <w:lang w:eastAsia="pt-BR"/>
+          <w14:ligatures w14:val="none"/>
+        </w:rPr>
+        <w:t xml:space="preserve"> </w:t>
+      </w:r>
+      <w:r>
+        <w:rPr>
+          <w:rFonts w:ascii="Consolas" w:eastAsia="Times New Roman" w:hAnsi="Consolas" w:cs="Times New Roman"/>
+          <w:color w:val="9CDCFE"/>
+          <w:kern w:val="0"/>
+          <w:sz w:val="21"/>
+          <w:szCs w:val="21"/>
+          <w:lang w:eastAsia="pt-BR"/>
+          <w14:ligatures w14:val="none"/>
+        </w:rPr>
+        <w:t>color</w:t>
+      </w:r>
+      <w:r>
+        <w:rPr>
+          <w:rFonts w:ascii="Consolas" w:eastAsia="Times New Roman" w:hAnsi="Consolas" w:cs="Times New Roman"/>
+          <w:color w:val="D4D4D4"/>
+          <w:kern w:val="0"/>
+          <w:sz w:val="21"/>
+          <w:szCs w:val="21"/>
+          <w:lang w:eastAsia="pt-BR"/>
+          <w14:ligatures w14:val="none"/>
+        </w:rPr>
+        <w:t>=</w:t>
+      </w:r>
+      <w:r>
+        <w:rPr>
+          <w:rFonts w:ascii="Consolas" w:eastAsia="Times New Roman" w:hAnsi="Consolas" w:cs="Times New Roman"/>
+          <w:color w:val="CE9178"/>
+          <w:kern w:val="0"/>
+          <w:sz w:val="21"/>
+          <w:szCs w:val="21"/>
+          <w:lang w:eastAsia="pt-BR"/>
+          <w14:ligatures w14:val="none"/>
+        </w:rPr>
+        <w:t>"Vermelha"</w:t>
+      </w:r>
+      <w:r>
+        <w:rPr>
+          <w:rFonts w:ascii="Consolas" w:eastAsia="Times New Roman" w:hAnsi="Consolas" w:cs="Times New Roman"/>
+          <w:color w:val="D4D4D4"/>
+          <w:kern w:val="0"/>
+          <w:sz w:val="21"/>
+          <w:szCs w:val="21"/>
+          <w:lang w:eastAsia="pt-BR"/>
+          <w14:ligatures w14:val="none"/>
+        </w:rPr>
+        <w:t xml:space="preserve"> </w:t>
+      </w:r>
+      <w:r>
+        <w:rPr>
+          <w:rFonts w:ascii="Consolas" w:eastAsia="Times New Roman" w:hAnsi="Consolas" w:cs="Times New Roman"/>
+          <w:color w:val="9CDCFE"/>
+          <w:kern w:val="0"/>
+          <w:sz w:val="21"/>
+          <w:szCs w:val="21"/>
+          <w:lang w:eastAsia="pt-BR"/>
+          <w14:ligatures w14:val="none"/>
+        </w:rPr>
+        <w:t>hm</w:t>
+      </w:r>
+      <w:proofErr w:type="gramStart"/>
+      <w:r>
+        <w:rPr>
+          <w:rFonts w:ascii="Consolas" w:eastAsia="Times New Roman" w:hAnsi="Consolas" w:cs="Times New Roman"/>
+          <w:color w:val="D4D4D4"/>
+          <w:kern w:val="0"/>
+          <w:sz w:val="21"/>
+          <w:szCs w:val="21"/>
+          <w:lang w:eastAsia="pt-BR"/>
+          <w14:ligatures w14:val="none"/>
+        </w:rPr>
+        <w:t>=</w:t>
+      </w:r>
+      <w:r>
+        <w:rPr>
+          <w:rFonts w:ascii="Consolas" w:eastAsia="Times New Roman" w:hAnsi="Consolas" w:cs="Times New Roman"/>
+          <w:color w:val="569CD6"/>
+          <w:kern w:val="0"/>
+          <w:sz w:val="21"/>
+          <w:szCs w:val="21"/>
+          <w:lang w:eastAsia="pt-BR"/>
+          <w14:ligatures w14:val="none"/>
+        </w:rPr>
+        <w:t>{</w:t>
+      </w:r>
+      <w:proofErr w:type="gramEnd"/>
+      <w:r>
+        <w:rPr>
+          <w:rFonts w:ascii="Consolas" w:eastAsia="Times New Roman" w:hAnsi="Consolas" w:cs="Times New Roman"/>
+          <w:color w:val="B5CEA8"/>
+          <w:kern w:val="0"/>
+          <w:sz w:val="21"/>
+          <w:szCs w:val="21"/>
+          <w:lang w:eastAsia="pt-BR"/>
+          <w14:ligatures w14:val="none"/>
+        </w:rPr>
+        <w:t>0</w:t>
+      </w:r>
+      <w:r>
+        <w:rPr>
+          <w:rFonts w:ascii="Consolas" w:eastAsia="Times New Roman" w:hAnsi="Consolas" w:cs="Times New Roman"/>
+          <w:color w:val="569CD6"/>
+          <w:kern w:val="0"/>
+          <w:sz w:val="21"/>
+          <w:szCs w:val="21"/>
+          <w:lang w:eastAsia="pt-BR"/>
+          <w14:ligatures w14:val="none"/>
+        </w:rPr>
+        <w:t>}</w:t>
+      </w:r>
+      <w:r>
+        <w:rPr>
+          <w:rFonts w:ascii="Consolas" w:eastAsia="Times New Roman" w:hAnsi="Consolas" w:cs="Times New Roman"/>
+          <w:color w:val="D4D4D4"/>
+          <w:kern w:val="0"/>
+          <w:sz w:val="21"/>
+          <w:szCs w:val="21"/>
+          <w:lang w:eastAsia="pt-BR"/>
+          <w14:ligatures w14:val="none"/>
+        </w:rPr>
+        <w:t xml:space="preserve"> </w:t>
+      </w:r>
+      <w:proofErr w:type="spellStart"/>
+      <w:r>
+        <w:rPr>
+          <w:rFonts w:ascii="Consolas" w:eastAsia="Times New Roman" w:hAnsi="Consolas" w:cs="Times New Roman"/>
+          <w:color w:val="9CDCFE"/>
+          <w:kern w:val="0"/>
+          <w:sz w:val="21"/>
+          <w:szCs w:val="21"/>
+          <w:lang w:eastAsia="pt-BR"/>
+          <w14:ligatures w14:val="none"/>
+        </w:rPr>
+        <w:t>newCar</w:t>
+      </w:r>
+      <w:proofErr w:type="spellEnd"/>
+      <w:r>
+        <w:rPr>
+          <w:rFonts w:ascii="Consolas" w:eastAsia="Times New Roman" w:hAnsi="Consolas" w:cs="Times New Roman"/>
+          <w:color w:val="D4D4D4"/>
+          <w:kern w:val="0"/>
+          <w:sz w:val="21"/>
+          <w:szCs w:val="21"/>
+          <w:lang w:eastAsia="pt-BR"/>
+          <w14:ligatures w14:val="none"/>
+        </w:rPr>
+        <w:t>=</w:t>
+      </w:r>
+      <w:r>
+        <w:rPr>
+          <w:rFonts w:ascii="Consolas" w:eastAsia="Times New Roman" w:hAnsi="Consolas" w:cs="Times New Roman"/>
+          <w:color w:val="569CD6"/>
+          <w:kern w:val="0"/>
+          <w:sz w:val="21"/>
+          <w:szCs w:val="21"/>
+          <w:lang w:eastAsia="pt-BR"/>
+          <w14:ligatures w14:val="none"/>
+        </w:rPr>
+        <w:t>{</w:t>
+      </w:r>
+      <w:proofErr w:type="spellStart"/>
+      <w:r>
+        <w:rPr>
+          <w:rFonts w:ascii="Consolas" w:eastAsia="Times New Roman" w:hAnsi="Consolas" w:cs="Times New Roman"/>
+          <w:color w:val="569CD6"/>
+          <w:kern w:val="0"/>
+          <w:sz w:val="21"/>
+          <w:szCs w:val="21"/>
+          <w:lang w:eastAsia="pt-BR"/>
+          <w14:ligatures w14:val="none"/>
+        </w:rPr>
+        <w:t>true</w:t>
+      </w:r>
+      <w:proofErr w:type="spellEnd"/>
+      <w:r>
+        <w:rPr>
+          <w:rFonts w:ascii="Consolas" w:eastAsia="Times New Roman" w:hAnsi="Consolas" w:cs="Times New Roman"/>
+          <w:color w:val="569CD6"/>
+          <w:kern w:val="0"/>
+          <w:sz w:val="21"/>
+          <w:szCs w:val="21"/>
+          <w:lang w:eastAsia="pt-BR"/>
+          <w14:ligatures w14:val="none"/>
+        </w:rPr>
+        <w:t>}</w:t>
+      </w:r>
+      <w:r>
+        <w:rPr>
+          <w:rFonts w:ascii="Consolas" w:eastAsia="Times New Roman" w:hAnsi="Consolas" w:cs="Times New Roman"/>
+          <w:color w:val="D4D4D4"/>
+          <w:kern w:val="0"/>
+          <w:sz w:val="21"/>
+          <w:szCs w:val="21"/>
+          <w:lang w:eastAsia="pt-BR"/>
+          <w14:ligatures w14:val="none"/>
+        </w:rPr>
+        <w:t xml:space="preserve"> </w:t>
+      </w:r>
+      <w:r>
+        <w:rPr>
+          <w:rFonts w:ascii="Consolas" w:eastAsia="Times New Roman" w:hAnsi="Consolas" w:cs="Times New Roman"/>
+          <w:color w:val="808080"/>
+          <w:kern w:val="0"/>
+          <w:sz w:val="21"/>
+          <w:szCs w:val="21"/>
+          <w:lang w:eastAsia="pt-BR"/>
+          <w14:ligatures w14:val="none"/>
+        </w:rPr>
+        <w:t>/&gt;</w:t>
+      </w:r>
+    </w:p>
+    <w:p>
+      <w:pPr>
+        <w:shd w:val="clear" w:color="auto" w:fill="1E1E1E"/>
+        <w:spacing w:after="0" w:line="285" w:lineRule="atLeast"/>
+        <w:rPr>
+          <w:rFonts w:ascii="Consolas" w:eastAsia="Times New Roman" w:hAnsi="Consolas" w:cs="Times New Roman"/>
+          <w:color w:val="D4D4D4"/>
+          <w:kern w:val="0"/>
+          <w:sz w:val="21"/>
+          <w:szCs w:val="21"/>
+          <w:lang w:eastAsia="pt-BR"/>
+          <w14:ligatures w14:val="none"/>
+        </w:rPr>
+      </w:pPr>
+      <w:r>
+        <w:rPr>
+          <w:rFonts w:ascii="Consolas" w:eastAsia="Times New Roman" w:hAnsi="Consolas" w:cs="Times New Roman"/>
+          <w:color w:val="D4D4D4"/>
+          <w:kern w:val="0"/>
+          <w:sz w:val="21"/>
+          <w:szCs w:val="21"/>
+          <w:lang w:eastAsia="pt-BR"/>
+          <w14:ligatures w14:val="none"/>
+        </w:rPr>
+        <w:t xml:space="preserve">      </w:t>
+      </w:r>
+      <w:r>
+        <w:rPr>
+          <w:rFonts w:ascii="Consolas" w:eastAsia="Times New Roman" w:hAnsi="Consolas" w:cs="Times New Roman"/>
+          <w:color w:val="808080"/>
+          <w:kern w:val="0"/>
+          <w:sz w:val="21"/>
+          <w:szCs w:val="21"/>
+          <w:lang w:eastAsia="pt-BR"/>
+          <w14:ligatures w14:val="none"/>
+        </w:rPr>
+        <w:t>&lt;</w:t>
+      </w:r>
+      <w:proofErr w:type="spellStart"/>
+      <w:r>
+        <w:rPr>
+          <w:rFonts w:ascii="Consolas" w:eastAsia="Times New Roman" w:hAnsi="Consolas" w:cs="Times New Roman"/>
+          <w:color w:val="4EC9B0"/>
+          <w:kern w:val="0"/>
+          <w:sz w:val="21"/>
+          <w:szCs w:val="21"/>
+          <w:lang w:eastAsia="pt-BR"/>
+          <w14:ligatures w14:val="none"/>
+        </w:rPr>
+        <w:t>CarDetails</w:t>
+      </w:r>
+      <w:proofErr w:type="spellEnd"/>
+      <w:r>
+        <w:rPr>
+          <w:rFonts w:ascii="Consolas" w:eastAsia="Times New Roman" w:hAnsi="Consolas" w:cs="Times New Roman"/>
+          <w:color w:val="D4D4D4"/>
+          <w:kern w:val="0"/>
+          <w:sz w:val="21"/>
+          <w:szCs w:val="21"/>
+          <w:lang w:eastAsia="pt-BR"/>
+          <w14:ligatures w14:val="none"/>
+        </w:rPr>
+        <w:t xml:space="preserve"> </w:t>
+      </w:r>
+      <w:proofErr w:type="spellStart"/>
+      <w:r>
+        <w:rPr>
+          <w:rFonts w:ascii="Consolas" w:eastAsia="Times New Roman" w:hAnsi="Consolas" w:cs="Times New Roman"/>
+          <w:color w:val="9CDCFE"/>
+          <w:kern w:val="0"/>
+          <w:sz w:val="21"/>
+          <w:szCs w:val="21"/>
+          <w:lang w:eastAsia="pt-BR"/>
+          <w14:ligatures w14:val="none"/>
+        </w:rPr>
+        <w:t>brand</w:t>
+      </w:r>
+      <w:proofErr w:type="spellEnd"/>
+      <w:r>
+        <w:rPr>
+          <w:rFonts w:ascii="Consolas" w:eastAsia="Times New Roman" w:hAnsi="Consolas" w:cs="Times New Roman"/>
+          <w:color w:val="D4D4D4"/>
+          <w:kern w:val="0"/>
+          <w:sz w:val="21"/>
+          <w:szCs w:val="21"/>
+          <w:lang w:eastAsia="pt-BR"/>
+          <w14:ligatures w14:val="none"/>
+        </w:rPr>
+        <w:t>=</w:t>
+      </w:r>
+      <w:r>
+        <w:rPr>
+          <w:rFonts w:ascii="Consolas" w:eastAsia="Times New Roman" w:hAnsi="Consolas" w:cs="Times New Roman"/>
+          <w:color w:val="CE9178"/>
+          <w:kern w:val="0"/>
+          <w:sz w:val="21"/>
+          <w:szCs w:val="21"/>
+          <w:lang w:eastAsia="pt-BR"/>
+          <w14:ligatures w14:val="none"/>
+        </w:rPr>
+        <w:t>"Fiat"</w:t>
+      </w:r>
+      <w:r>
+        <w:rPr>
+          <w:rFonts w:ascii="Consolas" w:eastAsia="Times New Roman" w:hAnsi="Consolas" w:cs="Times New Roman"/>
+          <w:color w:val="D4D4D4"/>
+          <w:kern w:val="0"/>
+          <w:sz w:val="21"/>
+          <w:szCs w:val="21"/>
+          <w:lang w:eastAsia="pt-BR"/>
+          <w14:ligatures w14:val="none"/>
+        </w:rPr>
+        <w:t xml:space="preserve"> </w:t>
+      </w:r>
+      <w:r>
+        <w:rPr>
+          <w:rFonts w:ascii="Consolas" w:eastAsia="Times New Roman" w:hAnsi="Consolas" w:cs="Times New Roman"/>
+          <w:color w:val="9CDCFE"/>
+          <w:kern w:val="0"/>
+          <w:sz w:val="21"/>
+          <w:szCs w:val="21"/>
+          <w:lang w:eastAsia="pt-BR"/>
+          <w14:ligatures w14:val="none"/>
+        </w:rPr>
+        <w:t>color</w:t>
+      </w:r>
+      <w:r>
+        <w:rPr>
+          <w:rFonts w:ascii="Consolas" w:eastAsia="Times New Roman" w:hAnsi="Consolas" w:cs="Times New Roman"/>
+          <w:color w:val="D4D4D4"/>
+          <w:kern w:val="0"/>
+          <w:sz w:val="21"/>
+          <w:szCs w:val="21"/>
+          <w:lang w:eastAsia="pt-BR"/>
+          <w14:ligatures w14:val="none"/>
+        </w:rPr>
+        <w:t>=</w:t>
+      </w:r>
+      <w:r>
+        <w:rPr>
+          <w:rFonts w:ascii="Consolas" w:eastAsia="Times New Roman" w:hAnsi="Consolas" w:cs="Times New Roman"/>
+          <w:color w:val="CE9178"/>
+          <w:kern w:val="0"/>
+          <w:sz w:val="21"/>
+          <w:szCs w:val="21"/>
+          <w:lang w:eastAsia="pt-BR"/>
+          <w14:ligatures w14:val="none"/>
+        </w:rPr>
+        <w:t>"Branco"</w:t>
+      </w:r>
+      <w:r>
+        <w:rPr>
+          <w:rFonts w:ascii="Consolas" w:eastAsia="Times New Roman" w:hAnsi="Consolas" w:cs="Times New Roman"/>
+          <w:color w:val="D4D4D4"/>
+          <w:kern w:val="0"/>
+          <w:sz w:val="21"/>
+          <w:szCs w:val="21"/>
+          <w:lang w:eastAsia="pt-BR"/>
+          <w14:ligatures w14:val="none"/>
+        </w:rPr>
+        <w:t xml:space="preserve"> </w:t>
+      </w:r>
+      <w:r>
+        <w:rPr>
+          <w:rFonts w:ascii="Consolas" w:eastAsia="Times New Roman" w:hAnsi="Consolas" w:cs="Times New Roman"/>
+          <w:color w:val="9CDCFE"/>
+          <w:kern w:val="0"/>
+          <w:sz w:val="21"/>
+          <w:szCs w:val="21"/>
+          <w:lang w:eastAsia="pt-BR"/>
+          <w14:ligatures w14:val="none"/>
+        </w:rPr>
+        <w:t>hm</w:t>
+      </w:r>
+      <w:proofErr w:type="gramStart"/>
+      <w:r>
+        <w:rPr>
+          <w:rFonts w:ascii="Consolas" w:eastAsia="Times New Roman" w:hAnsi="Consolas" w:cs="Times New Roman"/>
+          <w:color w:val="D4D4D4"/>
+          <w:kern w:val="0"/>
+          <w:sz w:val="21"/>
+          <w:szCs w:val="21"/>
+          <w:lang w:eastAsia="pt-BR"/>
+          <w14:ligatures w14:val="none"/>
+        </w:rPr>
+        <w:t>=</w:t>
+      </w:r>
+      <w:r>
+        <w:rPr>
+          <w:rFonts w:ascii="Consolas" w:eastAsia="Times New Roman" w:hAnsi="Consolas" w:cs="Times New Roman"/>
+          <w:color w:val="569CD6"/>
+          <w:kern w:val="0"/>
+          <w:sz w:val="21"/>
+          <w:szCs w:val="21"/>
+          <w:lang w:eastAsia="pt-BR"/>
+          <w14:ligatures w14:val="none"/>
+        </w:rPr>
+        <w:t>{</w:t>
+      </w:r>
+      <w:proofErr w:type="gramEnd"/>
+      <w:r>
+        <w:rPr>
+          <w:rFonts w:ascii="Consolas" w:eastAsia="Times New Roman" w:hAnsi="Consolas" w:cs="Times New Roman"/>
+          <w:color w:val="B5CEA8"/>
+          <w:kern w:val="0"/>
+          <w:sz w:val="21"/>
+          <w:szCs w:val="21"/>
+          <w:lang w:eastAsia="pt-BR"/>
+          <w14:ligatures w14:val="none"/>
+        </w:rPr>
+        <w:t>4500</w:t>
+      </w:r>
+      <w:r>
+        <w:rPr>
+          <w:rFonts w:ascii="Consolas" w:eastAsia="Times New Roman" w:hAnsi="Consolas" w:cs="Times New Roman"/>
+          <w:color w:val="569CD6"/>
+          <w:kern w:val="0"/>
+          <w:sz w:val="21"/>
+          <w:szCs w:val="21"/>
+          <w:lang w:eastAsia="pt-BR"/>
+          <w14:ligatures w14:val="none"/>
+        </w:rPr>
+        <w:t>}</w:t>
+      </w:r>
+      <w:r>
+        <w:rPr>
+          <w:rFonts w:ascii="Consolas" w:eastAsia="Times New Roman" w:hAnsi="Consolas" w:cs="Times New Roman"/>
+          <w:color w:val="D4D4D4"/>
+          <w:kern w:val="0"/>
+          <w:sz w:val="21"/>
+          <w:szCs w:val="21"/>
+          <w:lang w:eastAsia="pt-BR"/>
+          <w14:ligatures w14:val="none"/>
+        </w:rPr>
+        <w:t xml:space="preserve"> </w:t>
+      </w:r>
+      <w:proofErr w:type="spellStart"/>
+      <w:r>
+        <w:rPr>
+          <w:rFonts w:ascii="Consolas" w:eastAsia="Times New Roman" w:hAnsi="Consolas" w:cs="Times New Roman"/>
+          <w:color w:val="9CDCFE"/>
+          <w:kern w:val="0"/>
+          <w:sz w:val="21"/>
+          <w:szCs w:val="21"/>
+          <w:lang w:eastAsia="pt-BR"/>
+          <w14:ligatures w14:val="none"/>
+        </w:rPr>
+        <w:t>newCar</w:t>
+      </w:r>
+      <w:proofErr w:type="spellEnd"/>
+      <w:r>
+        <w:rPr>
+          <w:rFonts w:ascii="Consolas" w:eastAsia="Times New Roman" w:hAnsi="Consolas" w:cs="Times New Roman"/>
+          <w:color w:val="D4D4D4"/>
+          <w:kern w:val="0"/>
+          <w:sz w:val="21"/>
+          <w:szCs w:val="21"/>
+          <w:lang w:eastAsia="pt-BR"/>
+          <w14:ligatures w14:val="none"/>
+        </w:rPr>
+        <w:t>=</w:t>
+      </w:r>
+      <w:r>
+        <w:rPr>
+          <w:rFonts w:ascii="Consolas" w:eastAsia="Times New Roman" w:hAnsi="Consolas" w:cs="Times New Roman"/>
+          <w:color w:val="569CD6"/>
+          <w:kern w:val="0"/>
+          <w:sz w:val="21"/>
+          <w:szCs w:val="21"/>
+          <w:lang w:eastAsia="pt-BR"/>
+          <w14:ligatures w14:val="none"/>
+        </w:rPr>
+        <w:t>{false}</w:t>
+      </w:r>
+      <w:r>
+        <w:rPr>
+          <w:rFonts w:ascii="Consolas" w:eastAsia="Times New Roman" w:hAnsi="Consolas" w:cs="Times New Roman"/>
+          <w:color w:val="D4D4D4"/>
+          <w:kern w:val="0"/>
+          <w:sz w:val="21"/>
+          <w:szCs w:val="21"/>
+          <w:lang w:eastAsia="pt-BR"/>
+          <w14:ligatures w14:val="none"/>
+        </w:rPr>
+        <w:t xml:space="preserve"> </w:t>
+      </w:r>
+      <w:r>
+        <w:rPr>
+          <w:rFonts w:ascii="Consolas" w:eastAsia="Times New Roman" w:hAnsi="Consolas" w:cs="Times New Roman"/>
+          <w:color w:val="808080"/>
+          <w:kern w:val="0"/>
+          <w:sz w:val="21"/>
+          <w:szCs w:val="21"/>
+          <w:lang w:eastAsia="pt-BR"/>
+          <w14:ligatures w14:val="none"/>
+        </w:rPr>
+        <w:t>/&gt;</w:t>
+      </w:r>
+    </w:p>
+    <w:p>
+      <w:pPr>
+        <w:tabs>
+          <w:tab w:val="left" w:pos="3206"/>
+        </w:tabs>
+        <w:jc w:val="both"/>
+        <w:rPr>
+          <w:rFonts w:ascii="Arial" w:hAnsi="Arial" w:cs="Arial"/>
+          <w:color w:val="000000" w:themeColor="text1"/>
+          <w:sz w:val="24"/>
+          <w:szCs w:val="24"/>
+          <w:lang w:eastAsia="pt-BR"/>
+        </w:rPr>
+      </w:pPr>
+    </w:p>
+    <w:p>
+      <w:pPr>
+        <w:pStyle w:val="PargrafodaLista"/>
+        <w:numPr>
+          <w:ilvl w:val="2"/>
+          <w:numId w:val="29"/>
+        </w:numPr>
+        <w:tabs>
+          <w:tab w:val="left" w:pos="3206"/>
+        </w:tabs>
+        <w:jc w:val="both"/>
+        <w:rPr>
+          <w:rFonts w:ascii="Arial" w:hAnsi="Arial" w:cs="Arial"/>
+          <w:color w:val="000000" w:themeColor="text1"/>
+          <w:sz w:val="24"/>
+          <w:szCs w:val="24"/>
+          <w:lang w:eastAsia="pt-BR"/>
+        </w:rPr>
+      </w:pPr>
+      <w:r>
+        <w:rPr>
+          <w:rFonts w:ascii="Arial" w:hAnsi="Arial" w:cs="Arial"/>
+          <w:b/>
+          <w:bCs/>
+          <w:color w:val="000000" w:themeColor="text1"/>
+          <w:sz w:val="24"/>
+          <w:szCs w:val="24"/>
+          <w:lang w:eastAsia="pt-BR"/>
+        </w:rPr>
+        <w:t>Reutilização com loop</w:t>
+      </w:r>
+    </w:p>
+    <w:p>
+      <w:pPr>
+        <w:tabs>
+          <w:tab w:val="left" w:pos="3206"/>
+        </w:tabs>
+        <w:jc w:val="both"/>
+        <w:rPr>
+          <w:rFonts w:ascii="Arial" w:hAnsi="Arial" w:cs="Arial"/>
+          <w:color w:val="000000" w:themeColor="text1"/>
+          <w:sz w:val="24"/>
+          <w:szCs w:val="24"/>
+          <w:lang w:eastAsia="pt-BR"/>
+        </w:rPr>
+      </w:pPr>
+    </w:p>
+    <w:p>
+      <w:pPr>
+        <w:tabs>
+          <w:tab w:val="left" w:pos="3206"/>
+        </w:tabs>
+        <w:jc w:val="both"/>
+        <w:rPr>
+          <w:rFonts w:ascii="Arial" w:hAnsi="Arial" w:cs="Arial"/>
+          <w:color w:val="000000" w:themeColor="text1"/>
+          <w:sz w:val="24"/>
+          <w:szCs w:val="24"/>
+          <w:lang w:eastAsia="pt-BR"/>
+        </w:rPr>
+      </w:pPr>
+      <w:r>
+        <w:rPr>
+          <w:rFonts w:ascii="Arial" w:hAnsi="Arial" w:cs="Arial"/>
+          <w:color w:val="000000" w:themeColor="text1"/>
+          <w:sz w:val="24"/>
+          <w:szCs w:val="24"/>
+          <w:lang w:eastAsia="pt-BR"/>
+        </w:rPr>
+        <w:t xml:space="preserve">Os </w:t>
+      </w:r>
+      <w:proofErr w:type="spellStart"/>
+      <w:r>
+        <w:rPr>
+          <w:rFonts w:ascii="Arial" w:hAnsi="Arial" w:cs="Arial"/>
+          <w:color w:val="000000" w:themeColor="text1"/>
+          <w:sz w:val="24"/>
+          <w:szCs w:val="24"/>
+          <w:lang w:eastAsia="pt-BR"/>
+        </w:rPr>
+        <w:t>arrays</w:t>
+      </w:r>
+      <w:proofErr w:type="spellEnd"/>
+      <w:r>
+        <w:rPr>
+          <w:rFonts w:ascii="Arial" w:hAnsi="Arial" w:cs="Arial"/>
+          <w:color w:val="000000" w:themeColor="text1"/>
+          <w:sz w:val="24"/>
+          <w:szCs w:val="24"/>
+          <w:lang w:eastAsia="pt-BR"/>
+        </w:rPr>
+        <w:t xml:space="preserve"> de dados podem ter muitos itens também, sendo assim, é correto utilizar uma </w:t>
+      </w:r>
+      <w:r>
+        <w:rPr>
+          <w:rFonts w:ascii="Arial" w:hAnsi="Arial" w:cs="Arial"/>
+          <w:b/>
+          <w:bCs/>
+          <w:i/>
+          <w:iCs/>
+          <w:color w:val="000000" w:themeColor="text1"/>
+          <w:sz w:val="24"/>
+          <w:szCs w:val="24"/>
+          <w:lang w:eastAsia="pt-BR"/>
+        </w:rPr>
+        <w:t>estrutura de loop(</w:t>
+      </w:r>
+      <w:proofErr w:type="spellStart"/>
+      <w:r>
+        <w:rPr>
+          <w:rFonts w:ascii="Arial" w:hAnsi="Arial" w:cs="Arial"/>
+          <w:b/>
+          <w:bCs/>
+          <w:i/>
+          <w:iCs/>
+          <w:color w:val="000000" w:themeColor="text1"/>
+          <w:sz w:val="24"/>
+          <w:szCs w:val="24"/>
+          <w:lang w:eastAsia="pt-BR"/>
+        </w:rPr>
+        <w:t>map</w:t>
+      </w:r>
+      <w:proofErr w:type="spellEnd"/>
+      <w:r>
+        <w:rPr>
+          <w:rFonts w:ascii="Arial" w:hAnsi="Arial" w:cs="Arial"/>
+          <w:b/>
+          <w:bCs/>
+          <w:i/>
+          <w:iCs/>
+          <w:color w:val="000000" w:themeColor="text1"/>
+          <w:sz w:val="24"/>
+          <w:szCs w:val="24"/>
+          <w:lang w:eastAsia="pt-BR"/>
+        </w:rPr>
+        <w:t>)</w:t>
+      </w:r>
+      <w:r>
+        <w:rPr>
+          <w:rFonts w:ascii="Arial" w:hAnsi="Arial" w:cs="Arial"/>
+          <w:color w:val="000000" w:themeColor="text1"/>
+          <w:sz w:val="24"/>
+          <w:szCs w:val="24"/>
+          <w:lang w:eastAsia="pt-BR"/>
+        </w:rPr>
+        <w:t xml:space="preserve"> para a sua exibição;</w:t>
+      </w:r>
+    </w:p>
+    <w:p>
+      <w:pPr>
+        <w:tabs>
+          <w:tab w:val="left" w:pos="3206"/>
+        </w:tabs>
+        <w:jc w:val="both"/>
+        <w:rPr>
+          <w:rFonts w:ascii="Arial" w:hAnsi="Arial" w:cs="Arial"/>
+          <w:color w:val="000000" w:themeColor="text1"/>
+          <w:sz w:val="24"/>
+          <w:szCs w:val="24"/>
+          <w:lang w:eastAsia="pt-BR"/>
+        </w:rPr>
+      </w:pPr>
+      <w:r>
+        <w:rPr>
+          <w:rFonts w:ascii="Arial" w:hAnsi="Arial" w:cs="Arial"/>
+          <w:color w:val="000000" w:themeColor="text1"/>
+          <w:sz w:val="24"/>
+          <w:szCs w:val="24"/>
+          <w:lang w:eastAsia="pt-BR"/>
+        </w:rPr>
+        <w:t xml:space="preserve">E com isso, concilia-se os três conceitos: renderização de listas, reaproveitamento de componentes e </w:t>
+      </w:r>
+      <w:proofErr w:type="spellStart"/>
+      <w:r>
+        <w:rPr>
+          <w:rFonts w:ascii="Arial" w:hAnsi="Arial" w:cs="Arial"/>
+          <w:color w:val="000000" w:themeColor="text1"/>
+          <w:sz w:val="24"/>
+          <w:szCs w:val="24"/>
+          <w:lang w:eastAsia="pt-BR"/>
+        </w:rPr>
+        <w:t>props</w:t>
+      </w:r>
+      <w:proofErr w:type="spellEnd"/>
+      <w:r>
+        <w:rPr>
+          <w:rFonts w:ascii="Arial" w:hAnsi="Arial" w:cs="Arial"/>
+          <w:color w:val="000000" w:themeColor="text1"/>
+          <w:sz w:val="24"/>
+          <w:szCs w:val="24"/>
+          <w:lang w:eastAsia="pt-BR"/>
+        </w:rPr>
+        <w:t>.</w:t>
+      </w:r>
+    </w:p>
+    <w:p>
+      <w:pPr>
+        <w:tabs>
+          <w:tab w:val="left" w:pos="3206"/>
+        </w:tabs>
+        <w:jc w:val="both"/>
+        <w:rPr>
+          <w:rFonts w:ascii="Arial" w:hAnsi="Arial" w:cs="Arial"/>
+          <w:b/>
+          <w:bCs/>
+          <w:color w:val="000000" w:themeColor="text1"/>
+          <w:sz w:val="24"/>
+          <w:szCs w:val="24"/>
+          <w:lang w:eastAsia="pt-BR"/>
+        </w:rPr>
+      </w:pPr>
+      <w:proofErr w:type="spellStart"/>
+      <w:r>
+        <w:rPr>
+          <w:rFonts w:ascii="Arial" w:hAnsi="Arial" w:cs="Arial"/>
+          <w:b/>
+          <w:bCs/>
+          <w:color w:val="000000" w:themeColor="text1"/>
+          <w:sz w:val="24"/>
+          <w:szCs w:val="24"/>
+          <w:lang w:eastAsia="pt-BR"/>
+        </w:rPr>
+        <w:t>Function</w:t>
+      </w:r>
+      <w:proofErr w:type="spellEnd"/>
+      <w:r>
+        <w:rPr>
+          <w:rFonts w:ascii="Arial" w:hAnsi="Arial" w:cs="Arial"/>
+          <w:b/>
+          <w:bCs/>
+          <w:color w:val="000000" w:themeColor="text1"/>
+          <w:sz w:val="24"/>
+          <w:szCs w:val="24"/>
+          <w:lang w:eastAsia="pt-BR"/>
+        </w:rPr>
+        <w:t xml:space="preserve"> App</w:t>
+      </w:r>
+    </w:p>
+    <w:p>
+      <w:pPr>
+        <w:shd w:val="clear" w:color="auto" w:fill="1E1E1E"/>
+        <w:spacing w:after="0" w:line="285" w:lineRule="atLeast"/>
+        <w:rPr>
+          <w:rFonts w:ascii="Consolas" w:eastAsia="Times New Roman" w:hAnsi="Consolas" w:cs="Times New Roman"/>
+          <w:color w:val="D4D4D4"/>
+          <w:kern w:val="0"/>
+          <w:sz w:val="21"/>
+          <w:szCs w:val="21"/>
+          <w:lang w:eastAsia="pt-BR"/>
+          <w14:ligatures w14:val="none"/>
+        </w:rPr>
+      </w:pPr>
+      <w:r>
+        <w:rPr>
+          <w:rFonts w:ascii="Consolas" w:eastAsia="Times New Roman" w:hAnsi="Consolas" w:cs="Times New Roman"/>
+          <w:color w:val="D4D4D4"/>
+          <w:kern w:val="0"/>
+          <w:sz w:val="21"/>
+          <w:szCs w:val="21"/>
+          <w:lang w:eastAsia="pt-BR"/>
+          <w14:ligatures w14:val="none"/>
+        </w:rPr>
+        <w:t xml:space="preserve">  </w:t>
+      </w:r>
+      <w:proofErr w:type="spellStart"/>
+      <w:r>
+        <w:rPr>
+          <w:rFonts w:ascii="Consolas" w:eastAsia="Times New Roman" w:hAnsi="Consolas" w:cs="Times New Roman"/>
+          <w:color w:val="569CD6"/>
+          <w:kern w:val="0"/>
+          <w:sz w:val="21"/>
+          <w:szCs w:val="21"/>
+          <w:lang w:eastAsia="pt-BR"/>
+          <w14:ligatures w14:val="none"/>
+        </w:rPr>
+        <w:t>const</w:t>
+      </w:r>
+      <w:proofErr w:type="spellEnd"/>
+      <w:r>
+        <w:rPr>
+          <w:rFonts w:ascii="Consolas" w:eastAsia="Times New Roman" w:hAnsi="Consolas" w:cs="Times New Roman"/>
+          <w:color w:val="D4D4D4"/>
+          <w:kern w:val="0"/>
+          <w:sz w:val="21"/>
+          <w:szCs w:val="21"/>
+          <w:lang w:eastAsia="pt-BR"/>
+          <w14:ligatures w14:val="none"/>
+        </w:rPr>
+        <w:t xml:space="preserve"> </w:t>
+      </w:r>
+      <w:proofErr w:type="spellStart"/>
+      <w:r>
+        <w:rPr>
+          <w:rFonts w:ascii="Consolas" w:eastAsia="Times New Roman" w:hAnsi="Consolas" w:cs="Times New Roman"/>
+          <w:color w:val="4FC1FF"/>
+          <w:kern w:val="0"/>
+          <w:sz w:val="21"/>
+          <w:szCs w:val="21"/>
+          <w:lang w:eastAsia="pt-BR"/>
+          <w14:ligatures w14:val="none"/>
+        </w:rPr>
+        <w:t>cars</w:t>
+      </w:r>
+      <w:proofErr w:type="spellEnd"/>
+      <w:r>
+        <w:rPr>
+          <w:rFonts w:ascii="Consolas" w:eastAsia="Times New Roman" w:hAnsi="Consolas" w:cs="Times New Roman"/>
+          <w:color w:val="D4D4D4"/>
+          <w:kern w:val="0"/>
+          <w:sz w:val="21"/>
+          <w:szCs w:val="21"/>
+          <w:lang w:eastAsia="pt-BR"/>
+          <w14:ligatures w14:val="none"/>
+        </w:rPr>
+        <w:t xml:space="preserve"> = [</w:t>
+      </w:r>
+    </w:p>
+    <w:p>
+      <w:pPr>
+        <w:shd w:val="clear" w:color="auto" w:fill="1E1E1E"/>
+        <w:spacing w:after="0" w:line="285" w:lineRule="atLeast"/>
+        <w:rPr>
+          <w:rFonts w:ascii="Consolas" w:eastAsia="Times New Roman" w:hAnsi="Consolas" w:cs="Times New Roman"/>
+          <w:color w:val="D4D4D4"/>
+          <w:kern w:val="0"/>
+          <w:sz w:val="21"/>
+          <w:szCs w:val="21"/>
+          <w:lang w:eastAsia="pt-BR"/>
+          <w14:ligatures w14:val="none"/>
+        </w:rPr>
+      </w:pPr>
+      <w:r>
+        <w:rPr>
+          <w:rFonts w:ascii="Consolas" w:eastAsia="Times New Roman" w:hAnsi="Consolas" w:cs="Times New Roman"/>
+          <w:color w:val="D4D4D4"/>
+          <w:kern w:val="0"/>
+          <w:sz w:val="21"/>
+          <w:szCs w:val="21"/>
+          <w:lang w:eastAsia="pt-BR"/>
+          <w14:ligatures w14:val="none"/>
+        </w:rPr>
+        <w:t>    {</w:t>
+      </w:r>
+      <w:r>
+        <w:rPr>
+          <w:rFonts w:ascii="Consolas" w:eastAsia="Times New Roman" w:hAnsi="Consolas" w:cs="Times New Roman"/>
+          <w:color w:val="9CDCFE"/>
+          <w:kern w:val="0"/>
+          <w:sz w:val="21"/>
+          <w:szCs w:val="21"/>
+          <w:lang w:eastAsia="pt-BR"/>
+          <w14:ligatures w14:val="none"/>
+        </w:rPr>
+        <w:t>id:</w:t>
+      </w:r>
+      <w:r>
+        <w:rPr>
+          <w:rFonts w:ascii="Consolas" w:eastAsia="Times New Roman" w:hAnsi="Consolas" w:cs="Times New Roman"/>
+          <w:color w:val="B5CEA8"/>
+          <w:kern w:val="0"/>
+          <w:sz w:val="21"/>
+          <w:szCs w:val="21"/>
+          <w:lang w:eastAsia="pt-BR"/>
+          <w14:ligatures w14:val="none"/>
+        </w:rPr>
+        <w:t>1</w:t>
+      </w:r>
+      <w:r>
+        <w:rPr>
+          <w:rFonts w:ascii="Consolas" w:eastAsia="Times New Roman" w:hAnsi="Consolas" w:cs="Times New Roman"/>
+          <w:color w:val="D4D4D4"/>
+          <w:kern w:val="0"/>
+          <w:sz w:val="21"/>
+          <w:szCs w:val="21"/>
+          <w:lang w:eastAsia="pt-BR"/>
+          <w14:ligatures w14:val="none"/>
+        </w:rPr>
+        <w:t xml:space="preserve">, </w:t>
+      </w:r>
+      <w:proofErr w:type="spellStart"/>
+      <w:r>
+        <w:rPr>
+          <w:rFonts w:ascii="Consolas" w:eastAsia="Times New Roman" w:hAnsi="Consolas" w:cs="Times New Roman"/>
+          <w:color w:val="9CDCFE"/>
+          <w:kern w:val="0"/>
+          <w:sz w:val="21"/>
+          <w:szCs w:val="21"/>
+          <w:lang w:eastAsia="pt-BR"/>
+          <w14:ligatures w14:val="none"/>
+        </w:rPr>
+        <w:t>brand</w:t>
+      </w:r>
+      <w:proofErr w:type="spellEnd"/>
+      <w:r>
+        <w:rPr>
+          <w:rFonts w:ascii="Consolas" w:eastAsia="Times New Roman" w:hAnsi="Consolas" w:cs="Times New Roman"/>
+          <w:color w:val="9CDCFE"/>
+          <w:kern w:val="0"/>
+          <w:sz w:val="21"/>
+          <w:szCs w:val="21"/>
+          <w:lang w:eastAsia="pt-BR"/>
+          <w14:ligatures w14:val="none"/>
+        </w:rPr>
+        <w:t>:</w:t>
+      </w:r>
+      <w:r>
+        <w:rPr>
+          <w:rFonts w:ascii="Consolas" w:eastAsia="Times New Roman" w:hAnsi="Consolas" w:cs="Times New Roman"/>
+          <w:color w:val="CE9178"/>
+          <w:kern w:val="0"/>
+          <w:sz w:val="21"/>
+          <w:szCs w:val="21"/>
+          <w:lang w:eastAsia="pt-BR"/>
+          <w14:ligatures w14:val="none"/>
+        </w:rPr>
+        <w:t>"Ferrari"</w:t>
+      </w:r>
+      <w:r>
+        <w:rPr>
+          <w:rFonts w:ascii="Consolas" w:eastAsia="Times New Roman" w:hAnsi="Consolas" w:cs="Times New Roman"/>
+          <w:color w:val="D4D4D4"/>
+          <w:kern w:val="0"/>
+          <w:sz w:val="21"/>
+          <w:szCs w:val="21"/>
+          <w:lang w:eastAsia="pt-BR"/>
+          <w14:ligatures w14:val="none"/>
+        </w:rPr>
+        <w:t xml:space="preserve">, </w:t>
+      </w:r>
+      <w:proofErr w:type="spellStart"/>
+      <w:r>
+        <w:rPr>
+          <w:rFonts w:ascii="Consolas" w:eastAsia="Times New Roman" w:hAnsi="Consolas" w:cs="Times New Roman"/>
+          <w:color w:val="9CDCFE"/>
+          <w:kern w:val="0"/>
+          <w:sz w:val="21"/>
+          <w:szCs w:val="21"/>
+          <w:lang w:eastAsia="pt-BR"/>
+          <w14:ligatures w14:val="none"/>
+        </w:rPr>
+        <w:t>color:</w:t>
+      </w:r>
+      <w:r>
+        <w:rPr>
+          <w:rFonts w:ascii="Consolas" w:eastAsia="Times New Roman" w:hAnsi="Consolas" w:cs="Times New Roman"/>
+          <w:color w:val="CE9178"/>
+          <w:kern w:val="0"/>
+          <w:sz w:val="21"/>
+          <w:szCs w:val="21"/>
+          <w:lang w:eastAsia="pt-BR"/>
+          <w14:ligatures w14:val="none"/>
+        </w:rPr>
+        <w:t>"Amarela</w:t>
+      </w:r>
+      <w:proofErr w:type="spellEnd"/>
+      <w:r>
+        <w:rPr>
+          <w:rFonts w:ascii="Consolas" w:eastAsia="Times New Roman" w:hAnsi="Consolas" w:cs="Times New Roman"/>
+          <w:color w:val="CE9178"/>
+          <w:kern w:val="0"/>
+          <w:sz w:val="21"/>
+          <w:szCs w:val="21"/>
+          <w:lang w:eastAsia="pt-BR"/>
+          <w14:ligatures w14:val="none"/>
+        </w:rPr>
+        <w:t>"</w:t>
+      </w:r>
+      <w:r>
+        <w:rPr>
+          <w:rFonts w:ascii="Consolas" w:eastAsia="Times New Roman" w:hAnsi="Consolas" w:cs="Times New Roman"/>
+          <w:color w:val="D4D4D4"/>
+          <w:kern w:val="0"/>
+          <w:sz w:val="21"/>
+          <w:szCs w:val="21"/>
+          <w:lang w:eastAsia="pt-BR"/>
+          <w14:ligatures w14:val="none"/>
+        </w:rPr>
+        <w:t xml:space="preserve">, </w:t>
+      </w:r>
+      <w:proofErr w:type="spellStart"/>
+      <w:r>
+        <w:rPr>
+          <w:rFonts w:ascii="Consolas" w:eastAsia="Times New Roman" w:hAnsi="Consolas" w:cs="Times New Roman"/>
+          <w:color w:val="9CDCFE"/>
+          <w:kern w:val="0"/>
+          <w:sz w:val="21"/>
+          <w:szCs w:val="21"/>
+          <w:lang w:eastAsia="pt-BR"/>
+          <w14:ligatures w14:val="none"/>
+        </w:rPr>
+        <w:t>newCar:</w:t>
+      </w:r>
+      <w:r>
+        <w:rPr>
+          <w:rFonts w:ascii="Consolas" w:eastAsia="Times New Roman" w:hAnsi="Consolas" w:cs="Times New Roman"/>
+          <w:color w:val="569CD6"/>
+          <w:kern w:val="0"/>
+          <w:sz w:val="21"/>
+          <w:szCs w:val="21"/>
+          <w:lang w:eastAsia="pt-BR"/>
+          <w14:ligatures w14:val="none"/>
+        </w:rPr>
+        <w:t>true</w:t>
+      </w:r>
+      <w:proofErr w:type="spellEnd"/>
+      <w:r>
+        <w:rPr>
+          <w:rFonts w:ascii="Consolas" w:eastAsia="Times New Roman" w:hAnsi="Consolas" w:cs="Times New Roman"/>
+          <w:color w:val="D4D4D4"/>
+          <w:kern w:val="0"/>
+          <w:sz w:val="21"/>
+          <w:szCs w:val="21"/>
+          <w:lang w:eastAsia="pt-BR"/>
+          <w14:ligatures w14:val="none"/>
+        </w:rPr>
+        <w:t xml:space="preserve">, </w:t>
+      </w:r>
+      <w:r>
+        <w:rPr>
+          <w:rFonts w:ascii="Consolas" w:eastAsia="Times New Roman" w:hAnsi="Consolas" w:cs="Times New Roman"/>
+          <w:color w:val="9CDCFE"/>
+          <w:kern w:val="0"/>
+          <w:sz w:val="21"/>
+          <w:szCs w:val="21"/>
+          <w:lang w:eastAsia="pt-BR"/>
+          <w14:ligatures w14:val="none"/>
+        </w:rPr>
+        <w:t>km:</w:t>
+      </w:r>
+      <w:r>
+        <w:rPr>
+          <w:rFonts w:ascii="Consolas" w:eastAsia="Times New Roman" w:hAnsi="Consolas" w:cs="Times New Roman"/>
+          <w:color w:val="B5CEA8"/>
+          <w:kern w:val="0"/>
+          <w:sz w:val="21"/>
+          <w:szCs w:val="21"/>
+          <w:lang w:eastAsia="pt-BR"/>
+          <w14:ligatures w14:val="none"/>
+        </w:rPr>
+        <w:t>0</w:t>
+      </w:r>
+      <w:r>
+        <w:rPr>
+          <w:rFonts w:ascii="Consolas" w:eastAsia="Times New Roman" w:hAnsi="Consolas" w:cs="Times New Roman"/>
+          <w:color w:val="D4D4D4"/>
+          <w:kern w:val="0"/>
+          <w:sz w:val="21"/>
+          <w:szCs w:val="21"/>
+          <w:lang w:eastAsia="pt-BR"/>
+          <w14:ligatures w14:val="none"/>
+        </w:rPr>
+        <w:t>},</w:t>
+      </w:r>
+    </w:p>
+    <w:p>
+      <w:pPr>
+        <w:shd w:val="clear" w:color="auto" w:fill="1E1E1E"/>
+        <w:spacing w:after="0" w:line="285" w:lineRule="atLeast"/>
+        <w:rPr>
+          <w:rFonts w:ascii="Consolas" w:eastAsia="Times New Roman" w:hAnsi="Consolas" w:cs="Times New Roman"/>
+          <w:color w:val="D4D4D4"/>
+          <w:kern w:val="0"/>
+          <w:sz w:val="21"/>
+          <w:szCs w:val="21"/>
+          <w:lang w:eastAsia="pt-BR"/>
+          <w14:ligatures w14:val="none"/>
+        </w:rPr>
+      </w:pPr>
+      <w:r>
+        <w:rPr>
+          <w:rFonts w:ascii="Consolas" w:eastAsia="Times New Roman" w:hAnsi="Consolas" w:cs="Times New Roman"/>
+          <w:color w:val="D4D4D4"/>
+          <w:kern w:val="0"/>
+          <w:sz w:val="21"/>
+          <w:szCs w:val="21"/>
+          <w:lang w:eastAsia="pt-BR"/>
+          <w14:ligatures w14:val="none"/>
+        </w:rPr>
+        <w:t>    {</w:t>
+      </w:r>
+      <w:r>
+        <w:rPr>
+          <w:rFonts w:ascii="Consolas" w:eastAsia="Times New Roman" w:hAnsi="Consolas" w:cs="Times New Roman"/>
+          <w:color w:val="9CDCFE"/>
+          <w:kern w:val="0"/>
+          <w:sz w:val="21"/>
+          <w:szCs w:val="21"/>
+          <w:lang w:eastAsia="pt-BR"/>
+          <w14:ligatures w14:val="none"/>
+        </w:rPr>
+        <w:t>id:</w:t>
+      </w:r>
+      <w:r>
+        <w:rPr>
+          <w:rFonts w:ascii="Consolas" w:eastAsia="Times New Roman" w:hAnsi="Consolas" w:cs="Times New Roman"/>
+          <w:color w:val="B5CEA8"/>
+          <w:kern w:val="0"/>
+          <w:sz w:val="21"/>
+          <w:szCs w:val="21"/>
+          <w:lang w:eastAsia="pt-BR"/>
+          <w14:ligatures w14:val="none"/>
+        </w:rPr>
+        <w:t>2</w:t>
+      </w:r>
+      <w:r>
+        <w:rPr>
+          <w:rFonts w:ascii="Consolas" w:eastAsia="Times New Roman" w:hAnsi="Consolas" w:cs="Times New Roman"/>
+          <w:color w:val="D4D4D4"/>
+          <w:kern w:val="0"/>
+          <w:sz w:val="21"/>
+          <w:szCs w:val="21"/>
+          <w:lang w:eastAsia="pt-BR"/>
+          <w14:ligatures w14:val="none"/>
+        </w:rPr>
+        <w:t xml:space="preserve">, </w:t>
+      </w:r>
+      <w:proofErr w:type="spellStart"/>
+      <w:r>
+        <w:rPr>
+          <w:rFonts w:ascii="Consolas" w:eastAsia="Times New Roman" w:hAnsi="Consolas" w:cs="Times New Roman"/>
+          <w:color w:val="9CDCFE"/>
+          <w:kern w:val="0"/>
+          <w:sz w:val="21"/>
+          <w:szCs w:val="21"/>
+          <w:lang w:eastAsia="pt-BR"/>
+          <w14:ligatures w14:val="none"/>
+        </w:rPr>
+        <w:t>brand</w:t>
+      </w:r>
+      <w:proofErr w:type="spellEnd"/>
+      <w:r>
+        <w:rPr>
+          <w:rFonts w:ascii="Consolas" w:eastAsia="Times New Roman" w:hAnsi="Consolas" w:cs="Times New Roman"/>
+          <w:color w:val="9CDCFE"/>
+          <w:kern w:val="0"/>
+          <w:sz w:val="21"/>
+          <w:szCs w:val="21"/>
+          <w:lang w:eastAsia="pt-BR"/>
+          <w14:ligatures w14:val="none"/>
+        </w:rPr>
+        <w:t>:</w:t>
+      </w:r>
+      <w:r>
+        <w:rPr>
+          <w:rFonts w:ascii="Consolas" w:eastAsia="Times New Roman" w:hAnsi="Consolas" w:cs="Times New Roman"/>
+          <w:color w:val="CE9178"/>
+          <w:kern w:val="0"/>
+          <w:sz w:val="21"/>
+          <w:szCs w:val="21"/>
+          <w:lang w:eastAsia="pt-BR"/>
+          <w14:ligatures w14:val="none"/>
+        </w:rPr>
+        <w:t>"KIA"</w:t>
+      </w:r>
+      <w:r>
+        <w:rPr>
+          <w:rFonts w:ascii="Consolas" w:eastAsia="Times New Roman" w:hAnsi="Consolas" w:cs="Times New Roman"/>
+          <w:color w:val="D4D4D4"/>
+          <w:kern w:val="0"/>
+          <w:sz w:val="21"/>
+          <w:szCs w:val="21"/>
+          <w:lang w:eastAsia="pt-BR"/>
+          <w14:ligatures w14:val="none"/>
+        </w:rPr>
+        <w:t xml:space="preserve">, </w:t>
+      </w:r>
+      <w:proofErr w:type="spellStart"/>
+      <w:r>
+        <w:rPr>
+          <w:rFonts w:ascii="Consolas" w:eastAsia="Times New Roman" w:hAnsi="Consolas" w:cs="Times New Roman"/>
+          <w:color w:val="9CDCFE"/>
+          <w:kern w:val="0"/>
+          <w:sz w:val="21"/>
+          <w:szCs w:val="21"/>
+          <w:lang w:eastAsia="pt-BR"/>
+          <w14:ligatures w14:val="none"/>
+        </w:rPr>
+        <w:t>color:</w:t>
+      </w:r>
+      <w:r>
+        <w:rPr>
+          <w:rFonts w:ascii="Consolas" w:eastAsia="Times New Roman" w:hAnsi="Consolas" w:cs="Times New Roman"/>
+          <w:color w:val="CE9178"/>
+          <w:kern w:val="0"/>
+          <w:sz w:val="21"/>
+          <w:szCs w:val="21"/>
+          <w:lang w:eastAsia="pt-BR"/>
+          <w14:ligatures w14:val="none"/>
+        </w:rPr>
+        <w:t>"Branco</w:t>
+      </w:r>
+      <w:proofErr w:type="spellEnd"/>
+      <w:r>
+        <w:rPr>
+          <w:rFonts w:ascii="Consolas" w:eastAsia="Times New Roman" w:hAnsi="Consolas" w:cs="Times New Roman"/>
+          <w:color w:val="CE9178"/>
+          <w:kern w:val="0"/>
+          <w:sz w:val="21"/>
+          <w:szCs w:val="21"/>
+          <w:lang w:eastAsia="pt-BR"/>
+          <w14:ligatures w14:val="none"/>
+        </w:rPr>
+        <w:t>"</w:t>
+      </w:r>
+      <w:r>
+        <w:rPr>
+          <w:rFonts w:ascii="Consolas" w:eastAsia="Times New Roman" w:hAnsi="Consolas" w:cs="Times New Roman"/>
+          <w:color w:val="D4D4D4"/>
+          <w:kern w:val="0"/>
+          <w:sz w:val="21"/>
+          <w:szCs w:val="21"/>
+          <w:lang w:eastAsia="pt-BR"/>
+          <w14:ligatures w14:val="none"/>
+        </w:rPr>
+        <w:t xml:space="preserve">, </w:t>
+      </w:r>
+      <w:proofErr w:type="spellStart"/>
+      <w:r>
+        <w:rPr>
+          <w:rFonts w:ascii="Consolas" w:eastAsia="Times New Roman" w:hAnsi="Consolas" w:cs="Times New Roman"/>
+          <w:color w:val="9CDCFE"/>
+          <w:kern w:val="0"/>
+          <w:sz w:val="21"/>
+          <w:szCs w:val="21"/>
+          <w:lang w:eastAsia="pt-BR"/>
+          <w14:ligatures w14:val="none"/>
+        </w:rPr>
+        <w:t>newCar:</w:t>
+      </w:r>
+      <w:r>
+        <w:rPr>
+          <w:rFonts w:ascii="Consolas" w:eastAsia="Times New Roman" w:hAnsi="Consolas" w:cs="Times New Roman"/>
+          <w:color w:val="569CD6"/>
+          <w:kern w:val="0"/>
+          <w:sz w:val="21"/>
+          <w:szCs w:val="21"/>
+          <w:lang w:eastAsia="pt-BR"/>
+          <w14:ligatures w14:val="none"/>
+        </w:rPr>
+        <w:t>false</w:t>
+      </w:r>
+      <w:proofErr w:type="spellEnd"/>
+      <w:r>
+        <w:rPr>
+          <w:rFonts w:ascii="Consolas" w:eastAsia="Times New Roman" w:hAnsi="Consolas" w:cs="Times New Roman"/>
+          <w:color w:val="D4D4D4"/>
+          <w:kern w:val="0"/>
+          <w:sz w:val="21"/>
+          <w:szCs w:val="21"/>
+          <w:lang w:eastAsia="pt-BR"/>
+          <w14:ligatures w14:val="none"/>
+        </w:rPr>
+        <w:t xml:space="preserve">, </w:t>
+      </w:r>
+      <w:r>
+        <w:rPr>
+          <w:rFonts w:ascii="Consolas" w:eastAsia="Times New Roman" w:hAnsi="Consolas" w:cs="Times New Roman"/>
+          <w:color w:val="9CDCFE"/>
+          <w:kern w:val="0"/>
+          <w:sz w:val="21"/>
+          <w:szCs w:val="21"/>
+          <w:lang w:eastAsia="pt-BR"/>
+          <w14:ligatures w14:val="none"/>
+        </w:rPr>
+        <w:t>km:</w:t>
+      </w:r>
+      <w:r>
+        <w:rPr>
+          <w:rFonts w:ascii="Consolas" w:eastAsia="Times New Roman" w:hAnsi="Consolas" w:cs="Times New Roman"/>
+          <w:color w:val="B5CEA8"/>
+          <w:kern w:val="0"/>
+          <w:sz w:val="21"/>
+          <w:szCs w:val="21"/>
+          <w:lang w:eastAsia="pt-BR"/>
+          <w14:ligatures w14:val="none"/>
+        </w:rPr>
+        <w:t>3443</w:t>
+      </w:r>
+      <w:r>
+        <w:rPr>
+          <w:rFonts w:ascii="Consolas" w:eastAsia="Times New Roman" w:hAnsi="Consolas" w:cs="Times New Roman"/>
+          <w:color w:val="D4D4D4"/>
+          <w:kern w:val="0"/>
+          <w:sz w:val="21"/>
+          <w:szCs w:val="21"/>
+          <w:lang w:eastAsia="pt-BR"/>
+          <w14:ligatures w14:val="none"/>
+        </w:rPr>
+        <w:t>},</w:t>
+      </w:r>
+    </w:p>
+    <w:p>
+      <w:pPr>
+        <w:shd w:val="clear" w:color="auto" w:fill="1E1E1E"/>
+        <w:spacing w:after="0" w:line="285" w:lineRule="atLeast"/>
+        <w:rPr>
+          <w:rFonts w:ascii="Consolas" w:eastAsia="Times New Roman" w:hAnsi="Consolas" w:cs="Times New Roman"/>
+          <w:color w:val="D4D4D4"/>
+          <w:kern w:val="0"/>
+          <w:sz w:val="21"/>
+          <w:szCs w:val="21"/>
+          <w:lang w:eastAsia="pt-BR"/>
+          <w14:ligatures w14:val="none"/>
+        </w:rPr>
+      </w:pPr>
+      <w:r>
+        <w:rPr>
+          <w:rFonts w:ascii="Consolas" w:eastAsia="Times New Roman" w:hAnsi="Consolas" w:cs="Times New Roman"/>
+          <w:color w:val="D4D4D4"/>
+          <w:kern w:val="0"/>
+          <w:sz w:val="21"/>
+          <w:szCs w:val="21"/>
+          <w:lang w:eastAsia="pt-BR"/>
+          <w14:ligatures w14:val="none"/>
+        </w:rPr>
+        <w:t>    {</w:t>
+      </w:r>
+      <w:r>
+        <w:rPr>
+          <w:rFonts w:ascii="Consolas" w:eastAsia="Times New Roman" w:hAnsi="Consolas" w:cs="Times New Roman"/>
+          <w:color w:val="9CDCFE"/>
+          <w:kern w:val="0"/>
+          <w:sz w:val="21"/>
+          <w:szCs w:val="21"/>
+          <w:lang w:eastAsia="pt-BR"/>
+          <w14:ligatures w14:val="none"/>
+        </w:rPr>
+        <w:t>id:</w:t>
+      </w:r>
+      <w:r>
+        <w:rPr>
+          <w:rFonts w:ascii="Consolas" w:eastAsia="Times New Roman" w:hAnsi="Consolas" w:cs="Times New Roman"/>
+          <w:color w:val="B5CEA8"/>
+          <w:kern w:val="0"/>
+          <w:sz w:val="21"/>
+          <w:szCs w:val="21"/>
+          <w:lang w:eastAsia="pt-BR"/>
+          <w14:ligatures w14:val="none"/>
+        </w:rPr>
+        <w:t>3</w:t>
+      </w:r>
+      <w:r>
+        <w:rPr>
+          <w:rFonts w:ascii="Consolas" w:eastAsia="Times New Roman" w:hAnsi="Consolas" w:cs="Times New Roman"/>
+          <w:color w:val="D4D4D4"/>
+          <w:kern w:val="0"/>
+          <w:sz w:val="21"/>
+          <w:szCs w:val="21"/>
+          <w:lang w:eastAsia="pt-BR"/>
+          <w14:ligatures w14:val="none"/>
+        </w:rPr>
+        <w:t xml:space="preserve">, </w:t>
+      </w:r>
+      <w:proofErr w:type="spellStart"/>
+      <w:r>
+        <w:rPr>
+          <w:rFonts w:ascii="Consolas" w:eastAsia="Times New Roman" w:hAnsi="Consolas" w:cs="Times New Roman"/>
+          <w:color w:val="9CDCFE"/>
+          <w:kern w:val="0"/>
+          <w:sz w:val="21"/>
+          <w:szCs w:val="21"/>
+          <w:lang w:eastAsia="pt-BR"/>
+          <w14:ligatures w14:val="none"/>
+        </w:rPr>
+        <w:t>brand</w:t>
+      </w:r>
+      <w:proofErr w:type="spellEnd"/>
+      <w:r>
+        <w:rPr>
+          <w:rFonts w:ascii="Consolas" w:eastAsia="Times New Roman" w:hAnsi="Consolas" w:cs="Times New Roman"/>
+          <w:color w:val="9CDCFE"/>
+          <w:kern w:val="0"/>
+          <w:sz w:val="21"/>
+          <w:szCs w:val="21"/>
+          <w:lang w:eastAsia="pt-BR"/>
+          <w14:ligatures w14:val="none"/>
+        </w:rPr>
+        <w:t>:</w:t>
+      </w:r>
+      <w:r>
+        <w:rPr>
+          <w:rFonts w:ascii="Consolas" w:eastAsia="Times New Roman" w:hAnsi="Consolas" w:cs="Times New Roman"/>
+          <w:color w:val="CE9178"/>
+          <w:kern w:val="0"/>
+          <w:sz w:val="21"/>
+          <w:szCs w:val="21"/>
+          <w:lang w:eastAsia="pt-BR"/>
+          <w14:ligatures w14:val="none"/>
+        </w:rPr>
+        <w:t>"Renault"</w:t>
+      </w:r>
+      <w:r>
+        <w:rPr>
+          <w:rFonts w:ascii="Consolas" w:eastAsia="Times New Roman" w:hAnsi="Consolas" w:cs="Times New Roman"/>
+          <w:color w:val="D4D4D4"/>
+          <w:kern w:val="0"/>
+          <w:sz w:val="21"/>
+          <w:szCs w:val="21"/>
+          <w:lang w:eastAsia="pt-BR"/>
+          <w14:ligatures w14:val="none"/>
+        </w:rPr>
+        <w:t xml:space="preserve">, </w:t>
+      </w:r>
+      <w:proofErr w:type="spellStart"/>
+      <w:r>
+        <w:rPr>
+          <w:rFonts w:ascii="Consolas" w:eastAsia="Times New Roman" w:hAnsi="Consolas" w:cs="Times New Roman"/>
+          <w:color w:val="9CDCFE"/>
+          <w:kern w:val="0"/>
+          <w:sz w:val="21"/>
+          <w:szCs w:val="21"/>
+          <w:lang w:eastAsia="pt-BR"/>
+          <w14:ligatures w14:val="none"/>
+        </w:rPr>
+        <w:t>color:</w:t>
+      </w:r>
+      <w:r>
+        <w:rPr>
+          <w:rFonts w:ascii="Consolas" w:eastAsia="Times New Roman" w:hAnsi="Consolas" w:cs="Times New Roman"/>
+          <w:color w:val="CE9178"/>
+          <w:kern w:val="0"/>
+          <w:sz w:val="21"/>
+          <w:szCs w:val="21"/>
+          <w:lang w:eastAsia="pt-BR"/>
+          <w14:ligatures w14:val="none"/>
+        </w:rPr>
+        <w:t>"Azul</w:t>
+      </w:r>
+      <w:proofErr w:type="spellEnd"/>
+      <w:r>
+        <w:rPr>
+          <w:rFonts w:ascii="Consolas" w:eastAsia="Times New Roman" w:hAnsi="Consolas" w:cs="Times New Roman"/>
+          <w:color w:val="CE9178"/>
+          <w:kern w:val="0"/>
+          <w:sz w:val="21"/>
+          <w:szCs w:val="21"/>
+          <w:lang w:eastAsia="pt-BR"/>
+          <w14:ligatures w14:val="none"/>
+        </w:rPr>
+        <w:t>"</w:t>
+      </w:r>
+      <w:r>
+        <w:rPr>
+          <w:rFonts w:ascii="Consolas" w:eastAsia="Times New Roman" w:hAnsi="Consolas" w:cs="Times New Roman"/>
+          <w:color w:val="D4D4D4"/>
+          <w:kern w:val="0"/>
+          <w:sz w:val="21"/>
+          <w:szCs w:val="21"/>
+          <w:lang w:eastAsia="pt-BR"/>
+          <w14:ligatures w14:val="none"/>
+        </w:rPr>
+        <w:t xml:space="preserve">, </w:t>
+      </w:r>
+      <w:proofErr w:type="spellStart"/>
+      <w:r>
+        <w:rPr>
+          <w:rFonts w:ascii="Consolas" w:eastAsia="Times New Roman" w:hAnsi="Consolas" w:cs="Times New Roman"/>
+          <w:color w:val="9CDCFE"/>
+          <w:kern w:val="0"/>
+          <w:sz w:val="21"/>
+          <w:szCs w:val="21"/>
+          <w:lang w:eastAsia="pt-BR"/>
+          <w14:ligatures w14:val="none"/>
+        </w:rPr>
+        <w:t>newCar:</w:t>
+      </w:r>
+      <w:r>
+        <w:rPr>
+          <w:rFonts w:ascii="Consolas" w:eastAsia="Times New Roman" w:hAnsi="Consolas" w:cs="Times New Roman"/>
+          <w:color w:val="569CD6"/>
+          <w:kern w:val="0"/>
+          <w:sz w:val="21"/>
+          <w:szCs w:val="21"/>
+          <w:lang w:eastAsia="pt-BR"/>
+          <w14:ligatures w14:val="none"/>
+        </w:rPr>
+        <w:t>false</w:t>
+      </w:r>
+      <w:proofErr w:type="spellEnd"/>
+      <w:r>
+        <w:rPr>
+          <w:rFonts w:ascii="Consolas" w:eastAsia="Times New Roman" w:hAnsi="Consolas" w:cs="Times New Roman"/>
+          <w:color w:val="D4D4D4"/>
+          <w:kern w:val="0"/>
+          <w:sz w:val="21"/>
+          <w:szCs w:val="21"/>
+          <w:lang w:eastAsia="pt-BR"/>
+          <w14:ligatures w14:val="none"/>
+        </w:rPr>
+        <w:t xml:space="preserve">, </w:t>
+      </w:r>
+      <w:r>
+        <w:rPr>
+          <w:rFonts w:ascii="Consolas" w:eastAsia="Times New Roman" w:hAnsi="Consolas" w:cs="Times New Roman"/>
+          <w:color w:val="9CDCFE"/>
+          <w:kern w:val="0"/>
+          <w:sz w:val="21"/>
+          <w:szCs w:val="21"/>
+          <w:lang w:eastAsia="pt-BR"/>
+          <w14:ligatures w14:val="none"/>
+        </w:rPr>
+        <w:t>km:</w:t>
+      </w:r>
+      <w:r>
+        <w:rPr>
+          <w:rFonts w:ascii="Consolas" w:eastAsia="Times New Roman" w:hAnsi="Consolas" w:cs="Times New Roman"/>
+          <w:color w:val="B5CEA8"/>
+          <w:kern w:val="0"/>
+          <w:sz w:val="21"/>
+          <w:szCs w:val="21"/>
+          <w:lang w:eastAsia="pt-BR"/>
+          <w14:ligatures w14:val="none"/>
+        </w:rPr>
+        <w:t>234</w:t>
+      </w:r>
+      <w:r>
+        <w:rPr>
+          <w:rFonts w:ascii="Consolas" w:eastAsia="Times New Roman" w:hAnsi="Consolas" w:cs="Times New Roman"/>
+          <w:color w:val="D4D4D4"/>
+          <w:kern w:val="0"/>
+          <w:sz w:val="21"/>
+          <w:szCs w:val="21"/>
+          <w:lang w:eastAsia="pt-BR"/>
+          <w14:ligatures w14:val="none"/>
+        </w:rPr>
+        <w:t>},</w:t>
+      </w:r>
+    </w:p>
+    <w:p>
+      <w:pPr>
+        <w:shd w:val="clear" w:color="auto" w:fill="1E1E1E"/>
+        <w:spacing w:after="0" w:line="285" w:lineRule="atLeast"/>
+        <w:rPr>
+          <w:rFonts w:ascii="Consolas" w:eastAsia="Times New Roman" w:hAnsi="Consolas" w:cs="Times New Roman"/>
+          <w:color w:val="D4D4D4"/>
+          <w:kern w:val="0"/>
+          <w:sz w:val="21"/>
+          <w:szCs w:val="21"/>
+          <w:lang w:eastAsia="pt-BR"/>
+          <w14:ligatures w14:val="none"/>
+        </w:rPr>
+      </w:pPr>
+      <w:r>
+        <w:rPr>
+          <w:rFonts w:ascii="Consolas" w:eastAsia="Times New Roman" w:hAnsi="Consolas" w:cs="Times New Roman"/>
+          <w:color w:val="D4D4D4"/>
+          <w:kern w:val="0"/>
+          <w:sz w:val="21"/>
+          <w:szCs w:val="21"/>
+          <w:lang w:eastAsia="pt-BR"/>
+          <w14:ligatures w14:val="none"/>
+        </w:rPr>
+        <w:t>]</w:t>
+      </w:r>
+    </w:p>
+    <w:p>
+      <w:pPr>
+        <w:tabs>
+          <w:tab w:val="left" w:pos="3206"/>
+        </w:tabs>
+        <w:jc w:val="both"/>
+        <w:rPr>
+          <w:rFonts w:ascii="Arial" w:hAnsi="Arial" w:cs="Arial"/>
+          <w:color w:val="000000" w:themeColor="text1"/>
+          <w:sz w:val="24"/>
+          <w:szCs w:val="24"/>
+          <w:lang w:eastAsia="pt-BR"/>
+        </w:rPr>
+      </w:pPr>
+    </w:p>
+    <w:p>
+      <w:pPr>
+        <w:tabs>
+          <w:tab w:val="left" w:pos="3206"/>
+        </w:tabs>
+        <w:jc w:val="both"/>
+        <w:rPr>
+          <w:rFonts w:ascii="Arial" w:hAnsi="Arial" w:cs="Arial"/>
+          <w:b/>
+          <w:bCs/>
+          <w:color w:val="000000" w:themeColor="text1"/>
+          <w:sz w:val="24"/>
+          <w:szCs w:val="24"/>
+          <w:lang w:eastAsia="pt-BR"/>
+        </w:rPr>
+      </w:pPr>
+      <w:proofErr w:type="spellStart"/>
+      <w:r>
+        <w:rPr>
+          <w:rFonts w:ascii="Arial" w:hAnsi="Arial" w:cs="Arial"/>
+          <w:b/>
+          <w:bCs/>
+          <w:color w:val="000000" w:themeColor="text1"/>
+          <w:sz w:val="24"/>
+          <w:szCs w:val="24"/>
+          <w:lang w:eastAsia="pt-BR"/>
+        </w:rPr>
+        <w:t>return</w:t>
+      </w:r>
+      <w:proofErr w:type="spellEnd"/>
+    </w:p>
+    <w:p>
+      <w:pPr>
+        <w:shd w:val="clear" w:color="auto" w:fill="1E1E1E"/>
+        <w:spacing w:line="285" w:lineRule="atLeast"/>
+        <w:rPr>
+          <w:rFonts w:ascii="Consolas" w:eastAsia="Times New Roman" w:hAnsi="Consolas" w:cs="Times New Roman"/>
+          <w:color w:val="D4D4D4"/>
+          <w:kern w:val="0"/>
+          <w:sz w:val="21"/>
+          <w:szCs w:val="21"/>
+          <w:lang w:eastAsia="pt-BR"/>
+          <w14:ligatures w14:val="none"/>
+        </w:rPr>
+      </w:pPr>
+      <w:r>
+        <w:rPr>
+          <w:rFonts w:ascii="Arial" w:hAnsi="Arial" w:cs="Arial"/>
+          <w:color w:val="000000" w:themeColor="text1"/>
+          <w:sz w:val="24"/>
+          <w:szCs w:val="24"/>
+          <w:lang w:eastAsia="pt-BR"/>
+        </w:rPr>
+        <w:t xml:space="preserve"> </w:t>
+      </w:r>
+      <w:r>
+        <w:rPr>
+          <w:rFonts w:ascii="Consolas" w:eastAsia="Times New Roman" w:hAnsi="Consolas" w:cs="Times New Roman"/>
+          <w:color w:val="D4D4D4"/>
+          <w:kern w:val="0"/>
+          <w:sz w:val="21"/>
+          <w:szCs w:val="21"/>
+          <w:lang w:eastAsia="pt-BR"/>
+          <w14:ligatures w14:val="none"/>
+        </w:rPr>
+        <w:t xml:space="preserve">      </w:t>
+      </w:r>
+      <w:r>
+        <w:rPr>
+          <w:rFonts w:ascii="Consolas" w:eastAsia="Times New Roman" w:hAnsi="Consolas" w:cs="Times New Roman"/>
+          <w:color w:val="569CD6"/>
+          <w:kern w:val="0"/>
+          <w:sz w:val="21"/>
+          <w:szCs w:val="21"/>
+          <w:lang w:eastAsia="pt-BR"/>
+          <w14:ligatures w14:val="none"/>
+        </w:rPr>
+        <w:t>{</w:t>
+      </w:r>
+      <w:r>
+        <w:rPr>
+          <w:rFonts w:ascii="Consolas" w:eastAsia="Times New Roman" w:hAnsi="Consolas" w:cs="Times New Roman"/>
+          <w:color w:val="6A9955"/>
+          <w:kern w:val="0"/>
+          <w:sz w:val="21"/>
+          <w:szCs w:val="21"/>
+          <w:lang w:eastAsia="pt-BR"/>
+          <w14:ligatures w14:val="none"/>
+        </w:rPr>
+        <w:t xml:space="preserve">/* </w:t>
+      </w:r>
+      <w:proofErr w:type="spellStart"/>
+      <w:r>
+        <w:rPr>
+          <w:rFonts w:ascii="Consolas" w:eastAsia="Times New Roman" w:hAnsi="Consolas" w:cs="Times New Roman"/>
+          <w:color w:val="6A9955"/>
+          <w:kern w:val="0"/>
+          <w:sz w:val="21"/>
+          <w:szCs w:val="21"/>
+          <w:lang w:eastAsia="pt-BR"/>
+          <w14:ligatures w14:val="none"/>
+        </w:rPr>
+        <w:t>lop</w:t>
+      </w:r>
+      <w:proofErr w:type="spellEnd"/>
+      <w:r>
+        <w:rPr>
+          <w:rFonts w:ascii="Consolas" w:eastAsia="Times New Roman" w:hAnsi="Consolas" w:cs="Times New Roman"/>
+          <w:color w:val="6A9955"/>
+          <w:kern w:val="0"/>
+          <w:sz w:val="21"/>
+          <w:szCs w:val="21"/>
+          <w:lang w:eastAsia="pt-BR"/>
+          <w14:ligatures w14:val="none"/>
+        </w:rPr>
+        <w:t xml:space="preserve"> em </w:t>
+      </w:r>
+      <w:proofErr w:type="spellStart"/>
+      <w:r>
+        <w:rPr>
+          <w:rFonts w:ascii="Consolas" w:eastAsia="Times New Roman" w:hAnsi="Consolas" w:cs="Times New Roman"/>
+          <w:color w:val="6A9955"/>
+          <w:kern w:val="0"/>
+          <w:sz w:val="21"/>
+          <w:szCs w:val="21"/>
+          <w:lang w:eastAsia="pt-BR"/>
+          <w14:ligatures w14:val="none"/>
+        </w:rPr>
+        <w:t>array</w:t>
+      </w:r>
+      <w:proofErr w:type="spellEnd"/>
+      <w:r>
+        <w:rPr>
+          <w:rFonts w:ascii="Consolas" w:eastAsia="Times New Roman" w:hAnsi="Consolas" w:cs="Times New Roman"/>
+          <w:color w:val="6A9955"/>
+          <w:kern w:val="0"/>
+          <w:sz w:val="21"/>
+          <w:szCs w:val="21"/>
+          <w:lang w:eastAsia="pt-BR"/>
+          <w14:ligatures w14:val="none"/>
+        </w:rPr>
+        <w:t xml:space="preserve"> de objetos */</w:t>
+      </w:r>
+      <w:r>
+        <w:rPr>
+          <w:rFonts w:ascii="Consolas" w:eastAsia="Times New Roman" w:hAnsi="Consolas" w:cs="Times New Roman"/>
+          <w:color w:val="569CD6"/>
+          <w:kern w:val="0"/>
+          <w:sz w:val="21"/>
+          <w:szCs w:val="21"/>
+          <w:lang w:eastAsia="pt-BR"/>
+          <w14:ligatures w14:val="none"/>
+        </w:rPr>
+        <w:t>}</w:t>
+      </w:r>
+    </w:p>
+    <w:p>
+      <w:pPr>
+        <w:shd w:val="clear" w:color="auto" w:fill="1E1E1E"/>
+        <w:spacing w:after="0" w:line="285" w:lineRule="atLeast"/>
+        <w:rPr>
+          <w:rFonts w:ascii="Consolas" w:eastAsia="Times New Roman" w:hAnsi="Consolas" w:cs="Times New Roman"/>
+          <w:color w:val="D4D4D4"/>
+          <w:kern w:val="0"/>
+          <w:sz w:val="21"/>
+          <w:szCs w:val="21"/>
+          <w:lang w:eastAsia="pt-BR"/>
+          <w14:ligatures w14:val="none"/>
+        </w:rPr>
+      </w:pPr>
+      <w:r>
+        <w:rPr>
+          <w:rFonts w:ascii="Consolas" w:eastAsia="Times New Roman" w:hAnsi="Consolas" w:cs="Times New Roman"/>
+          <w:color w:val="D4D4D4"/>
+          <w:kern w:val="0"/>
+          <w:sz w:val="21"/>
+          <w:szCs w:val="21"/>
+          <w:lang w:eastAsia="pt-BR"/>
+          <w14:ligatures w14:val="none"/>
+        </w:rPr>
+        <w:t xml:space="preserve">      </w:t>
+      </w:r>
+      <w:r>
+        <w:rPr>
+          <w:rFonts w:ascii="Consolas" w:eastAsia="Times New Roman" w:hAnsi="Consolas" w:cs="Times New Roman"/>
+          <w:color w:val="569CD6"/>
+          <w:kern w:val="0"/>
+          <w:sz w:val="21"/>
+          <w:szCs w:val="21"/>
+          <w:lang w:eastAsia="pt-BR"/>
+          <w14:ligatures w14:val="none"/>
+        </w:rPr>
+        <w:t>{</w:t>
+      </w:r>
+      <w:proofErr w:type="spellStart"/>
+      <w:r>
+        <w:rPr>
+          <w:rFonts w:ascii="Consolas" w:eastAsia="Times New Roman" w:hAnsi="Consolas" w:cs="Times New Roman"/>
+          <w:color w:val="4FC1FF"/>
+          <w:kern w:val="0"/>
+          <w:sz w:val="21"/>
+          <w:szCs w:val="21"/>
+          <w:lang w:eastAsia="pt-BR"/>
+          <w14:ligatures w14:val="none"/>
+        </w:rPr>
+        <w:t>cars</w:t>
+      </w:r>
+      <w:r>
+        <w:rPr>
+          <w:rFonts w:ascii="Consolas" w:eastAsia="Times New Roman" w:hAnsi="Consolas" w:cs="Times New Roman"/>
+          <w:color w:val="D4D4D4"/>
+          <w:kern w:val="0"/>
+          <w:sz w:val="21"/>
+          <w:szCs w:val="21"/>
+          <w:lang w:eastAsia="pt-BR"/>
+          <w14:ligatures w14:val="none"/>
+        </w:rPr>
+        <w:t>.</w:t>
+      </w:r>
+      <w:r>
+        <w:rPr>
+          <w:rFonts w:ascii="Consolas" w:eastAsia="Times New Roman" w:hAnsi="Consolas" w:cs="Times New Roman"/>
+          <w:color w:val="DCDCAA"/>
+          <w:kern w:val="0"/>
+          <w:sz w:val="21"/>
+          <w:szCs w:val="21"/>
+          <w:lang w:eastAsia="pt-BR"/>
+          <w14:ligatures w14:val="none"/>
+        </w:rPr>
+        <w:t>map</w:t>
+      </w:r>
+      <w:proofErr w:type="spellEnd"/>
+      <w:r>
+        <w:rPr>
+          <w:rFonts w:ascii="Consolas" w:eastAsia="Times New Roman" w:hAnsi="Consolas" w:cs="Times New Roman"/>
+          <w:color w:val="D4D4D4"/>
+          <w:kern w:val="0"/>
+          <w:sz w:val="21"/>
+          <w:szCs w:val="21"/>
+          <w:lang w:eastAsia="pt-BR"/>
+          <w14:ligatures w14:val="none"/>
+        </w:rPr>
+        <w:t>((</w:t>
+      </w:r>
+      <w:proofErr w:type="spellStart"/>
+      <w:r>
+        <w:rPr>
+          <w:rFonts w:ascii="Consolas" w:eastAsia="Times New Roman" w:hAnsi="Consolas" w:cs="Times New Roman"/>
+          <w:color w:val="9CDCFE"/>
+          <w:kern w:val="0"/>
+          <w:sz w:val="21"/>
+          <w:szCs w:val="21"/>
+          <w:lang w:eastAsia="pt-BR"/>
+          <w14:ligatures w14:val="none"/>
+        </w:rPr>
+        <w:t>car</w:t>
+      </w:r>
+      <w:proofErr w:type="spellEnd"/>
+      <w:r>
+        <w:rPr>
+          <w:rFonts w:ascii="Consolas" w:eastAsia="Times New Roman" w:hAnsi="Consolas" w:cs="Times New Roman"/>
+          <w:color w:val="D4D4D4"/>
+          <w:kern w:val="0"/>
+          <w:sz w:val="21"/>
+          <w:szCs w:val="21"/>
+          <w:lang w:eastAsia="pt-BR"/>
+          <w14:ligatures w14:val="none"/>
+        </w:rPr>
+        <w:t xml:space="preserve">) </w:t>
+      </w:r>
+      <w:r>
+        <w:rPr>
+          <w:rFonts w:ascii="Consolas" w:eastAsia="Times New Roman" w:hAnsi="Consolas" w:cs="Times New Roman"/>
+          <w:color w:val="569CD6"/>
+          <w:kern w:val="0"/>
+          <w:sz w:val="21"/>
+          <w:szCs w:val="21"/>
+          <w:lang w:eastAsia="pt-BR"/>
+          <w14:ligatures w14:val="none"/>
+        </w:rPr>
+        <w:t>=&gt;</w:t>
+      </w:r>
+      <w:r>
+        <w:rPr>
+          <w:rFonts w:ascii="Consolas" w:eastAsia="Times New Roman" w:hAnsi="Consolas" w:cs="Times New Roman"/>
+          <w:color w:val="D4D4D4"/>
+          <w:kern w:val="0"/>
+          <w:sz w:val="21"/>
+          <w:szCs w:val="21"/>
+          <w:lang w:eastAsia="pt-BR"/>
+          <w14:ligatures w14:val="none"/>
+        </w:rPr>
+        <w:t xml:space="preserve"> (</w:t>
+      </w:r>
+    </w:p>
+    <w:p>
+      <w:pPr>
+        <w:shd w:val="clear" w:color="auto" w:fill="1E1E1E"/>
+        <w:spacing w:after="0" w:line="285" w:lineRule="atLeast"/>
+        <w:rPr>
+          <w:rFonts w:ascii="Consolas" w:eastAsia="Times New Roman" w:hAnsi="Consolas" w:cs="Times New Roman"/>
+          <w:color w:val="D4D4D4"/>
+          <w:kern w:val="0"/>
+          <w:sz w:val="21"/>
+          <w:szCs w:val="21"/>
+          <w:lang w:eastAsia="pt-BR"/>
+          <w14:ligatures w14:val="none"/>
+        </w:rPr>
+      </w:pPr>
+      <w:r>
+        <w:rPr>
+          <w:rFonts w:ascii="Consolas" w:eastAsia="Times New Roman" w:hAnsi="Consolas" w:cs="Times New Roman"/>
+          <w:color w:val="D4D4D4"/>
+          <w:kern w:val="0"/>
+          <w:sz w:val="21"/>
+          <w:szCs w:val="21"/>
+          <w:lang w:eastAsia="pt-BR"/>
+          <w14:ligatures w14:val="none"/>
+        </w:rPr>
+        <w:t xml:space="preserve">        </w:t>
+      </w:r>
+      <w:r>
+        <w:rPr>
+          <w:rFonts w:ascii="Consolas" w:eastAsia="Times New Roman" w:hAnsi="Consolas" w:cs="Times New Roman"/>
+          <w:color w:val="808080"/>
+          <w:kern w:val="0"/>
+          <w:sz w:val="21"/>
+          <w:szCs w:val="21"/>
+          <w:lang w:eastAsia="pt-BR"/>
+          <w14:ligatures w14:val="none"/>
+        </w:rPr>
+        <w:t>&lt;</w:t>
+      </w:r>
+      <w:proofErr w:type="spellStart"/>
+      <w:r>
+        <w:rPr>
+          <w:rFonts w:ascii="Consolas" w:eastAsia="Times New Roman" w:hAnsi="Consolas" w:cs="Times New Roman"/>
+          <w:color w:val="4EC9B0"/>
+          <w:kern w:val="0"/>
+          <w:sz w:val="21"/>
+          <w:szCs w:val="21"/>
+          <w:lang w:eastAsia="pt-BR"/>
+          <w14:ligatures w14:val="none"/>
+        </w:rPr>
+        <w:t>CarDetails</w:t>
+      </w:r>
+      <w:proofErr w:type="spellEnd"/>
+      <w:r>
+        <w:rPr>
+          <w:rFonts w:ascii="Consolas" w:eastAsia="Times New Roman" w:hAnsi="Consolas" w:cs="Times New Roman"/>
+          <w:color w:val="D4D4D4"/>
+          <w:kern w:val="0"/>
+          <w:sz w:val="21"/>
+          <w:szCs w:val="21"/>
+          <w:lang w:eastAsia="pt-BR"/>
+          <w14:ligatures w14:val="none"/>
+        </w:rPr>
+        <w:t xml:space="preserve"> </w:t>
+      </w:r>
+    </w:p>
+    <w:p>
+      <w:pPr>
+        <w:shd w:val="clear" w:color="auto" w:fill="1E1E1E"/>
+        <w:spacing w:after="0" w:line="285" w:lineRule="atLeast"/>
+        <w:rPr>
+          <w:rFonts w:ascii="Consolas" w:eastAsia="Times New Roman" w:hAnsi="Consolas" w:cs="Times New Roman"/>
+          <w:color w:val="D4D4D4"/>
+          <w:kern w:val="0"/>
+          <w:sz w:val="21"/>
+          <w:szCs w:val="21"/>
+          <w:lang w:eastAsia="pt-BR"/>
+          <w14:ligatures w14:val="none"/>
+        </w:rPr>
+      </w:pPr>
+      <w:r>
+        <w:rPr>
+          <w:rFonts w:ascii="Consolas" w:eastAsia="Times New Roman" w:hAnsi="Consolas" w:cs="Times New Roman"/>
+          <w:color w:val="D4D4D4"/>
+          <w:kern w:val="0"/>
+          <w:sz w:val="21"/>
+          <w:szCs w:val="21"/>
+          <w:lang w:eastAsia="pt-BR"/>
+          <w14:ligatures w14:val="none"/>
+        </w:rPr>
+        <w:t xml:space="preserve">        </w:t>
+      </w:r>
+      <w:proofErr w:type="spellStart"/>
+      <w:r>
+        <w:rPr>
+          <w:rFonts w:ascii="Consolas" w:eastAsia="Times New Roman" w:hAnsi="Consolas" w:cs="Times New Roman"/>
+          <w:color w:val="9CDCFE"/>
+          <w:kern w:val="0"/>
+          <w:sz w:val="21"/>
+          <w:szCs w:val="21"/>
+          <w:lang w:eastAsia="pt-BR"/>
+          <w14:ligatures w14:val="none"/>
+        </w:rPr>
+        <w:t>brand</w:t>
+      </w:r>
+      <w:proofErr w:type="spellEnd"/>
+      <w:r>
+        <w:rPr>
+          <w:rFonts w:ascii="Consolas" w:eastAsia="Times New Roman" w:hAnsi="Consolas" w:cs="Times New Roman"/>
+          <w:color w:val="D4D4D4"/>
+          <w:kern w:val="0"/>
+          <w:sz w:val="21"/>
+          <w:szCs w:val="21"/>
+          <w:lang w:eastAsia="pt-BR"/>
+          <w14:ligatures w14:val="none"/>
+        </w:rPr>
+        <w:t>=</w:t>
+      </w:r>
+      <w:r>
+        <w:rPr>
+          <w:rFonts w:ascii="Consolas" w:eastAsia="Times New Roman" w:hAnsi="Consolas" w:cs="Times New Roman"/>
+          <w:color w:val="569CD6"/>
+          <w:kern w:val="0"/>
+          <w:sz w:val="21"/>
+          <w:szCs w:val="21"/>
+          <w:lang w:eastAsia="pt-BR"/>
+          <w14:ligatures w14:val="none"/>
+        </w:rPr>
+        <w:t>{</w:t>
+      </w:r>
+      <w:proofErr w:type="spellStart"/>
+      <w:proofErr w:type="gramStart"/>
+      <w:r>
+        <w:rPr>
+          <w:rFonts w:ascii="Consolas" w:eastAsia="Times New Roman" w:hAnsi="Consolas" w:cs="Times New Roman"/>
+          <w:color w:val="9CDCFE"/>
+          <w:kern w:val="0"/>
+          <w:sz w:val="21"/>
+          <w:szCs w:val="21"/>
+          <w:lang w:eastAsia="pt-BR"/>
+          <w14:ligatures w14:val="none"/>
+        </w:rPr>
+        <w:t>car</w:t>
+      </w:r>
+      <w:r>
+        <w:rPr>
+          <w:rFonts w:ascii="Consolas" w:eastAsia="Times New Roman" w:hAnsi="Consolas" w:cs="Times New Roman"/>
+          <w:color w:val="D4D4D4"/>
+          <w:kern w:val="0"/>
+          <w:sz w:val="21"/>
+          <w:szCs w:val="21"/>
+          <w:lang w:eastAsia="pt-BR"/>
+          <w14:ligatures w14:val="none"/>
+        </w:rPr>
+        <w:t>.</w:t>
+      </w:r>
+      <w:r>
+        <w:rPr>
+          <w:rFonts w:ascii="Consolas" w:eastAsia="Times New Roman" w:hAnsi="Consolas" w:cs="Times New Roman"/>
+          <w:color w:val="9CDCFE"/>
+          <w:kern w:val="0"/>
+          <w:sz w:val="21"/>
+          <w:szCs w:val="21"/>
+          <w:lang w:eastAsia="pt-BR"/>
+          <w14:ligatures w14:val="none"/>
+        </w:rPr>
+        <w:t>brand</w:t>
+      </w:r>
+      <w:proofErr w:type="spellEnd"/>
+      <w:proofErr w:type="gramEnd"/>
+      <w:r>
+        <w:rPr>
+          <w:rFonts w:ascii="Consolas" w:eastAsia="Times New Roman" w:hAnsi="Consolas" w:cs="Times New Roman"/>
+          <w:color w:val="569CD6"/>
+          <w:kern w:val="0"/>
+          <w:sz w:val="21"/>
+          <w:szCs w:val="21"/>
+          <w:lang w:eastAsia="pt-BR"/>
+          <w14:ligatures w14:val="none"/>
+        </w:rPr>
+        <w:t>}</w:t>
+      </w:r>
+    </w:p>
+    <w:p>
+      <w:pPr>
+        <w:shd w:val="clear" w:color="auto" w:fill="1E1E1E"/>
+        <w:spacing w:after="0" w:line="285" w:lineRule="atLeast"/>
+        <w:rPr>
+          <w:rFonts w:ascii="Consolas" w:eastAsia="Times New Roman" w:hAnsi="Consolas" w:cs="Times New Roman"/>
+          <w:color w:val="D4D4D4"/>
+          <w:kern w:val="0"/>
+          <w:sz w:val="21"/>
+          <w:szCs w:val="21"/>
+          <w:lang w:eastAsia="pt-BR"/>
+          <w14:ligatures w14:val="none"/>
+        </w:rPr>
+      </w:pPr>
+      <w:r>
+        <w:rPr>
+          <w:rFonts w:ascii="Consolas" w:eastAsia="Times New Roman" w:hAnsi="Consolas" w:cs="Times New Roman"/>
+          <w:color w:val="D4D4D4"/>
+          <w:kern w:val="0"/>
+          <w:sz w:val="21"/>
+          <w:szCs w:val="21"/>
+          <w:lang w:eastAsia="pt-BR"/>
+          <w14:ligatures w14:val="none"/>
+        </w:rPr>
+        <w:t xml:space="preserve">        </w:t>
+      </w:r>
+      <w:r>
+        <w:rPr>
+          <w:rFonts w:ascii="Consolas" w:eastAsia="Times New Roman" w:hAnsi="Consolas" w:cs="Times New Roman"/>
+          <w:color w:val="9CDCFE"/>
+          <w:kern w:val="0"/>
+          <w:sz w:val="21"/>
+          <w:szCs w:val="21"/>
+          <w:lang w:eastAsia="pt-BR"/>
+          <w14:ligatures w14:val="none"/>
+        </w:rPr>
+        <w:t>color</w:t>
+      </w:r>
+      <w:r>
+        <w:rPr>
+          <w:rFonts w:ascii="Consolas" w:eastAsia="Times New Roman" w:hAnsi="Consolas" w:cs="Times New Roman"/>
+          <w:color w:val="D4D4D4"/>
+          <w:kern w:val="0"/>
+          <w:sz w:val="21"/>
+          <w:szCs w:val="21"/>
+          <w:lang w:eastAsia="pt-BR"/>
+          <w14:ligatures w14:val="none"/>
+        </w:rPr>
+        <w:t>=</w:t>
+      </w:r>
+      <w:r>
+        <w:rPr>
+          <w:rFonts w:ascii="Consolas" w:eastAsia="Times New Roman" w:hAnsi="Consolas" w:cs="Times New Roman"/>
+          <w:color w:val="569CD6"/>
+          <w:kern w:val="0"/>
+          <w:sz w:val="21"/>
+          <w:szCs w:val="21"/>
+          <w:lang w:eastAsia="pt-BR"/>
+          <w14:ligatures w14:val="none"/>
+        </w:rPr>
+        <w:t>{</w:t>
+      </w:r>
+      <w:proofErr w:type="spellStart"/>
+      <w:proofErr w:type="gramStart"/>
+      <w:r>
+        <w:rPr>
+          <w:rFonts w:ascii="Consolas" w:eastAsia="Times New Roman" w:hAnsi="Consolas" w:cs="Times New Roman"/>
+          <w:color w:val="9CDCFE"/>
+          <w:kern w:val="0"/>
+          <w:sz w:val="21"/>
+          <w:szCs w:val="21"/>
+          <w:lang w:eastAsia="pt-BR"/>
+          <w14:ligatures w14:val="none"/>
+        </w:rPr>
+        <w:t>car</w:t>
+      </w:r>
+      <w:r>
+        <w:rPr>
+          <w:rFonts w:ascii="Consolas" w:eastAsia="Times New Roman" w:hAnsi="Consolas" w:cs="Times New Roman"/>
+          <w:color w:val="D4D4D4"/>
+          <w:kern w:val="0"/>
+          <w:sz w:val="21"/>
+          <w:szCs w:val="21"/>
+          <w:lang w:eastAsia="pt-BR"/>
+          <w14:ligatures w14:val="none"/>
+        </w:rPr>
+        <w:t>.</w:t>
+      </w:r>
+      <w:r>
+        <w:rPr>
+          <w:rFonts w:ascii="Consolas" w:eastAsia="Times New Roman" w:hAnsi="Consolas" w:cs="Times New Roman"/>
+          <w:color w:val="9CDCFE"/>
+          <w:kern w:val="0"/>
+          <w:sz w:val="21"/>
+          <w:szCs w:val="21"/>
+          <w:lang w:eastAsia="pt-BR"/>
+          <w14:ligatures w14:val="none"/>
+        </w:rPr>
+        <w:t>color</w:t>
+      </w:r>
+      <w:proofErr w:type="spellEnd"/>
+      <w:proofErr w:type="gramEnd"/>
+      <w:r>
+        <w:rPr>
+          <w:rFonts w:ascii="Consolas" w:eastAsia="Times New Roman" w:hAnsi="Consolas" w:cs="Times New Roman"/>
+          <w:color w:val="569CD6"/>
+          <w:kern w:val="0"/>
+          <w:sz w:val="21"/>
+          <w:szCs w:val="21"/>
+          <w:lang w:eastAsia="pt-BR"/>
+          <w14:ligatures w14:val="none"/>
+        </w:rPr>
+        <w:t>}</w:t>
+      </w:r>
+    </w:p>
+    <w:p>
+      <w:pPr>
+        <w:shd w:val="clear" w:color="auto" w:fill="1E1E1E"/>
+        <w:spacing w:after="0" w:line="285" w:lineRule="atLeast"/>
+        <w:rPr>
+          <w:rFonts w:ascii="Consolas" w:eastAsia="Times New Roman" w:hAnsi="Consolas" w:cs="Times New Roman"/>
+          <w:color w:val="D4D4D4"/>
+          <w:kern w:val="0"/>
+          <w:sz w:val="21"/>
+          <w:szCs w:val="21"/>
+          <w:lang w:eastAsia="pt-BR"/>
+          <w14:ligatures w14:val="none"/>
+        </w:rPr>
+      </w:pPr>
+      <w:r>
+        <w:rPr>
+          <w:rFonts w:ascii="Consolas" w:eastAsia="Times New Roman" w:hAnsi="Consolas" w:cs="Times New Roman"/>
+          <w:color w:val="D4D4D4"/>
+          <w:kern w:val="0"/>
+          <w:sz w:val="21"/>
+          <w:szCs w:val="21"/>
+          <w:lang w:eastAsia="pt-BR"/>
+          <w14:ligatures w14:val="none"/>
+        </w:rPr>
+        <w:t xml:space="preserve">        </w:t>
+      </w:r>
+      <w:r>
+        <w:rPr>
+          <w:rFonts w:ascii="Consolas" w:eastAsia="Times New Roman" w:hAnsi="Consolas" w:cs="Times New Roman"/>
+          <w:color w:val="9CDCFE"/>
+          <w:kern w:val="0"/>
+          <w:sz w:val="21"/>
+          <w:szCs w:val="21"/>
+          <w:lang w:eastAsia="pt-BR"/>
+          <w14:ligatures w14:val="none"/>
+        </w:rPr>
+        <w:t>km</w:t>
+      </w:r>
+      <w:r>
+        <w:rPr>
+          <w:rFonts w:ascii="Consolas" w:eastAsia="Times New Roman" w:hAnsi="Consolas" w:cs="Times New Roman"/>
+          <w:color w:val="D4D4D4"/>
+          <w:kern w:val="0"/>
+          <w:sz w:val="21"/>
+          <w:szCs w:val="21"/>
+          <w:lang w:eastAsia="pt-BR"/>
+          <w14:ligatures w14:val="none"/>
+        </w:rPr>
+        <w:t>=</w:t>
+      </w:r>
+      <w:r>
+        <w:rPr>
+          <w:rFonts w:ascii="Consolas" w:eastAsia="Times New Roman" w:hAnsi="Consolas" w:cs="Times New Roman"/>
+          <w:color w:val="569CD6"/>
+          <w:kern w:val="0"/>
+          <w:sz w:val="21"/>
+          <w:szCs w:val="21"/>
+          <w:lang w:eastAsia="pt-BR"/>
+          <w14:ligatures w14:val="none"/>
+        </w:rPr>
+        <w:t>{</w:t>
+      </w:r>
+      <w:r>
+        <w:rPr>
+          <w:rFonts w:ascii="Consolas" w:eastAsia="Times New Roman" w:hAnsi="Consolas" w:cs="Times New Roman"/>
+          <w:color w:val="9CDCFE"/>
+          <w:kern w:val="0"/>
+          <w:sz w:val="21"/>
+          <w:szCs w:val="21"/>
+          <w:lang w:eastAsia="pt-BR"/>
+          <w14:ligatures w14:val="none"/>
+        </w:rPr>
+        <w:t>car</w:t>
+      </w:r>
+      <w:r>
+        <w:rPr>
+          <w:rFonts w:ascii="Consolas" w:eastAsia="Times New Roman" w:hAnsi="Consolas" w:cs="Times New Roman"/>
+          <w:color w:val="D4D4D4"/>
+          <w:kern w:val="0"/>
+          <w:sz w:val="21"/>
+          <w:szCs w:val="21"/>
+          <w:lang w:eastAsia="pt-BR"/>
+          <w14:ligatures w14:val="none"/>
+        </w:rPr>
+        <w:t>.</w:t>
+      </w:r>
+      <w:r>
+        <w:rPr>
+          <w:rFonts w:ascii="Consolas" w:eastAsia="Times New Roman" w:hAnsi="Consolas" w:cs="Times New Roman"/>
+          <w:color w:val="9CDCFE"/>
+          <w:kern w:val="0"/>
+          <w:sz w:val="21"/>
+          <w:szCs w:val="21"/>
+          <w:lang w:eastAsia="pt-BR"/>
+          <w14:ligatures w14:val="none"/>
+        </w:rPr>
+        <w:t>km</w:t>
+      </w:r>
+      <w:r>
+        <w:rPr>
+          <w:rFonts w:ascii="Consolas" w:eastAsia="Times New Roman" w:hAnsi="Consolas" w:cs="Times New Roman"/>
+          <w:color w:val="569CD6"/>
+          <w:kern w:val="0"/>
+          <w:sz w:val="21"/>
+          <w:szCs w:val="21"/>
+          <w:lang w:eastAsia="pt-BR"/>
+          <w14:ligatures w14:val="none"/>
+        </w:rPr>
+        <w:t>}</w:t>
+      </w:r>
+    </w:p>
+    <w:p>
+      <w:pPr>
+        <w:shd w:val="clear" w:color="auto" w:fill="1E1E1E"/>
+        <w:spacing w:after="0" w:line="285" w:lineRule="atLeast"/>
+        <w:rPr>
+          <w:rFonts w:ascii="Consolas" w:eastAsia="Times New Roman" w:hAnsi="Consolas" w:cs="Times New Roman"/>
+          <w:color w:val="D4D4D4"/>
+          <w:kern w:val="0"/>
+          <w:sz w:val="21"/>
+          <w:szCs w:val="21"/>
+          <w:lang w:eastAsia="pt-BR"/>
+          <w14:ligatures w14:val="none"/>
+        </w:rPr>
+      </w:pPr>
+      <w:r>
+        <w:rPr>
+          <w:rFonts w:ascii="Consolas" w:eastAsia="Times New Roman" w:hAnsi="Consolas" w:cs="Times New Roman"/>
+          <w:color w:val="D4D4D4"/>
+          <w:kern w:val="0"/>
+          <w:sz w:val="21"/>
+          <w:szCs w:val="21"/>
+          <w:lang w:eastAsia="pt-BR"/>
+          <w14:ligatures w14:val="none"/>
+        </w:rPr>
+        <w:t xml:space="preserve">        </w:t>
+      </w:r>
+      <w:proofErr w:type="spellStart"/>
+      <w:r>
+        <w:rPr>
+          <w:rFonts w:ascii="Consolas" w:eastAsia="Times New Roman" w:hAnsi="Consolas" w:cs="Times New Roman"/>
+          <w:color w:val="9CDCFE"/>
+          <w:kern w:val="0"/>
+          <w:sz w:val="21"/>
+          <w:szCs w:val="21"/>
+          <w:lang w:eastAsia="pt-BR"/>
+          <w14:ligatures w14:val="none"/>
+        </w:rPr>
+        <w:t>newCar</w:t>
+      </w:r>
+      <w:proofErr w:type="spellEnd"/>
+      <w:r>
+        <w:rPr>
+          <w:rFonts w:ascii="Consolas" w:eastAsia="Times New Roman" w:hAnsi="Consolas" w:cs="Times New Roman"/>
+          <w:color w:val="D4D4D4"/>
+          <w:kern w:val="0"/>
+          <w:sz w:val="21"/>
+          <w:szCs w:val="21"/>
+          <w:lang w:eastAsia="pt-BR"/>
+          <w14:ligatures w14:val="none"/>
+        </w:rPr>
+        <w:t>=</w:t>
+      </w:r>
+      <w:r>
+        <w:rPr>
+          <w:rFonts w:ascii="Consolas" w:eastAsia="Times New Roman" w:hAnsi="Consolas" w:cs="Times New Roman"/>
+          <w:color w:val="569CD6"/>
+          <w:kern w:val="0"/>
+          <w:sz w:val="21"/>
+          <w:szCs w:val="21"/>
+          <w:lang w:eastAsia="pt-BR"/>
+          <w14:ligatures w14:val="none"/>
+        </w:rPr>
+        <w:t>{</w:t>
+      </w:r>
+      <w:proofErr w:type="spellStart"/>
+      <w:proofErr w:type="gramStart"/>
+      <w:r>
+        <w:rPr>
+          <w:rFonts w:ascii="Consolas" w:eastAsia="Times New Roman" w:hAnsi="Consolas" w:cs="Times New Roman"/>
+          <w:color w:val="9CDCFE"/>
+          <w:kern w:val="0"/>
+          <w:sz w:val="21"/>
+          <w:szCs w:val="21"/>
+          <w:lang w:eastAsia="pt-BR"/>
+          <w14:ligatures w14:val="none"/>
+        </w:rPr>
+        <w:t>car</w:t>
+      </w:r>
+      <w:r>
+        <w:rPr>
+          <w:rFonts w:ascii="Consolas" w:eastAsia="Times New Roman" w:hAnsi="Consolas" w:cs="Times New Roman"/>
+          <w:color w:val="D4D4D4"/>
+          <w:kern w:val="0"/>
+          <w:sz w:val="21"/>
+          <w:szCs w:val="21"/>
+          <w:lang w:eastAsia="pt-BR"/>
+          <w14:ligatures w14:val="none"/>
+        </w:rPr>
+        <w:t>.</w:t>
+      </w:r>
+      <w:r>
+        <w:rPr>
+          <w:rFonts w:ascii="Consolas" w:eastAsia="Times New Roman" w:hAnsi="Consolas" w:cs="Times New Roman"/>
+          <w:color w:val="9CDCFE"/>
+          <w:kern w:val="0"/>
+          <w:sz w:val="21"/>
+          <w:szCs w:val="21"/>
+          <w:lang w:eastAsia="pt-BR"/>
+          <w14:ligatures w14:val="none"/>
+        </w:rPr>
+        <w:t>newCar</w:t>
+      </w:r>
+      <w:proofErr w:type="spellEnd"/>
+      <w:proofErr w:type="gramEnd"/>
+      <w:r>
+        <w:rPr>
+          <w:rFonts w:ascii="Consolas" w:eastAsia="Times New Roman" w:hAnsi="Consolas" w:cs="Times New Roman"/>
+          <w:color w:val="569CD6"/>
+          <w:kern w:val="0"/>
+          <w:sz w:val="21"/>
+          <w:szCs w:val="21"/>
+          <w:lang w:eastAsia="pt-BR"/>
+          <w14:ligatures w14:val="none"/>
+        </w:rPr>
+        <w:t>}</w:t>
+      </w:r>
+      <w:r>
+        <w:rPr>
+          <w:rFonts w:ascii="Consolas" w:eastAsia="Times New Roman" w:hAnsi="Consolas" w:cs="Times New Roman"/>
+          <w:color w:val="808080"/>
+          <w:kern w:val="0"/>
+          <w:sz w:val="21"/>
+          <w:szCs w:val="21"/>
+          <w:lang w:eastAsia="pt-BR"/>
+          <w14:ligatures w14:val="none"/>
+        </w:rPr>
+        <w:t>/&gt;</w:t>
+      </w:r>
+    </w:p>
+    <w:p>
+      <w:pPr>
+        <w:shd w:val="clear" w:color="auto" w:fill="1E1E1E"/>
+        <w:spacing w:after="0" w:line="285" w:lineRule="atLeast"/>
+        <w:rPr>
+          <w:rFonts w:ascii="Consolas" w:eastAsia="Times New Roman" w:hAnsi="Consolas" w:cs="Times New Roman"/>
+          <w:color w:val="D4D4D4"/>
+          <w:kern w:val="0"/>
+          <w:sz w:val="21"/>
+          <w:szCs w:val="21"/>
+          <w:lang w:eastAsia="pt-BR"/>
+          <w14:ligatures w14:val="none"/>
+        </w:rPr>
+      </w:pPr>
+      <w:r>
+        <w:rPr>
+          <w:rFonts w:ascii="Consolas" w:eastAsia="Times New Roman" w:hAnsi="Consolas" w:cs="Times New Roman"/>
+          <w:color w:val="D4D4D4"/>
+          <w:kern w:val="0"/>
+          <w:sz w:val="21"/>
+          <w:szCs w:val="21"/>
+          <w:lang w:eastAsia="pt-BR"/>
+          <w14:ligatures w14:val="none"/>
+        </w:rPr>
+        <w:t>      ))</w:t>
+      </w:r>
+      <w:r>
+        <w:rPr>
+          <w:rFonts w:ascii="Consolas" w:eastAsia="Times New Roman" w:hAnsi="Consolas" w:cs="Times New Roman"/>
+          <w:color w:val="569CD6"/>
+          <w:kern w:val="0"/>
+          <w:sz w:val="21"/>
+          <w:szCs w:val="21"/>
+          <w:lang w:eastAsia="pt-BR"/>
+          <w14:ligatures w14:val="none"/>
+        </w:rPr>
+        <w:t>}</w:t>
       </w:r>
     </w:p>
     <w:p>
@@ -25123,6 +29477,56 @@
     </w:sectPr>
   </w:body>
 </w:document>
+</file>
+
+<file path=word/endnotes.xml><?xml version="1.0" encoding="utf-8"?>
+<w:endnotes xmlns:wpc="http://schemas.microsoft.com/office/word/2010/wordprocessingCanvas" xmlns:cx="http://schemas.microsoft.com/office/drawing/2014/chartex" xmlns:cx1="http://schemas.microsoft.com/office/drawing/2015/9/8/chartex" xmlns:cx2="http://schemas.microsoft.com/office/drawing/2015/10/21/chartex" xmlns:cx3="http://schemas.microsoft.com/office/drawing/2016/5/9/chartex" xmlns:cx4="http://schemas.microsoft.com/office/drawing/2016/5/10/chartex" xmlns:cx5="http://schemas.microsoft.com/office/drawing/2016/5/11/chartex" xmlns:cx6="http://schemas.microsoft.com/office/drawing/2016/5/12/chartex" xmlns:cx7="http://schemas.microsoft.com/office/drawing/2016/5/13/chartex" xmlns:cx8="http://schemas.microsoft.com/office/drawing/2016/5/14/chartex" xmlns:mc="http://schemas.openxmlformats.org/markup-compatibility/2006" xmlns:aink="http://schemas.microsoft.com/office/drawing/2016/ink" xmlns:am3d="http://schemas.microsoft.com/office/drawing/2017/model3d" xmlns:o="urn:schemas-microsoft-com:office:office" xmlns:oel="http://schemas.microsoft.com/office/2019/extlst" xmlns:r="http://schemas.openxmlformats.org/officeDocument/2006/relationships" xmlns:m="http://schemas.openxmlformats.org/officeDocument/2006/math" xmlns:v="urn:schemas-microsoft-com:vml" xmlns:wp14="http://schemas.microsoft.com/office/word/2010/wordprocessingDrawing" xmlns:wp="http://schemas.openxmlformats.org/drawingml/2006/wordprocessingDrawing" xmlns:w10="urn:schemas-microsoft-com:office:word" xmlns:w="http://schemas.openxmlformats.org/wordprocessingml/2006/main" xmlns:w14="http://schemas.microsoft.com/office/word/2010/wordml" xmlns:w15="http://schemas.microsoft.com/office/word/2012/wordml" xmlns:w16cex="http://schemas.microsoft.com/office/word/2018/wordml/cex" xmlns:w16cid="http://schemas.microsoft.com/office/word/2016/wordml/cid" xmlns:w16="http://schemas.microsoft.com/office/word/2018/wordml" xmlns:w16du="http://schemas.microsoft.com/office/word/2023/wordml/word16du" xmlns:w16sdtdh="http://schemas.microsoft.com/office/word/2020/wordml/sdtdatahash" xmlns:w16se="http://schemas.microsoft.com/office/word/2015/wordml/symex" xmlns:wpg="http://schemas.microsoft.com/office/word/2010/wordprocessingGroup" xmlns:wpi="http://schemas.microsoft.com/office/word/2010/wordprocessingInk" xmlns:wne="http://schemas.microsoft.com/office/word/2006/wordml" xmlns:wps="http://schemas.microsoft.com/office/word/2010/wordprocessingShape" mc:Ignorable="w14 w15 w16se w16cid w16 w16cex w16sdtdh wp14">
+  <w:endnote w:type="separator" w:id="-1">
+    <w:p>
+      <w:pPr>
+        <w:spacing w:after="0" w:line="240" w:lineRule="auto"/>
+      </w:pPr>
+      <w:r>
+        <w:separator/>
+      </w:r>
+    </w:p>
+  </w:endnote>
+  <w:endnote w:type="continuationSeparator" w:id="0">
+    <w:p>
+      <w:pPr>
+        <w:spacing w:after="0" w:line="240" w:lineRule="auto"/>
+      </w:pPr>
+      <w:r>
+        <w:continuationSeparator/>
+      </w:r>
+    </w:p>
+  </w:endnote>
+</w:endnotes>
+</file>
+
+<file path=word/footnotes.xml><?xml version="1.0" encoding="utf-8"?>
+<w:footnotes xmlns:wpc="http://schemas.microsoft.com/office/word/2010/wordprocessingCanvas" xmlns:cx="http://schemas.microsoft.com/office/drawing/2014/chartex" xmlns:cx1="http://schemas.microsoft.com/office/drawing/2015/9/8/chartex" xmlns:cx2="http://schemas.microsoft.com/office/drawing/2015/10/21/chartex" xmlns:cx3="http://schemas.microsoft.com/office/drawing/2016/5/9/chartex" xmlns:cx4="http://schemas.microsoft.com/office/drawing/2016/5/10/chartex" xmlns:cx5="http://schemas.microsoft.com/office/drawing/2016/5/11/chartex" xmlns:cx6="http://schemas.microsoft.com/office/drawing/2016/5/12/chartex" xmlns:cx7="http://schemas.microsoft.com/office/drawing/2016/5/13/chartex" xmlns:cx8="http://schemas.microsoft.com/office/drawing/2016/5/14/chartex" xmlns:mc="http://schemas.openxmlformats.org/markup-compatibility/2006" xmlns:aink="http://schemas.microsoft.com/office/drawing/2016/ink" xmlns:am3d="http://schemas.microsoft.com/office/drawing/2017/model3d" xmlns:o="urn:schemas-microsoft-com:office:office" xmlns:oel="http://schemas.microsoft.com/office/2019/extlst" xmlns:r="http://schemas.openxmlformats.org/officeDocument/2006/relationships" xmlns:m="http://schemas.openxmlformats.org/officeDocument/2006/math" xmlns:v="urn:schemas-microsoft-com:vml" xmlns:wp14="http://schemas.microsoft.com/office/word/2010/wordprocessingDrawing" xmlns:wp="http://schemas.openxmlformats.org/drawingml/2006/wordprocessingDrawing" xmlns:w10="urn:schemas-microsoft-com:office:word" xmlns:w="http://schemas.openxmlformats.org/wordprocessingml/2006/main" xmlns:w14="http://schemas.microsoft.com/office/word/2010/wordml" xmlns:w15="http://schemas.microsoft.com/office/word/2012/wordml" xmlns:w16cex="http://schemas.microsoft.com/office/word/2018/wordml/cex" xmlns:w16cid="http://schemas.microsoft.com/office/word/2016/wordml/cid" xmlns:w16="http://schemas.microsoft.com/office/word/2018/wordml" xmlns:w16du="http://schemas.microsoft.com/office/word/2023/wordml/word16du" xmlns:w16sdtdh="http://schemas.microsoft.com/office/word/2020/wordml/sdtdatahash" xmlns:w16se="http://schemas.microsoft.com/office/word/2015/wordml/symex" xmlns:wpg="http://schemas.microsoft.com/office/word/2010/wordprocessingGroup" xmlns:wpi="http://schemas.microsoft.com/office/word/2010/wordprocessingInk" xmlns:wne="http://schemas.microsoft.com/office/word/2006/wordml" xmlns:wps="http://schemas.microsoft.com/office/word/2010/wordprocessingShape" mc:Ignorable="w14 w15 w16se w16cid w16 w16cex w16sdtdh wp14">
+  <w:footnote w:type="separator" w:id="-1">
+    <w:p>
+      <w:pPr>
+        <w:spacing w:after="0" w:line="240" w:lineRule="auto"/>
+      </w:pPr>
+      <w:r>
+        <w:separator/>
+      </w:r>
+    </w:p>
+  </w:footnote>
+  <w:footnote w:type="continuationSeparator" w:id="0">
+    <w:p>
+      <w:pPr>
+        <w:spacing w:after="0" w:line="240" w:lineRule="auto"/>
+      </w:pPr>
+      <w:r>
+        <w:continuationSeparator/>
+      </w:r>
+    </w:p>
+  </w:footnote>
+</w:footnotes>
 </file>
 
 <file path=word/numbering.xml><?xml version="1.0" encoding="utf-8"?>
@@ -26950,7 +31354,7 @@
   <w:abstractNum w:abstractNumId="19" w15:restartNumberingAfterBreak="0">
     <w:nsid w:val="5F087391"/>
     <w:multiLevelType w:val="multilevel"/>
-    <w:tmpl w:val="B43007A2"/>
+    <w:tmpl w:val="B15C9878"/>
     <w:lvl w:ilvl="0">
       <w:start w:val="3"/>
       <w:numFmt w:val="decimal"/>
@@ -26985,6 +31389,8 @@
       </w:pPr>
       <w:rPr>
         <w:rFonts w:hint="default"/>
+        <w:b/>
+        <w:bCs/>
       </w:rPr>
     </w:lvl>
     <w:lvl w:ilvl="3">
@@ -27174,6 +31580,96 @@
     </w:lvl>
   </w:abstractNum>
   <w:abstractNum w:abstractNumId="21" w15:restartNumberingAfterBreak="0">
+    <w:nsid w:val="6584411D"/>
+    <w:multiLevelType w:val="hybridMultilevel"/>
+    <w:tmpl w:val="D99AAC02"/>
+    <w:lvl w:ilvl="0" w:tplc="6388D87A">
+      <w:start w:val="1"/>
+      <w:numFmt w:val="decimal"/>
+      <w:lvlText w:val="%1."/>
+      <w:lvlJc w:val="left"/>
+      <w:pPr>
+        <w:ind w:left="720" w:hanging="360"/>
+      </w:pPr>
+      <w:rPr>
+        <w:b/>
+        <w:bCs/>
+      </w:rPr>
+    </w:lvl>
+    <w:lvl w:ilvl="1" w:tplc="04160019" w:tentative="1">
+      <w:start w:val="1"/>
+      <w:numFmt w:val="lowerLetter"/>
+      <w:lvlText w:val="%2."/>
+      <w:lvlJc w:val="left"/>
+      <w:pPr>
+        <w:ind w:left="1440" w:hanging="360"/>
+      </w:pPr>
+    </w:lvl>
+    <w:lvl w:ilvl="2" w:tplc="0416001B" w:tentative="1">
+      <w:start w:val="1"/>
+      <w:numFmt w:val="lowerRoman"/>
+      <w:lvlText w:val="%3."/>
+      <w:lvlJc w:val="right"/>
+      <w:pPr>
+        <w:ind w:left="2160" w:hanging="180"/>
+      </w:pPr>
+    </w:lvl>
+    <w:lvl w:ilvl="3" w:tplc="0416000F" w:tentative="1">
+      <w:start w:val="1"/>
+      <w:numFmt w:val="decimal"/>
+      <w:lvlText w:val="%4."/>
+      <w:lvlJc w:val="left"/>
+      <w:pPr>
+        <w:ind w:left="2880" w:hanging="360"/>
+      </w:pPr>
+    </w:lvl>
+    <w:lvl w:ilvl="4" w:tplc="04160019" w:tentative="1">
+      <w:start w:val="1"/>
+      <w:numFmt w:val="lowerLetter"/>
+      <w:lvlText w:val="%5."/>
+      <w:lvlJc w:val="left"/>
+      <w:pPr>
+        <w:ind w:left="3600" w:hanging="360"/>
+      </w:pPr>
+    </w:lvl>
+    <w:lvl w:ilvl="5" w:tplc="0416001B" w:tentative="1">
+      <w:start w:val="1"/>
+      <w:numFmt w:val="lowerRoman"/>
+      <w:lvlText w:val="%6."/>
+      <w:lvlJc w:val="right"/>
+      <w:pPr>
+        <w:ind w:left="4320" w:hanging="180"/>
+      </w:pPr>
+    </w:lvl>
+    <w:lvl w:ilvl="6" w:tplc="0416000F" w:tentative="1">
+      <w:start w:val="1"/>
+      <w:numFmt w:val="decimal"/>
+      <w:lvlText w:val="%7."/>
+      <w:lvlJc w:val="left"/>
+      <w:pPr>
+        <w:ind w:left="5040" w:hanging="360"/>
+      </w:pPr>
+    </w:lvl>
+    <w:lvl w:ilvl="7" w:tplc="04160019" w:tentative="1">
+      <w:start w:val="1"/>
+      <w:numFmt w:val="lowerLetter"/>
+      <w:lvlText w:val="%8."/>
+      <w:lvlJc w:val="left"/>
+      <w:pPr>
+        <w:ind w:left="5760" w:hanging="360"/>
+      </w:pPr>
+    </w:lvl>
+    <w:lvl w:ilvl="8" w:tplc="0416001B" w:tentative="1">
+      <w:start w:val="1"/>
+      <w:numFmt w:val="lowerRoman"/>
+      <w:lvlText w:val="%9."/>
+      <w:lvlJc w:val="right"/>
+      <w:pPr>
+        <w:ind w:left="6480" w:hanging="180"/>
+      </w:pPr>
+    </w:lvl>
+  </w:abstractNum>
+  <w:abstractNum w:abstractNumId="22" w15:restartNumberingAfterBreak="0">
     <w:nsid w:val="665E7924"/>
     <w:multiLevelType w:val="hybridMultilevel"/>
     <w:tmpl w:val="4A96CCB0"/>
@@ -27259,7 +31755,7 @@
       </w:pPr>
     </w:lvl>
   </w:abstractNum>
-  <w:abstractNum w:abstractNumId="22" w15:restartNumberingAfterBreak="0">
+  <w:abstractNum w:abstractNumId="23" w15:restartNumberingAfterBreak="0">
     <w:nsid w:val="69CC7734"/>
     <w:multiLevelType w:val="multilevel"/>
     <w:tmpl w:val="C95EC098"/>
@@ -27372,7 +31868,7 @@
       </w:rPr>
     </w:lvl>
   </w:abstractNum>
-  <w:abstractNum w:abstractNumId="23" w15:restartNumberingAfterBreak="0">
+  <w:abstractNum w:abstractNumId="24" w15:restartNumberingAfterBreak="0">
     <w:nsid w:val="6C95600C"/>
     <w:multiLevelType w:val="multilevel"/>
     <w:tmpl w:val="87FAF658"/>
@@ -27490,7 +31986,7 @@
       </w:rPr>
     </w:lvl>
   </w:abstractNum>
-  <w:abstractNum w:abstractNumId="24" w15:restartNumberingAfterBreak="0">
+  <w:abstractNum w:abstractNumId="25" w15:restartNumberingAfterBreak="0">
     <w:nsid w:val="6F851F36"/>
     <w:multiLevelType w:val="hybridMultilevel"/>
     <w:tmpl w:val="1BD4F392"/>
@@ -27576,7 +32072,7 @@
       </w:pPr>
     </w:lvl>
   </w:abstractNum>
-  <w:abstractNum w:abstractNumId="25" w15:restartNumberingAfterBreak="0">
+  <w:abstractNum w:abstractNumId="26" w15:restartNumberingAfterBreak="0">
     <w:nsid w:val="6FCD59D3"/>
     <w:multiLevelType w:val="hybridMultilevel"/>
     <w:tmpl w:val="96FCE1A2"/>
@@ -27662,7 +32158,7 @@
       </w:pPr>
     </w:lvl>
   </w:abstractNum>
-  <w:abstractNum w:abstractNumId="26" w15:restartNumberingAfterBreak="0">
+  <w:abstractNum w:abstractNumId="27" w15:restartNumberingAfterBreak="0">
     <w:nsid w:val="72E21393"/>
     <w:multiLevelType w:val="multilevel"/>
     <w:tmpl w:val="87FAF658"/>
@@ -27780,7 +32276,7 @@
       </w:rPr>
     </w:lvl>
   </w:abstractNum>
-  <w:abstractNum w:abstractNumId="27" w15:restartNumberingAfterBreak="0">
+  <w:abstractNum w:abstractNumId="28" w15:restartNumberingAfterBreak="0">
     <w:nsid w:val="75D240C7"/>
     <w:multiLevelType w:val="hybridMultilevel"/>
     <w:tmpl w:val="A14A01CC"/>
@@ -27866,7 +32362,7 @@
       </w:pPr>
     </w:lvl>
   </w:abstractNum>
-  <w:abstractNum w:abstractNumId="28" w15:restartNumberingAfterBreak="0">
+  <w:abstractNum w:abstractNumId="29" w15:restartNumberingAfterBreak="0">
     <w:nsid w:val="76AD278E"/>
     <w:multiLevelType w:val="multilevel"/>
     <w:tmpl w:val="87FAF658"/>
@@ -27984,7 +32480,7 @@
       </w:rPr>
     </w:lvl>
   </w:abstractNum>
-  <w:abstractNum w:abstractNumId="29" w15:restartNumberingAfterBreak="0">
+  <w:abstractNum w:abstractNumId="30" w15:restartNumberingAfterBreak="0">
     <w:nsid w:val="7DE34EDE"/>
     <w:multiLevelType w:val="multilevel"/>
     <w:tmpl w:val="9BDCE460"/>
@@ -28101,13 +32597,13 @@
     <w:abstractNumId w:val="18"/>
   </w:num>
   <w:num w:numId="2" w16cid:durableId="701634951">
-    <w:abstractNumId w:val="26"/>
+    <w:abstractNumId w:val="27"/>
   </w:num>
   <w:num w:numId="3" w16cid:durableId="1473055340">
-    <w:abstractNumId w:val="28"/>
+    <w:abstractNumId w:val="29"/>
   </w:num>
   <w:num w:numId="4" w16cid:durableId="2078043526">
-    <w:abstractNumId w:val="23"/>
+    <w:abstractNumId w:val="24"/>
   </w:num>
   <w:num w:numId="5" w16cid:durableId="1024943112">
     <w:abstractNumId w:val="13"/>
@@ -28131,13 +32627,13 @@
     <w:abstractNumId w:val="11"/>
   </w:num>
   <w:num w:numId="12" w16cid:durableId="1278105625">
-    <w:abstractNumId w:val="27"/>
+    <w:abstractNumId w:val="28"/>
   </w:num>
   <w:num w:numId="13" w16cid:durableId="1887137018">
-    <w:abstractNumId w:val="24"/>
+    <w:abstractNumId w:val="25"/>
   </w:num>
   <w:num w:numId="14" w16cid:durableId="337080556">
-    <w:abstractNumId w:val="25"/>
+    <w:abstractNumId w:val="26"/>
   </w:num>
   <w:num w:numId="15" w16cid:durableId="538973913">
     <w:abstractNumId w:val="14"/>
@@ -28152,7 +32648,7 @@
     <w:abstractNumId w:val="1"/>
   </w:num>
   <w:num w:numId="19" w16cid:durableId="1381785178">
-    <w:abstractNumId w:val="21"/>
+    <w:abstractNumId w:val="22"/>
   </w:num>
   <w:num w:numId="20" w16cid:durableId="620189676">
     <w:abstractNumId w:val="6"/>
@@ -28170,13 +32666,13 @@
     <w:abstractNumId w:val="4"/>
   </w:num>
   <w:num w:numId="25" w16cid:durableId="1840148485">
-    <w:abstractNumId w:val="29"/>
+    <w:abstractNumId w:val="30"/>
   </w:num>
   <w:num w:numId="26" w16cid:durableId="1707679075">
     <w:abstractNumId w:val="0"/>
   </w:num>
   <w:num w:numId="27" w16cid:durableId="98918951">
-    <w:abstractNumId w:val="22"/>
+    <w:abstractNumId w:val="23"/>
   </w:num>
   <w:num w:numId="28" w16cid:durableId="809983483">
     <w:abstractNumId w:val="3"/>
@@ -28186,6 +32682,9 @@
   </w:num>
   <w:num w:numId="30" w16cid:durableId="2140613435">
     <w:abstractNumId w:val="8"/>
+  </w:num>
+  <w:num w:numId="31" w16cid:durableId="111823335">
+    <w:abstractNumId w:val="21"/>
   </w:num>
 </w:numbering>
 </file>
@@ -28808,6 +33307,50 @@
       <w14:ligatures w14:val="none"/>
     </w:rPr>
   </w:style>
+  <w:style w:type="paragraph" w:styleId="Cabealho">
+    <w:name w:val="header"/>
+    <w:basedOn w:val="Normal"/>
+    <w:link w:val="CabealhoChar"/>
+    <w:uiPriority w:val="99"/>
+    <w:unhideWhenUsed/>
+    <w:rsid w:val="00B4250B"/>
+    <w:pPr>
+      <w:tabs>
+        <w:tab w:val="center" w:pos="4252"/>
+        <w:tab w:val="right" w:pos="8504"/>
+      </w:tabs>
+      <w:spacing w:after="0" w:line="240" w:lineRule="auto"/>
+    </w:pPr>
+  </w:style>
+  <w:style w:type="character" w:customStyle="1" w:styleId="CabealhoChar">
+    <w:name w:val="Cabeçalho Char"/>
+    <w:basedOn w:val="Fontepargpadro"/>
+    <w:link w:val="Cabealho"/>
+    <w:uiPriority w:val="99"/>
+    <w:rsid w:val="00B4250B"/>
+  </w:style>
+  <w:style w:type="paragraph" w:styleId="Rodap">
+    <w:name w:val="footer"/>
+    <w:basedOn w:val="Normal"/>
+    <w:link w:val="RodapChar"/>
+    <w:uiPriority w:val="99"/>
+    <w:unhideWhenUsed/>
+    <w:rsid w:val="00B4250B"/>
+    <w:pPr>
+      <w:tabs>
+        <w:tab w:val="center" w:pos="4252"/>
+        <w:tab w:val="right" w:pos="8504"/>
+      </w:tabs>
+      <w:spacing w:after="0" w:line="240" w:lineRule="auto"/>
+    </w:pPr>
+  </w:style>
+  <w:style w:type="character" w:customStyle="1" w:styleId="RodapChar">
+    <w:name w:val="Rodapé Char"/>
+    <w:basedOn w:val="Fontepargpadro"/>
+    <w:link w:val="Rodap"/>
+    <w:uiPriority w:val="99"/>
+    <w:rsid w:val="00B4250B"/>
+  </w:style>
 </w:styles>
 </file>
 
@@ -29104,4 +33647,16 @@
     </a:ext>
   </a:extLst>
 </a:theme>
+</file>
+
+<file path=customXml/item1.xml><?xml version="1.0" encoding="utf-8"?>
+<b:Sources xmlns:b="http://schemas.openxmlformats.org/officeDocument/2006/bibliography" xmlns="http://schemas.openxmlformats.org/officeDocument/2006/bibliography" SelectedStyle="\APASixthEditionOfficeOnline.xsl" StyleName="APA" Version="6"/>
+</file>
+
+<file path=customXml/itemProps1.xml><?xml version="1.0" encoding="utf-8"?>
+<ds:datastoreItem xmlns:ds="http://schemas.openxmlformats.org/officeDocument/2006/customXml" ds:itemID="{085CC172-2B1C-4C62-87F6-63496274E186}">
+  <ds:schemaRefs>
+    <ds:schemaRef ds:uri="http://schemas.openxmlformats.org/officeDocument/2006/bibliography"/>
+  </ds:schemaRefs>
+</ds:datastoreItem>
 </file>
</xml_diff>

<commit_message>
leitura de dados do input
</commit_message>
<xml_diff>
--- a/React.docx
+++ b/React.docx
@@ -23389,6 +23389,228 @@
         </w:rPr>
         <w:t>Simplifica estrutura HTML, sem perder a semântica.</w:t>
       </w:r>
+    </w:p>
+    <w:p>
+      <w:pPr>
+        <w:pStyle w:val="SemEspaamento"/>
+        <w:spacing w:line="360" w:lineRule="auto"/>
+        <w:jc w:val="both"/>
+        <w:rPr>
+          <w:rFonts w:ascii="Arial" w:hAnsi="Arial" w:cs="Arial"/>
+          <w:sz w:val="24"/>
+          <w:szCs w:val="24"/>
+        </w:rPr>
+      </w:pPr>
+    </w:p>
+    <w:p>
+      <w:pPr>
+        <w:pStyle w:val="SemEspaamento"/>
+        <w:numPr>
+          <w:ilvl w:val="2"/>
+          <w:numId w:val="35"/>
+        </w:numPr>
+        <w:spacing w:line="360" w:lineRule="auto"/>
+        <w:jc w:val="both"/>
+        <w:rPr>
+          <w:rFonts w:ascii="Arial" w:hAnsi="Arial" w:cs="Arial"/>
+          <w:b/>
+          <w:bCs/>
+          <w:sz w:val="24"/>
+          <w:szCs w:val="24"/>
+        </w:rPr>
+      </w:pPr>
+      <w:r>
+        <w:rPr>
+          <w:rFonts w:ascii="Arial" w:hAnsi="Arial" w:cs="Arial"/>
+          <w:b/>
+          <w:bCs/>
+          <w:sz w:val="24"/>
+          <w:szCs w:val="24"/>
+        </w:rPr>
+        <w:t>Manipulação de valores</w:t>
+      </w:r>
+    </w:p>
+    <w:p>
+      <w:pPr>
+        <w:pStyle w:val="SemEspaamento"/>
+        <w:spacing w:line="360" w:lineRule="auto"/>
+        <w:jc w:val="both"/>
+        <w:rPr>
+          <w:rFonts w:ascii="Arial" w:hAnsi="Arial" w:cs="Arial"/>
+          <w:b/>
+          <w:bCs/>
+          <w:sz w:val="24"/>
+          <w:szCs w:val="24"/>
+        </w:rPr>
+      </w:pPr>
+    </w:p>
+    <w:p>
+      <w:pPr>
+        <w:pStyle w:val="SemEspaamento"/>
+        <w:spacing w:line="360" w:lineRule="auto"/>
+        <w:jc w:val="both"/>
+        <w:rPr>
+          <w:rFonts w:ascii="Arial" w:hAnsi="Arial" w:cs="Arial"/>
+          <w:sz w:val="24"/>
+          <w:szCs w:val="24"/>
+        </w:rPr>
+      </w:pPr>
+      <w:r>
+        <w:rPr>
+          <w:rFonts w:ascii="Arial" w:hAnsi="Arial" w:cs="Arial"/>
+          <w:sz w:val="24"/>
+          <w:szCs w:val="24"/>
+        </w:rPr>
+        <w:t xml:space="preserve">Utiliza-se o </w:t>
+      </w:r>
+      <w:proofErr w:type="spellStart"/>
+      <w:r>
+        <w:rPr>
+          <w:rFonts w:ascii="Arial" w:hAnsi="Arial" w:cs="Arial"/>
+          <w:b/>
+          <w:bCs/>
+          <w:sz w:val="24"/>
+          <w:szCs w:val="24"/>
+        </w:rPr>
+        <w:t>hook</w:t>
+      </w:r>
+      <w:proofErr w:type="spellEnd"/>
+      <w:r>
+        <w:rPr>
+          <w:rFonts w:ascii="Arial" w:hAnsi="Arial" w:cs="Arial"/>
+          <w:sz w:val="24"/>
+          <w:szCs w:val="24"/>
+        </w:rPr>
+        <w:t xml:space="preserve"> </w:t>
+      </w:r>
+      <w:proofErr w:type="spellStart"/>
+      <w:r>
+        <w:rPr>
+          <w:rFonts w:ascii="Arial" w:hAnsi="Arial" w:cs="Arial"/>
+          <w:b/>
+          <w:bCs/>
+          <w:sz w:val="24"/>
+          <w:szCs w:val="24"/>
+        </w:rPr>
+        <w:t>useState</w:t>
+      </w:r>
+      <w:proofErr w:type="spellEnd"/>
+      <w:r>
+        <w:rPr>
+          <w:rFonts w:ascii="Arial" w:hAnsi="Arial" w:cs="Arial"/>
+          <w:sz w:val="24"/>
+          <w:szCs w:val="24"/>
+        </w:rPr>
+        <w:t>;</w:t>
+      </w:r>
+    </w:p>
+    <w:p>
+      <w:pPr>
+        <w:pStyle w:val="SemEspaamento"/>
+        <w:spacing w:line="360" w:lineRule="auto"/>
+        <w:jc w:val="both"/>
+        <w:rPr>
+          <w:rFonts w:ascii="Arial" w:hAnsi="Arial" w:cs="Arial"/>
+          <w:sz w:val="24"/>
+          <w:szCs w:val="24"/>
+        </w:rPr>
+      </w:pPr>
+      <w:r>
+        <w:rPr>
+          <w:rFonts w:ascii="Arial" w:hAnsi="Arial" w:cs="Arial"/>
+          <w:sz w:val="24"/>
+          <w:szCs w:val="24"/>
+        </w:rPr>
+        <w:t xml:space="preserve">Com, será possível armazenar na variável e utilizar o </w:t>
+      </w:r>
+      <w:r>
+        <w:rPr>
+          <w:rFonts w:ascii="Arial" w:hAnsi="Arial" w:cs="Arial"/>
+          <w:b/>
+          <w:bCs/>
+          <w:sz w:val="24"/>
+          <w:szCs w:val="24"/>
+        </w:rPr>
+        <w:t>set</w:t>
+      </w:r>
+      <w:r>
+        <w:rPr>
+          <w:rFonts w:ascii="Arial" w:hAnsi="Arial" w:cs="Arial"/>
+          <w:sz w:val="24"/>
+          <w:szCs w:val="24"/>
+        </w:rPr>
+        <w:t xml:space="preserve"> para alterar o valor;</w:t>
+      </w:r>
+    </w:p>
+    <w:p>
+      <w:pPr>
+        <w:pStyle w:val="SemEspaamento"/>
+        <w:spacing w:line="360" w:lineRule="auto"/>
+        <w:jc w:val="both"/>
+        <w:rPr>
+          <w:rFonts w:ascii="Arial" w:hAnsi="Arial" w:cs="Arial"/>
+          <w:sz w:val="24"/>
+          <w:szCs w:val="24"/>
+        </w:rPr>
+      </w:pPr>
+      <w:r>
+        <w:rPr>
+          <w:rFonts w:ascii="Arial" w:hAnsi="Arial" w:cs="Arial"/>
+          <w:sz w:val="24"/>
+          <w:szCs w:val="24"/>
+        </w:rPr>
+        <w:t xml:space="preserve">Criação de função para alterar valor no evento </w:t>
+      </w:r>
+      <w:proofErr w:type="spellStart"/>
+      <w:r>
+        <w:rPr>
+          <w:rFonts w:ascii="Arial" w:hAnsi="Arial" w:cs="Arial"/>
+          <w:sz w:val="24"/>
+          <w:szCs w:val="24"/>
+        </w:rPr>
+        <w:t>onChange</w:t>
+      </w:r>
+      <w:proofErr w:type="spellEnd"/>
+      <w:r>
+        <w:rPr>
+          <w:rFonts w:ascii="Arial" w:hAnsi="Arial" w:cs="Arial"/>
+          <w:sz w:val="24"/>
+          <w:szCs w:val="24"/>
+        </w:rPr>
+        <w:t xml:space="preserve"> (acontece a cada vez que uma tecla é pressionada no input);</w:t>
+      </w:r>
+    </w:p>
+    <w:p>
+      <w:pPr>
+        <w:pStyle w:val="SemEspaamento"/>
+        <w:spacing w:line="360" w:lineRule="auto"/>
+        <w:jc w:val="both"/>
+        <w:rPr>
+          <w:rFonts w:ascii="Arial" w:hAnsi="Arial" w:cs="Arial"/>
+          <w:sz w:val="24"/>
+          <w:szCs w:val="24"/>
+        </w:rPr>
+      </w:pPr>
+      <w:r>
+        <w:rPr>
+          <w:rFonts w:ascii="Arial" w:hAnsi="Arial" w:cs="Arial"/>
+          <w:sz w:val="24"/>
+          <w:szCs w:val="24"/>
+        </w:rPr>
+        <w:t>Código ficará mais fácil de trabalhar nas próximas etapas, como: envio de dados para BD e validação.</w:t>
+      </w:r>
+    </w:p>
+    <w:p>
+      <w:pPr>
+        <w:pStyle w:val="SemEspaamento"/>
+        <w:spacing w:line="360" w:lineRule="auto"/>
+        <w:jc w:val="both"/>
+        <w:rPr>
+          <w:rFonts w:ascii="Arial" w:hAnsi="Arial" w:cs="Arial"/>
+          <w:sz w:val="24"/>
+          <w:szCs w:val="24"/>
+        </w:rPr>
+      </w:pPr>
     </w:p>
     <w:p>
       <w:pPr>

</xml_diff>

<commit_message>
blablaAlteração de state inline
</commit_message>
<xml_diff>
--- a/React.docx
+++ b/React.docx
@@ -23615,6 +23615,136 @@
     <w:p>
       <w:pPr>
         <w:pStyle w:val="SemEspaamento"/>
+        <w:numPr>
+          <w:ilvl w:val="2"/>
+          <w:numId w:val="35"/>
+        </w:numPr>
+        <w:spacing w:line="360" w:lineRule="auto"/>
+        <w:jc w:val="both"/>
+        <w:rPr>
+          <w:rFonts w:ascii="Arial" w:hAnsi="Arial" w:cs="Arial"/>
+          <w:sz w:val="24"/>
+          <w:szCs w:val="24"/>
+        </w:rPr>
+      </w:pPr>
+      <w:r>
+        <w:rPr>
+          <w:rFonts w:ascii="Arial" w:hAnsi="Arial" w:cs="Arial"/>
+          <w:b/>
+          <w:bCs/>
+          <w:sz w:val="24"/>
+          <w:szCs w:val="24"/>
+        </w:rPr>
+        <w:t>Simplificando a manipulação dos dados</w:t>
+      </w:r>
+    </w:p>
+    <w:p>
+      <w:pPr>
+        <w:pStyle w:val="SemEspaamento"/>
+        <w:spacing w:line="360" w:lineRule="auto"/>
+        <w:jc w:val="both"/>
+        <w:rPr>
+          <w:rFonts w:ascii="Arial" w:hAnsi="Arial" w:cs="Arial"/>
+          <w:b/>
+          <w:bCs/>
+          <w:sz w:val="24"/>
+          <w:szCs w:val="24"/>
+        </w:rPr>
+      </w:pPr>
+    </w:p>
+    <w:p>
+      <w:pPr>
+        <w:pStyle w:val="SemEspaamento"/>
+        <w:spacing w:line="360" w:lineRule="auto"/>
+        <w:jc w:val="both"/>
+        <w:rPr>
+          <w:rFonts w:ascii="Arial" w:hAnsi="Arial" w:cs="Arial"/>
+          <w:sz w:val="24"/>
+          <w:szCs w:val="24"/>
+        </w:rPr>
+      </w:pPr>
+      <w:r>
+        <w:rPr>
+          <w:rFonts w:ascii="Arial" w:hAnsi="Arial" w:cs="Arial"/>
+          <w:sz w:val="24"/>
+          <w:szCs w:val="24"/>
+        </w:rPr>
+        <w:t>Quando há muitos inputs pode ser realizada a manipulação de forma mais simples;</w:t>
+      </w:r>
+    </w:p>
+    <w:p>
+      <w:pPr>
+        <w:pStyle w:val="SemEspaamento"/>
+        <w:spacing w:line="360" w:lineRule="auto"/>
+        <w:jc w:val="both"/>
+        <w:rPr>
+          <w:rFonts w:ascii="Arial" w:hAnsi="Arial" w:cs="Arial"/>
+          <w:sz w:val="24"/>
+          <w:szCs w:val="24"/>
+        </w:rPr>
+      </w:pPr>
+      <w:r>
+        <w:rPr>
+          <w:rFonts w:ascii="Arial" w:hAnsi="Arial" w:cs="Arial"/>
+          <w:sz w:val="24"/>
+          <w:szCs w:val="24"/>
+        </w:rPr>
+        <w:t xml:space="preserve">Basicamente cria-se uma </w:t>
+      </w:r>
+      <w:r>
+        <w:rPr>
+          <w:rFonts w:ascii="Arial" w:hAnsi="Arial" w:cs="Arial"/>
+          <w:b/>
+          <w:bCs/>
+          <w:sz w:val="24"/>
+          <w:szCs w:val="24"/>
+        </w:rPr>
+        <w:t xml:space="preserve">função </w:t>
+      </w:r>
+      <w:proofErr w:type="spellStart"/>
+      <w:r>
+        <w:rPr>
+          <w:rFonts w:ascii="Arial" w:hAnsi="Arial" w:cs="Arial"/>
+          <w:b/>
+          <w:bCs/>
+          <w:sz w:val="24"/>
+          <w:szCs w:val="24"/>
+        </w:rPr>
+        <w:t>inline</w:t>
+      </w:r>
+      <w:proofErr w:type="spellEnd"/>
+      <w:r>
+        <w:rPr>
+          <w:rFonts w:ascii="Arial" w:hAnsi="Arial" w:cs="Arial"/>
+          <w:sz w:val="24"/>
+          <w:szCs w:val="24"/>
+        </w:rPr>
+        <w:t xml:space="preserve"> no </w:t>
+      </w:r>
+      <w:proofErr w:type="spellStart"/>
+      <w:r>
+        <w:rPr>
+          <w:rFonts w:ascii="Arial" w:hAnsi="Arial" w:cs="Arial"/>
+          <w:b/>
+          <w:bCs/>
+          <w:sz w:val="24"/>
+          <w:szCs w:val="24"/>
+        </w:rPr>
+        <w:t>onChange</w:t>
+      </w:r>
+      <w:proofErr w:type="spellEnd"/>
+      <w:r>
+        <w:rPr>
+          <w:rFonts w:ascii="Arial" w:hAnsi="Arial" w:cs="Arial"/>
+          <w:sz w:val="24"/>
+          <w:szCs w:val="24"/>
+        </w:rPr>
+        <w:t>;</w:t>
+      </w:r>
+    </w:p>
+    <w:p>
+      <w:pPr>
+        <w:pStyle w:val="SemEspaamento"/>
         <w:spacing w:line="360" w:lineRule="auto"/>
         <w:jc w:val="both"/>
         <w:rPr>
@@ -25739,7 +25869,7 @@
   <w:abstractNum w:abstractNumId="21" w15:restartNumberingAfterBreak="0">
     <w:nsid w:val="60C0018E"/>
     <w:multiLevelType w:val="multilevel"/>
-    <w:tmpl w:val="CAA0DC82"/>
+    <w:tmpl w:val="61C8ABB0"/>
     <w:lvl w:ilvl="0">
       <w:start w:val="5"/>
       <w:numFmt w:val="decimal"/>
@@ -25750,6 +25880,8 @@
       </w:pPr>
       <w:rPr>
         <w:rFonts w:hint="default"/>
+        <w:b/>
+        <w:bCs/>
       </w:rPr>
     </w:lvl>
     <w:lvl w:ilvl="1">
@@ -25774,6 +25906,8 @@
       </w:pPr>
       <w:rPr>
         <w:rFonts w:hint="default"/>
+        <w:b/>
+        <w:bCs/>
       </w:rPr>
     </w:lvl>
     <w:lvl w:ilvl="3">

</xml_diff>

<commit_message>
select no react + conclusao sessao
</commit_message>
<xml_diff>
--- a/React.docx
+++ b/React.docx
@@ -26440,7 +26440,1103 @@
           <w:sz w:val="24"/>
           <w:szCs w:val="24"/>
         </w:rPr>
-        <w:t xml:space="preserve"> para modificar valor do state.</w:t>
+        <w:t xml:space="preserve"> para modificar valor do </w:t>
+      </w:r>
+      <w:proofErr w:type="spellStart"/>
+      <w:r>
+        <w:rPr>
+          <w:rFonts w:ascii="Arial" w:hAnsi="Arial" w:cs="Arial"/>
+          <w:sz w:val="24"/>
+          <w:szCs w:val="24"/>
+        </w:rPr>
+        <w:t>state</w:t>
+      </w:r>
+      <w:proofErr w:type="spellEnd"/>
+      <w:r>
+        <w:rPr>
+          <w:rFonts w:ascii="Arial" w:hAnsi="Arial" w:cs="Arial"/>
+          <w:sz w:val="24"/>
+          <w:szCs w:val="24"/>
+        </w:rPr>
+        <w:t>.</w:t>
+      </w:r>
+    </w:p>
+    <w:p>
+      <w:pPr>
+        <w:shd w:val="clear" w:color="auto" w:fill="1E1E1E"/>
+        <w:spacing w:after="0" w:line="285" w:lineRule="atLeast"/>
+        <w:rPr>
+          <w:rFonts w:ascii="Consolas" w:eastAsia="Times New Roman" w:hAnsi="Consolas" w:cs="Times New Roman"/>
+          <w:color w:val="D4D4D4"/>
+          <w:kern w:val="0"/>
+          <w:sz w:val="21"/>
+          <w:szCs w:val="21"/>
+          <w:lang w:eastAsia="pt-BR"/>
+          <w14:ligatures w14:val="none"/>
+        </w:rPr>
+      </w:pPr>
+      <w:r>
+        <w:rPr>
+          <w:rFonts w:ascii="Consolas" w:eastAsia="Times New Roman" w:hAnsi="Consolas" w:cs="Times New Roman"/>
+          <w:color w:val="D4D4D4"/>
+          <w:kern w:val="0"/>
+          <w:sz w:val="21"/>
+          <w:szCs w:val="21"/>
+          <w:lang w:eastAsia="pt-BR"/>
+          <w14:ligatures w14:val="none"/>
+        </w:rPr>
+        <w:t xml:space="preserve">  </w:t>
+      </w:r>
+      <w:proofErr w:type="spellStart"/>
+      <w:proofErr w:type="gramStart"/>
+      <w:r>
+        <w:rPr>
+          <w:rFonts w:ascii="Consolas" w:eastAsia="Times New Roman" w:hAnsi="Consolas" w:cs="Times New Roman"/>
+          <w:color w:val="569CD6"/>
+          <w:kern w:val="0"/>
+          <w:sz w:val="21"/>
+          <w:szCs w:val="21"/>
+          <w:lang w:eastAsia="pt-BR"/>
+          <w14:ligatures w14:val="none"/>
+        </w:rPr>
+        <w:t>const</w:t>
+      </w:r>
+      <w:proofErr w:type="spellEnd"/>
+      <w:r>
+        <w:rPr>
+          <w:rFonts w:ascii="Consolas" w:eastAsia="Times New Roman" w:hAnsi="Consolas" w:cs="Times New Roman"/>
+          <w:color w:val="D4D4D4"/>
+          <w:kern w:val="0"/>
+          <w:sz w:val="21"/>
+          <w:szCs w:val="21"/>
+          <w:lang w:eastAsia="pt-BR"/>
+          <w14:ligatures w14:val="none"/>
+        </w:rPr>
+        <w:t>[</w:t>
+      </w:r>
+      <w:proofErr w:type="spellStart"/>
+      <w:proofErr w:type="gramEnd"/>
+      <w:r>
+        <w:rPr>
+          <w:rFonts w:ascii="Consolas" w:eastAsia="Times New Roman" w:hAnsi="Consolas" w:cs="Times New Roman"/>
+          <w:color w:val="4FC1FF"/>
+          <w:kern w:val="0"/>
+          <w:sz w:val="21"/>
+          <w:szCs w:val="21"/>
+          <w:lang w:eastAsia="pt-BR"/>
+          <w14:ligatures w14:val="none"/>
+        </w:rPr>
+        <w:t>bio</w:t>
+      </w:r>
+      <w:proofErr w:type="spellEnd"/>
+      <w:r>
+        <w:rPr>
+          <w:rFonts w:ascii="Consolas" w:eastAsia="Times New Roman" w:hAnsi="Consolas" w:cs="Times New Roman"/>
+          <w:color w:val="D4D4D4"/>
+          <w:kern w:val="0"/>
+          <w:sz w:val="21"/>
+          <w:szCs w:val="21"/>
+          <w:lang w:eastAsia="pt-BR"/>
+          <w14:ligatures w14:val="none"/>
+        </w:rPr>
+        <w:t xml:space="preserve">, </w:t>
+      </w:r>
+      <w:proofErr w:type="spellStart"/>
+      <w:r>
+        <w:rPr>
+          <w:rFonts w:ascii="Consolas" w:eastAsia="Times New Roman" w:hAnsi="Consolas" w:cs="Times New Roman"/>
+          <w:color w:val="DCDCAA"/>
+          <w:kern w:val="0"/>
+          <w:sz w:val="21"/>
+          <w:szCs w:val="21"/>
+          <w:lang w:eastAsia="pt-BR"/>
+          <w14:ligatures w14:val="none"/>
+        </w:rPr>
+        <w:t>setBio</w:t>
+      </w:r>
+      <w:proofErr w:type="spellEnd"/>
+      <w:r>
+        <w:rPr>
+          <w:rFonts w:ascii="Consolas" w:eastAsia="Times New Roman" w:hAnsi="Consolas" w:cs="Times New Roman"/>
+          <w:color w:val="D4D4D4"/>
+          <w:kern w:val="0"/>
+          <w:sz w:val="21"/>
+          <w:szCs w:val="21"/>
+          <w:lang w:eastAsia="pt-BR"/>
+          <w14:ligatures w14:val="none"/>
+        </w:rPr>
+        <w:t xml:space="preserve">] = </w:t>
+      </w:r>
+      <w:proofErr w:type="spellStart"/>
+      <w:r>
+        <w:rPr>
+          <w:rFonts w:ascii="Consolas" w:eastAsia="Times New Roman" w:hAnsi="Consolas" w:cs="Times New Roman"/>
+          <w:color w:val="DCDCAA"/>
+          <w:kern w:val="0"/>
+          <w:sz w:val="21"/>
+          <w:szCs w:val="21"/>
+          <w:lang w:eastAsia="pt-BR"/>
+          <w14:ligatures w14:val="none"/>
+        </w:rPr>
+        <w:t>useState</w:t>
+      </w:r>
+      <w:proofErr w:type="spellEnd"/>
+      <w:r>
+        <w:rPr>
+          <w:rFonts w:ascii="Consolas" w:eastAsia="Times New Roman" w:hAnsi="Consolas" w:cs="Times New Roman"/>
+          <w:color w:val="D4D4D4"/>
+          <w:kern w:val="0"/>
+          <w:sz w:val="21"/>
+          <w:szCs w:val="21"/>
+          <w:lang w:eastAsia="pt-BR"/>
+          <w14:ligatures w14:val="none"/>
+        </w:rPr>
+        <w:t>()</w:t>
+      </w:r>
+    </w:p>
+    <w:p>
+      <w:pPr>
+        <w:pStyle w:val="SemEspaamento"/>
+        <w:spacing w:line="360" w:lineRule="auto"/>
+        <w:jc w:val="both"/>
+        <w:rPr>
+          <w:rFonts w:ascii="Arial" w:hAnsi="Arial" w:cs="Arial"/>
+          <w:sz w:val="24"/>
+          <w:szCs w:val="24"/>
+        </w:rPr>
+      </w:pPr>
+    </w:p>
+    <w:p>
+      <w:pPr>
+        <w:shd w:val="clear" w:color="auto" w:fill="1E1E1E"/>
+        <w:spacing w:after="0" w:line="285" w:lineRule="atLeast"/>
+        <w:rPr>
+          <w:rFonts w:ascii="Consolas" w:eastAsia="Times New Roman" w:hAnsi="Consolas" w:cs="Times New Roman"/>
+          <w:color w:val="D4D4D4"/>
+          <w:kern w:val="0"/>
+          <w:sz w:val="21"/>
+          <w:szCs w:val="21"/>
+          <w:lang w:eastAsia="pt-BR"/>
+          <w14:ligatures w14:val="none"/>
+        </w:rPr>
+      </w:pPr>
+      <w:r>
+        <w:rPr>
+          <w:rFonts w:ascii="Consolas" w:eastAsia="Times New Roman" w:hAnsi="Consolas" w:cs="Times New Roman"/>
+          <w:color w:val="D4D4D4"/>
+          <w:kern w:val="0"/>
+          <w:sz w:val="21"/>
+          <w:szCs w:val="21"/>
+          <w:lang w:eastAsia="pt-BR"/>
+          <w14:ligatures w14:val="none"/>
+        </w:rPr>
+        <w:t xml:space="preserve">    </w:t>
+      </w:r>
+      <w:proofErr w:type="gramStart"/>
+      <w:r>
+        <w:rPr>
+          <w:rFonts w:ascii="Consolas" w:eastAsia="Times New Roman" w:hAnsi="Consolas" w:cs="Times New Roman"/>
+          <w:color w:val="9CDCFE"/>
+          <w:kern w:val="0"/>
+          <w:sz w:val="21"/>
+          <w:szCs w:val="21"/>
+          <w:lang w:eastAsia="pt-BR"/>
+          <w14:ligatures w14:val="none"/>
+        </w:rPr>
+        <w:t>console</w:t>
+      </w:r>
+      <w:r>
+        <w:rPr>
+          <w:rFonts w:ascii="Consolas" w:eastAsia="Times New Roman" w:hAnsi="Consolas" w:cs="Times New Roman"/>
+          <w:color w:val="D4D4D4"/>
+          <w:kern w:val="0"/>
+          <w:sz w:val="21"/>
+          <w:szCs w:val="21"/>
+          <w:lang w:eastAsia="pt-BR"/>
+          <w14:ligatures w14:val="none"/>
+        </w:rPr>
+        <w:t>.</w:t>
+      </w:r>
+      <w:r>
+        <w:rPr>
+          <w:rFonts w:ascii="Consolas" w:eastAsia="Times New Roman" w:hAnsi="Consolas" w:cs="Times New Roman"/>
+          <w:color w:val="DCDCAA"/>
+          <w:kern w:val="0"/>
+          <w:sz w:val="21"/>
+          <w:szCs w:val="21"/>
+          <w:lang w:eastAsia="pt-BR"/>
+          <w14:ligatures w14:val="none"/>
+        </w:rPr>
+        <w:t>log</w:t>
+      </w:r>
+      <w:r>
+        <w:rPr>
+          <w:rFonts w:ascii="Consolas" w:eastAsia="Times New Roman" w:hAnsi="Consolas" w:cs="Times New Roman"/>
+          <w:color w:val="D4D4D4"/>
+          <w:kern w:val="0"/>
+          <w:sz w:val="21"/>
+          <w:szCs w:val="21"/>
+          <w:lang w:eastAsia="pt-BR"/>
+          <w14:ligatures w14:val="none"/>
+        </w:rPr>
+        <w:t>(</w:t>
+      </w:r>
+      <w:proofErr w:type="spellStart"/>
+      <w:proofErr w:type="gramEnd"/>
+      <w:r>
+        <w:rPr>
+          <w:rFonts w:ascii="Consolas" w:eastAsia="Times New Roman" w:hAnsi="Consolas" w:cs="Times New Roman"/>
+          <w:color w:val="4FC1FF"/>
+          <w:kern w:val="0"/>
+          <w:sz w:val="21"/>
+          <w:szCs w:val="21"/>
+          <w:lang w:eastAsia="pt-BR"/>
+          <w14:ligatures w14:val="none"/>
+        </w:rPr>
+        <w:t>name</w:t>
+      </w:r>
+      <w:proofErr w:type="spellEnd"/>
+      <w:r>
+        <w:rPr>
+          <w:rFonts w:ascii="Consolas" w:eastAsia="Times New Roman" w:hAnsi="Consolas" w:cs="Times New Roman"/>
+          <w:color w:val="D4D4D4"/>
+          <w:kern w:val="0"/>
+          <w:sz w:val="21"/>
+          <w:szCs w:val="21"/>
+          <w:lang w:eastAsia="pt-BR"/>
+          <w14:ligatures w14:val="none"/>
+        </w:rPr>
+        <w:t xml:space="preserve">, </w:t>
+      </w:r>
+      <w:proofErr w:type="spellStart"/>
+      <w:r>
+        <w:rPr>
+          <w:rFonts w:ascii="Consolas" w:eastAsia="Times New Roman" w:hAnsi="Consolas" w:cs="Times New Roman"/>
+          <w:color w:val="4FC1FF"/>
+          <w:kern w:val="0"/>
+          <w:sz w:val="21"/>
+          <w:szCs w:val="21"/>
+          <w:lang w:eastAsia="pt-BR"/>
+          <w14:ligatures w14:val="none"/>
+        </w:rPr>
+        <w:t>email</w:t>
+      </w:r>
+      <w:proofErr w:type="spellEnd"/>
+      <w:r>
+        <w:rPr>
+          <w:rFonts w:ascii="Consolas" w:eastAsia="Times New Roman" w:hAnsi="Consolas" w:cs="Times New Roman"/>
+          <w:color w:val="D4D4D4"/>
+          <w:kern w:val="0"/>
+          <w:sz w:val="21"/>
+          <w:szCs w:val="21"/>
+          <w:lang w:eastAsia="pt-BR"/>
+          <w14:ligatures w14:val="none"/>
+        </w:rPr>
+        <w:t xml:space="preserve">, </w:t>
+      </w:r>
+      <w:proofErr w:type="spellStart"/>
+      <w:r>
+        <w:rPr>
+          <w:rFonts w:ascii="Consolas" w:eastAsia="Times New Roman" w:hAnsi="Consolas" w:cs="Times New Roman"/>
+          <w:color w:val="4FC1FF"/>
+          <w:kern w:val="0"/>
+          <w:sz w:val="21"/>
+          <w:szCs w:val="21"/>
+          <w:lang w:eastAsia="pt-BR"/>
+          <w14:ligatures w14:val="none"/>
+        </w:rPr>
+        <w:t>bio</w:t>
+      </w:r>
+      <w:proofErr w:type="spellEnd"/>
+      <w:r>
+        <w:rPr>
+          <w:rFonts w:ascii="Consolas" w:eastAsia="Times New Roman" w:hAnsi="Consolas" w:cs="Times New Roman"/>
+          <w:color w:val="D4D4D4"/>
+          <w:kern w:val="0"/>
+          <w:sz w:val="21"/>
+          <w:szCs w:val="21"/>
+          <w:lang w:eastAsia="pt-BR"/>
+          <w14:ligatures w14:val="none"/>
+        </w:rPr>
+        <w:t>)</w:t>
+      </w:r>
+    </w:p>
+    <w:p>
+      <w:pPr>
+        <w:pStyle w:val="SemEspaamento"/>
+        <w:spacing w:line="360" w:lineRule="auto"/>
+        <w:jc w:val="both"/>
+        <w:rPr>
+          <w:rFonts w:ascii="Arial" w:hAnsi="Arial" w:cs="Arial"/>
+          <w:sz w:val="24"/>
+          <w:szCs w:val="24"/>
+        </w:rPr>
+      </w:pPr>
+    </w:p>
+    <w:p>
+      <w:pPr>
+        <w:shd w:val="clear" w:color="auto" w:fill="1E1E1E"/>
+        <w:spacing w:after="0" w:line="285" w:lineRule="atLeast"/>
+        <w:rPr>
+          <w:rFonts w:ascii="Consolas" w:eastAsia="Times New Roman" w:hAnsi="Consolas" w:cs="Times New Roman"/>
+          <w:color w:val="D4D4D4"/>
+          <w:kern w:val="0"/>
+          <w:sz w:val="21"/>
+          <w:szCs w:val="21"/>
+          <w:lang w:eastAsia="pt-BR"/>
+          <w14:ligatures w14:val="none"/>
+        </w:rPr>
+      </w:pPr>
+      <w:r>
+        <w:rPr>
+          <w:rFonts w:ascii="Consolas" w:eastAsia="Times New Roman" w:hAnsi="Consolas" w:cs="Times New Roman"/>
+          <w:color w:val="D4D4D4"/>
+          <w:kern w:val="0"/>
+          <w:sz w:val="21"/>
+          <w:szCs w:val="21"/>
+          <w:lang w:eastAsia="pt-BR"/>
+          <w14:ligatures w14:val="none"/>
+        </w:rPr>
+        <w:t xml:space="preserve">    </w:t>
+      </w:r>
+      <w:proofErr w:type="spellStart"/>
+      <w:proofErr w:type="gramStart"/>
+      <w:r>
+        <w:rPr>
+          <w:rFonts w:ascii="Consolas" w:eastAsia="Times New Roman" w:hAnsi="Consolas" w:cs="Times New Roman"/>
+          <w:color w:val="DCDCAA"/>
+          <w:kern w:val="0"/>
+          <w:sz w:val="21"/>
+          <w:szCs w:val="21"/>
+          <w:lang w:eastAsia="pt-BR"/>
+          <w14:ligatures w14:val="none"/>
+        </w:rPr>
+        <w:t>setBio</w:t>
+      </w:r>
+      <w:proofErr w:type="spellEnd"/>
+      <w:r>
+        <w:rPr>
+          <w:rFonts w:ascii="Consolas" w:eastAsia="Times New Roman" w:hAnsi="Consolas" w:cs="Times New Roman"/>
+          <w:color w:val="D4D4D4"/>
+          <w:kern w:val="0"/>
+          <w:sz w:val="21"/>
+          <w:szCs w:val="21"/>
+          <w:lang w:eastAsia="pt-BR"/>
+          <w14:ligatures w14:val="none"/>
+        </w:rPr>
+        <w:t>(</w:t>
+      </w:r>
+      <w:proofErr w:type="gramEnd"/>
+      <w:r>
+        <w:rPr>
+          <w:rFonts w:ascii="Consolas" w:eastAsia="Times New Roman" w:hAnsi="Consolas" w:cs="Times New Roman"/>
+          <w:color w:val="CE9178"/>
+          <w:kern w:val="0"/>
+          <w:sz w:val="21"/>
+          <w:szCs w:val="21"/>
+          <w:lang w:eastAsia="pt-BR"/>
+          <w14:ligatures w14:val="none"/>
+        </w:rPr>
+        <w:t>""</w:t>
+      </w:r>
+      <w:r>
+        <w:rPr>
+          <w:rFonts w:ascii="Consolas" w:eastAsia="Times New Roman" w:hAnsi="Consolas" w:cs="Times New Roman"/>
+          <w:color w:val="D4D4D4"/>
+          <w:kern w:val="0"/>
+          <w:sz w:val="21"/>
+          <w:szCs w:val="21"/>
+          <w:lang w:eastAsia="pt-BR"/>
+          <w14:ligatures w14:val="none"/>
+        </w:rPr>
+        <w:t>)</w:t>
+      </w:r>
+    </w:p>
+    <w:p>
+      <w:pPr>
+        <w:pStyle w:val="SemEspaamento"/>
+        <w:spacing w:line="360" w:lineRule="auto"/>
+        <w:jc w:val="both"/>
+        <w:rPr>
+          <w:rFonts w:ascii="Arial" w:hAnsi="Arial" w:cs="Arial"/>
+          <w:sz w:val="24"/>
+          <w:szCs w:val="24"/>
+        </w:rPr>
+      </w:pPr>
+    </w:p>
+    <w:p>
+      <w:pPr>
+        <w:shd w:val="clear" w:color="auto" w:fill="1E1E1E"/>
+        <w:spacing w:after="0" w:line="285" w:lineRule="atLeast"/>
+        <w:rPr>
+          <w:rFonts w:ascii="Consolas" w:eastAsia="Times New Roman" w:hAnsi="Consolas" w:cs="Times New Roman"/>
+          <w:color w:val="D4D4D4"/>
+          <w:kern w:val="0"/>
+          <w:sz w:val="21"/>
+          <w:szCs w:val="21"/>
+          <w:lang w:eastAsia="pt-BR"/>
+          <w14:ligatures w14:val="none"/>
+        </w:rPr>
+      </w:pPr>
+      <w:r>
+        <w:rPr>
+          <w:rFonts w:ascii="Consolas" w:eastAsia="Times New Roman" w:hAnsi="Consolas" w:cs="Times New Roman"/>
+          <w:color w:val="D4D4D4"/>
+          <w:kern w:val="0"/>
+          <w:sz w:val="21"/>
+          <w:szCs w:val="21"/>
+          <w:lang w:eastAsia="pt-BR"/>
+          <w14:ligatures w14:val="none"/>
+        </w:rPr>
+        <w:t xml:space="preserve">        </w:t>
+      </w:r>
+      <w:r>
+        <w:rPr>
+          <w:rFonts w:ascii="Consolas" w:eastAsia="Times New Roman" w:hAnsi="Consolas" w:cs="Times New Roman"/>
+          <w:color w:val="808080"/>
+          <w:kern w:val="0"/>
+          <w:sz w:val="21"/>
+          <w:szCs w:val="21"/>
+          <w:lang w:eastAsia="pt-BR"/>
+          <w14:ligatures w14:val="none"/>
+        </w:rPr>
+        <w:t>&lt;</w:t>
+      </w:r>
+      <w:proofErr w:type="spellStart"/>
+      <w:r>
+        <w:rPr>
+          <w:rFonts w:ascii="Consolas" w:eastAsia="Times New Roman" w:hAnsi="Consolas" w:cs="Times New Roman"/>
+          <w:color w:val="569CD6"/>
+          <w:kern w:val="0"/>
+          <w:sz w:val="21"/>
+          <w:szCs w:val="21"/>
+          <w:lang w:eastAsia="pt-BR"/>
+          <w14:ligatures w14:val="none"/>
+        </w:rPr>
+        <w:t>textarea</w:t>
+      </w:r>
+      <w:proofErr w:type="spellEnd"/>
+      <w:r>
+        <w:rPr>
+          <w:rFonts w:ascii="Consolas" w:eastAsia="Times New Roman" w:hAnsi="Consolas" w:cs="Times New Roman"/>
+          <w:color w:val="D4D4D4"/>
+          <w:kern w:val="0"/>
+          <w:sz w:val="21"/>
+          <w:szCs w:val="21"/>
+          <w:lang w:eastAsia="pt-BR"/>
+          <w14:ligatures w14:val="none"/>
+        </w:rPr>
+        <w:t xml:space="preserve"> </w:t>
+      </w:r>
+      <w:proofErr w:type="spellStart"/>
+      <w:r>
+        <w:rPr>
+          <w:rFonts w:ascii="Consolas" w:eastAsia="Times New Roman" w:hAnsi="Consolas" w:cs="Times New Roman"/>
+          <w:color w:val="9CDCFE"/>
+          <w:kern w:val="0"/>
+          <w:sz w:val="21"/>
+          <w:szCs w:val="21"/>
+          <w:lang w:eastAsia="pt-BR"/>
+          <w14:ligatures w14:val="none"/>
+        </w:rPr>
+        <w:t>name</w:t>
+      </w:r>
+      <w:proofErr w:type="spellEnd"/>
+      <w:r>
+        <w:rPr>
+          <w:rFonts w:ascii="Consolas" w:eastAsia="Times New Roman" w:hAnsi="Consolas" w:cs="Times New Roman"/>
+          <w:color w:val="D4D4D4"/>
+          <w:kern w:val="0"/>
+          <w:sz w:val="21"/>
+          <w:szCs w:val="21"/>
+          <w:lang w:eastAsia="pt-BR"/>
+          <w14:ligatures w14:val="none"/>
+        </w:rPr>
+        <w:t>=</w:t>
+      </w:r>
+      <w:r>
+        <w:rPr>
+          <w:rFonts w:ascii="Consolas" w:eastAsia="Times New Roman" w:hAnsi="Consolas" w:cs="Times New Roman"/>
+          <w:color w:val="CE9178"/>
+          <w:kern w:val="0"/>
+          <w:sz w:val="21"/>
+          <w:szCs w:val="21"/>
+          <w:lang w:eastAsia="pt-BR"/>
+          <w14:ligatures w14:val="none"/>
+        </w:rPr>
+        <w:t>"</w:t>
+      </w:r>
+      <w:proofErr w:type="spellStart"/>
+      <w:r>
+        <w:rPr>
+          <w:rFonts w:ascii="Consolas" w:eastAsia="Times New Roman" w:hAnsi="Consolas" w:cs="Times New Roman"/>
+          <w:color w:val="CE9178"/>
+          <w:kern w:val="0"/>
+          <w:sz w:val="21"/>
+          <w:szCs w:val="21"/>
+          <w:lang w:eastAsia="pt-BR"/>
+          <w14:ligatures w14:val="none"/>
+        </w:rPr>
+        <w:t>bio</w:t>
+      </w:r>
+      <w:proofErr w:type="spellEnd"/>
+      <w:r>
+        <w:rPr>
+          <w:rFonts w:ascii="Consolas" w:eastAsia="Times New Roman" w:hAnsi="Consolas" w:cs="Times New Roman"/>
+          <w:color w:val="CE9178"/>
+          <w:kern w:val="0"/>
+          <w:sz w:val="21"/>
+          <w:szCs w:val="21"/>
+          <w:lang w:eastAsia="pt-BR"/>
+          <w14:ligatures w14:val="none"/>
+        </w:rPr>
+        <w:t>"</w:t>
+      </w:r>
+      <w:r>
+        <w:rPr>
+          <w:rFonts w:ascii="Consolas" w:eastAsia="Times New Roman" w:hAnsi="Consolas" w:cs="Times New Roman"/>
+          <w:color w:val="D4D4D4"/>
+          <w:kern w:val="0"/>
+          <w:sz w:val="21"/>
+          <w:szCs w:val="21"/>
+          <w:lang w:eastAsia="pt-BR"/>
+          <w14:ligatures w14:val="none"/>
+        </w:rPr>
+        <w:t xml:space="preserve"> </w:t>
+      </w:r>
+      <w:proofErr w:type="spellStart"/>
+      <w:r>
+        <w:rPr>
+          <w:rFonts w:ascii="Consolas" w:eastAsia="Times New Roman" w:hAnsi="Consolas" w:cs="Times New Roman"/>
+          <w:color w:val="9CDCFE"/>
+          <w:kern w:val="0"/>
+          <w:sz w:val="21"/>
+          <w:szCs w:val="21"/>
+          <w:lang w:eastAsia="pt-BR"/>
+          <w14:ligatures w14:val="none"/>
+        </w:rPr>
+        <w:t>placeholder</w:t>
+      </w:r>
+      <w:proofErr w:type="spellEnd"/>
+      <w:r>
+        <w:rPr>
+          <w:rFonts w:ascii="Consolas" w:eastAsia="Times New Roman" w:hAnsi="Consolas" w:cs="Times New Roman"/>
+          <w:color w:val="D4D4D4"/>
+          <w:kern w:val="0"/>
+          <w:sz w:val="21"/>
+          <w:szCs w:val="21"/>
+          <w:lang w:eastAsia="pt-BR"/>
+          <w14:ligatures w14:val="none"/>
+        </w:rPr>
+        <w:t>=</w:t>
+      </w:r>
+      <w:r>
+        <w:rPr>
+          <w:rFonts w:ascii="Consolas" w:eastAsia="Times New Roman" w:hAnsi="Consolas" w:cs="Times New Roman"/>
+          <w:color w:val="CE9178"/>
+          <w:kern w:val="0"/>
+          <w:sz w:val="21"/>
+          <w:szCs w:val="21"/>
+          <w:lang w:eastAsia="pt-BR"/>
+          <w14:ligatures w14:val="none"/>
+        </w:rPr>
+        <w:t>"Descrição do usuário"</w:t>
+      </w:r>
+      <w:r>
+        <w:rPr>
+          <w:rFonts w:ascii="Consolas" w:eastAsia="Times New Roman" w:hAnsi="Consolas" w:cs="Times New Roman"/>
+          <w:color w:val="D4D4D4"/>
+          <w:kern w:val="0"/>
+          <w:sz w:val="21"/>
+          <w:szCs w:val="21"/>
+          <w:lang w:eastAsia="pt-BR"/>
+          <w14:ligatures w14:val="none"/>
+        </w:rPr>
+        <w:t xml:space="preserve"> </w:t>
+      </w:r>
+      <w:proofErr w:type="spellStart"/>
+      <w:r>
+        <w:rPr>
+          <w:rFonts w:ascii="Consolas" w:eastAsia="Times New Roman" w:hAnsi="Consolas" w:cs="Times New Roman"/>
+          <w:color w:val="9CDCFE"/>
+          <w:kern w:val="0"/>
+          <w:sz w:val="21"/>
+          <w:szCs w:val="21"/>
+          <w:lang w:eastAsia="pt-BR"/>
+          <w14:ligatures w14:val="none"/>
+        </w:rPr>
+        <w:t>onChange</w:t>
+      </w:r>
+      <w:proofErr w:type="spellEnd"/>
+      <w:r>
+        <w:rPr>
+          <w:rFonts w:ascii="Consolas" w:eastAsia="Times New Roman" w:hAnsi="Consolas" w:cs="Times New Roman"/>
+          <w:color w:val="D4D4D4"/>
+          <w:kern w:val="0"/>
+          <w:sz w:val="21"/>
+          <w:szCs w:val="21"/>
+          <w:lang w:eastAsia="pt-BR"/>
+          <w14:ligatures w14:val="none"/>
+        </w:rPr>
+        <w:t>=</w:t>
+      </w:r>
+      <w:r>
+        <w:rPr>
+          <w:rFonts w:ascii="Consolas" w:eastAsia="Times New Roman" w:hAnsi="Consolas" w:cs="Times New Roman"/>
+          <w:color w:val="569CD6"/>
+          <w:kern w:val="0"/>
+          <w:sz w:val="21"/>
+          <w:szCs w:val="21"/>
+          <w:lang w:eastAsia="pt-BR"/>
+          <w14:ligatures w14:val="none"/>
+        </w:rPr>
+        <w:t>{</w:t>
+      </w:r>
+      <w:r>
+        <w:rPr>
+          <w:rFonts w:ascii="Consolas" w:eastAsia="Times New Roman" w:hAnsi="Consolas" w:cs="Times New Roman"/>
+          <w:color w:val="D4D4D4"/>
+          <w:kern w:val="0"/>
+          <w:sz w:val="21"/>
+          <w:szCs w:val="21"/>
+          <w:lang w:eastAsia="pt-BR"/>
+          <w14:ligatures w14:val="none"/>
+        </w:rPr>
+        <w:t>(</w:t>
+      </w:r>
+      <w:r>
+        <w:rPr>
+          <w:rFonts w:ascii="Consolas" w:eastAsia="Times New Roman" w:hAnsi="Consolas" w:cs="Times New Roman"/>
+          <w:color w:val="9CDCFE"/>
+          <w:kern w:val="0"/>
+          <w:sz w:val="21"/>
+          <w:szCs w:val="21"/>
+          <w:lang w:eastAsia="pt-BR"/>
+          <w14:ligatures w14:val="none"/>
+        </w:rPr>
+        <w:t>e</w:t>
+      </w:r>
+      <w:r>
+        <w:rPr>
+          <w:rFonts w:ascii="Consolas" w:eastAsia="Times New Roman" w:hAnsi="Consolas" w:cs="Times New Roman"/>
+          <w:color w:val="D4D4D4"/>
+          <w:kern w:val="0"/>
+          <w:sz w:val="21"/>
+          <w:szCs w:val="21"/>
+          <w:lang w:eastAsia="pt-BR"/>
+          <w14:ligatures w14:val="none"/>
+        </w:rPr>
+        <w:t xml:space="preserve">) </w:t>
+      </w:r>
+      <w:r>
+        <w:rPr>
+          <w:rFonts w:ascii="Consolas" w:eastAsia="Times New Roman" w:hAnsi="Consolas" w:cs="Times New Roman"/>
+          <w:color w:val="569CD6"/>
+          <w:kern w:val="0"/>
+          <w:sz w:val="21"/>
+          <w:szCs w:val="21"/>
+          <w:lang w:eastAsia="pt-BR"/>
+          <w14:ligatures w14:val="none"/>
+        </w:rPr>
+        <w:t>=&gt;</w:t>
+      </w:r>
+      <w:r>
+        <w:rPr>
+          <w:rFonts w:ascii="Consolas" w:eastAsia="Times New Roman" w:hAnsi="Consolas" w:cs="Times New Roman"/>
+          <w:color w:val="D4D4D4"/>
+          <w:kern w:val="0"/>
+          <w:sz w:val="21"/>
+          <w:szCs w:val="21"/>
+          <w:lang w:eastAsia="pt-BR"/>
+          <w14:ligatures w14:val="none"/>
+        </w:rPr>
+        <w:t xml:space="preserve"> </w:t>
+      </w:r>
+      <w:proofErr w:type="spellStart"/>
+      <w:r>
+        <w:rPr>
+          <w:rFonts w:ascii="Consolas" w:eastAsia="Times New Roman" w:hAnsi="Consolas" w:cs="Times New Roman"/>
+          <w:color w:val="DCDCAA"/>
+          <w:kern w:val="0"/>
+          <w:sz w:val="21"/>
+          <w:szCs w:val="21"/>
+          <w:lang w:eastAsia="pt-BR"/>
+          <w14:ligatures w14:val="none"/>
+        </w:rPr>
+        <w:t>setBio</w:t>
+      </w:r>
+      <w:proofErr w:type="spellEnd"/>
+      <w:r>
+        <w:rPr>
+          <w:rFonts w:ascii="Consolas" w:eastAsia="Times New Roman" w:hAnsi="Consolas" w:cs="Times New Roman"/>
+          <w:color w:val="D4D4D4"/>
+          <w:kern w:val="0"/>
+          <w:sz w:val="21"/>
+          <w:szCs w:val="21"/>
+          <w:lang w:eastAsia="pt-BR"/>
+          <w14:ligatures w14:val="none"/>
+        </w:rPr>
+        <w:t>(</w:t>
+      </w:r>
+      <w:proofErr w:type="spellStart"/>
+      <w:proofErr w:type="gramStart"/>
+      <w:r>
+        <w:rPr>
+          <w:rFonts w:ascii="Consolas" w:eastAsia="Times New Roman" w:hAnsi="Consolas" w:cs="Times New Roman"/>
+          <w:color w:val="9CDCFE"/>
+          <w:kern w:val="0"/>
+          <w:sz w:val="21"/>
+          <w:szCs w:val="21"/>
+          <w:lang w:eastAsia="pt-BR"/>
+          <w14:ligatures w14:val="none"/>
+        </w:rPr>
+        <w:t>e</w:t>
+      </w:r>
+      <w:r>
+        <w:rPr>
+          <w:rFonts w:ascii="Consolas" w:eastAsia="Times New Roman" w:hAnsi="Consolas" w:cs="Times New Roman"/>
+          <w:color w:val="D4D4D4"/>
+          <w:kern w:val="0"/>
+          <w:sz w:val="21"/>
+          <w:szCs w:val="21"/>
+          <w:lang w:eastAsia="pt-BR"/>
+          <w14:ligatures w14:val="none"/>
+        </w:rPr>
+        <w:t>.</w:t>
+      </w:r>
+      <w:r>
+        <w:rPr>
+          <w:rFonts w:ascii="Consolas" w:eastAsia="Times New Roman" w:hAnsi="Consolas" w:cs="Times New Roman"/>
+          <w:color w:val="9CDCFE"/>
+          <w:kern w:val="0"/>
+          <w:sz w:val="21"/>
+          <w:szCs w:val="21"/>
+          <w:lang w:eastAsia="pt-BR"/>
+          <w14:ligatures w14:val="none"/>
+        </w:rPr>
+        <w:t>target</w:t>
+      </w:r>
+      <w:proofErr w:type="gramEnd"/>
+      <w:r>
+        <w:rPr>
+          <w:rFonts w:ascii="Consolas" w:eastAsia="Times New Roman" w:hAnsi="Consolas" w:cs="Times New Roman"/>
+          <w:color w:val="D4D4D4"/>
+          <w:kern w:val="0"/>
+          <w:sz w:val="21"/>
+          <w:szCs w:val="21"/>
+          <w:lang w:eastAsia="pt-BR"/>
+          <w14:ligatures w14:val="none"/>
+        </w:rPr>
+        <w:t>.</w:t>
+      </w:r>
+      <w:r>
+        <w:rPr>
+          <w:rFonts w:ascii="Consolas" w:eastAsia="Times New Roman" w:hAnsi="Consolas" w:cs="Times New Roman"/>
+          <w:color w:val="9CDCFE"/>
+          <w:kern w:val="0"/>
+          <w:sz w:val="21"/>
+          <w:szCs w:val="21"/>
+          <w:lang w:eastAsia="pt-BR"/>
+          <w14:ligatures w14:val="none"/>
+        </w:rPr>
+        <w:t>value</w:t>
+      </w:r>
+      <w:proofErr w:type="spellEnd"/>
+      <w:r>
+        <w:rPr>
+          <w:rFonts w:ascii="Consolas" w:eastAsia="Times New Roman" w:hAnsi="Consolas" w:cs="Times New Roman"/>
+          <w:color w:val="D4D4D4"/>
+          <w:kern w:val="0"/>
+          <w:sz w:val="21"/>
+          <w:szCs w:val="21"/>
+          <w:lang w:eastAsia="pt-BR"/>
+          <w14:ligatures w14:val="none"/>
+        </w:rPr>
+        <w:t>)</w:t>
+      </w:r>
+      <w:r>
+        <w:rPr>
+          <w:rFonts w:ascii="Consolas" w:eastAsia="Times New Roman" w:hAnsi="Consolas" w:cs="Times New Roman"/>
+          <w:color w:val="569CD6"/>
+          <w:kern w:val="0"/>
+          <w:sz w:val="21"/>
+          <w:szCs w:val="21"/>
+          <w:lang w:eastAsia="pt-BR"/>
+          <w14:ligatures w14:val="none"/>
+        </w:rPr>
+        <w:t>}</w:t>
+      </w:r>
+      <w:r>
+        <w:rPr>
+          <w:rFonts w:ascii="Consolas" w:eastAsia="Times New Roman" w:hAnsi="Consolas" w:cs="Times New Roman"/>
+          <w:color w:val="D4D4D4"/>
+          <w:kern w:val="0"/>
+          <w:sz w:val="21"/>
+          <w:szCs w:val="21"/>
+          <w:lang w:eastAsia="pt-BR"/>
+          <w14:ligatures w14:val="none"/>
+        </w:rPr>
+        <w:t xml:space="preserve"> </w:t>
+      </w:r>
+      <w:proofErr w:type="spellStart"/>
+      <w:r>
+        <w:rPr>
+          <w:rFonts w:ascii="Consolas" w:eastAsia="Times New Roman" w:hAnsi="Consolas" w:cs="Times New Roman"/>
+          <w:color w:val="9CDCFE"/>
+          <w:kern w:val="0"/>
+          <w:sz w:val="21"/>
+          <w:szCs w:val="21"/>
+          <w:lang w:eastAsia="pt-BR"/>
+          <w14:ligatures w14:val="none"/>
+        </w:rPr>
+        <w:t>value</w:t>
+      </w:r>
+      <w:proofErr w:type="spellEnd"/>
+      <w:r>
+        <w:rPr>
+          <w:rFonts w:ascii="Consolas" w:eastAsia="Times New Roman" w:hAnsi="Consolas" w:cs="Times New Roman"/>
+          <w:color w:val="D4D4D4"/>
+          <w:kern w:val="0"/>
+          <w:sz w:val="21"/>
+          <w:szCs w:val="21"/>
+          <w:lang w:eastAsia="pt-BR"/>
+          <w14:ligatures w14:val="none"/>
+        </w:rPr>
+        <w:t>=</w:t>
+      </w:r>
+      <w:r>
+        <w:rPr>
+          <w:rFonts w:ascii="Consolas" w:eastAsia="Times New Roman" w:hAnsi="Consolas" w:cs="Times New Roman"/>
+          <w:color w:val="569CD6"/>
+          <w:kern w:val="0"/>
+          <w:sz w:val="21"/>
+          <w:szCs w:val="21"/>
+          <w:lang w:eastAsia="pt-BR"/>
+          <w14:ligatures w14:val="none"/>
+        </w:rPr>
+        <w:t>{</w:t>
+      </w:r>
+      <w:proofErr w:type="spellStart"/>
+      <w:r>
+        <w:rPr>
+          <w:rFonts w:ascii="Consolas" w:eastAsia="Times New Roman" w:hAnsi="Consolas" w:cs="Times New Roman"/>
+          <w:color w:val="4FC1FF"/>
+          <w:kern w:val="0"/>
+          <w:sz w:val="21"/>
+          <w:szCs w:val="21"/>
+          <w:lang w:eastAsia="pt-BR"/>
+          <w14:ligatures w14:val="none"/>
+        </w:rPr>
+        <w:t>bio</w:t>
+      </w:r>
+      <w:proofErr w:type="spellEnd"/>
+      <w:r>
+        <w:rPr>
+          <w:rFonts w:ascii="Consolas" w:eastAsia="Times New Roman" w:hAnsi="Consolas" w:cs="Times New Roman"/>
+          <w:color w:val="569CD6"/>
+          <w:kern w:val="0"/>
+          <w:sz w:val="21"/>
+          <w:szCs w:val="21"/>
+          <w:lang w:eastAsia="pt-BR"/>
+          <w14:ligatures w14:val="none"/>
+        </w:rPr>
+        <w:t>}</w:t>
+      </w:r>
+      <w:r>
+        <w:rPr>
+          <w:rFonts w:ascii="Consolas" w:eastAsia="Times New Roman" w:hAnsi="Consolas" w:cs="Times New Roman"/>
+          <w:color w:val="808080"/>
+          <w:kern w:val="0"/>
+          <w:sz w:val="21"/>
+          <w:szCs w:val="21"/>
+          <w:lang w:eastAsia="pt-BR"/>
+          <w14:ligatures w14:val="none"/>
+        </w:rPr>
+        <w:t>&gt;</w:t>
+      </w:r>
+    </w:p>
+    <w:p>
+      <w:pPr>
+        <w:pStyle w:val="SemEspaamento"/>
+        <w:spacing w:line="360" w:lineRule="auto"/>
+        <w:jc w:val="both"/>
+        <w:rPr>
+          <w:rFonts w:ascii="Arial" w:hAnsi="Arial" w:cs="Arial"/>
+          <w:sz w:val="24"/>
+          <w:szCs w:val="24"/>
+        </w:rPr>
+      </w:pPr>
+    </w:p>
+    <w:p>
+      <w:pPr>
+        <w:pStyle w:val="SemEspaamento"/>
+        <w:numPr>
+          <w:ilvl w:val="2"/>
+          <w:numId w:val="36"/>
+        </w:numPr>
+        <w:spacing w:line="360" w:lineRule="auto"/>
+        <w:jc w:val="both"/>
+        <w:rPr>
+          <w:rFonts w:ascii="Arial" w:hAnsi="Arial" w:cs="Arial"/>
+          <w:b/>
+          <w:bCs/>
+          <w:sz w:val="24"/>
+          <w:szCs w:val="24"/>
+        </w:rPr>
+      </w:pPr>
+      <w:r>
+        <w:rPr>
+          <w:rFonts w:ascii="Arial" w:hAnsi="Arial" w:cs="Arial"/>
+          <w:b/>
+          <w:bCs/>
+          <w:sz w:val="24"/>
+          <w:szCs w:val="24"/>
+        </w:rPr>
+        <w:t xml:space="preserve">Input de </w:t>
+      </w:r>
+      <w:proofErr w:type="spellStart"/>
+      <w:r>
+        <w:rPr>
+          <w:rFonts w:ascii="Arial" w:hAnsi="Arial" w:cs="Arial"/>
+          <w:b/>
+          <w:bCs/>
+          <w:sz w:val="24"/>
+          <w:szCs w:val="24"/>
+        </w:rPr>
+        <w:t>Select</w:t>
+      </w:r>
+      <w:proofErr w:type="spellEnd"/>
+    </w:p>
+    <w:p>
+      <w:pPr>
+        <w:pStyle w:val="SemEspaamento"/>
+        <w:spacing w:line="360" w:lineRule="auto"/>
+        <w:jc w:val="both"/>
+        <w:rPr>
+          <w:rFonts w:ascii="Arial" w:hAnsi="Arial" w:cs="Arial"/>
+          <w:b/>
+          <w:bCs/>
+          <w:sz w:val="24"/>
+          <w:szCs w:val="24"/>
+        </w:rPr>
+      </w:pPr>
+    </w:p>
+    <w:p>
+      <w:pPr>
+        <w:pStyle w:val="SemEspaamento"/>
+        <w:spacing w:line="360" w:lineRule="auto"/>
+        <w:jc w:val="both"/>
+        <w:rPr>
+          <w:rFonts w:ascii="Arial" w:hAnsi="Arial" w:cs="Arial"/>
+          <w:sz w:val="24"/>
+          <w:szCs w:val="24"/>
+        </w:rPr>
+      </w:pPr>
+      <w:r>
+        <w:rPr>
+          <w:rFonts w:ascii="Arial" w:hAnsi="Arial" w:cs="Arial"/>
+          <w:sz w:val="24"/>
+          <w:szCs w:val="24"/>
+        </w:rPr>
+        <w:t>Também semelhante aos outros inputs;</w:t>
+      </w:r>
+    </w:p>
+    <w:p>
+      <w:pPr>
+        <w:pStyle w:val="SemEspaamento"/>
+        <w:spacing w:line="360" w:lineRule="auto"/>
+        <w:jc w:val="both"/>
+        <w:rPr>
+          <w:rFonts w:ascii="Arial" w:hAnsi="Arial" w:cs="Arial"/>
+          <w:sz w:val="24"/>
+          <w:szCs w:val="24"/>
+        </w:rPr>
+      </w:pPr>
+      <w:r>
+        <w:rPr>
+          <w:rFonts w:ascii="Arial" w:hAnsi="Arial" w:cs="Arial"/>
+          <w:sz w:val="24"/>
+          <w:szCs w:val="24"/>
+        </w:rPr>
+        <w:t xml:space="preserve">Quando há alteração de valor o evento </w:t>
+      </w:r>
+      <w:proofErr w:type="spellStart"/>
+      <w:r>
+        <w:rPr>
+          <w:rFonts w:ascii="Arial" w:hAnsi="Arial" w:cs="Arial"/>
+          <w:sz w:val="24"/>
+          <w:szCs w:val="24"/>
+        </w:rPr>
+        <w:t>onChange</w:t>
+      </w:r>
+      <w:proofErr w:type="spellEnd"/>
+      <w:r>
+        <w:rPr>
+          <w:rFonts w:ascii="Arial" w:hAnsi="Arial" w:cs="Arial"/>
+          <w:sz w:val="24"/>
+          <w:szCs w:val="24"/>
+        </w:rPr>
+        <w:t xml:space="preserve"> capta isso;</w:t>
+      </w:r>
+    </w:p>
+    <w:p>
+      <w:pPr>
+        <w:pStyle w:val="SemEspaamento"/>
+        <w:spacing w:line="360" w:lineRule="auto"/>
+        <w:jc w:val="both"/>
+        <w:rPr>
+          <w:rFonts w:ascii="Arial" w:hAnsi="Arial" w:cs="Arial"/>
+          <w:sz w:val="24"/>
+          <w:szCs w:val="24"/>
+        </w:rPr>
+      </w:pPr>
+      <w:r>
+        <w:rPr>
+          <w:rFonts w:ascii="Arial" w:hAnsi="Arial" w:cs="Arial"/>
+          <w:sz w:val="24"/>
+          <w:szCs w:val="24"/>
+        </w:rPr>
+        <w:t xml:space="preserve">O </w:t>
+      </w:r>
+      <w:proofErr w:type="spellStart"/>
+      <w:r>
+        <w:rPr>
+          <w:rFonts w:ascii="Arial" w:hAnsi="Arial" w:cs="Arial"/>
+          <w:b/>
+          <w:bCs/>
+          <w:sz w:val="24"/>
+          <w:szCs w:val="24"/>
+        </w:rPr>
+        <w:t>value</w:t>
+      </w:r>
+      <w:proofErr w:type="spellEnd"/>
+      <w:r>
+        <w:rPr>
+          <w:rFonts w:ascii="Arial" w:hAnsi="Arial" w:cs="Arial"/>
+          <w:sz w:val="24"/>
+          <w:szCs w:val="24"/>
+        </w:rPr>
+        <w:t xml:space="preserve"> também pode atribuir qual </w:t>
+      </w:r>
+      <w:proofErr w:type="spellStart"/>
+      <w:r>
+        <w:rPr>
+          <w:rFonts w:ascii="Arial" w:hAnsi="Arial" w:cs="Arial"/>
+          <w:b/>
+          <w:bCs/>
+          <w:sz w:val="24"/>
+          <w:szCs w:val="24"/>
+        </w:rPr>
+        <w:t>option</w:t>
+      </w:r>
+      <w:proofErr w:type="spellEnd"/>
+      <w:r>
+        <w:rPr>
+          <w:rFonts w:ascii="Arial" w:hAnsi="Arial" w:cs="Arial"/>
+          <w:sz w:val="24"/>
+          <w:szCs w:val="24"/>
+        </w:rPr>
+        <w:t xml:space="preserve"> estará selecionada.</w:t>
       </w:r>
     </w:p>
     <w:sectPr>

</xml_diff>

<commit_message>
4.1.3	Resgatando dados com React
</commit_message>
<xml_diff>
--- a/React.docx
+++ b/React.docx
@@ -28212,6 +28212,376 @@
         <w:t xml:space="preserve"> API).</w:t>
       </w:r>
     </w:p>
+    <w:p>
+      <w:pPr>
+        <w:pStyle w:val="SemEspaamento"/>
+        <w:spacing w:line="360" w:lineRule="auto"/>
+        <w:jc w:val="both"/>
+        <w:rPr>
+          <w:rFonts w:ascii="Arial" w:hAnsi="Arial" w:cs="Arial"/>
+          <w:sz w:val="24"/>
+          <w:szCs w:val="24"/>
+        </w:rPr>
+      </w:pPr>
+    </w:p>
+    <w:p>
+      <w:pPr>
+        <w:pStyle w:val="SemEspaamento"/>
+        <w:numPr>
+          <w:ilvl w:val="2"/>
+          <w:numId w:val="39"/>
+        </w:numPr>
+        <w:spacing w:line="360" w:lineRule="auto"/>
+        <w:jc w:val="both"/>
+        <w:rPr>
+          <w:rFonts w:ascii="Arial" w:hAnsi="Arial" w:cs="Arial"/>
+          <w:b/>
+          <w:bCs/>
+          <w:sz w:val="24"/>
+          <w:szCs w:val="24"/>
+        </w:rPr>
+      </w:pPr>
+      <w:r>
+        <w:rPr>
+          <w:rFonts w:ascii="Arial" w:hAnsi="Arial" w:cs="Arial"/>
+          <w:b/>
+          <w:bCs/>
+          <w:sz w:val="24"/>
+          <w:szCs w:val="24"/>
+        </w:rPr>
+        <w:t>Adicionando dados</w:t>
+      </w:r>
+    </w:p>
+    <w:p>
+      <w:pPr>
+        <w:pStyle w:val="SemEspaamento"/>
+        <w:spacing w:line="360" w:lineRule="auto"/>
+        <w:jc w:val="both"/>
+        <w:rPr>
+          <w:rFonts w:ascii="Arial" w:hAnsi="Arial" w:cs="Arial"/>
+          <w:b/>
+          <w:bCs/>
+          <w:sz w:val="24"/>
+          <w:szCs w:val="24"/>
+        </w:rPr>
+      </w:pPr>
+    </w:p>
+    <w:p>
+      <w:pPr>
+        <w:pStyle w:val="SemEspaamento"/>
+        <w:spacing w:line="360" w:lineRule="auto"/>
+        <w:jc w:val="both"/>
+        <w:rPr>
+          <w:rFonts w:ascii="Arial" w:hAnsi="Arial" w:cs="Arial"/>
+          <w:sz w:val="24"/>
+          <w:szCs w:val="24"/>
+        </w:rPr>
+      </w:pPr>
+      <w:r>
+        <w:rPr>
+          <w:rFonts w:ascii="Arial" w:hAnsi="Arial" w:cs="Arial"/>
+          <w:sz w:val="24"/>
+          <w:szCs w:val="24"/>
+        </w:rPr>
+        <w:t xml:space="preserve">Resgatas dados do </w:t>
+      </w:r>
+      <w:proofErr w:type="spellStart"/>
+      <w:r>
+        <w:rPr>
+          <w:rFonts w:ascii="Arial" w:hAnsi="Arial" w:cs="Arial"/>
+          <w:sz w:val="24"/>
+          <w:szCs w:val="24"/>
+        </w:rPr>
+        <w:t>form</w:t>
+      </w:r>
+      <w:proofErr w:type="spellEnd"/>
+      <w:r>
+        <w:rPr>
+          <w:rFonts w:ascii="Arial" w:hAnsi="Arial" w:cs="Arial"/>
+          <w:sz w:val="24"/>
+          <w:szCs w:val="24"/>
+        </w:rPr>
+        <w:t xml:space="preserve"> com </w:t>
+      </w:r>
+      <w:proofErr w:type="spellStart"/>
+      <w:r>
+        <w:rPr>
+          <w:rFonts w:ascii="Arial" w:hAnsi="Arial" w:cs="Arial"/>
+          <w:sz w:val="24"/>
+          <w:szCs w:val="24"/>
+        </w:rPr>
+        <w:t>useState</w:t>
+      </w:r>
+      <w:proofErr w:type="spellEnd"/>
+      <w:r>
+        <w:rPr>
+          <w:rFonts w:ascii="Arial" w:hAnsi="Arial" w:cs="Arial"/>
+          <w:sz w:val="24"/>
+          <w:szCs w:val="24"/>
+        </w:rPr>
+        <w:t>;</w:t>
+      </w:r>
+    </w:p>
+    <w:p>
+      <w:pPr>
+        <w:pStyle w:val="SemEspaamento"/>
+        <w:spacing w:line="360" w:lineRule="auto"/>
+        <w:jc w:val="both"/>
+        <w:rPr>
+          <w:rFonts w:ascii="Arial" w:hAnsi="Arial" w:cs="Arial"/>
+          <w:sz w:val="24"/>
+          <w:szCs w:val="24"/>
+        </w:rPr>
+      </w:pPr>
+      <w:r>
+        <w:rPr>
+          <w:rFonts w:ascii="Arial" w:hAnsi="Arial" w:cs="Arial"/>
+          <w:sz w:val="24"/>
+          <w:szCs w:val="24"/>
+        </w:rPr>
+        <w:t xml:space="preserve">Reunir eles em função após o </w:t>
+      </w:r>
+      <w:proofErr w:type="spellStart"/>
+      <w:r>
+        <w:rPr>
+          <w:rFonts w:ascii="Arial" w:hAnsi="Arial" w:cs="Arial"/>
+          <w:sz w:val="24"/>
+          <w:szCs w:val="24"/>
+        </w:rPr>
+        <w:t>submit</w:t>
+      </w:r>
+      <w:proofErr w:type="spellEnd"/>
+      <w:r>
+        <w:rPr>
+          <w:rFonts w:ascii="Arial" w:hAnsi="Arial" w:cs="Arial"/>
+          <w:sz w:val="24"/>
+          <w:szCs w:val="24"/>
+        </w:rPr>
+        <w:t xml:space="preserve"> e enviar um </w:t>
+      </w:r>
+      <w:proofErr w:type="spellStart"/>
+      <w:r>
+        <w:rPr>
+          <w:rFonts w:ascii="Arial" w:hAnsi="Arial" w:cs="Arial"/>
+          <w:sz w:val="24"/>
+          <w:szCs w:val="24"/>
+        </w:rPr>
+        <w:t>request</w:t>
+      </w:r>
+      <w:proofErr w:type="spellEnd"/>
+      <w:r>
+        <w:rPr>
+          <w:rFonts w:ascii="Arial" w:hAnsi="Arial" w:cs="Arial"/>
+          <w:sz w:val="24"/>
+          <w:szCs w:val="24"/>
+        </w:rPr>
+        <w:t xml:space="preserve"> de POST para a nossa API;</w:t>
+      </w:r>
+    </w:p>
+    <w:p>
+      <w:pPr>
+        <w:pStyle w:val="SemEspaamento"/>
+        <w:spacing w:line="360" w:lineRule="auto"/>
+        <w:jc w:val="both"/>
+        <w:rPr>
+          <w:rFonts w:ascii="Arial" w:hAnsi="Arial" w:cs="Arial"/>
+          <w:sz w:val="24"/>
+          <w:szCs w:val="24"/>
+        </w:rPr>
+      </w:pPr>
+      <w:r>
+        <w:rPr>
+          <w:rFonts w:ascii="Arial" w:hAnsi="Arial" w:cs="Arial"/>
+          <w:sz w:val="24"/>
+          <w:szCs w:val="24"/>
+        </w:rPr>
+        <w:t>Processo parecido com resgate de dados, mas agora, enviando dados.</w:t>
+      </w:r>
+    </w:p>
+    <w:p>
+      <w:pPr>
+        <w:pStyle w:val="SemEspaamento"/>
+        <w:spacing w:line="360" w:lineRule="auto"/>
+        <w:jc w:val="both"/>
+        <w:rPr>
+          <w:rFonts w:ascii="Arial" w:hAnsi="Arial" w:cs="Arial"/>
+          <w:sz w:val="24"/>
+          <w:szCs w:val="24"/>
+        </w:rPr>
+      </w:pPr>
+    </w:p>
+    <w:p>
+      <w:pPr>
+        <w:pStyle w:val="SemEspaamento"/>
+        <w:numPr>
+          <w:ilvl w:val="2"/>
+          <w:numId w:val="39"/>
+        </w:numPr>
+        <w:spacing w:line="360" w:lineRule="auto"/>
+        <w:jc w:val="both"/>
+        <w:rPr>
+          <w:rFonts w:ascii="Arial" w:hAnsi="Arial" w:cs="Arial"/>
+          <w:b/>
+          <w:bCs/>
+          <w:sz w:val="24"/>
+          <w:szCs w:val="24"/>
+        </w:rPr>
+      </w:pPr>
+      <w:r>
+        <w:rPr>
+          <w:rFonts w:ascii="Arial" w:hAnsi="Arial" w:cs="Arial"/>
+          <w:b/>
+          <w:bCs/>
+          <w:sz w:val="24"/>
+          <w:szCs w:val="24"/>
+        </w:rPr>
+        <w:t>Carregamento dinâmico de dados</w:t>
+      </w:r>
+    </w:p>
+    <w:p>
+      <w:pPr>
+        <w:pStyle w:val="SemEspaamento"/>
+        <w:spacing w:line="360" w:lineRule="auto"/>
+        <w:jc w:val="both"/>
+        <w:rPr>
+          <w:rFonts w:ascii="Arial" w:hAnsi="Arial" w:cs="Arial"/>
+          <w:b/>
+          <w:bCs/>
+          <w:sz w:val="24"/>
+          <w:szCs w:val="24"/>
+        </w:rPr>
+      </w:pPr>
+    </w:p>
+    <w:p>
+      <w:pPr>
+        <w:pStyle w:val="SemEspaamento"/>
+        <w:spacing w:line="360" w:lineRule="auto"/>
+        <w:jc w:val="both"/>
+        <w:rPr>
+          <w:rFonts w:ascii="Arial" w:hAnsi="Arial" w:cs="Arial"/>
+          <w:sz w:val="24"/>
+          <w:szCs w:val="24"/>
+        </w:rPr>
+      </w:pPr>
+      <w:r>
+        <w:rPr>
+          <w:rFonts w:ascii="Arial" w:hAnsi="Arial" w:cs="Arial"/>
+          <w:sz w:val="24"/>
+          <w:szCs w:val="24"/>
+        </w:rPr>
+        <w:t xml:space="preserve">Se a requisição foi feita com sucesso, pode-se adicionar o item a lista após o </w:t>
+      </w:r>
+      <w:proofErr w:type="spellStart"/>
+      <w:r>
+        <w:rPr>
+          <w:rFonts w:ascii="Arial" w:hAnsi="Arial" w:cs="Arial"/>
+          <w:sz w:val="24"/>
+          <w:szCs w:val="24"/>
+        </w:rPr>
+        <w:t>request</w:t>
+      </w:r>
+      <w:proofErr w:type="spellEnd"/>
+      <w:r>
+        <w:rPr>
+          <w:rFonts w:ascii="Arial" w:hAnsi="Arial" w:cs="Arial"/>
+          <w:sz w:val="24"/>
+          <w:szCs w:val="24"/>
+        </w:rPr>
+        <w:t>, deixando a aplicação mais performática</w:t>
+      </w:r>
+      <w:r>
+        <w:rPr>
+          <w:rFonts w:ascii="Arial" w:hAnsi="Arial" w:cs="Arial"/>
+          <w:sz w:val="24"/>
+          <w:szCs w:val="24"/>
+        </w:rPr>
+        <w:t>;</w:t>
+      </w:r>
+    </w:p>
+    <w:p>
+      <w:pPr>
+        <w:pStyle w:val="SemEspaamento"/>
+        <w:tabs>
+          <w:tab w:val="left" w:pos="4755"/>
+        </w:tabs>
+        <w:spacing w:line="360" w:lineRule="auto"/>
+        <w:jc w:val="both"/>
+        <w:rPr>
+          <w:rFonts w:ascii="Arial" w:hAnsi="Arial" w:cs="Arial"/>
+          <w:sz w:val="24"/>
+          <w:szCs w:val="24"/>
+        </w:rPr>
+      </w:pPr>
+      <w:r>
+        <w:rPr>
+          <w:rFonts w:ascii="Arial" w:hAnsi="Arial" w:cs="Arial"/>
+          <w:sz w:val="24"/>
+          <w:szCs w:val="24"/>
+        </w:rPr>
+        <w:t xml:space="preserve">Utiliza-se o </w:t>
+      </w:r>
+      <w:r>
+        <w:rPr>
+          <w:rFonts w:ascii="Arial" w:hAnsi="Arial" w:cs="Arial"/>
+          <w:b/>
+          <w:bCs/>
+          <w:sz w:val="24"/>
+          <w:szCs w:val="24"/>
+        </w:rPr>
+        <w:t>set</w:t>
+      </w:r>
+      <w:r>
+        <w:rPr>
+          <w:rFonts w:ascii="Arial" w:hAnsi="Arial" w:cs="Arial"/>
+          <w:sz w:val="24"/>
+          <w:szCs w:val="24"/>
+        </w:rPr>
+        <w:t xml:space="preserve"> do </w:t>
+      </w:r>
+      <w:proofErr w:type="spellStart"/>
+      <w:r>
+        <w:rPr>
+          <w:rFonts w:ascii="Arial" w:hAnsi="Arial" w:cs="Arial"/>
+          <w:b/>
+          <w:bCs/>
+          <w:sz w:val="24"/>
+          <w:szCs w:val="24"/>
+        </w:rPr>
+        <w:t>useState</w:t>
+      </w:r>
+      <w:proofErr w:type="spellEnd"/>
+      <w:r>
+        <w:rPr>
+          <w:rFonts w:ascii="Arial" w:hAnsi="Arial" w:cs="Arial"/>
+          <w:sz w:val="24"/>
+          <w:szCs w:val="24"/>
+        </w:rPr>
+        <w:t xml:space="preserve"> para isso;</w:t>
+      </w:r>
+    </w:p>
+    <w:p>
+      <w:pPr>
+        <w:pStyle w:val="SemEspaamento"/>
+        <w:tabs>
+          <w:tab w:val="left" w:pos="4755"/>
+        </w:tabs>
+        <w:spacing w:line="360" w:lineRule="auto"/>
+        <w:jc w:val="both"/>
+        <w:rPr>
+          <w:rFonts w:ascii="Arial" w:hAnsi="Arial" w:cs="Arial"/>
+          <w:sz w:val="24"/>
+          <w:szCs w:val="24"/>
+        </w:rPr>
+      </w:pPr>
+      <w:r>
+        <w:rPr>
+          <w:rFonts w:ascii="Arial" w:hAnsi="Arial" w:cs="Arial"/>
+          <w:sz w:val="24"/>
+          <w:szCs w:val="24"/>
+        </w:rPr>
+        <w:t>O intuito é melhorar a performance para não ser preciso a utilização do f5 por exemplo, para atualizar, melhorar a usabilidade do site.</w:t>
+      </w:r>
+    </w:p>
     <w:sectPr>
       <w:pgSz w:w="11906" w:h="16838"/>
       <w:pgMar w:top="1417" w:right="1701" w:bottom="1417" w:left="1701" w:header="708" w:footer="708" w:gutter="0"/>
@@ -28596,6 +28966,92 @@
     </w:lvl>
   </w:abstractNum>
   <w:abstractNum w:abstractNumId="4" w15:restartNumberingAfterBreak="0">
+    <w:nsid w:val="1388706A"/>
+    <w:multiLevelType w:val="hybridMultilevel"/>
+    <w:tmpl w:val="D422C698"/>
+    <w:lvl w:ilvl="0" w:tplc="0416000F">
+      <w:start w:val="1"/>
+      <w:numFmt w:val="decimal"/>
+      <w:lvlText w:val="%1."/>
+      <w:lvlJc w:val="left"/>
+      <w:pPr>
+        <w:ind w:left="720" w:hanging="360"/>
+      </w:pPr>
+    </w:lvl>
+    <w:lvl w:ilvl="1" w:tplc="04160019" w:tentative="1">
+      <w:start w:val="1"/>
+      <w:numFmt w:val="lowerLetter"/>
+      <w:lvlText w:val="%2."/>
+      <w:lvlJc w:val="left"/>
+      <w:pPr>
+        <w:ind w:left="1440" w:hanging="360"/>
+      </w:pPr>
+    </w:lvl>
+    <w:lvl w:ilvl="2" w:tplc="0416001B" w:tentative="1">
+      <w:start w:val="1"/>
+      <w:numFmt w:val="lowerRoman"/>
+      <w:lvlText w:val="%3."/>
+      <w:lvlJc w:val="right"/>
+      <w:pPr>
+        <w:ind w:left="2160" w:hanging="180"/>
+      </w:pPr>
+    </w:lvl>
+    <w:lvl w:ilvl="3" w:tplc="0416000F" w:tentative="1">
+      <w:start w:val="1"/>
+      <w:numFmt w:val="decimal"/>
+      <w:lvlText w:val="%4."/>
+      <w:lvlJc w:val="left"/>
+      <w:pPr>
+        <w:ind w:left="2880" w:hanging="360"/>
+      </w:pPr>
+    </w:lvl>
+    <w:lvl w:ilvl="4" w:tplc="04160019" w:tentative="1">
+      <w:start w:val="1"/>
+      <w:numFmt w:val="lowerLetter"/>
+      <w:lvlText w:val="%5."/>
+      <w:lvlJc w:val="left"/>
+      <w:pPr>
+        <w:ind w:left="3600" w:hanging="360"/>
+      </w:pPr>
+    </w:lvl>
+    <w:lvl w:ilvl="5" w:tplc="0416001B" w:tentative="1">
+      <w:start w:val="1"/>
+      <w:numFmt w:val="lowerRoman"/>
+      <w:lvlText w:val="%6."/>
+      <w:lvlJc w:val="right"/>
+      <w:pPr>
+        <w:ind w:left="4320" w:hanging="180"/>
+      </w:pPr>
+    </w:lvl>
+    <w:lvl w:ilvl="6" w:tplc="0416000F" w:tentative="1">
+      <w:start w:val="1"/>
+      <w:numFmt w:val="decimal"/>
+      <w:lvlText w:val="%7."/>
+      <w:lvlJc w:val="left"/>
+      <w:pPr>
+        <w:ind w:left="5040" w:hanging="360"/>
+      </w:pPr>
+    </w:lvl>
+    <w:lvl w:ilvl="7" w:tplc="04160019" w:tentative="1">
+      <w:start w:val="1"/>
+      <w:numFmt w:val="lowerLetter"/>
+      <w:lvlText w:val="%8."/>
+      <w:lvlJc w:val="left"/>
+      <w:pPr>
+        <w:ind w:left="5760" w:hanging="360"/>
+      </w:pPr>
+    </w:lvl>
+    <w:lvl w:ilvl="8" w:tplc="0416001B" w:tentative="1">
+      <w:start w:val="1"/>
+      <w:numFmt w:val="lowerRoman"/>
+      <w:lvlText w:val="%9."/>
+      <w:lvlJc w:val="right"/>
+      <w:pPr>
+        <w:ind w:left="6480" w:hanging="180"/>
+      </w:pPr>
+    </w:lvl>
+  </w:abstractNum>
+  <w:abstractNum w:abstractNumId="5" w15:restartNumberingAfterBreak="0">
     <w:nsid w:val="1CD12A91"/>
     <w:multiLevelType w:val="multilevel"/>
     <w:tmpl w:val="87FAF658"/>
@@ -28713,7 +29169,7 @@
       </w:rPr>
     </w:lvl>
   </w:abstractNum>
-  <w:abstractNum w:abstractNumId="5" w15:restartNumberingAfterBreak="0">
+  <w:abstractNum w:abstractNumId="6" w15:restartNumberingAfterBreak="0">
     <w:nsid w:val="23967CF4"/>
     <w:multiLevelType w:val="multilevel"/>
     <w:tmpl w:val="F594BCD2"/>
@@ -28826,7 +29282,7 @@
       </w:rPr>
     </w:lvl>
   </w:abstractNum>
-  <w:abstractNum w:abstractNumId="6" w15:restartNumberingAfterBreak="0">
+  <w:abstractNum w:abstractNumId="7" w15:restartNumberingAfterBreak="0">
     <w:nsid w:val="284227FA"/>
     <w:multiLevelType w:val="hybridMultilevel"/>
     <w:tmpl w:val="A2540AAE"/>
@@ -28912,7 +29368,7 @@
       </w:pPr>
     </w:lvl>
   </w:abstractNum>
-  <w:abstractNum w:abstractNumId="7" w15:restartNumberingAfterBreak="0">
+  <w:abstractNum w:abstractNumId="8" w15:restartNumberingAfterBreak="0">
     <w:nsid w:val="2B0A47F5"/>
     <w:multiLevelType w:val="hybridMultilevel"/>
     <w:tmpl w:val="FD7E538C"/>
@@ -29001,7 +29457,7 @@
       </w:pPr>
     </w:lvl>
   </w:abstractNum>
-  <w:abstractNum w:abstractNumId="8" w15:restartNumberingAfterBreak="0">
+  <w:abstractNum w:abstractNumId="9" w15:restartNumberingAfterBreak="0">
     <w:nsid w:val="2FBC0906"/>
     <w:multiLevelType w:val="hybridMultilevel"/>
     <w:tmpl w:val="C73E51AE"/>
@@ -29087,7 +29543,7 @@
       </w:pPr>
     </w:lvl>
   </w:abstractNum>
-  <w:abstractNum w:abstractNumId="9" w15:restartNumberingAfterBreak="0">
+  <w:abstractNum w:abstractNumId="10" w15:restartNumberingAfterBreak="0">
     <w:nsid w:val="34A55E39"/>
     <w:multiLevelType w:val="multilevel"/>
     <w:tmpl w:val="6B3C5DEE"/>
@@ -29202,7 +29658,7 @@
       </w:rPr>
     </w:lvl>
   </w:abstractNum>
-  <w:abstractNum w:abstractNumId="10" w15:restartNumberingAfterBreak="0">
+  <w:abstractNum w:abstractNumId="11" w15:restartNumberingAfterBreak="0">
     <w:nsid w:val="37E92C22"/>
     <w:multiLevelType w:val="hybridMultilevel"/>
     <w:tmpl w:val="A490CF9C"/>
@@ -29288,7 +29744,7 @@
       </w:pPr>
     </w:lvl>
   </w:abstractNum>
-  <w:abstractNum w:abstractNumId="11" w15:restartNumberingAfterBreak="0">
+  <w:abstractNum w:abstractNumId="12" w15:restartNumberingAfterBreak="0">
     <w:nsid w:val="38BA6616"/>
     <w:multiLevelType w:val="hybridMultilevel"/>
     <w:tmpl w:val="31ECA2FA"/>
@@ -29374,7 +29830,7 @@
       </w:pPr>
     </w:lvl>
   </w:abstractNum>
-  <w:abstractNum w:abstractNumId="12" w15:restartNumberingAfterBreak="0">
+  <w:abstractNum w:abstractNumId="13" w15:restartNumberingAfterBreak="0">
     <w:nsid w:val="399D784B"/>
     <w:multiLevelType w:val="multilevel"/>
     <w:tmpl w:val="E12E3C3C"/>
@@ -29487,7 +29943,7 @@
       </w:rPr>
     </w:lvl>
   </w:abstractNum>
-  <w:abstractNum w:abstractNumId="13" w15:restartNumberingAfterBreak="0">
+  <w:abstractNum w:abstractNumId="14" w15:restartNumberingAfterBreak="0">
     <w:nsid w:val="3AA920A9"/>
     <w:multiLevelType w:val="hybridMultilevel"/>
     <w:tmpl w:val="43929AF6"/>
@@ -29573,7 +30029,7 @@
       </w:pPr>
     </w:lvl>
   </w:abstractNum>
-  <w:abstractNum w:abstractNumId="14" w15:restartNumberingAfterBreak="0">
+  <w:abstractNum w:abstractNumId="15" w15:restartNumberingAfterBreak="0">
     <w:nsid w:val="3B445538"/>
     <w:multiLevelType w:val="multilevel"/>
     <w:tmpl w:val="F63CEB70"/>
@@ -29686,7 +30142,7 @@
       </w:rPr>
     </w:lvl>
   </w:abstractNum>
-  <w:abstractNum w:abstractNumId="15" w15:restartNumberingAfterBreak="0">
+  <w:abstractNum w:abstractNumId="16" w15:restartNumberingAfterBreak="0">
     <w:nsid w:val="3DEF3F93"/>
     <w:multiLevelType w:val="hybridMultilevel"/>
     <w:tmpl w:val="6E646380"/>
@@ -29772,7 +30228,7 @@
       </w:pPr>
     </w:lvl>
   </w:abstractNum>
-  <w:abstractNum w:abstractNumId="16" w15:restartNumberingAfterBreak="0">
+  <w:abstractNum w:abstractNumId="17" w15:restartNumberingAfterBreak="0">
     <w:nsid w:val="3FE45A20"/>
     <w:multiLevelType w:val="hybridMultilevel"/>
     <w:tmpl w:val="A3FCA67E"/>
@@ -29858,7 +30314,7 @@
       </w:pPr>
     </w:lvl>
   </w:abstractNum>
-  <w:abstractNum w:abstractNumId="17" w15:restartNumberingAfterBreak="0">
+  <w:abstractNum w:abstractNumId="18" w15:restartNumberingAfterBreak="0">
     <w:nsid w:val="421968E6"/>
     <w:multiLevelType w:val="multilevel"/>
     <w:tmpl w:val="87FAF658"/>
@@ -29976,7 +30432,7 @@
       </w:rPr>
     </w:lvl>
   </w:abstractNum>
-  <w:abstractNum w:abstractNumId="18" w15:restartNumberingAfterBreak="0">
+  <w:abstractNum w:abstractNumId="19" w15:restartNumberingAfterBreak="0">
     <w:nsid w:val="46D516F2"/>
     <w:multiLevelType w:val="hybridMultilevel"/>
     <w:tmpl w:val="F94A4B86"/>
@@ -30062,7 +30518,7 @@
       </w:pPr>
     </w:lvl>
   </w:abstractNum>
-  <w:abstractNum w:abstractNumId="19" w15:restartNumberingAfterBreak="0">
+  <w:abstractNum w:abstractNumId="20" w15:restartNumberingAfterBreak="0">
     <w:nsid w:val="4A252682"/>
     <w:multiLevelType w:val="multilevel"/>
     <w:tmpl w:val="E91EDCF8"/>
@@ -30175,7 +30631,7 @@
       </w:rPr>
     </w:lvl>
   </w:abstractNum>
-  <w:abstractNum w:abstractNumId="20" w15:restartNumberingAfterBreak="0">
+  <w:abstractNum w:abstractNumId="21" w15:restartNumberingAfterBreak="0">
     <w:nsid w:val="4D377E2E"/>
     <w:multiLevelType w:val="multilevel"/>
     <w:tmpl w:val="F392B076"/>
@@ -30288,7 +30744,7 @@
       </w:pPr>
     </w:lvl>
   </w:abstractNum>
-  <w:abstractNum w:abstractNumId="21" w15:restartNumberingAfterBreak="0">
+  <w:abstractNum w:abstractNumId="22" w15:restartNumberingAfterBreak="0">
     <w:nsid w:val="4DC40F7C"/>
     <w:multiLevelType w:val="hybridMultilevel"/>
     <w:tmpl w:val="8EA8398C"/>
@@ -30374,7 +30830,7 @@
       </w:pPr>
     </w:lvl>
   </w:abstractNum>
-  <w:abstractNum w:abstractNumId="22" w15:restartNumberingAfterBreak="0">
+  <w:abstractNum w:abstractNumId="23" w15:restartNumberingAfterBreak="0">
     <w:nsid w:val="50A63AE6"/>
     <w:multiLevelType w:val="hybridMultilevel"/>
     <w:tmpl w:val="8E14F95C"/>
@@ -30460,7 +30916,7 @@
       </w:pPr>
     </w:lvl>
   </w:abstractNum>
-  <w:abstractNum w:abstractNumId="23" w15:restartNumberingAfterBreak="0">
+  <w:abstractNum w:abstractNumId="24" w15:restartNumberingAfterBreak="0">
     <w:nsid w:val="52C81683"/>
     <w:multiLevelType w:val="hybridMultilevel"/>
     <w:tmpl w:val="CEF2B3D6"/>
@@ -30549,7 +31005,7 @@
       </w:pPr>
     </w:lvl>
   </w:abstractNum>
-  <w:abstractNum w:abstractNumId="24" w15:restartNumberingAfterBreak="0">
+  <w:abstractNum w:abstractNumId="25" w15:restartNumberingAfterBreak="0">
     <w:nsid w:val="53F765C0"/>
     <w:multiLevelType w:val="multilevel"/>
     <w:tmpl w:val="8C62FEF0"/>
@@ -30666,7 +31122,7 @@
       </w:rPr>
     </w:lvl>
   </w:abstractNum>
-  <w:abstractNum w:abstractNumId="25" w15:restartNumberingAfterBreak="0">
+  <w:abstractNum w:abstractNumId="26" w15:restartNumberingAfterBreak="0">
     <w:nsid w:val="58DE7BF2"/>
     <w:multiLevelType w:val="multilevel"/>
     <w:tmpl w:val="87FAF658"/>
@@ -30784,7 +31240,7 @@
       </w:rPr>
     </w:lvl>
   </w:abstractNum>
-  <w:abstractNum w:abstractNumId="26" w15:restartNumberingAfterBreak="0">
+  <w:abstractNum w:abstractNumId="27" w15:restartNumberingAfterBreak="0">
     <w:nsid w:val="59433A6C"/>
     <w:multiLevelType w:val="multilevel"/>
     <w:tmpl w:val="E12E3C3C"/>
@@ -30897,7 +31353,7 @@
       </w:rPr>
     </w:lvl>
   </w:abstractNum>
-  <w:abstractNum w:abstractNumId="27" w15:restartNumberingAfterBreak="0">
+  <w:abstractNum w:abstractNumId="28" w15:restartNumberingAfterBreak="0">
     <w:nsid w:val="60C0018E"/>
     <w:multiLevelType w:val="multilevel"/>
     <w:tmpl w:val="61C8ABB0"/>
@@ -31014,7 +31470,7 @@
       </w:rPr>
     </w:lvl>
   </w:abstractNum>
-  <w:abstractNum w:abstractNumId="28" w15:restartNumberingAfterBreak="0">
+  <w:abstractNum w:abstractNumId="29" w15:restartNumberingAfterBreak="0">
     <w:nsid w:val="61D62A97"/>
     <w:multiLevelType w:val="multilevel"/>
     <w:tmpl w:val="4030FEF0"/>
@@ -31127,7 +31583,7 @@
       </w:rPr>
     </w:lvl>
   </w:abstractNum>
-  <w:abstractNum w:abstractNumId="29" w15:restartNumberingAfterBreak="0">
+  <w:abstractNum w:abstractNumId="30" w15:restartNumberingAfterBreak="0">
     <w:nsid w:val="62D1316D"/>
     <w:multiLevelType w:val="hybridMultilevel"/>
     <w:tmpl w:val="E1F4E680"/>
@@ -31213,7 +31669,7 @@
       </w:pPr>
     </w:lvl>
   </w:abstractNum>
-  <w:abstractNum w:abstractNumId="30" w15:restartNumberingAfterBreak="0">
+  <w:abstractNum w:abstractNumId="31" w15:restartNumberingAfterBreak="0">
     <w:nsid w:val="63950DF5"/>
     <w:multiLevelType w:val="multilevel"/>
     <w:tmpl w:val="E12E3C3C"/>
@@ -31326,7 +31782,7 @@
       </w:rPr>
     </w:lvl>
   </w:abstractNum>
-  <w:abstractNum w:abstractNumId="31" w15:restartNumberingAfterBreak="0">
+  <w:abstractNum w:abstractNumId="32" w15:restartNumberingAfterBreak="0">
     <w:nsid w:val="665E7924"/>
     <w:multiLevelType w:val="hybridMultilevel"/>
     <w:tmpl w:val="4A96CCB0"/>
@@ -31412,7 +31868,7 @@
       </w:pPr>
     </w:lvl>
   </w:abstractNum>
-  <w:abstractNum w:abstractNumId="32" w15:restartNumberingAfterBreak="0">
+  <w:abstractNum w:abstractNumId="33" w15:restartNumberingAfterBreak="0">
     <w:nsid w:val="69CC7734"/>
     <w:multiLevelType w:val="multilevel"/>
     <w:tmpl w:val="C95EC098"/>
@@ -31525,7 +31981,7 @@
       </w:rPr>
     </w:lvl>
   </w:abstractNum>
-  <w:abstractNum w:abstractNumId="33" w15:restartNumberingAfterBreak="0">
+  <w:abstractNum w:abstractNumId="34" w15:restartNumberingAfterBreak="0">
     <w:nsid w:val="6C95600C"/>
     <w:multiLevelType w:val="multilevel"/>
     <w:tmpl w:val="87FAF658"/>
@@ -31643,7 +32099,7 @@
       </w:rPr>
     </w:lvl>
   </w:abstractNum>
-  <w:abstractNum w:abstractNumId="34" w15:restartNumberingAfterBreak="0">
+  <w:abstractNum w:abstractNumId="35" w15:restartNumberingAfterBreak="0">
     <w:nsid w:val="6F851F36"/>
     <w:multiLevelType w:val="hybridMultilevel"/>
     <w:tmpl w:val="1BD4F392"/>
@@ -31729,7 +32185,7 @@
       </w:pPr>
     </w:lvl>
   </w:abstractNum>
-  <w:abstractNum w:abstractNumId="35" w15:restartNumberingAfterBreak="0">
+  <w:abstractNum w:abstractNumId="36" w15:restartNumberingAfterBreak="0">
     <w:nsid w:val="6FCD59D3"/>
     <w:multiLevelType w:val="hybridMultilevel"/>
     <w:tmpl w:val="96FCE1A2"/>
@@ -31815,7 +32271,7 @@
       </w:pPr>
     </w:lvl>
   </w:abstractNum>
-  <w:abstractNum w:abstractNumId="36" w15:restartNumberingAfterBreak="0">
+  <w:abstractNum w:abstractNumId="37" w15:restartNumberingAfterBreak="0">
     <w:nsid w:val="72E21393"/>
     <w:multiLevelType w:val="multilevel"/>
     <w:tmpl w:val="87FAF658"/>
@@ -31933,7 +32389,7 @@
       </w:rPr>
     </w:lvl>
   </w:abstractNum>
-  <w:abstractNum w:abstractNumId="37" w15:restartNumberingAfterBreak="0">
+  <w:abstractNum w:abstractNumId="38" w15:restartNumberingAfterBreak="0">
     <w:nsid w:val="75D240C7"/>
     <w:multiLevelType w:val="hybridMultilevel"/>
     <w:tmpl w:val="A14A01CC"/>
@@ -32019,7 +32475,7 @@
       </w:pPr>
     </w:lvl>
   </w:abstractNum>
-  <w:abstractNum w:abstractNumId="38" w15:restartNumberingAfterBreak="0">
+  <w:abstractNum w:abstractNumId="39" w15:restartNumberingAfterBreak="0">
     <w:nsid w:val="76AD278E"/>
     <w:multiLevelType w:val="multilevel"/>
     <w:tmpl w:val="87FAF658"/>
@@ -32137,7 +32593,7 @@
       </w:rPr>
     </w:lvl>
   </w:abstractNum>
-  <w:abstractNum w:abstractNumId="39" w15:restartNumberingAfterBreak="0">
+  <w:abstractNum w:abstractNumId="40" w15:restartNumberingAfterBreak="0">
     <w:nsid w:val="7D5335CD"/>
     <w:multiLevelType w:val="hybridMultilevel"/>
     <w:tmpl w:val="65A62FC6"/>
@@ -32223,7 +32679,7 @@
       </w:pPr>
     </w:lvl>
   </w:abstractNum>
-  <w:abstractNum w:abstractNumId="40" w15:restartNumberingAfterBreak="0">
+  <w:abstractNum w:abstractNumId="41" w15:restartNumberingAfterBreak="0">
     <w:nsid w:val="7DE34EDE"/>
     <w:multiLevelType w:val="multilevel"/>
     <w:tmpl w:val="9BDCE460"/>
@@ -32337,127 +32793,130 @@
     </w:lvl>
   </w:abstractNum>
   <w:num w:numId="1" w16cid:durableId="1130899854">
-    <w:abstractNumId w:val="25"/>
+    <w:abstractNumId w:val="26"/>
   </w:num>
   <w:num w:numId="2" w16cid:durableId="701634951">
+    <w:abstractNumId w:val="37"/>
+  </w:num>
+  <w:num w:numId="3" w16cid:durableId="1473055340">
+    <w:abstractNumId w:val="39"/>
+  </w:num>
+  <w:num w:numId="4" w16cid:durableId="2078043526">
+    <w:abstractNumId w:val="34"/>
+  </w:num>
+  <w:num w:numId="5" w16cid:durableId="1024943112">
+    <w:abstractNumId w:val="18"/>
+  </w:num>
+  <w:num w:numId="6" w16cid:durableId="1474711704">
+    <w:abstractNumId w:val="5"/>
+  </w:num>
+  <w:num w:numId="7" w16cid:durableId="1301689682">
+    <w:abstractNumId w:val="22"/>
+  </w:num>
+  <w:num w:numId="8" w16cid:durableId="396981081">
+    <w:abstractNumId w:val="8"/>
+  </w:num>
+  <w:num w:numId="9" w16cid:durableId="2144419712">
+    <w:abstractNumId w:val="17"/>
+  </w:num>
+  <w:num w:numId="10" w16cid:durableId="1472400896">
+    <w:abstractNumId w:val="23"/>
+  </w:num>
+  <w:num w:numId="11" w16cid:durableId="1308827541">
+    <w:abstractNumId w:val="16"/>
+  </w:num>
+  <w:num w:numId="12" w16cid:durableId="1278105625">
+    <w:abstractNumId w:val="38"/>
+  </w:num>
+  <w:num w:numId="13" w16cid:durableId="1887137018">
+    <w:abstractNumId w:val="35"/>
+  </w:num>
+  <w:num w:numId="14" w16cid:durableId="337080556">
     <w:abstractNumId w:val="36"/>
   </w:num>
-  <w:num w:numId="3" w16cid:durableId="1473055340">
-    <w:abstractNumId w:val="38"/>
-  </w:num>
-  <w:num w:numId="4" w16cid:durableId="2078043526">
-    <w:abstractNumId w:val="33"/>
-  </w:num>
-  <w:num w:numId="5" w16cid:durableId="1024943112">
-    <w:abstractNumId w:val="17"/>
-  </w:num>
-  <w:num w:numId="6" w16cid:durableId="1474711704">
-    <w:abstractNumId w:val="4"/>
-  </w:num>
-  <w:num w:numId="7" w16cid:durableId="1301689682">
-    <w:abstractNumId w:val="21"/>
-  </w:num>
-  <w:num w:numId="8" w16cid:durableId="396981081">
-    <w:abstractNumId w:val="7"/>
-  </w:num>
-  <w:num w:numId="9" w16cid:durableId="2144419712">
-    <w:abstractNumId w:val="16"/>
-  </w:num>
-  <w:num w:numId="10" w16cid:durableId="1472400896">
-    <w:abstractNumId w:val="22"/>
-  </w:num>
-  <w:num w:numId="11" w16cid:durableId="1308827541">
-    <w:abstractNumId w:val="15"/>
-  </w:num>
-  <w:num w:numId="12" w16cid:durableId="1278105625">
-    <w:abstractNumId w:val="37"/>
-  </w:num>
-  <w:num w:numId="13" w16cid:durableId="1887137018">
-    <w:abstractNumId w:val="34"/>
-  </w:num>
-  <w:num w:numId="14" w16cid:durableId="337080556">
-    <w:abstractNumId w:val="35"/>
-  </w:num>
   <w:num w:numId="15" w16cid:durableId="538973913">
-    <w:abstractNumId w:val="18"/>
+    <w:abstractNumId w:val="19"/>
   </w:num>
   <w:num w:numId="16" w16cid:durableId="2084062770">
-    <w:abstractNumId w:val="28"/>
+    <w:abstractNumId w:val="29"/>
   </w:num>
   <w:num w:numId="17" w16cid:durableId="1678968090">
-    <w:abstractNumId w:val="20"/>
+    <w:abstractNumId w:val="21"/>
   </w:num>
   <w:num w:numId="18" w16cid:durableId="468941766">
     <w:abstractNumId w:val="3"/>
   </w:num>
   <w:num w:numId="19" w16cid:durableId="1381785178">
-    <w:abstractNumId w:val="31"/>
+    <w:abstractNumId w:val="32"/>
   </w:num>
   <w:num w:numId="20" w16cid:durableId="620189676">
-    <w:abstractNumId w:val="8"/>
+    <w:abstractNumId w:val="9"/>
   </w:num>
   <w:num w:numId="21" w16cid:durableId="2105955471">
-    <w:abstractNumId w:val="13"/>
+    <w:abstractNumId w:val="14"/>
   </w:num>
   <w:num w:numId="22" w16cid:durableId="1973709133">
-    <w:abstractNumId w:val="9"/>
+    <w:abstractNumId w:val="10"/>
   </w:num>
   <w:num w:numId="23" w16cid:durableId="670791852">
-    <w:abstractNumId w:val="11"/>
+    <w:abstractNumId w:val="12"/>
   </w:num>
   <w:num w:numId="24" w16cid:durableId="105274888">
-    <w:abstractNumId w:val="6"/>
+    <w:abstractNumId w:val="7"/>
   </w:num>
   <w:num w:numId="25" w16cid:durableId="1840148485">
-    <w:abstractNumId w:val="40"/>
+    <w:abstractNumId w:val="41"/>
   </w:num>
   <w:num w:numId="26" w16cid:durableId="1707679075">
     <w:abstractNumId w:val="2"/>
   </w:num>
   <w:num w:numId="27" w16cid:durableId="98918951">
-    <w:abstractNumId w:val="32"/>
+    <w:abstractNumId w:val="33"/>
   </w:num>
   <w:num w:numId="28" w16cid:durableId="1257980417">
-    <w:abstractNumId w:val="29"/>
+    <w:abstractNumId w:val="30"/>
   </w:num>
   <w:num w:numId="29" w16cid:durableId="1793595204">
-    <w:abstractNumId w:val="14"/>
+    <w:abstractNumId w:val="15"/>
   </w:num>
   <w:num w:numId="30" w16cid:durableId="313334060">
+    <w:abstractNumId w:val="25"/>
+  </w:num>
+  <w:num w:numId="31" w16cid:durableId="815337539">
+    <w:abstractNumId w:val="40"/>
+  </w:num>
+  <w:num w:numId="32" w16cid:durableId="565534497">
+    <w:abstractNumId w:val="27"/>
+  </w:num>
+  <w:num w:numId="33" w16cid:durableId="60256826">
+    <w:abstractNumId w:val="31"/>
+  </w:num>
+  <w:num w:numId="34" w16cid:durableId="2142071229">
+    <w:abstractNumId w:val="13"/>
+  </w:num>
+  <w:num w:numId="35" w16cid:durableId="277222671">
+    <w:abstractNumId w:val="28"/>
+  </w:num>
+  <w:num w:numId="36" w16cid:durableId="1423064997">
+    <w:abstractNumId w:val="20"/>
+  </w:num>
+  <w:num w:numId="37" w16cid:durableId="589696989">
+    <w:abstractNumId w:val="11"/>
+  </w:num>
+  <w:num w:numId="38" w16cid:durableId="1584416590">
     <w:abstractNumId w:val="24"/>
   </w:num>
-  <w:num w:numId="31" w16cid:durableId="815337539">
-    <w:abstractNumId w:val="39"/>
-  </w:num>
-  <w:num w:numId="32" w16cid:durableId="565534497">
-    <w:abstractNumId w:val="26"/>
-  </w:num>
-  <w:num w:numId="33" w16cid:durableId="60256826">
-    <w:abstractNumId w:val="30"/>
-  </w:num>
-  <w:num w:numId="34" w16cid:durableId="2142071229">
-    <w:abstractNumId w:val="12"/>
-  </w:num>
-  <w:num w:numId="35" w16cid:durableId="277222671">
-    <w:abstractNumId w:val="27"/>
-  </w:num>
-  <w:num w:numId="36" w16cid:durableId="1423064997">
-    <w:abstractNumId w:val="19"/>
-  </w:num>
-  <w:num w:numId="37" w16cid:durableId="589696989">
-    <w:abstractNumId w:val="10"/>
-  </w:num>
-  <w:num w:numId="38" w16cid:durableId="1584416590">
-    <w:abstractNumId w:val="23"/>
-  </w:num>
   <w:num w:numId="39" w16cid:durableId="854147230">
-    <w:abstractNumId w:val="5"/>
+    <w:abstractNumId w:val="6"/>
   </w:num>
   <w:num w:numId="40" w16cid:durableId="1074157807">
     <w:abstractNumId w:val="1"/>
   </w:num>
   <w:num w:numId="41" w16cid:durableId="283469173">
     <w:abstractNumId w:val="0"/>
+  </w:num>
+  <w:num w:numId="42" w16cid:durableId="142165143">
+    <w:abstractNumId w:val="4"/>
   </w:num>
 </w:numbering>
 </file>
@@ -33785,20 +34244,20 @@
 </file>
 
 <file path=customXml/item2.xml><?xml version="1.0" encoding="utf-8"?>
+<p:properties xmlns:p="http://schemas.microsoft.com/office/2006/metadata/properties" xmlns:xsi="http://www.w3.org/2001/XMLSchema-instance" xmlns:pc="http://schemas.microsoft.com/office/infopath/2007/PartnerControls">
+  <documentManagement>
+    <_activity xmlns="a6a908a5-3788-4601-9e28-17a5043b19ff" xsi:nil="true"/>
+  </documentManagement>
+</p:properties>
+</file>
+
+<file path=customXml/item3.xml><?xml version="1.0" encoding="utf-8"?>
 <?mso-contentType ?>
 <FormTemplates xmlns="http://schemas.microsoft.com/sharepoint/v3/contenttype/forms">
   <Display>DocumentLibraryForm</Display>
   <Edit>DocumentLibraryForm</Edit>
   <New>DocumentLibraryForm</New>
 </FormTemplates>
-</file>
-
-<file path=customXml/item3.xml><?xml version="1.0" encoding="utf-8"?>
-<p:properties xmlns:p="http://schemas.microsoft.com/office/2006/metadata/properties" xmlns:xsi="http://www.w3.org/2001/XMLSchema-instance" xmlns:pc="http://schemas.microsoft.com/office/infopath/2007/PartnerControls">
-  <documentManagement>
-    <_activity xmlns="a6a908a5-3788-4601-9e28-17a5043b19ff" xsi:nil="true"/>
-  </documentManagement>
-</p:properties>
 </file>
 
 <file path=customXml/itemProps1.xml><?xml version="1.0" encoding="utf-8"?>
@@ -33821,14 +34280,6 @@
 </file>
 
 <file path=customXml/itemProps2.xml><?xml version="1.0" encoding="utf-8"?>
-<ds:datastoreItem xmlns:ds="http://schemas.openxmlformats.org/officeDocument/2006/customXml" ds:itemID="{819D994F-A344-4F26-B9C5-114BA44A37C3}">
-  <ds:schemaRefs>
-    <ds:schemaRef ds:uri="http://schemas.microsoft.com/sharepoint/v3/contenttype/forms"/>
-  </ds:schemaRefs>
-</ds:datastoreItem>
-</file>
-
-<file path=customXml/itemProps3.xml><?xml version="1.0" encoding="utf-8"?>
 <ds:datastoreItem xmlns:ds="http://schemas.openxmlformats.org/officeDocument/2006/customXml" ds:itemID="{87EA65C6-4825-40D9-8D90-47BFCCDB80B8}">
   <ds:schemaRefs>
     <ds:schemaRef ds:uri="http://schemas.microsoft.com/office/2006/metadata/properties"/>
@@ -33836,4 +34287,12 @@
     <ds:schemaRef ds:uri="a6a908a5-3788-4601-9e28-17a5043b19ff"/>
   </ds:schemaRefs>
 </ds:datastoreItem>
+</file>
+
+<file path=customXml/itemProps3.xml><?xml version="1.0" encoding="utf-8"?>
+<ds:datastoreItem xmlns:ds="http://schemas.openxmlformats.org/officeDocument/2006/customXml" ds:itemID="{819D994F-A344-4F26-B9C5-114BA44A37C3}">
+  <ds:schemaRefs>
+    <ds:schemaRef ds:uri="http://schemas.microsoft.com/sharepoint/v3/contenttype/forms"/>
+  </ds:schemaRefs>
+</ds:datastoreItem>
 </file>
</xml_diff>

<commit_message>
proj.json/useEffec/rsgt dadosAPI-apr. conceitos js
</commit_message>
<xml_diff>
--- a/React.docx
+++ b/React.docx
@@ -28087,15 +28087,24 @@
           <w:rFonts w:ascii="Arial" w:hAnsi="Arial" w:cs="Arial"/>
           <w:sz w:val="24"/>
           <w:szCs w:val="24"/>
-        </w:rPr>
-      </w:pPr>
-      <w:r>
-        <w:rPr>
-          <w:rFonts w:ascii="Arial" w:hAnsi="Arial" w:cs="Arial"/>
-          <w:sz w:val="24"/>
-          <w:szCs w:val="24"/>
-        </w:rPr>
-        <w:t>Para trazer os dados serão utilizados diversos recursos;</w:t>
+          <w:u w:val="single"/>
+        </w:rPr>
+      </w:pPr>
+      <w:r>
+        <w:rPr>
+          <w:rFonts w:ascii="Arial" w:hAnsi="Arial" w:cs="Arial"/>
+          <w:sz w:val="24"/>
+          <w:szCs w:val="24"/>
+        </w:rPr>
+        <w:t>Para trazer os dados serão utilizados diversos recursos</w:t>
+      </w:r>
+      <w:r>
+        <w:rPr>
+          <w:rFonts w:ascii="Arial" w:hAnsi="Arial" w:cs="Arial"/>
+          <w:sz w:val="24"/>
+          <w:szCs w:val="24"/>
+        </w:rPr>
+        <w:t>:</w:t>
       </w:r>
     </w:p>
     <w:p>
@@ -28109,32 +28118,6 @@
           <w:szCs w:val="24"/>
         </w:rPr>
       </w:pPr>
-      <w:r>
-        <w:rPr>
-          <w:rFonts w:ascii="Arial" w:hAnsi="Arial" w:cs="Arial"/>
-          <w:sz w:val="24"/>
-          <w:szCs w:val="24"/>
-        </w:rPr>
-        <w:t>Ter um local para salvá-lo e futuramente se precisar, alterar (</w:t>
-      </w:r>
-      <w:proofErr w:type="spellStart"/>
-      <w:r>
-        <w:rPr>
-          <w:rFonts w:ascii="Arial" w:hAnsi="Arial" w:cs="Arial"/>
-          <w:sz w:val="24"/>
-          <w:szCs w:val="24"/>
-        </w:rPr>
-        <w:t>useState</w:t>
-      </w:r>
-      <w:proofErr w:type="spellEnd"/>
-      <w:r>
-        <w:rPr>
-          <w:rFonts w:ascii="Arial" w:hAnsi="Arial" w:cs="Arial"/>
-          <w:sz w:val="24"/>
-          <w:szCs w:val="24"/>
-        </w:rPr>
-        <w:t>);</w:t>
-      </w:r>
     </w:p>
     <w:p>
       <w:pPr>
@@ -28153,16 +28136,16 @@
           <w:sz w:val="24"/>
           <w:szCs w:val="24"/>
         </w:rPr>
-        <w:t>Renderizar a chamada a API apenas uma vez (</w:t>
-      </w:r>
-      <w:proofErr w:type="spellStart"/>
-      <w:r>
-        <w:rPr>
-          <w:rFonts w:ascii="Arial" w:hAnsi="Arial" w:cs="Arial"/>
-          <w:sz w:val="24"/>
-          <w:szCs w:val="24"/>
-        </w:rPr>
-        <w:t>useEffect</w:t>
+        <w:t>Ter um local para salvá-lo e futuramente se precisar, alterar (</w:t>
+      </w:r>
+      <w:proofErr w:type="spellStart"/>
+      <w:r>
+        <w:rPr>
+          <w:rFonts w:ascii="Arial" w:hAnsi="Arial" w:cs="Arial"/>
+          <w:sz w:val="24"/>
+          <w:szCs w:val="24"/>
+        </w:rPr>
+        <w:t>useState</w:t>
       </w:r>
       <w:proofErr w:type="spellEnd"/>
       <w:r>
@@ -28191,6 +28174,70 @@
           <w:sz w:val="24"/>
           <w:szCs w:val="24"/>
         </w:rPr>
+        <w:t>Renderizar a chamada a API apenas uma vez (</w:t>
+      </w:r>
+      <w:proofErr w:type="spellStart"/>
+      <w:r>
+        <w:rPr>
+          <w:rFonts w:ascii="Arial" w:hAnsi="Arial" w:cs="Arial"/>
+          <w:sz w:val="24"/>
+          <w:szCs w:val="24"/>
+        </w:rPr>
+        <w:t>useEffect</w:t>
+      </w:r>
+      <w:proofErr w:type="spellEnd"/>
+      <w:r>
+        <w:rPr>
+          <w:rFonts w:ascii="Arial" w:hAnsi="Arial" w:cs="Arial"/>
+          <w:sz w:val="24"/>
+          <w:szCs w:val="24"/>
+        </w:rPr>
+        <w:t>)</w:t>
+      </w:r>
+      <w:r>
+        <w:rPr>
+          <w:rFonts w:ascii="Arial" w:hAnsi="Arial" w:cs="Arial"/>
+          <w:sz w:val="24"/>
+          <w:szCs w:val="24"/>
+        </w:rPr>
+        <w:t xml:space="preserve">, fazer o </w:t>
+      </w:r>
+      <w:proofErr w:type="spellStart"/>
+      <w:r>
+        <w:rPr>
+          <w:rFonts w:ascii="Arial" w:hAnsi="Arial" w:cs="Arial"/>
+          <w:sz w:val="24"/>
+          <w:szCs w:val="24"/>
+        </w:rPr>
+        <w:t>request</w:t>
+      </w:r>
+      <w:proofErr w:type="spellEnd"/>
+      <w:r>
+        <w:rPr>
+          <w:rFonts w:ascii="Arial" w:hAnsi="Arial" w:cs="Arial"/>
+          <w:sz w:val="24"/>
+          <w:szCs w:val="24"/>
+        </w:rPr>
+        <w:t>;</w:t>
+      </w:r>
+    </w:p>
+    <w:p>
+      <w:pPr>
+        <w:pStyle w:val="SemEspaamento"/>
+        <w:spacing w:line="360" w:lineRule="auto"/>
+        <w:jc w:val="both"/>
+        <w:rPr>
+          <w:rFonts w:ascii="Arial" w:hAnsi="Arial" w:cs="Arial"/>
+          <w:sz w:val="24"/>
+          <w:szCs w:val="24"/>
+        </w:rPr>
+      </w:pPr>
+      <w:r>
+        <w:rPr>
+          <w:rFonts w:ascii="Arial" w:hAnsi="Arial" w:cs="Arial"/>
+          <w:sz w:val="24"/>
+          <w:szCs w:val="24"/>
+        </w:rPr>
         <w:t>Um meio de fazer a requisição assíncrona (</w:t>
       </w:r>
       <w:proofErr w:type="spellStart"/>
@@ -28209,7 +28256,23 @@
           <w:sz w:val="24"/>
           <w:szCs w:val="24"/>
         </w:rPr>
-        <w:t xml:space="preserve"> API).</w:t>
+        <w:t xml:space="preserve"> API)</w:t>
+      </w:r>
+      <w:r>
+        <w:rPr>
+          <w:rFonts w:ascii="Arial" w:hAnsi="Arial" w:cs="Arial"/>
+          <w:sz w:val="24"/>
+          <w:szCs w:val="24"/>
+        </w:rPr>
+        <w:t>, deixa a ação de fazer funções assíncronas mais fáceis, por ser tudo nativo e não haver a necessidade de instalar pacotes terceiros</w:t>
+      </w:r>
+      <w:r>
+        <w:rPr>
+          <w:rFonts w:ascii="Arial" w:hAnsi="Arial" w:cs="Arial"/>
+          <w:sz w:val="24"/>
+          <w:szCs w:val="24"/>
+        </w:rPr>
+        <w:t>.</w:t>
       </w:r>
     </w:p>
     <w:p>
@@ -34244,20 +34307,20 @@
 </file>
 
 <file path=customXml/item2.xml><?xml version="1.0" encoding="utf-8"?>
-<p:properties xmlns:p="http://schemas.microsoft.com/office/2006/metadata/properties" xmlns:xsi="http://www.w3.org/2001/XMLSchema-instance" xmlns:pc="http://schemas.microsoft.com/office/infopath/2007/PartnerControls">
-  <documentManagement>
-    <_activity xmlns="a6a908a5-3788-4601-9e28-17a5043b19ff" xsi:nil="true"/>
-  </documentManagement>
-</p:properties>
-</file>
-
-<file path=customXml/item3.xml><?xml version="1.0" encoding="utf-8"?>
 <?mso-contentType ?>
 <FormTemplates xmlns="http://schemas.microsoft.com/sharepoint/v3/contenttype/forms">
   <Display>DocumentLibraryForm</Display>
   <Edit>DocumentLibraryForm</Edit>
   <New>DocumentLibraryForm</New>
 </FormTemplates>
+</file>
+
+<file path=customXml/item3.xml><?xml version="1.0" encoding="utf-8"?>
+<p:properties xmlns:p="http://schemas.microsoft.com/office/2006/metadata/properties" xmlns:xsi="http://www.w3.org/2001/XMLSchema-instance" xmlns:pc="http://schemas.microsoft.com/office/infopath/2007/PartnerControls">
+  <documentManagement>
+    <_activity xmlns="a6a908a5-3788-4601-9e28-17a5043b19ff" xsi:nil="true"/>
+  </documentManagement>
+</p:properties>
 </file>
 
 <file path=customXml/itemProps1.xml><?xml version="1.0" encoding="utf-8"?>
@@ -34280,6 +34343,14 @@
 </file>
 
 <file path=customXml/itemProps2.xml><?xml version="1.0" encoding="utf-8"?>
+<ds:datastoreItem xmlns:ds="http://schemas.openxmlformats.org/officeDocument/2006/customXml" ds:itemID="{819D994F-A344-4F26-B9C5-114BA44A37C3}">
+  <ds:schemaRefs>
+    <ds:schemaRef ds:uri="http://schemas.microsoft.com/sharepoint/v3/contenttype/forms"/>
+  </ds:schemaRefs>
+</ds:datastoreItem>
+</file>
+
+<file path=customXml/itemProps3.xml><?xml version="1.0" encoding="utf-8"?>
 <ds:datastoreItem xmlns:ds="http://schemas.openxmlformats.org/officeDocument/2006/customXml" ds:itemID="{87EA65C6-4825-40D9-8D90-47BFCCDB80B8}">
   <ds:schemaRefs>
     <ds:schemaRef ds:uri="http://schemas.microsoft.com/office/2006/metadata/properties"/>
@@ -34287,12 +34358,4 @@
     <ds:schemaRef ds:uri="a6a908a5-3788-4601-9e28-17a5043b19ff"/>
   </ds:schemaRefs>
 </ds:datastoreItem>
-</file>
-
-<file path=customXml/itemProps3.xml><?xml version="1.0" encoding="utf-8"?>
-<ds:datastoreItem xmlns:ds="http://schemas.openxmlformats.org/officeDocument/2006/customXml" ds:itemID="{819D994F-A344-4F26-B9C5-114BA44A37C3}">
-  <ds:schemaRefs>
-    <ds:schemaRef ds:uri="http://schemas.microsoft.com/sharepoint/v3/contenttype/forms"/>
-  </ds:schemaRefs>
-</ds:datastoreItem>
 </file>
</xml_diff>

<commit_message>
configurando o react router
</commit_message>
<xml_diff>
--- a/React.docx
+++ b/React.docx
@@ -29364,15 +29364,886 @@
     </w:p>
     <w:p>
       <w:pPr>
-        <w:rPr>
-          <w:rFonts w:ascii="Arial" w:hAnsi="Arial" w:cs="Arial"/>
-          <w:sz w:val="24"/>
-          <w:szCs w:val="24"/>
-        </w:rPr>
-      </w:pPr>
-    </w:p>
-    <w:p>
-      <w:pPr>
+        <w:spacing w:line="360" w:lineRule="auto"/>
+        <w:rPr>
+          <w:rFonts w:ascii="Arial" w:hAnsi="Arial" w:cs="Arial"/>
+          <w:sz w:val="24"/>
+          <w:szCs w:val="24"/>
+        </w:rPr>
+      </w:pPr>
+    </w:p>
+    <w:p>
+      <w:pPr>
+        <w:pStyle w:val="PargrafodaLista"/>
+        <w:numPr>
+          <w:ilvl w:val="0"/>
+          <w:numId w:val="45"/>
+        </w:numPr>
+        <w:spacing w:line="360" w:lineRule="auto"/>
+        <w:rPr>
+          <w:rFonts w:ascii="Arial" w:hAnsi="Arial" w:cs="Arial"/>
+          <w:b/>
+          <w:bCs/>
+          <w:sz w:val="24"/>
+          <w:szCs w:val="24"/>
+        </w:rPr>
+      </w:pPr>
+      <w:proofErr w:type="spellStart"/>
+      <w:r>
+        <w:rPr>
+          <w:rFonts w:ascii="Arial" w:hAnsi="Arial" w:cs="Arial"/>
+          <w:b/>
+          <w:bCs/>
+          <w:sz w:val="24"/>
+          <w:szCs w:val="24"/>
+        </w:rPr>
+        <w:t>React</w:t>
+      </w:r>
+      <w:proofErr w:type="spellEnd"/>
+      <w:r>
+        <w:rPr>
+          <w:rFonts w:ascii="Arial" w:hAnsi="Arial" w:cs="Arial"/>
+          <w:b/>
+          <w:bCs/>
+          <w:sz w:val="24"/>
+          <w:szCs w:val="24"/>
+        </w:rPr>
+        <w:t xml:space="preserve"> </w:t>
+      </w:r>
+      <w:proofErr w:type="spellStart"/>
+      <w:r>
+        <w:rPr>
+          <w:rFonts w:ascii="Arial" w:hAnsi="Arial" w:cs="Arial"/>
+          <w:b/>
+          <w:bCs/>
+          <w:sz w:val="24"/>
+          <w:szCs w:val="24"/>
+        </w:rPr>
+        <w:t>Route</w:t>
+      </w:r>
+      <w:r>
+        <w:rPr>
+          <w:rFonts w:ascii="Arial" w:hAnsi="Arial" w:cs="Arial"/>
+          <w:b/>
+          <w:bCs/>
+          <w:sz w:val="24"/>
+          <w:szCs w:val="24"/>
+        </w:rPr>
+        <w:t>r</w:t>
+      </w:r>
+      <w:proofErr w:type="spellEnd"/>
+    </w:p>
+    <w:p>
+      <w:pPr>
+        <w:spacing w:line="360" w:lineRule="auto"/>
+        <w:rPr>
+          <w:rFonts w:ascii="Arial" w:hAnsi="Arial" w:cs="Arial"/>
+          <w:b/>
+          <w:bCs/>
+          <w:sz w:val="24"/>
+          <w:szCs w:val="24"/>
+        </w:rPr>
+      </w:pPr>
+    </w:p>
+    <w:p>
+      <w:pPr>
+        <w:spacing w:line="360" w:lineRule="auto"/>
+        <w:rPr>
+          <w:rFonts w:ascii="Arial" w:hAnsi="Arial" w:cs="Arial"/>
+          <w:sz w:val="24"/>
+          <w:szCs w:val="24"/>
+        </w:rPr>
+      </w:pPr>
+      <w:r>
+        <w:rPr>
+          <w:rFonts w:ascii="Arial" w:hAnsi="Arial" w:cs="Arial"/>
+          <w:sz w:val="24"/>
+          <w:szCs w:val="24"/>
+        </w:rPr>
+        <w:t>Adicionar paginação.</w:t>
+      </w:r>
+    </w:p>
+    <w:p>
+      <w:pPr>
+        <w:pStyle w:val="PargrafodaLista"/>
+        <w:numPr>
+          <w:ilvl w:val="2"/>
+          <w:numId w:val="45"/>
+        </w:numPr>
+        <w:spacing w:line="360" w:lineRule="auto"/>
+        <w:rPr>
+          <w:rFonts w:ascii="Arial" w:hAnsi="Arial" w:cs="Arial"/>
+          <w:b/>
+          <w:bCs/>
+          <w:sz w:val="24"/>
+          <w:szCs w:val="24"/>
+        </w:rPr>
+      </w:pPr>
+      <w:r>
+        <w:rPr>
+          <w:rFonts w:ascii="Arial" w:hAnsi="Arial" w:cs="Arial"/>
+          <w:b/>
+          <w:bCs/>
+          <w:sz w:val="24"/>
+          <w:szCs w:val="24"/>
+        </w:rPr>
+        <w:lastRenderedPageBreak/>
+        <w:t>O</w:t>
+      </w:r>
+      <w:r>
+        <w:rPr>
+          <w:rFonts w:ascii="Arial" w:hAnsi="Arial" w:cs="Arial"/>
+          <w:sz w:val="24"/>
+          <w:szCs w:val="24"/>
+        </w:rPr>
+        <w:t xml:space="preserve"> </w:t>
+      </w:r>
+      <w:r>
+        <w:rPr>
+          <w:rFonts w:ascii="Arial" w:hAnsi="Arial" w:cs="Arial"/>
+          <w:b/>
+          <w:bCs/>
+          <w:sz w:val="24"/>
+          <w:szCs w:val="24"/>
+        </w:rPr>
+        <w:t>que é?</w:t>
+      </w:r>
+    </w:p>
+    <w:p>
+      <w:pPr>
+        <w:spacing w:line="360" w:lineRule="auto"/>
+        <w:jc w:val="both"/>
+        <w:rPr>
+          <w:rFonts w:ascii="Arial" w:hAnsi="Arial" w:cs="Arial"/>
+          <w:b/>
+          <w:bCs/>
+          <w:sz w:val="24"/>
+          <w:szCs w:val="24"/>
+        </w:rPr>
+      </w:pPr>
+    </w:p>
+    <w:p>
+      <w:pPr>
+        <w:spacing w:line="360" w:lineRule="auto"/>
+        <w:jc w:val="both"/>
+        <w:rPr>
+          <w:rFonts w:ascii="Arial" w:hAnsi="Arial" w:cs="Arial"/>
+          <w:sz w:val="24"/>
+          <w:szCs w:val="24"/>
+        </w:rPr>
+      </w:pPr>
+      <w:r>
+        <w:rPr>
+          <w:rFonts w:ascii="Arial" w:hAnsi="Arial" w:cs="Arial"/>
+          <w:sz w:val="24"/>
+          <w:szCs w:val="24"/>
+        </w:rPr>
+        <w:t xml:space="preserve">Um dos pacotes mais utilizados para criar uma estrutura de rotas em aplicação de </w:t>
+      </w:r>
+      <w:proofErr w:type="spellStart"/>
+      <w:r>
+        <w:rPr>
+          <w:rFonts w:ascii="Arial" w:hAnsi="Arial" w:cs="Arial"/>
+          <w:sz w:val="24"/>
+          <w:szCs w:val="24"/>
+        </w:rPr>
+        <w:t>React</w:t>
+      </w:r>
+      <w:proofErr w:type="spellEnd"/>
+      <w:r>
+        <w:rPr>
+          <w:rFonts w:ascii="Arial" w:hAnsi="Arial" w:cs="Arial"/>
+          <w:sz w:val="24"/>
+          <w:szCs w:val="24"/>
+        </w:rPr>
+        <w:t xml:space="preserve">, não está presente no </w:t>
+      </w:r>
+      <w:proofErr w:type="spellStart"/>
+      <w:r>
+        <w:rPr>
+          <w:rFonts w:ascii="Arial" w:hAnsi="Arial" w:cs="Arial"/>
+          <w:sz w:val="24"/>
+          <w:szCs w:val="24"/>
+        </w:rPr>
+        <w:t>react</w:t>
+      </w:r>
+      <w:proofErr w:type="spellEnd"/>
+      <w:r>
+        <w:rPr>
+          <w:rFonts w:ascii="Arial" w:hAnsi="Arial" w:cs="Arial"/>
+          <w:sz w:val="24"/>
+          <w:szCs w:val="24"/>
+        </w:rPr>
+        <w:t>, é uma aplicação a ser instalada;</w:t>
+      </w:r>
+    </w:p>
+    <w:p>
+      <w:pPr>
+        <w:spacing w:line="360" w:lineRule="auto"/>
+        <w:jc w:val="both"/>
+        <w:rPr>
+          <w:rFonts w:ascii="Arial" w:hAnsi="Arial" w:cs="Arial"/>
+          <w:sz w:val="24"/>
+          <w:szCs w:val="24"/>
+        </w:rPr>
+      </w:pPr>
+      <w:r>
+        <w:rPr>
+          <w:rFonts w:ascii="Arial" w:hAnsi="Arial" w:cs="Arial"/>
+          <w:sz w:val="24"/>
+          <w:szCs w:val="24"/>
+        </w:rPr>
+        <w:t xml:space="preserve">Permite que as </w:t>
+      </w:r>
+      <w:proofErr w:type="spellStart"/>
+      <w:r>
+        <w:rPr>
+          <w:rFonts w:ascii="Arial" w:hAnsi="Arial" w:cs="Arial"/>
+          <w:sz w:val="24"/>
+          <w:szCs w:val="24"/>
+        </w:rPr>
+        <w:t>SPAs</w:t>
+      </w:r>
+      <w:proofErr w:type="spellEnd"/>
+      <w:r>
+        <w:rPr>
+          <w:rFonts w:ascii="Arial" w:hAnsi="Arial" w:cs="Arial"/>
+          <w:sz w:val="24"/>
+          <w:szCs w:val="24"/>
+        </w:rPr>
+        <w:t xml:space="preserve"> tenham múltiplas páginas, não precisa por exemplo, manipular </w:t>
+      </w:r>
+      <w:proofErr w:type="spellStart"/>
+      <w:r>
+        <w:rPr>
+          <w:rFonts w:ascii="Arial" w:hAnsi="Arial" w:cs="Arial"/>
+          <w:sz w:val="24"/>
+          <w:szCs w:val="24"/>
+        </w:rPr>
+        <w:t>states</w:t>
+      </w:r>
+      <w:proofErr w:type="spellEnd"/>
+      <w:r>
+        <w:rPr>
+          <w:rFonts w:ascii="Arial" w:hAnsi="Arial" w:cs="Arial"/>
+          <w:sz w:val="24"/>
+          <w:szCs w:val="24"/>
+        </w:rPr>
+        <w:t>;</w:t>
+      </w:r>
+    </w:p>
+    <w:p>
+      <w:pPr>
+        <w:spacing w:line="360" w:lineRule="auto"/>
+        <w:jc w:val="both"/>
+        <w:rPr>
+          <w:rFonts w:ascii="Arial" w:hAnsi="Arial" w:cs="Arial"/>
+          <w:sz w:val="24"/>
+          <w:szCs w:val="24"/>
+        </w:rPr>
+      </w:pPr>
+      <w:r>
+        <w:rPr>
+          <w:rFonts w:ascii="Arial" w:hAnsi="Arial" w:cs="Arial"/>
+          <w:sz w:val="24"/>
+          <w:szCs w:val="24"/>
+        </w:rPr>
+        <w:t>Precisa ser instalado;</w:t>
+      </w:r>
+    </w:p>
+    <w:p>
+      <w:pPr>
+        <w:spacing w:line="360" w:lineRule="auto"/>
+        <w:jc w:val="both"/>
+        <w:rPr>
+          <w:rFonts w:ascii="Arial" w:hAnsi="Arial" w:cs="Arial"/>
+          <w:sz w:val="24"/>
+          <w:szCs w:val="24"/>
+        </w:rPr>
+      </w:pPr>
+      <w:r>
+        <w:rPr>
+          <w:rFonts w:ascii="Arial" w:hAnsi="Arial" w:cs="Arial"/>
+          <w:sz w:val="24"/>
+          <w:szCs w:val="24"/>
+        </w:rPr>
+        <w:t>A configuração e utilização é simples, mas, trabalhosa;</w:t>
+      </w:r>
+    </w:p>
+    <w:p>
+      <w:pPr>
+        <w:spacing w:line="360" w:lineRule="auto"/>
+        <w:jc w:val="both"/>
+        <w:rPr>
+          <w:rFonts w:ascii="Arial" w:hAnsi="Arial" w:cs="Arial"/>
+          <w:sz w:val="24"/>
+          <w:szCs w:val="24"/>
+        </w:rPr>
+      </w:pPr>
+      <w:r>
+        <w:rPr>
+          <w:rFonts w:ascii="Arial" w:hAnsi="Arial" w:cs="Arial"/>
+          <w:sz w:val="24"/>
+          <w:szCs w:val="24"/>
+        </w:rPr>
+        <w:t xml:space="preserve">Há também, outras funções como: </w:t>
+      </w:r>
+      <w:proofErr w:type="spellStart"/>
+      <w:r>
+        <w:rPr>
+          <w:rFonts w:ascii="Arial" w:hAnsi="Arial" w:cs="Arial"/>
+          <w:b/>
+          <w:bCs/>
+          <w:sz w:val="24"/>
+          <w:szCs w:val="24"/>
+        </w:rPr>
+        <w:t>Redirect</w:t>
+      </w:r>
+      <w:proofErr w:type="spellEnd"/>
+      <w:r>
+        <w:rPr>
+          <w:rFonts w:ascii="Arial" w:hAnsi="Arial" w:cs="Arial"/>
+          <w:sz w:val="24"/>
+          <w:szCs w:val="24"/>
+        </w:rPr>
+        <w:t xml:space="preserve">, </w:t>
+      </w:r>
+      <w:proofErr w:type="spellStart"/>
+      <w:r>
+        <w:rPr>
+          <w:rFonts w:ascii="Arial" w:hAnsi="Arial" w:cs="Arial"/>
+          <w:b/>
+          <w:bCs/>
+          <w:sz w:val="24"/>
+          <w:szCs w:val="24"/>
+        </w:rPr>
+        <w:t>Nested</w:t>
+      </w:r>
+      <w:proofErr w:type="spellEnd"/>
+      <w:r>
+        <w:rPr>
+          <w:rFonts w:ascii="Arial" w:hAnsi="Arial" w:cs="Arial"/>
+          <w:sz w:val="24"/>
+          <w:szCs w:val="24"/>
+        </w:rPr>
+        <w:t xml:space="preserve"> </w:t>
+      </w:r>
+      <w:proofErr w:type="spellStart"/>
+      <w:r>
+        <w:rPr>
+          <w:rFonts w:ascii="Arial" w:hAnsi="Arial" w:cs="Arial"/>
+          <w:b/>
+          <w:bCs/>
+          <w:sz w:val="24"/>
+          <w:szCs w:val="24"/>
+        </w:rPr>
+        <w:t>Routes</w:t>
+      </w:r>
+      <w:proofErr w:type="spellEnd"/>
+      <w:r>
+        <w:rPr>
+          <w:rFonts w:ascii="Arial" w:hAnsi="Arial" w:cs="Arial"/>
+          <w:sz w:val="24"/>
+          <w:szCs w:val="24"/>
+        </w:rPr>
+        <w:t xml:space="preserve">, </w:t>
+      </w:r>
+      <w:proofErr w:type="spellStart"/>
+      <w:r>
+        <w:rPr>
+          <w:rFonts w:ascii="Arial" w:hAnsi="Arial" w:cs="Arial"/>
+          <w:b/>
+          <w:bCs/>
+          <w:sz w:val="24"/>
+          <w:szCs w:val="24"/>
+        </w:rPr>
+        <w:t>Not</w:t>
+      </w:r>
+      <w:proofErr w:type="spellEnd"/>
+      <w:r>
+        <w:rPr>
+          <w:rFonts w:ascii="Arial" w:hAnsi="Arial" w:cs="Arial"/>
+          <w:sz w:val="24"/>
+          <w:szCs w:val="24"/>
+        </w:rPr>
+        <w:t xml:space="preserve"> </w:t>
+      </w:r>
+      <w:proofErr w:type="spellStart"/>
+      <w:r>
+        <w:rPr>
+          <w:rFonts w:ascii="Arial" w:hAnsi="Arial" w:cs="Arial"/>
+          <w:b/>
+          <w:bCs/>
+          <w:sz w:val="24"/>
+          <w:szCs w:val="24"/>
+        </w:rPr>
+        <w:t>Found</w:t>
+      </w:r>
+      <w:proofErr w:type="spellEnd"/>
+      <w:r>
+        <w:rPr>
+          <w:rFonts w:ascii="Arial" w:hAnsi="Arial" w:cs="Arial"/>
+          <w:sz w:val="24"/>
+          <w:szCs w:val="24"/>
+        </w:rPr>
+        <w:t xml:space="preserve"> </w:t>
+      </w:r>
+      <w:proofErr w:type="spellStart"/>
+      <w:r>
+        <w:rPr>
+          <w:rFonts w:ascii="Arial" w:hAnsi="Arial" w:cs="Arial"/>
+          <w:b/>
+          <w:bCs/>
+          <w:sz w:val="24"/>
+          <w:szCs w:val="24"/>
+        </w:rPr>
+        <w:t>Routes</w:t>
+      </w:r>
+      <w:proofErr w:type="spellEnd"/>
+      <w:r>
+        <w:rPr>
+          <w:rFonts w:ascii="Arial" w:hAnsi="Arial" w:cs="Arial"/>
+          <w:sz w:val="24"/>
+          <w:szCs w:val="24"/>
+        </w:rPr>
+        <w:t xml:space="preserve"> e outros.</w:t>
+      </w:r>
+    </w:p>
+    <w:p>
+      <w:pPr>
+        <w:spacing w:line="360" w:lineRule="auto"/>
+        <w:jc w:val="both"/>
+        <w:rPr>
+          <w:rFonts w:ascii="Arial" w:hAnsi="Arial" w:cs="Arial"/>
+          <w:sz w:val="24"/>
+          <w:szCs w:val="24"/>
+        </w:rPr>
+      </w:pPr>
+    </w:p>
+    <w:p>
+      <w:pPr>
+        <w:spacing w:line="360" w:lineRule="auto"/>
+        <w:jc w:val="both"/>
+        <w:rPr>
+          <w:rFonts w:ascii="Arial" w:hAnsi="Arial" w:cs="Arial"/>
+          <w:b/>
+          <w:bCs/>
+          <w:sz w:val="24"/>
+          <w:szCs w:val="24"/>
+        </w:rPr>
+      </w:pPr>
+      <w:r>
+        <w:rPr>
+          <w:rFonts w:ascii="Arial" w:hAnsi="Arial" w:cs="Arial"/>
+          <w:b/>
+          <w:bCs/>
+          <w:sz w:val="24"/>
+          <w:szCs w:val="24"/>
+        </w:rPr>
+        <w:t xml:space="preserve">Criando projeto e instalando </w:t>
+      </w:r>
+      <w:proofErr w:type="spellStart"/>
+      <w:r>
+        <w:rPr>
+          <w:rFonts w:ascii="Arial" w:hAnsi="Arial" w:cs="Arial"/>
+          <w:b/>
+          <w:bCs/>
+          <w:sz w:val="24"/>
+          <w:szCs w:val="24"/>
+        </w:rPr>
+        <w:t>React</w:t>
+      </w:r>
+      <w:proofErr w:type="spellEnd"/>
+      <w:r>
+        <w:rPr>
+          <w:rFonts w:ascii="Arial" w:hAnsi="Arial" w:cs="Arial"/>
+          <w:b/>
+          <w:bCs/>
+          <w:sz w:val="24"/>
+          <w:szCs w:val="24"/>
+        </w:rPr>
+        <w:t xml:space="preserve"> </w:t>
+      </w:r>
+      <w:proofErr w:type="spellStart"/>
+      <w:r>
+        <w:rPr>
+          <w:rFonts w:ascii="Arial" w:hAnsi="Arial" w:cs="Arial"/>
+          <w:b/>
+          <w:bCs/>
+          <w:sz w:val="24"/>
+          <w:szCs w:val="24"/>
+        </w:rPr>
+        <w:t>Route</w:t>
+      </w:r>
+      <w:r>
+        <w:rPr>
+          <w:rFonts w:ascii="Arial" w:hAnsi="Arial" w:cs="Arial"/>
+          <w:b/>
+          <w:bCs/>
+          <w:sz w:val="24"/>
+          <w:szCs w:val="24"/>
+        </w:rPr>
+        <w:t>r</w:t>
+      </w:r>
+      <w:proofErr w:type="spellEnd"/>
+    </w:p>
+    <w:p>
+      <w:pPr>
+        <w:jc w:val="both"/>
+        <w:rPr>
+          <w:rFonts w:ascii="Arial" w:hAnsi="Arial" w:cs="Arial"/>
+          <w:sz w:val="24"/>
+          <w:szCs w:val="24"/>
+        </w:rPr>
+      </w:pPr>
+      <w:r>
+        <w:rPr>
+          <w:rFonts w:ascii="Arial" w:hAnsi="Arial" w:cs="Arial"/>
+          <w:sz w:val="24"/>
+          <w:szCs w:val="24"/>
+        </w:rPr>
+        <w:t xml:space="preserve">- </w:t>
+      </w:r>
+      <w:proofErr w:type="spellStart"/>
+      <w:proofErr w:type="gramStart"/>
+      <w:r>
+        <w:rPr>
+          <w:rFonts w:ascii="Arial" w:hAnsi="Arial" w:cs="Arial"/>
+          <w:sz w:val="24"/>
+          <w:szCs w:val="24"/>
+        </w:rPr>
+        <w:t>npx</w:t>
+      </w:r>
+      <w:proofErr w:type="spellEnd"/>
+      <w:proofErr w:type="gramEnd"/>
+      <w:r>
+        <w:rPr>
+          <w:rFonts w:ascii="Arial" w:hAnsi="Arial" w:cs="Arial"/>
+          <w:sz w:val="24"/>
+          <w:szCs w:val="24"/>
+        </w:rPr>
+        <w:t xml:space="preserve"> </w:t>
+      </w:r>
+      <w:proofErr w:type="spellStart"/>
+      <w:r>
+        <w:rPr>
+          <w:rFonts w:ascii="Arial" w:hAnsi="Arial" w:cs="Arial"/>
+          <w:sz w:val="24"/>
+          <w:szCs w:val="24"/>
+        </w:rPr>
+        <w:t>create</w:t>
+      </w:r>
+      <w:proofErr w:type="spellEnd"/>
+      <w:r>
+        <w:rPr>
+          <w:rFonts w:ascii="Arial" w:hAnsi="Arial" w:cs="Arial"/>
+          <w:sz w:val="24"/>
+          <w:szCs w:val="24"/>
+        </w:rPr>
+        <w:t>-</w:t>
+      </w:r>
+      <w:proofErr w:type="spellStart"/>
+      <w:r>
+        <w:rPr>
+          <w:rFonts w:ascii="Arial" w:hAnsi="Arial" w:cs="Arial"/>
+          <w:sz w:val="24"/>
+          <w:szCs w:val="24"/>
+        </w:rPr>
+        <w:t>react</w:t>
+      </w:r>
+      <w:proofErr w:type="spellEnd"/>
+      <w:r>
+        <w:rPr>
+          <w:rFonts w:ascii="Arial" w:hAnsi="Arial" w:cs="Arial"/>
+          <w:sz w:val="24"/>
+          <w:szCs w:val="24"/>
+        </w:rPr>
+        <w:t xml:space="preserve">-app </w:t>
+      </w:r>
+      <w:proofErr w:type="spellStart"/>
+      <w:r>
+        <w:rPr>
+          <w:rFonts w:ascii="Arial" w:hAnsi="Arial" w:cs="Arial"/>
+          <w:sz w:val="24"/>
+          <w:szCs w:val="24"/>
+        </w:rPr>
+        <w:t>react-router</w:t>
+      </w:r>
+      <w:proofErr w:type="spellEnd"/>
+    </w:p>
+    <w:p>
+      <w:pPr>
+        <w:jc w:val="both"/>
+        <w:rPr>
+          <w:rFonts w:ascii="Arial" w:hAnsi="Arial" w:cs="Arial"/>
+          <w:sz w:val="24"/>
+          <w:szCs w:val="24"/>
+        </w:rPr>
+      </w:pPr>
+      <w:r>
+        <w:rPr>
+          <w:rFonts w:ascii="Arial" w:hAnsi="Arial" w:cs="Arial"/>
+          <w:sz w:val="24"/>
+          <w:szCs w:val="24"/>
+        </w:rPr>
+        <w:t xml:space="preserve">- </w:t>
+      </w:r>
+      <w:proofErr w:type="spellStart"/>
+      <w:proofErr w:type="gramStart"/>
+      <w:r>
+        <w:rPr>
+          <w:rFonts w:ascii="Arial" w:hAnsi="Arial" w:cs="Arial"/>
+          <w:sz w:val="24"/>
+          <w:szCs w:val="24"/>
+        </w:rPr>
+        <w:t>cd</w:t>
+      </w:r>
+      <w:proofErr w:type="spellEnd"/>
+      <w:proofErr w:type="gramEnd"/>
+      <w:r>
+        <w:rPr>
+          <w:rFonts w:ascii="Arial" w:hAnsi="Arial" w:cs="Arial"/>
+          <w:sz w:val="24"/>
+          <w:szCs w:val="24"/>
+        </w:rPr>
+        <w:t xml:space="preserve"> </w:t>
+      </w:r>
+      <w:proofErr w:type="spellStart"/>
+      <w:r>
+        <w:rPr>
+          <w:rFonts w:ascii="Arial" w:hAnsi="Arial" w:cs="Arial"/>
+          <w:sz w:val="24"/>
+          <w:szCs w:val="24"/>
+        </w:rPr>
+        <w:t>react-router</w:t>
+      </w:r>
+      <w:proofErr w:type="spellEnd"/>
+    </w:p>
+    <w:p>
+      <w:pPr>
+        <w:jc w:val="both"/>
+        <w:rPr>
+          <w:rFonts w:ascii="Arial" w:hAnsi="Arial" w:cs="Arial"/>
+          <w:sz w:val="24"/>
+          <w:szCs w:val="24"/>
+        </w:rPr>
+      </w:pPr>
+      <w:r>
+        <w:rPr>
+          <w:rFonts w:ascii="Arial" w:hAnsi="Arial" w:cs="Arial"/>
+          <w:sz w:val="24"/>
+          <w:szCs w:val="24"/>
+        </w:rPr>
+        <w:t xml:space="preserve">- </w:t>
+      </w:r>
+      <w:proofErr w:type="spellStart"/>
+      <w:proofErr w:type="gramStart"/>
+      <w:r>
+        <w:rPr>
+          <w:rFonts w:ascii="Arial" w:hAnsi="Arial" w:cs="Arial"/>
+          <w:sz w:val="24"/>
+          <w:szCs w:val="24"/>
+        </w:rPr>
+        <w:t>npm</w:t>
+      </w:r>
+      <w:proofErr w:type="spellEnd"/>
+      <w:proofErr w:type="gramEnd"/>
+      <w:r>
+        <w:rPr>
+          <w:rFonts w:ascii="Arial" w:hAnsi="Arial" w:cs="Arial"/>
+          <w:sz w:val="24"/>
+          <w:szCs w:val="24"/>
+        </w:rPr>
+        <w:t xml:space="preserve"> start</w:t>
+      </w:r>
+    </w:p>
+    <w:p>
+      <w:pPr>
+        <w:jc w:val="both"/>
+        <w:rPr>
+          <w:rFonts w:ascii="Arial" w:hAnsi="Arial" w:cs="Arial"/>
+          <w:sz w:val="24"/>
+          <w:szCs w:val="24"/>
+        </w:rPr>
+      </w:pPr>
+      <w:r>
+        <w:rPr>
+          <w:rFonts w:ascii="Arial" w:hAnsi="Arial" w:cs="Arial"/>
+          <w:sz w:val="24"/>
+          <w:szCs w:val="24"/>
+        </w:rPr>
+        <w:t xml:space="preserve">- </w:t>
+      </w:r>
+      <w:proofErr w:type="spellStart"/>
+      <w:proofErr w:type="gramStart"/>
+      <w:r>
+        <w:rPr>
+          <w:rFonts w:ascii="Arial" w:hAnsi="Arial" w:cs="Arial"/>
+          <w:sz w:val="24"/>
+          <w:szCs w:val="24"/>
+        </w:rPr>
+        <w:t>npm</w:t>
+      </w:r>
+      <w:proofErr w:type="spellEnd"/>
+      <w:proofErr w:type="gramEnd"/>
+      <w:r>
+        <w:rPr>
+          <w:rFonts w:ascii="Arial" w:hAnsi="Arial" w:cs="Arial"/>
+          <w:sz w:val="24"/>
+          <w:szCs w:val="24"/>
+        </w:rPr>
+        <w:t xml:space="preserve"> i </w:t>
+      </w:r>
+      <w:proofErr w:type="spellStart"/>
+      <w:r>
+        <w:rPr>
+          <w:rFonts w:ascii="Arial" w:hAnsi="Arial" w:cs="Arial"/>
+          <w:sz w:val="24"/>
+          <w:szCs w:val="24"/>
+        </w:rPr>
+        <w:t>react</w:t>
+      </w:r>
+      <w:proofErr w:type="spellEnd"/>
+      <w:r>
+        <w:rPr>
+          <w:rFonts w:ascii="Arial" w:hAnsi="Arial" w:cs="Arial"/>
+          <w:sz w:val="24"/>
+          <w:szCs w:val="24"/>
+        </w:rPr>
+        <w:t>-</w:t>
+      </w:r>
+      <w:proofErr w:type="spellStart"/>
+      <w:r>
+        <w:rPr>
+          <w:rFonts w:ascii="Arial" w:hAnsi="Arial" w:cs="Arial"/>
+          <w:sz w:val="24"/>
+          <w:szCs w:val="24"/>
+        </w:rPr>
+        <w:t>router</w:t>
+      </w:r>
+      <w:proofErr w:type="spellEnd"/>
+      <w:r>
+        <w:rPr>
+          <w:rFonts w:ascii="Arial" w:hAnsi="Arial" w:cs="Arial"/>
+          <w:sz w:val="24"/>
+          <w:szCs w:val="24"/>
+        </w:rPr>
+        <w:t>-dom</w:t>
+      </w:r>
+    </w:p>
+    <w:p>
+      <w:pPr>
+        <w:jc w:val="both"/>
+        <w:rPr>
+          <w:rFonts w:ascii="Arial" w:hAnsi="Arial" w:cs="Arial"/>
+          <w:sz w:val="24"/>
+          <w:szCs w:val="24"/>
+        </w:rPr>
+      </w:pPr>
+      <w:r>
+        <w:rPr>
+          <w:rFonts w:ascii="Arial" w:hAnsi="Arial" w:cs="Arial"/>
+          <w:sz w:val="24"/>
+          <w:szCs w:val="24"/>
+        </w:rPr>
+        <w:t xml:space="preserve">- </w:t>
+      </w:r>
+      <w:proofErr w:type="spellStart"/>
+      <w:proofErr w:type="gramStart"/>
+      <w:r>
+        <w:rPr>
+          <w:rFonts w:ascii="Arial" w:hAnsi="Arial" w:cs="Arial"/>
+          <w:sz w:val="24"/>
+          <w:szCs w:val="24"/>
+        </w:rPr>
+        <w:t>npm</w:t>
+      </w:r>
+      <w:proofErr w:type="spellEnd"/>
+      <w:proofErr w:type="gramEnd"/>
+      <w:r>
+        <w:rPr>
+          <w:rFonts w:ascii="Arial" w:hAnsi="Arial" w:cs="Arial"/>
+          <w:sz w:val="24"/>
+          <w:szCs w:val="24"/>
+        </w:rPr>
+        <w:t xml:space="preserve"> i </w:t>
+      </w:r>
+      <w:proofErr w:type="spellStart"/>
+      <w:r>
+        <w:rPr>
+          <w:rFonts w:ascii="Arial" w:hAnsi="Arial" w:cs="Arial"/>
+          <w:sz w:val="24"/>
+          <w:szCs w:val="24"/>
+        </w:rPr>
+        <w:t>json</w:t>
+      </w:r>
+      <w:proofErr w:type="spellEnd"/>
+      <w:r>
+        <w:rPr>
+          <w:rFonts w:ascii="Arial" w:hAnsi="Arial" w:cs="Arial"/>
+          <w:sz w:val="24"/>
+          <w:szCs w:val="24"/>
+        </w:rPr>
+        <w:t>-server</w:t>
+      </w:r>
+    </w:p>
+    <w:p>
+      <w:pPr>
+        <w:jc w:val="both"/>
+        <w:rPr>
+          <w:rFonts w:ascii="Arial" w:hAnsi="Arial" w:cs="Arial"/>
+          <w:sz w:val="24"/>
+          <w:szCs w:val="24"/>
+        </w:rPr>
+      </w:pPr>
+      <w:r>
+        <w:rPr>
+          <w:rFonts w:ascii="Arial" w:hAnsi="Arial" w:cs="Arial"/>
+          <w:sz w:val="24"/>
+          <w:szCs w:val="24"/>
+        </w:rPr>
+        <w:t xml:space="preserve">- </w:t>
+      </w:r>
+      <w:proofErr w:type="spellStart"/>
+      <w:r>
+        <w:rPr>
+          <w:rFonts w:ascii="Arial" w:hAnsi="Arial" w:cs="Arial"/>
+          <w:sz w:val="24"/>
+          <w:szCs w:val="24"/>
+        </w:rPr>
+        <w:t>npm</w:t>
+      </w:r>
+      <w:proofErr w:type="spellEnd"/>
+      <w:r>
+        <w:rPr>
+          <w:rFonts w:ascii="Arial" w:hAnsi="Arial" w:cs="Arial"/>
+          <w:sz w:val="24"/>
+          <w:szCs w:val="24"/>
+        </w:rPr>
+        <w:t xml:space="preserve"> </w:t>
+      </w:r>
+      <w:proofErr w:type="spellStart"/>
+      <w:r>
+        <w:rPr>
+          <w:rFonts w:ascii="Arial" w:hAnsi="Arial" w:cs="Arial"/>
+          <w:sz w:val="24"/>
+          <w:szCs w:val="24"/>
+        </w:rPr>
+        <w:t>run</w:t>
+      </w:r>
+      <w:proofErr w:type="spellEnd"/>
+      <w:r>
+        <w:rPr>
+          <w:rFonts w:ascii="Arial" w:hAnsi="Arial" w:cs="Arial"/>
+          <w:sz w:val="24"/>
+          <w:szCs w:val="24"/>
+        </w:rPr>
+        <w:t xml:space="preserve"> server</w:t>
+      </w:r>
+    </w:p>
+    <w:p>
+      <w:pPr>
+        <w:ind w:left="360"/>
         <w:rPr>
           <w:rFonts w:ascii="Arial" w:hAnsi="Arial" w:cs="Arial"/>
           <w:sz w:val="24"/>
@@ -30177,6 +31048,129 @@
     </w:lvl>
   </w:abstractNum>
   <w:abstractNum w:abstractNumId="8" w15:restartNumberingAfterBreak="0">
+    <w:nsid w:val="2ADC711D"/>
+    <w:multiLevelType w:val="multilevel"/>
+    <w:tmpl w:val="5808BE38"/>
+    <w:lvl w:ilvl="0">
+      <w:start w:val="5"/>
+      <w:numFmt w:val="decimal"/>
+      <w:lvlText w:val="%1."/>
+      <w:lvlJc w:val="left"/>
+      <w:pPr>
+        <w:ind w:left="720" w:hanging="360"/>
+      </w:pPr>
+      <w:rPr>
+        <w:rFonts w:hint="default"/>
+        <w:b/>
+        <w:bCs/>
+      </w:rPr>
+    </w:lvl>
+    <w:lvl w:ilvl="1">
+      <w:start w:val="1"/>
+      <w:numFmt w:val="decimal"/>
+      <w:isLgl/>
+      <w:lvlText w:val="%1.%2"/>
+      <w:lvlJc w:val="left"/>
+      <w:pPr>
+        <w:ind w:left="885" w:hanging="525"/>
+      </w:pPr>
+      <w:rPr>
+        <w:rFonts w:hint="default"/>
+      </w:rPr>
+    </w:lvl>
+    <w:lvl w:ilvl="2">
+      <w:start w:val="1"/>
+      <w:numFmt w:val="decimal"/>
+      <w:isLgl/>
+      <w:lvlText w:val="%1.%2.%3"/>
+      <w:lvlJc w:val="left"/>
+      <w:pPr>
+        <w:ind w:left="1080" w:hanging="720"/>
+      </w:pPr>
+      <w:rPr>
+        <w:rFonts w:hint="default"/>
+      </w:rPr>
+    </w:lvl>
+    <w:lvl w:ilvl="3">
+      <w:start w:val="1"/>
+      <w:numFmt w:val="decimal"/>
+      <w:isLgl/>
+      <w:lvlText w:val="%1.%2.%3.%4"/>
+      <w:lvlJc w:val="left"/>
+      <w:pPr>
+        <w:ind w:left="1440" w:hanging="1080"/>
+      </w:pPr>
+      <w:rPr>
+        <w:rFonts w:hint="default"/>
+      </w:rPr>
+    </w:lvl>
+    <w:lvl w:ilvl="4">
+      <w:start w:val="1"/>
+      <w:numFmt w:val="decimal"/>
+      <w:isLgl/>
+      <w:lvlText w:val="%1.%2.%3.%4.%5"/>
+      <w:lvlJc w:val="left"/>
+      <w:pPr>
+        <w:ind w:left="1440" w:hanging="1080"/>
+      </w:pPr>
+      <w:rPr>
+        <w:rFonts w:hint="default"/>
+      </w:rPr>
+    </w:lvl>
+    <w:lvl w:ilvl="5">
+      <w:start w:val="1"/>
+      <w:numFmt w:val="decimal"/>
+      <w:isLgl/>
+      <w:lvlText w:val="%1.%2.%3.%4.%5.%6"/>
+      <w:lvlJc w:val="left"/>
+      <w:pPr>
+        <w:ind w:left="1800" w:hanging="1440"/>
+      </w:pPr>
+      <w:rPr>
+        <w:rFonts w:hint="default"/>
+      </w:rPr>
+    </w:lvl>
+    <w:lvl w:ilvl="6">
+      <w:start w:val="1"/>
+      <w:numFmt w:val="decimal"/>
+      <w:isLgl/>
+      <w:lvlText w:val="%1.%2.%3.%4.%5.%6.%7"/>
+      <w:lvlJc w:val="left"/>
+      <w:pPr>
+        <w:ind w:left="1800" w:hanging="1440"/>
+      </w:pPr>
+      <w:rPr>
+        <w:rFonts w:hint="default"/>
+      </w:rPr>
+    </w:lvl>
+    <w:lvl w:ilvl="7">
+      <w:start w:val="1"/>
+      <w:numFmt w:val="decimal"/>
+      <w:isLgl/>
+      <w:lvlText w:val="%1.%2.%3.%4.%5.%6.%7.%8"/>
+      <w:lvlJc w:val="left"/>
+      <w:pPr>
+        <w:ind w:left="2160" w:hanging="1800"/>
+      </w:pPr>
+      <w:rPr>
+        <w:rFonts w:hint="default"/>
+      </w:rPr>
+    </w:lvl>
+    <w:lvl w:ilvl="8">
+      <w:start w:val="1"/>
+      <w:numFmt w:val="decimal"/>
+      <w:isLgl/>
+      <w:lvlText w:val="%1.%2.%3.%4.%5.%6.%7.%8.%9"/>
+      <w:lvlJc w:val="left"/>
+      <w:pPr>
+        <w:ind w:left="2160" w:hanging="1800"/>
+      </w:pPr>
+      <w:rPr>
+        <w:rFonts w:hint="default"/>
+      </w:rPr>
+    </w:lvl>
+  </w:abstractNum>
+  <w:abstractNum w:abstractNumId="9" w15:restartNumberingAfterBreak="0">
     <w:nsid w:val="2B0A47F5"/>
     <w:multiLevelType w:val="hybridMultilevel"/>
     <w:tmpl w:val="FD7E538C"/>
@@ -30265,7 +31259,7 @@
       </w:pPr>
     </w:lvl>
   </w:abstractNum>
-  <w:abstractNum w:abstractNumId="9" w15:restartNumberingAfterBreak="0">
+  <w:abstractNum w:abstractNumId="10" w15:restartNumberingAfterBreak="0">
     <w:nsid w:val="2FBC0906"/>
     <w:multiLevelType w:val="hybridMultilevel"/>
     <w:tmpl w:val="C73E51AE"/>
@@ -30351,7 +31345,7 @@
       </w:pPr>
     </w:lvl>
   </w:abstractNum>
-  <w:abstractNum w:abstractNumId="10" w15:restartNumberingAfterBreak="0">
+  <w:abstractNum w:abstractNumId="11" w15:restartNumberingAfterBreak="0">
     <w:nsid w:val="34A55E39"/>
     <w:multiLevelType w:val="multilevel"/>
     <w:tmpl w:val="6B3C5DEE"/>
@@ -30466,7 +31460,7 @@
       </w:rPr>
     </w:lvl>
   </w:abstractNum>
-  <w:abstractNum w:abstractNumId="11" w15:restartNumberingAfterBreak="0">
+  <w:abstractNum w:abstractNumId="12" w15:restartNumberingAfterBreak="0">
     <w:nsid w:val="34B420AE"/>
     <w:multiLevelType w:val="hybridMultilevel"/>
     <w:tmpl w:val="D968F85E"/>
@@ -30552,7 +31546,93 @@
       </w:pPr>
     </w:lvl>
   </w:abstractNum>
-  <w:abstractNum w:abstractNumId="12" w15:restartNumberingAfterBreak="0">
+  <w:abstractNum w:abstractNumId="13" w15:restartNumberingAfterBreak="0">
+    <w:nsid w:val="35D736D0"/>
+    <w:multiLevelType w:val="hybridMultilevel"/>
+    <w:tmpl w:val="1A801A0A"/>
+    <w:lvl w:ilvl="0" w:tplc="0416000F">
+      <w:start w:val="1"/>
+      <w:numFmt w:val="decimal"/>
+      <w:lvlText w:val="%1."/>
+      <w:lvlJc w:val="left"/>
+      <w:pPr>
+        <w:ind w:left="720" w:hanging="360"/>
+      </w:pPr>
+    </w:lvl>
+    <w:lvl w:ilvl="1" w:tplc="04160019" w:tentative="1">
+      <w:start w:val="1"/>
+      <w:numFmt w:val="lowerLetter"/>
+      <w:lvlText w:val="%2."/>
+      <w:lvlJc w:val="left"/>
+      <w:pPr>
+        <w:ind w:left="1440" w:hanging="360"/>
+      </w:pPr>
+    </w:lvl>
+    <w:lvl w:ilvl="2" w:tplc="0416001B" w:tentative="1">
+      <w:start w:val="1"/>
+      <w:numFmt w:val="lowerRoman"/>
+      <w:lvlText w:val="%3."/>
+      <w:lvlJc w:val="right"/>
+      <w:pPr>
+        <w:ind w:left="2160" w:hanging="180"/>
+      </w:pPr>
+    </w:lvl>
+    <w:lvl w:ilvl="3" w:tplc="0416000F" w:tentative="1">
+      <w:start w:val="1"/>
+      <w:numFmt w:val="decimal"/>
+      <w:lvlText w:val="%4."/>
+      <w:lvlJc w:val="left"/>
+      <w:pPr>
+        <w:ind w:left="2880" w:hanging="360"/>
+      </w:pPr>
+    </w:lvl>
+    <w:lvl w:ilvl="4" w:tplc="04160019" w:tentative="1">
+      <w:start w:val="1"/>
+      <w:numFmt w:val="lowerLetter"/>
+      <w:lvlText w:val="%5."/>
+      <w:lvlJc w:val="left"/>
+      <w:pPr>
+        <w:ind w:left="3600" w:hanging="360"/>
+      </w:pPr>
+    </w:lvl>
+    <w:lvl w:ilvl="5" w:tplc="0416001B" w:tentative="1">
+      <w:start w:val="1"/>
+      <w:numFmt w:val="lowerRoman"/>
+      <w:lvlText w:val="%6."/>
+      <w:lvlJc w:val="right"/>
+      <w:pPr>
+        <w:ind w:left="4320" w:hanging="180"/>
+      </w:pPr>
+    </w:lvl>
+    <w:lvl w:ilvl="6" w:tplc="0416000F" w:tentative="1">
+      <w:start w:val="1"/>
+      <w:numFmt w:val="decimal"/>
+      <w:lvlText w:val="%7."/>
+      <w:lvlJc w:val="left"/>
+      <w:pPr>
+        <w:ind w:left="5040" w:hanging="360"/>
+      </w:pPr>
+    </w:lvl>
+    <w:lvl w:ilvl="7" w:tplc="04160019" w:tentative="1">
+      <w:start w:val="1"/>
+      <w:numFmt w:val="lowerLetter"/>
+      <w:lvlText w:val="%8."/>
+      <w:lvlJc w:val="left"/>
+      <w:pPr>
+        <w:ind w:left="5760" w:hanging="360"/>
+      </w:pPr>
+    </w:lvl>
+    <w:lvl w:ilvl="8" w:tplc="0416001B" w:tentative="1">
+      <w:start w:val="1"/>
+      <w:numFmt w:val="lowerRoman"/>
+      <w:lvlText w:val="%9."/>
+      <w:lvlJc w:val="right"/>
+      <w:pPr>
+        <w:ind w:left="6480" w:hanging="180"/>
+      </w:pPr>
+    </w:lvl>
+  </w:abstractNum>
+  <w:abstractNum w:abstractNumId="14" w15:restartNumberingAfterBreak="0">
     <w:nsid w:val="37E92C22"/>
     <w:multiLevelType w:val="hybridMultilevel"/>
     <w:tmpl w:val="A490CF9C"/>
@@ -30638,7 +31718,7 @@
       </w:pPr>
     </w:lvl>
   </w:abstractNum>
-  <w:abstractNum w:abstractNumId="13" w15:restartNumberingAfterBreak="0">
+  <w:abstractNum w:abstractNumId="15" w15:restartNumberingAfterBreak="0">
     <w:nsid w:val="38BA6616"/>
     <w:multiLevelType w:val="hybridMultilevel"/>
     <w:tmpl w:val="31ECA2FA"/>
@@ -30724,7 +31804,7 @@
       </w:pPr>
     </w:lvl>
   </w:abstractNum>
-  <w:abstractNum w:abstractNumId="14" w15:restartNumberingAfterBreak="0">
+  <w:abstractNum w:abstractNumId="16" w15:restartNumberingAfterBreak="0">
     <w:nsid w:val="399D784B"/>
     <w:multiLevelType w:val="multilevel"/>
     <w:tmpl w:val="E12E3C3C"/>
@@ -30837,7 +31917,7 @@
       </w:rPr>
     </w:lvl>
   </w:abstractNum>
-  <w:abstractNum w:abstractNumId="15" w15:restartNumberingAfterBreak="0">
+  <w:abstractNum w:abstractNumId="17" w15:restartNumberingAfterBreak="0">
     <w:nsid w:val="3AA920A9"/>
     <w:multiLevelType w:val="hybridMultilevel"/>
     <w:tmpl w:val="43929AF6"/>
@@ -30923,7 +32003,7 @@
       </w:pPr>
     </w:lvl>
   </w:abstractNum>
-  <w:abstractNum w:abstractNumId="16" w15:restartNumberingAfterBreak="0">
+  <w:abstractNum w:abstractNumId="18" w15:restartNumberingAfterBreak="0">
     <w:nsid w:val="3B445538"/>
     <w:multiLevelType w:val="multilevel"/>
     <w:tmpl w:val="F63CEB70"/>
@@ -31036,7 +32116,7 @@
       </w:rPr>
     </w:lvl>
   </w:abstractNum>
-  <w:abstractNum w:abstractNumId="17" w15:restartNumberingAfterBreak="0">
+  <w:abstractNum w:abstractNumId="19" w15:restartNumberingAfterBreak="0">
     <w:nsid w:val="3DEF3F93"/>
     <w:multiLevelType w:val="hybridMultilevel"/>
     <w:tmpl w:val="6E646380"/>
@@ -31122,7 +32202,7 @@
       </w:pPr>
     </w:lvl>
   </w:abstractNum>
-  <w:abstractNum w:abstractNumId="18" w15:restartNumberingAfterBreak="0">
+  <w:abstractNum w:abstractNumId="20" w15:restartNumberingAfterBreak="0">
     <w:nsid w:val="3FE45A20"/>
     <w:multiLevelType w:val="hybridMultilevel"/>
     <w:tmpl w:val="A3FCA67E"/>
@@ -31208,7 +32288,7 @@
       </w:pPr>
     </w:lvl>
   </w:abstractNum>
-  <w:abstractNum w:abstractNumId="19" w15:restartNumberingAfterBreak="0">
+  <w:abstractNum w:abstractNumId="21" w15:restartNumberingAfterBreak="0">
     <w:nsid w:val="421968E6"/>
     <w:multiLevelType w:val="multilevel"/>
     <w:tmpl w:val="87FAF658"/>
@@ -31326,7 +32406,7 @@
       </w:rPr>
     </w:lvl>
   </w:abstractNum>
-  <w:abstractNum w:abstractNumId="20" w15:restartNumberingAfterBreak="0">
+  <w:abstractNum w:abstractNumId="22" w15:restartNumberingAfterBreak="0">
     <w:nsid w:val="46D516F2"/>
     <w:multiLevelType w:val="hybridMultilevel"/>
     <w:tmpl w:val="F94A4B86"/>
@@ -31412,7 +32492,7 @@
       </w:pPr>
     </w:lvl>
   </w:abstractNum>
-  <w:abstractNum w:abstractNumId="21" w15:restartNumberingAfterBreak="0">
+  <w:abstractNum w:abstractNumId="23" w15:restartNumberingAfterBreak="0">
     <w:nsid w:val="4A252682"/>
     <w:multiLevelType w:val="multilevel"/>
     <w:tmpl w:val="E91EDCF8"/>
@@ -31525,7 +32605,7 @@
       </w:rPr>
     </w:lvl>
   </w:abstractNum>
-  <w:abstractNum w:abstractNumId="22" w15:restartNumberingAfterBreak="0">
+  <w:abstractNum w:abstractNumId="24" w15:restartNumberingAfterBreak="0">
     <w:nsid w:val="4D377E2E"/>
     <w:multiLevelType w:val="multilevel"/>
     <w:tmpl w:val="F392B076"/>
@@ -31638,7 +32718,7 @@
       </w:pPr>
     </w:lvl>
   </w:abstractNum>
-  <w:abstractNum w:abstractNumId="23" w15:restartNumberingAfterBreak="0">
+  <w:abstractNum w:abstractNumId="25" w15:restartNumberingAfterBreak="0">
     <w:nsid w:val="4DC40F7C"/>
     <w:multiLevelType w:val="hybridMultilevel"/>
     <w:tmpl w:val="8EA8398C"/>
@@ -31724,7 +32804,7 @@
       </w:pPr>
     </w:lvl>
   </w:abstractNum>
-  <w:abstractNum w:abstractNumId="24" w15:restartNumberingAfterBreak="0">
+  <w:abstractNum w:abstractNumId="26" w15:restartNumberingAfterBreak="0">
     <w:nsid w:val="50A63AE6"/>
     <w:multiLevelType w:val="hybridMultilevel"/>
     <w:tmpl w:val="8E14F95C"/>
@@ -31810,7 +32890,7 @@
       </w:pPr>
     </w:lvl>
   </w:abstractNum>
-  <w:abstractNum w:abstractNumId="25" w15:restartNumberingAfterBreak="0">
+  <w:abstractNum w:abstractNumId="27" w15:restartNumberingAfterBreak="0">
     <w:nsid w:val="52C81683"/>
     <w:multiLevelType w:val="hybridMultilevel"/>
     <w:tmpl w:val="CEF2B3D6"/>
@@ -31899,7 +32979,7 @@
       </w:pPr>
     </w:lvl>
   </w:abstractNum>
-  <w:abstractNum w:abstractNumId="26" w15:restartNumberingAfterBreak="0">
+  <w:abstractNum w:abstractNumId="28" w15:restartNumberingAfterBreak="0">
     <w:nsid w:val="53F765C0"/>
     <w:multiLevelType w:val="multilevel"/>
     <w:tmpl w:val="8C62FEF0"/>
@@ -32016,7 +33096,7 @@
       </w:rPr>
     </w:lvl>
   </w:abstractNum>
-  <w:abstractNum w:abstractNumId="27" w15:restartNumberingAfterBreak="0">
+  <w:abstractNum w:abstractNumId="29" w15:restartNumberingAfterBreak="0">
     <w:nsid w:val="58DE7BF2"/>
     <w:multiLevelType w:val="multilevel"/>
     <w:tmpl w:val="87FAF658"/>
@@ -32134,7 +33214,7 @@
       </w:rPr>
     </w:lvl>
   </w:abstractNum>
-  <w:abstractNum w:abstractNumId="28" w15:restartNumberingAfterBreak="0">
+  <w:abstractNum w:abstractNumId="30" w15:restartNumberingAfterBreak="0">
     <w:nsid w:val="59433A6C"/>
     <w:multiLevelType w:val="multilevel"/>
     <w:tmpl w:val="E12E3C3C"/>
@@ -32247,7 +33327,7 @@
       </w:rPr>
     </w:lvl>
   </w:abstractNum>
-  <w:abstractNum w:abstractNumId="29" w15:restartNumberingAfterBreak="0">
+  <w:abstractNum w:abstractNumId="31" w15:restartNumberingAfterBreak="0">
     <w:nsid w:val="60C0018E"/>
     <w:multiLevelType w:val="multilevel"/>
     <w:tmpl w:val="61C8ABB0"/>
@@ -32364,7 +33444,97 @@
       </w:rPr>
     </w:lvl>
   </w:abstractNum>
-  <w:abstractNum w:abstractNumId="30" w15:restartNumberingAfterBreak="0">
+  <w:abstractNum w:abstractNumId="32" w15:restartNumberingAfterBreak="0">
+    <w:nsid w:val="6115339A"/>
+    <w:multiLevelType w:val="hybridMultilevel"/>
+    <w:tmpl w:val="1E0C0DB4"/>
+    <w:lvl w:ilvl="0" w:tplc="116CC214">
+      <w:start w:val="1"/>
+      <w:numFmt w:val="decimal"/>
+      <w:lvlText w:val="%1."/>
+      <w:lvlJc w:val="left"/>
+      <w:pPr>
+        <w:ind w:left="720" w:hanging="360"/>
+      </w:pPr>
+      <w:rPr>
+        <w:b/>
+        <w:bCs/>
+      </w:rPr>
+    </w:lvl>
+    <w:lvl w:ilvl="1" w:tplc="04160019" w:tentative="1">
+      <w:start w:val="1"/>
+      <w:numFmt w:val="lowerLetter"/>
+      <w:lvlText w:val="%2."/>
+      <w:lvlJc w:val="left"/>
+      <w:pPr>
+        <w:ind w:left="1440" w:hanging="360"/>
+      </w:pPr>
+    </w:lvl>
+    <w:lvl w:ilvl="2" w:tplc="0416001B" w:tentative="1">
+      <w:start w:val="1"/>
+      <w:numFmt w:val="lowerRoman"/>
+      <w:lvlText w:val="%3."/>
+      <w:lvlJc w:val="right"/>
+      <w:pPr>
+        <w:ind w:left="2160" w:hanging="180"/>
+      </w:pPr>
+    </w:lvl>
+    <w:lvl w:ilvl="3" w:tplc="0416000F" w:tentative="1">
+      <w:start w:val="1"/>
+      <w:numFmt w:val="decimal"/>
+      <w:lvlText w:val="%4."/>
+      <w:lvlJc w:val="left"/>
+      <w:pPr>
+        <w:ind w:left="2880" w:hanging="360"/>
+      </w:pPr>
+    </w:lvl>
+    <w:lvl w:ilvl="4" w:tplc="04160019" w:tentative="1">
+      <w:start w:val="1"/>
+      <w:numFmt w:val="lowerLetter"/>
+      <w:lvlText w:val="%5."/>
+      <w:lvlJc w:val="left"/>
+      <w:pPr>
+        <w:ind w:left="3600" w:hanging="360"/>
+      </w:pPr>
+    </w:lvl>
+    <w:lvl w:ilvl="5" w:tplc="0416001B" w:tentative="1">
+      <w:start w:val="1"/>
+      <w:numFmt w:val="lowerRoman"/>
+      <w:lvlText w:val="%6."/>
+      <w:lvlJc w:val="right"/>
+      <w:pPr>
+        <w:ind w:left="4320" w:hanging="180"/>
+      </w:pPr>
+    </w:lvl>
+    <w:lvl w:ilvl="6" w:tplc="0416000F" w:tentative="1">
+      <w:start w:val="1"/>
+      <w:numFmt w:val="decimal"/>
+      <w:lvlText w:val="%7."/>
+      <w:lvlJc w:val="left"/>
+      <w:pPr>
+        <w:ind w:left="5040" w:hanging="360"/>
+      </w:pPr>
+    </w:lvl>
+    <w:lvl w:ilvl="7" w:tplc="04160019" w:tentative="1">
+      <w:start w:val="1"/>
+      <w:numFmt w:val="lowerLetter"/>
+      <w:lvlText w:val="%8."/>
+      <w:lvlJc w:val="left"/>
+      <w:pPr>
+        <w:ind w:left="5760" w:hanging="360"/>
+      </w:pPr>
+    </w:lvl>
+    <w:lvl w:ilvl="8" w:tplc="0416001B" w:tentative="1">
+      <w:start w:val="1"/>
+      <w:numFmt w:val="lowerRoman"/>
+      <w:lvlText w:val="%9."/>
+      <w:lvlJc w:val="right"/>
+      <w:pPr>
+        <w:ind w:left="6480" w:hanging="180"/>
+      </w:pPr>
+    </w:lvl>
+  </w:abstractNum>
+  <w:abstractNum w:abstractNumId="33" w15:restartNumberingAfterBreak="0">
     <w:nsid w:val="61D62A97"/>
     <w:multiLevelType w:val="multilevel"/>
     <w:tmpl w:val="4030FEF0"/>
@@ -32477,7 +33647,7 @@
       </w:rPr>
     </w:lvl>
   </w:abstractNum>
-  <w:abstractNum w:abstractNumId="31" w15:restartNumberingAfterBreak="0">
+  <w:abstractNum w:abstractNumId="34" w15:restartNumberingAfterBreak="0">
     <w:nsid w:val="62D1316D"/>
     <w:multiLevelType w:val="hybridMultilevel"/>
     <w:tmpl w:val="E1F4E680"/>
@@ -32563,7 +33733,7 @@
       </w:pPr>
     </w:lvl>
   </w:abstractNum>
-  <w:abstractNum w:abstractNumId="32" w15:restartNumberingAfterBreak="0">
+  <w:abstractNum w:abstractNumId="35" w15:restartNumberingAfterBreak="0">
     <w:nsid w:val="63950DF5"/>
     <w:multiLevelType w:val="multilevel"/>
     <w:tmpl w:val="E12E3C3C"/>
@@ -32676,7 +33846,7 @@
       </w:rPr>
     </w:lvl>
   </w:abstractNum>
-  <w:abstractNum w:abstractNumId="33" w15:restartNumberingAfterBreak="0">
+  <w:abstractNum w:abstractNumId="36" w15:restartNumberingAfterBreak="0">
     <w:nsid w:val="665E7924"/>
     <w:multiLevelType w:val="hybridMultilevel"/>
     <w:tmpl w:val="4A96CCB0"/>
@@ -32762,7 +33932,7 @@
       </w:pPr>
     </w:lvl>
   </w:abstractNum>
-  <w:abstractNum w:abstractNumId="34" w15:restartNumberingAfterBreak="0">
+  <w:abstractNum w:abstractNumId="37" w15:restartNumberingAfterBreak="0">
     <w:nsid w:val="69CC7734"/>
     <w:multiLevelType w:val="multilevel"/>
     <w:tmpl w:val="C95EC098"/>
@@ -32875,7 +34045,7 @@
       </w:rPr>
     </w:lvl>
   </w:abstractNum>
-  <w:abstractNum w:abstractNumId="35" w15:restartNumberingAfterBreak="0">
+  <w:abstractNum w:abstractNumId="38" w15:restartNumberingAfterBreak="0">
     <w:nsid w:val="6C95600C"/>
     <w:multiLevelType w:val="multilevel"/>
     <w:tmpl w:val="87FAF658"/>
@@ -32993,7 +34163,7 @@
       </w:rPr>
     </w:lvl>
   </w:abstractNum>
-  <w:abstractNum w:abstractNumId="36" w15:restartNumberingAfterBreak="0">
+  <w:abstractNum w:abstractNumId="39" w15:restartNumberingAfterBreak="0">
     <w:nsid w:val="6F851F36"/>
     <w:multiLevelType w:val="hybridMultilevel"/>
     <w:tmpl w:val="1BD4F392"/>
@@ -33079,7 +34249,7 @@
       </w:pPr>
     </w:lvl>
   </w:abstractNum>
-  <w:abstractNum w:abstractNumId="37" w15:restartNumberingAfterBreak="0">
+  <w:abstractNum w:abstractNumId="40" w15:restartNumberingAfterBreak="0">
     <w:nsid w:val="6FCD59D3"/>
     <w:multiLevelType w:val="hybridMultilevel"/>
     <w:tmpl w:val="96FCE1A2"/>
@@ -33165,7 +34335,7 @@
       </w:pPr>
     </w:lvl>
   </w:abstractNum>
-  <w:abstractNum w:abstractNumId="38" w15:restartNumberingAfterBreak="0">
+  <w:abstractNum w:abstractNumId="41" w15:restartNumberingAfterBreak="0">
     <w:nsid w:val="72E21393"/>
     <w:multiLevelType w:val="multilevel"/>
     <w:tmpl w:val="87FAF658"/>
@@ -33283,7 +34453,7 @@
       </w:rPr>
     </w:lvl>
   </w:abstractNum>
-  <w:abstractNum w:abstractNumId="39" w15:restartNumberingAfterBreak="0">
+  <w:abstractNum w:abstractNumId="42" w15:restartNumberingAfterBreak="0">
     <w:nsid w:val="75D240C7"/>
     <w:multiLevelType w:val="hybridMultilevel"/>
     <w:tmpl w:val="A14A01CC"/>
@@ -33369,7 +34539,7 @@
       </w:pPr>
     </w:lvl>
   </w:abstractNum>
-  <w:abstractNum w:abstractNumId="40" w15:restartNumberingAfterBreak="0">
+  <w:abstractNum w:abstractNumId="43" w15:restartNumberingAfterBreak="0">
     <w:nsid w:val="76AD278E"/>
     <w:multiLevelType w:val="multilevel"/>
     <w:tmpl w:val="87FAF658"/>
@@ -33487,7 +34657,7 @@
       </w:rPr>
     </w:lvl>
   </w:abstractNum>
-  <w:abstractNum w:abstractNumId="41" w15:restartNumberingAfterBreak="0">
+  <w:abstractNum w:abstractNumId="44" w15:restartNumberingAfterBreak="0">
     <w:nsid w:val="7D5335CD"/>
     <w:multiLevelType w:val="hybridMultilevel"/>
     <w:tmpl w:val="65A62FC6"/>
@@ -33573,7 +34743,7 @@
       </w:pPr>
     </w:lvl>
   </w:abstractNum>
-  <w:abstractNum w:abstractNumId="42" w15:restartNumberingAfterBreak="0">
+  <w:abstractNum w:abstractNumId="45" w15:restartNumberingAfterBreak="0">
     <w:nsid w:val="7DE34EDE"/>
     <w:multiLevelType w:val="multilevel"/>
     <w:tmpl w:val="9BDCE460"/>
@@ -33687,118 +34857,118 @@
     </w:lvl>
   </w:abstractNum>
   <w:num w:numId="1" w16cid:durableId="1130899854">
-    <w:abstractNumId w:val="27"/>
+    <w:abstractNumId w:val="29"/>
   </w:num>
   <w:num w:numId="2" w16cid:durableId="701634951">
+    <w:abstractNumId w:val="41"/>
+  </w:num>
+  <w:num w:numId="3" w16cid:durableId="1473055340">
+    <w:abstractNumId w:val="43"/>
+  </w:num>
+  <w:num w:numId="4" w16cid:durableId="2078043526">
     <w:abstractNumId w:val="38"/>
   </w:num>
-  <w:num w:numId="3" w16cid:durableId="1473055340">
-    <w:abstractNumId w:val="40"/>
-  </w:num>
-  <w:num w:numId="4" w16cid:durableId="2078043526">
-    <w:abstractNumId w:val="35"/>
-  </w:num>
   <w:num w:numId="5" w16cid:durableId="1024943112">
-    <w:abstractNumId w:val="19"/>
+    <w:abstractNumId w:val="21"/>
   </w:num>
   <w:num w:numId="6" w16cid:durableId="1474711704">
     <w:abstractNumId w:val="5"/>
   </w:num>
   <w:num w:numId="7" w16cid:durableId="1301689682">
-    <w:abstractNumId w:val="23"/>
+    <w:abstractNumId w:val="25"/>
   </w:num>
   <w:num w:numId="8" w16cid:durableId="396981081">
-    <w:abstractNumId w:val="8"/>
+    <w:abstractNumId w:val="9"/>
   </w:num>
   <w:num w:numId="9" w16cid:durableId="2144419712">
-    <w:abstractNumId w:val="18"/>
+    <w:abstractNumId w:val="20"/>
   </w:num>
   <w:num w:numId="10" w16cid:durableId="1472400896">
-    <w:abstractNumId w:val="24"/>
+    <w:abstractNumId w:val="26"/>
   </w:num>
   <w:num w:numId="11" w16cid:durableId="1308827541">
-    <w:abstractNumId w:val="17"/>
+    <w:abstractNumId w:val="19"/>
   </w:num>
   <w:num w:numId="12" w16cid:durableId="1278105625">
+    <w:abstractNumId w:val="42"/>
+  </w:num>
+  <w:num w:numId="13" w16cid:durableId="1887137018">
     <w:abstractNumId w:val="39"/>
   </w:num>
-  <w:num w:numId="13" w16cid:durableId="1887137018">
-    <w:abstractNumId w:val="36"/>
-  </w:num>
   <w:num w:numId="14" w16cid:durableId="337080556">
-    <w:abstractNumId w:val="37"/>
+    <w:abstractNumId w:val="40"/>
   </w:num>
   <w:num w:numId="15" w16cid:durableId="538973913">
-    <w:abstractNumId w:val="20"/>
+    <w:abstractNumId w:val="22"/>
   </w:num>
   <w:num w:numId="16" w16cid:durableId="2084062770">
-    <w:abstractNumId w:val="30"/>
+    <w:abstractNumId w:val="33"/>
   </w:num>
   <w:num w:numId="17" w16cid:durableId="1678968090">
-    <w:abstractNumId w:val="22"/>
+    <w:abstractNumId w:val="24"/>
   </w:num>
   <w:num w:numId="18" w16cid:durableId="468941766">
     <w:abstractNumId w:val="3"/>
   </w:num>
   <w:num w:numId="19" w16cid:durableId="1381785178">
-    <w:abstractNumId w:val="33"/>
+    <w:abstractNumId w:val="36"/>
   </w:num>
   <w:num w:numId="20" w16cid:durableId="620189676">
-    <w:abstractNumId w:val="9"/>
+    <w:abstractNumId w:val="10"/>
   </w:num>
   <w:num w:numId="21" w16cid:durableId="2105955471">
-    <w:abstractNumId w:val="15"/>
+    <w:abstractNumId w:val="17"/>
   </w:num>
   <w:num w:numId="22" w16cid:durableId="1973709133">
-    <w:abstractNumId w:val="10"/>
+    <w:abstractNumId w:val="11"/>
   </w:num>
   <w:num w:numId="23" w16cid:durableId="670791852">
-    <w:abstractNumId w:val="13"/>
+    <w:abstractNumId w:val="15"/>
   </w:num>
   <w:num w:numId="24" w16cid:durableId="105274888">
     <w:abstractNumId w:val="7"/>
   </w:num>
   <w:num w:numId="25" w16cid:durableId="1840148485">
-    <w:abstractNumId w:val="42"/>
+    <w:abstractNumId w:val="45"/>
   </w:num>
   <w:num w:numId="26" w16cid:durableId="1707679075">
     <w:abstractNumId w:val="2"/>
   </w:num>
   <w:num w:numId="27" w16cid:durableId="98918951">
+    <w:abstractNumId w:val="37"/>
+  </w:num>
+  <w:num w:numId="28" w16cid:durableId="1257980417">
     <w:abstractNumId w:val="34"/>
   </w:num>
-  <w:num w:numId="28" w16cid:durableId="1257980417">
+  <w:num w:numId="29" w16cid:durableId="1793595204">
+    <w:abstractNumId w:val="18"/>
+  </w:num>
+  <w:num w:numId="30" w16cid:durableId="313334060">
+    <w:abstractNumId w:val="28"/>
+  </w:num>
+  <w:num w:numId="31" w16cid:durableId="815337539">
+    <w:abstractNumId w:val="44"/>
+  </w:num>
+  <w:num w:numId="32" w16cid:durableId="565534497">
+    <w:abstractNumId w:val="30"/>
+  </w:num>
+  <w:num w:numId="33" w16cid:durableId="60256826">
+    <w:abstractNumId w:val="35"/>
+  </w:num>
+  <w:num w:numId="34" w16cid:durableId="2142071229">
+    <w:abstractNumId w:val="16"/>
+  </w:num>
+  <w:num w:numId="35" w16cid:durableId="277222671">
     <w:abstractNumId w:val="31"/>
   </w:num>
-  <w:num w:numId="29" w16cid:durableId="1793595204">
-    <w:abstractNumId w:val="16"/>
+  <w:num w:numId="36" w16cid:durableId="1423064997">
+    <w:abstractNumId w:val="23"/>
   </w:num>
-  <w:num w:numId="30" w16cid:durableId="313334060">
-    <w:abstractNumId w:val="26"/>
-  </w:num>
-  <w:num w:numId="31" w16cid:durableId="815337539">
-    <w:abstractNumId w:val="41"/>
-  </w:num>
-  <w:num w:numId="32" w16cid:durableId="565534497">
-    <w:abstractNumId w:val="28"/>
-  </w:num>
-  <w:num w:numId="33" w16cid:durableId="60256826">
-    <w:abstractNumId w:val="32"/>
-  </w:num>
-  <w:num w:numId="34" w16cid:durableId="2142071229">
+  <w:num w:numId="37" w16cid:durableId="589696989">
     <w:abstractNumId w:val="14"/>
   </w:num>
-  <w:num w:numId="35" w16cid:durableId="277222671">
-    <w:abstractNumId w:val="29"/>
-  </w:num>
-  <w:num w:numId="36" w16cid:durableId="1423064997">
-    <w:abstractNumId w:val="21"/>
-  </w:num>
-  <w:num w:numId="37" w16cid:durableId="589696989">
-    <w:abstractNumId w:val="12"/>
-  </w:num>
   <w:num w:numId="38" w16cid:durableId="1584416590">
-    <w:abstractNumId w:val="25"/>
+    <w:abstractNumId w:val="27"/>
   </w:num>
   <w:num w:numId="39" w16cid:durableId="854147230">
     <w:abstractNumId w:val="6"/>
@@ -33813,7 +34983,16 @@
     <w:abstractNumId w:val="4"/>
   </w:num>
   <w:num w:numId="43" w16cid:durableId="647977904">
-    <w:abstractNumId w:val="11"/>
+    <w:abstractNumId w:val="12"/>
+  </w:num>
+  <w:num w:numId="44" w16cid:durableId="1708213127">
+    <w:abstractNumId w:val="32"/>
+  </w:num>
+  <w:num w:numId="45" w16cid:durableId="792555235">
+    <w:abstractNumId w:val="8"/>
+  </w:num>
+  <w:num w:numId="46" w16cid:durableId="1159880811">
+    <w:abstractNumId w:val="13"/>
   </w:num>
 </w:numbering>
 </file>
@@ -34218,6 +35397,7 @@
   <w:style w:type="paragraph" w:default="1" w:styleId="Normal">
     <w:name w:val="Normal"/>
     <w:qFormat/>
+    <w:rsid w:val="008D2D0E"/>
   </w:style>
   <w:style w:type="character" w:default="1" w:styleId="Fontepargpadro">
     <w:name w:val="Default Paragraph Font"/>
@@ -35141,20 +36321,20 @@
 </file>
 
 <file path=customXml/item2.xml><?xml version="1.0" encoding="utf-8"?>
+<p:properties xmlns:p="http://schemas.microsoft.com/office/2006/metadata/properties" xmlns:xsi="http://www.w3.org/2001/XMLSchema-instance" xmlns:pc="http://schemas.microsoft.com/office/infopath/2007/PartnerControls">
+  <documentManagement>
+    <_activity xmlns="a6a908a5-3788-4601-9e28-17a5043b19ff" xsi:nil="true"/>
+  </documentManagement>
+</p:properties>
+</file>
+
+<file path=customXml/item3.xml><?xml version="1.0" encoding="utf-8"?>
 <?mso-contentType ?>
 <FormTemplates xmlns="http://schemas.microsoft.com/sharepoint/v3/contenttype/forms">
   <Display>DocumentLibraryForm</Display>
   <Edit>DocumentLibraryForm</Edit>
   <New>DocumentLibraryForm</New>
 </FormTemplates>
-</file>
-
-<file path=customXml/item3.xml><?xml version="1.0" encoding="utf-8"?>
-<p:properties xmlns:p="http://schemas.microsoft.com/office/2006/metadata/properties" xmlns:xsi="http://www.w3.org/2001/XMLSchema-instance" xmlns:pc="http://schemas.microsoft.com/office/infopath/2007/PartnerControls">
-  <documentManagement>
-    <_activity xmlns="a6a908a5-3788-4601-9e28-17a5043b19ff" xsi:nil="true"/>
-  </documentManagement>
-</p:properties>
 </file>
 
 <file path=customXml/itemProps1.xml><?xml version="1.0" encoding="utf-8"?>
@@ -35177,14 +36357,6 @@
 </file>
 
 <file path=customXml/itemProps2.xml><?xml version="1.0" encoding="utf-8"?>
-<ds:datastoreItem xmlns:ds="http://schemas.openxmlformats.org/officeDocument/2006/customXml" ds:itemID="{819D994F-A344-4F26-B9C5-114BA44A37C3}">
-  <ds:schemaRefs>
-    <ds:schemaRef ds:uri="http://schemas.microsoft.com/sharepoint/v3/contenttype/forms"/>
-  </ds:schemaRefs>
-</ds:datastoreItem>
-</file>
-
-<file path=customXml/itemProps3.xml><?xml version="1.0" encoding="utf-8"?>
 <ds:datastoreItem xmlns:ds="http://schemas.openxmlformats.org/officeDocument/2006/customXml" ds:itemID="{87EA65C6-4825-40D9-8D90-47BFCCDB80B8}">
   <ds:schemaRefs>
     <ds:schemaRef ds:uri="http://schemas.microsoft.com/office/2006/metadata/properties"/>
@@ -35192,4 +36364,12 @@
     <ds:schemaRef ds:uri="a6a908a5-3788-4601-9e28-17a5043b19ff"/>
   </ds:schemaRefs>
 </ds:datastoreItem>
+</file>
+
+<file path=customXml/itemProps3.xml><?xml version="1.0" encoding="utf-8"?>
+<ds:datastoreItem xmlns:ds="http://schemas.openxmlformats.org/officeDocument/2006/customXml" ds:itemID="{819D994F-A344-4F26-B9C5-114BA44A37C3}">
+  <ds:schemaRefs>
+    <ds:schemaRef ds:uri="http://schemas.microsoft.com/sharepoint/v3/contenttype/forms"/>
+  </ds:schemaRefs>
+</ds:datastoreItem>
 </file>
</xml_diff>

<commit_message>
Refatorando contexto para hook - 1
</commit_message>
<xml_diff>
--- a/React.docx
+++ b/React.docx
@@ -48641,6 +48641,225 @@
         </w:rPr>
         <w:t>&gt;</w:t>
       </w:r>
+    </w:p>
+    <w:p>
+      <w:pPr>
+        <w:jc w:val="both"/>
+        <w:rPr>
+          <w:rFonts w:ascii="Arial" w:hAnsi="Arial" w:cs="Arial"/>
+          <w:sz w:val="24"/>
+          <w:szCs w:val="24"/>
+        </w:rPr>
+      </w:pPr>
+    </w:p>
+    <w:p>
+      <w:pPr>
+        <w:pStyle w:val="PargrafodaLista"/>
+        <w:numPr>
+          <w:ilvl w:val="2"/>
+          <w:numId w:val="47"/>
+        </w:numPr>
+        <w:jc w:val="both"/>
+        <w:rPr>
+          <w:rFonts w:ascii="Arial" w:hAnsi="Arial" w:cs="Arial"/>
+          <w:b/>
+          <w:bCs/>
+          <w:sz w:val="24"/>
+          <w:szCs w:val="24"/>
+        </w:rPr>
+      </w:pPr>
+      <w:proofErr w:type="spellStart"/>
+      <w:r>
+        <w:rPr>
+          <w:rFonts w:ascii="Arial" w:hAnsi="Arial" w:cs="Arial"/>
+          <w:b/>
+          <w:bCs/>
+          <w:sz w:val="24"/>
+          <w:szCs w:val="24"/>
+        </w:rPr>
+        <w:t>Refatorando</w:t>
+      </w:r>
+      <w:proofErr w:type="spellEnd"/>
+      <w:r>
+        <w:rPr>
+          <w:rFonts w:ascii="Arial" w:hAnsi="Arial" w:cs="Arial"/>
+          <w:b/>
+          <w:bCs/>
+          <w:sz w:val="24"/>
+          <w:szCs w:val="24"/>
+        </w:rPr>
+        <w:t xml:space="preserve"> contexto com </w:t>
+      </w:r>
+      <w:proofErr w:type="spellStart"/>
+      <w:r>
+        <w:rPr>
+          <w:rFonts w:ascii="Arial" w:hAnsi="Arial" w:cs="Arial"/>
+          <w:b/>
+          <w:bCs/>
+          <w:sz w:val="24"/>
+          <w:szCs w:val="24"/>
+        </w:rPr>
+        <w:t>hook</w:t>
+      </w:r>
+      <w:proofErr w:type="spellEnd"/>
+    </w:p>
+    <w:p>
+      <w:pPr>
+        <w:jc w:val="both"/>
+        <w:rPr>
+          <w:rFonts w:ascii="Arial" w:hAnsi="Arial" w:cs="Arial"/>
+          <w:b/>
+          <w:bCs/>
+          <w:sz w:val="24"/>
+          <w:szCs w:val="24"/>
+        </w:rPr>
+      </w:pPr>
+    </w:p>
+    <w:p>
+      <w:pPr>
+        <w:jc w:val="both"/>
+        <w:rPr>
+          <w:rFonts w:ascii="Arial" w:hAnsi="Arial" w:cs="Arial"/>
+          <w:sz w:val="24"/>
+          <w:szCs w:val="24"/>
+        </w:rPr>
+      </w:pPr>
+      <w:r>
+        <w:rPr>
+          <w:rFonts w:ascii="Arial" w:hAnsi="Arial" w:cs="Arial"/>
+          <w:sz w:val="24"/>
+          <w:szCs w:val="24"/>
+        </w:rPr>
+        <w:t xml:space="preserve">Pode-se criar um </w:t>
+      </w:r>
+      <w:proofErr w:type="spellStart"/>
+      <w:r>
+        <w:rPr>
+          <w:rFonts w:ascii="Arial" w:hAnsi="Arial" w:cs="Arial"/>
+          <w:sz w:val="24"/>
+          <w:szCs w:val="24"/>
+        </w:rPr>
+        <w:t>hook</w:t>
+      </w:r>
+      <w:proofErr w:type="spellEnd"/>
+      <w:r>
+        <w:rPr>
+          <w:rFonts w:ascii="Arial" w:hAnsi="Arial" w:cs="Arial"/>
+          <w:sz w:val="24"/>
+          <w:szCs w:val="24"/>
+        </w:rPr>
+        <w:t xml:space="preserve"> para utilizar o contexto, isso nos dá vantagens, no caso isso seria uma boa prática, estamos avançando o nível do código;</w:t>
+      </w:r>
+    </w:p>
+    <w:p>
+      <w:pPr>
+        <w:jc w:val="both"/>
+        <w:rPr>
+          <w:rFonts w:ascii="Arial" w:hAnsi="Arial" w:cs="Arial"/>
+          <w:sz w:val="24"/>
+          <w:szCs w:val="24"/>
+        </w:rPr>
+      </w:pPr>
+      <w:r>
+        <w:rPr>
+          <w:rFonts w:ascii="Arial" w:hAnsi="Arial" w:cs="Arial"/>
+          <w:sz w:val="24"/>
+          <w:szCs w:val="24"/>
+        </w:rPr>
+        <w:t>Não precisamos impo</w:t>
+      </w:r>
+      <w:r>
+        <w:rPr>
+          <w:rFonts w:ascii="Arial" w:hAnsi="Arial" w:cs="Arial"/>
+          <w:sz w:val="24"/>
+          <w:szCs w:val="24"/>
+        </w:rPr>
+        <w:t xml:space="preserve">rtar o </w:t>
+      </w:r>
+      <w:proofErr w:type="spellStart"/>
+      <w:r>
+        <w:rPr>
+          <w:rFonts w:ascii="Arial" w:hAnsi="Arial" w:cs="Arial"/>
+          <w:sz w:val="24"/>
+          <w:szCs w:val="24"/>
+        </w:rPr>
+        <w:t>useContext</w:t>
+      </w:r>
+      <w:proofErr w:type="spellEnd"/>
+      <w:r>
+        <w:rPr>
+          <w:rFonts w:ascii="Arial" w:hAnsi="Arial" w:cs="Arial"/>
+          <w:sz w:val="24"/>
+          <w:szCs w:val="24"/>
+        </w:rPr>
+        <w:t xml:space="preserve"> em todos os lugares que vamos usar o contexto, só o </w:t>
+      </w:r>
+      <w:proofErr w:type="spellStart"/>
+      <w:r>
+        <w:rPr>
+          <w:rFonts w:ascii="Arial" w:hAnsi="Arial" w:cs="Arial"/>
+          <w:sz w:val="24"/>
+          <w:szCs w:val="24"/>
+        </w:rPr>
+        <w:t>hook</w:t>
+      </w:r>
+      <w:proofErr w:type="spellEnd"/>
+      <w:r>
+        <w:rPr>
+          <w:rFonts w:ascii="Arial" w:hAnsi="Arial" w:cs="Arial"/>
+          <w:sz w:val="24"/>
+          <w:szCs w:val="24"/>
+        </w:rPr>
+        <w:t>, utilização fica simples;</w:t>
+      </w:r>
+    </w:p>
+    <w:p>
+      <w:pPr>
+        <w:jc w:val="both"/>
+        <w:rPr>
+          <w:rFonts w:ascii="Arial" w:hAnsi="Arial" w:cs="Arial"/>
+          <w:sz w:val="24"/>
+          <w:szCs w:val="24"/>
+        </w:rPr>
+      </w:pPr>
+      <w:r>
+        <w:rPr>
+          <w:rFonts w:ascii="Arial" w:hAnsi="Arial" w:cs="Arial"/>
+          <w:sz w:val="24"/>
+          <w:szCs w:val="24"/>
+        </w:rPr>
+        <w:t>Temos espaço para fazer uma validação de contexto.</w:t>
+      </w:r>
+    </w:p>
+    <w:p>
+      <w:pPr>
+        <w:jc w:val="both"/>
+        <w:rPr>
+          <w:rFonts w:ascii="Arial" w:hAnsi="Arial" w:cs="Arial"/>
+          <w:sz w:val="24"/>
+          <w:szCs w:val="24"/>
+        </w:rPr>
+      </w:pPr>
+    </w:p>
+    <w:p>
+      <w:pPr>
+        <w:jc w:val="both"/>
+        <w:rPr>
+          <w:rFonts w:ascii="Arial" w:hAnsi="Arial" w:cs="Arial"/>
+          <w:sz w:val="24"/>
+          <w:szCs w:val="24"/>
+        </w:rPr>
+      </w:pPr>
+    </w:p>
+    <w:p>
+      <w:pPr>
+        <w:jc w:val="both"/>
+        <w:rPr>
+          <w:rFonts w:ascii="Arial" w:hAnsi="Arial" w:cs="Arial"/>
+          <w:sz w:val="24"/>
+          <w:szCs w:val="24"/>
+        </w:rPr>
+      </w:pPr>
     </w:p>
     <w:p>
       <w:pPr>

</xml_diff>

<commit_message>
Criando um contexto mais complexo
</commit_message>
<xml_diff>
--- a/React.docx
+++ b/React.docx
@@ -44559,19 +44559,7 @@
           <w:sz w:val="24"/>
           <w:szCs w:val="24"/>
         </w:rPr>
-        <w:t>CounterContext</w:t>
-      </w:r>
-      <w:r>
-        <w:rPr>
-          <w:rFonts w:ascii="Arial" w:hAnsi="Arial" w:cs="Arial"/>
-          <w:b/>
-          <w:bCs/>
-          <w:i/>
-          <w:iCs/>
-          <w:sz w:val="24"/>
-          <w:szCs w:val="24"/>
-        </w:rPr>
-        <w:t>.js</w:t>
+        <w:t>CounterContext.js</w:t>
       </w:r>
     </w:p>
     <w:p>
@@ -48846,20 +48834,1564 @@
         <w:jc w:val="both"/>
         <w:rPr>
           <w:rFonts w:ascii="Arial" w:hAnsi="Arial" w:cs="Arial"/>
-          <w:sz w:val="24"/>
-          <w:szCs w:val="24"/>
-        </w:rPr>
-      </w:pPr>
-    </w:p>
-    <w:p>
-      <w:pPr>
-        <w:jc w:val="both"/>
-        <w:rPr>
-          <w:rFonts w:ascii="Arial" w:hAnsi="Arial" w:cs="Arial"/>
-          <w:sz w:val="24"/>
-          <w:szCs w:val="24"/>
-        </w:rPr>
-      </w:pPr>
+          <w:b/>
+          <w:bCs/>
+          <w:i/>
+          <w:iCs/>
+          <w:sz w:val="24"/>
+          <w:szCs w:val="24"/>
+        </w:rPr>
+      </w:pPr>
+      <w:r>
+        <w:rPr>
+          <w:rFonts w:ascii="Arial" w:hAnsi="Arial" w:cs="Arial"/>
+          <w:b/>
+          <w:bCs/>
+          <w:i/>
+          <w:iCs/>
+          <w:sz w:val="24"/>
+          <w:szCs w:val="24"/>
+        </w:rPr>
+        <w:t>useCounterContext.js</w:t>
+      </w:r>
+      <w:r>
+        <w:rPr>
+          <w:rFonts w:ascii="Arial" w:hAnsi="Arial" w:cs="Arial"/>
+          <w:b/>
+          <w:bCs/>
+          <w:i/>
+          <w:iCs/>
+          <w:sz w:val="24"/>
+          <w:szCs w:val="24"/>
+        </w:rPr>
+        <w:t xml:space="preserve"> - </w:t>
+      </w:r>
+      <w:proofErr w:type="spellStart"/>
+      <w:r>
+        <w:rPr>
+          <w:rFonts w:ascii="Arial" w:hAnsi="Arial" w:cs="Arial"/>
+          <w:b/>
+          <w:bCs/>
+          <w:i/>
+          <w:iCs/>
+          <w:sz w:val="24"/>
+          <w:szCs w:val="24"/>
+        </w:rPr>
+        <w:t>hook</w:t>
+      </w:r>
+      <w:proofErr w:type="spellEnd"/>
+    </w:p>
+    <w:p>
+      <w:pPr>
+        <w:shd w:val="clear" w:color="auto" w:fill="1E1E1E"/>
+        <w:spacing w:after="0" w:line="285" w:lineRule="atLeast"/>
+        <w:rPr>
+          <w:rFonts w:ascii="Consolas" w:eastAsia="Times New Roman" w:hAnsi="Consolas" w:cs="Times New Roman"/>
+          <w:color w:val="D4D4D4"/>
+          <w:kern w:val="0"/>
+          <w:sz w:val="21"/>
+          <w:szCs w:val="21"/>
+          <w:lang w:eastAsia="pt-BR"/>
+          <w14:ligatures w14:val="none"/>
+        </w:rPr>
+      </w:pPr>
+      <w:proofErr w:type="spellStart"/>
+      <w:r>
+        <w:rPr>
+          <w:rFonts w:ascii="Consolas" w:eastAsia="Times New Roman" w:hAnsi="Consolas" w:cs="Times New Roman"/>
+          <w:color w:val="C586C0"/>
+          <w:kern w:val="0"/>
+          <w:sz w:val="21"/>
+          <w:szCs w:val="21"/>
+          <w:lang w:eastAsia="pt-BR"/>
+          <w14:ligatures w14:val="none"/>
+        </w:rPr>
+        <w:t>import</w:t>
+      </w:r>
+      <w:proofErr w:type="spellEnd"/>
+      <w:r>
+        <w:rPr>
+          <w:rFonts w:ascii="Consolas" w:eastAsia="Times New Roman" w:hAnsi="Consolas" w:cs="Times New Roman"/>
+          <w:color w:val="D4D4D4"/>
+          <w:kern w:val="0"/>
+          <w:sz w:val="21"/>
+          <w:szCs w:val="21"/>
+          <w:lang w:eastAsia="pt-BR"/>
+          <w14:ligatures w14:val="none"/>
+        </w:rPr>
+        <w:t xml:space="preserve"> </w:t>
+      </w:r>
+      <w:proofErr w:type="gramStart"/>
+      <w:r>
+        <w:rPr>
+          <w:rFonts w:ascii="Consolas" w:eastAsia="Times New Roman" w:hAnsi="Consolas" w:cs="Times New Roman"/>
+          <w:color w:val="D4D4D4"/>
+          <w:kern w:val="0"/>
+          <w:sz w:val="21"/>
+          <w:szCs w:val="21"/>
+          <w:lang w:eastAsia="pt-BR"/>
+          <w14:ligatures w14:val="none"/>
+        </w:rPr>
+        <w:t xml:space="preserve">{ </w:t>
+      </w:r>
+      <w:proofErr w:type="spellStart"/>
+      <w:r>
+        <w:rPr>
+          <w:rFonts w:ascii="Consolas" w:eastAsia="Times New Roman" w:hAnsi="Consolas" w:cs="Times New Roman"/>
+          <w:color w:val="9CDCFE"/>
+          <w:kern w:val="0"/>
+          <w:sz w:val="21"/>
+          <w:szCs w:val="21"/>
+          <w:lang w:eastAsia="pt-BR"/>
+          <w14:ligatures w14:val="none"/>
+        </w:rPr>
+        <w:t>useContext</w:t>
+      </w:r>
+      <w:proofErr w:type="spellEnd"/>
+      <w:proofErr w:type="gramEnd"/>
+      <w:r>
+        <w:rPr>
+          <w:rFonts w:ascii="Consolas" w:eastAsia="Times New Roman" w:hAnsi="Consolas" w:cs="Times New Roman"/>
+          <w:color w:val="D4D4D4"/>
+          <w:kern w:val="0"/>
+          <w:sz w:val="21"/>
+          <w:szCs w:val="21"/>
+          <w:lang w:eastAsia="pt-BR"/>
+          <w14:ligatures w14:val="none"/>
+        </w:rPr>
+        <w:t xml:space="preserve"> } </w:t>
+      </w:r>
+      <w:proofErr w:type="spellStart"/>
+      <w:r>
+        <w:rPr>
+          <w:rFonts w:ascii="Consolas" w:eastAsia="Times New Roman" w:hAnsi="Consolas" w:cs="Times New Roman"/>
+          <w:color w:val="C586C0"/>
+          <w:kern w:val="0"/>
+          <w:sz w:val="21"/>
+          <w:szCs w:val="21"/>
+          <w:lang w:eastAsia="pt-BR"/>
+          <w14:ligatures w14:val="none"/>
+        </w:rPr>
+        <w:t>from</w:t>
+      </w:r>
+      <w:proofErr w:type="spellEnd"/>
+      <w:r>
+        <w:rPr>
+          <w:rFonts w:ascii="Consolas" w:eastAsia="Times New Roman" w:hAnsi="Consolas" w:cs="Times New Roman"/>
+          <w:color w:val="D4D4D4"/>
+          <w:kern w:val="0"/>
+          <w:sz w:val="21"/>
+          <w:szCs w:val="21"/>
+          <w:lang w:eastAsia="pt-BR"/>
+          <w14:ligatures w14:val="none"/>
+        </w:rPr>
+        <w:t xml:space="preserve"> </w:t>
+      </w:r>
+      <w:r>
+        <w:rPr>
+          <w:rFonts w:ascii="Consolas" w:eastAsia="Times New Roman" w:hAnsi="Consolas" w:cs="Times New Roman"/>
+          <w:color w:val="CE9178"/>
+          <w:kern w:val="0"/>
+          <w:sz w:val="21"/>
+          <w:szCs w:val="21"/>
+          <w:lang w:eastAsia="pt-BR"/>
+          <w14:ligatures w14:val="none"/>
+        </w:rPr>
+        <w:t>'</w:t>
+      </w:r>
+      <w:proofErr w:type="spellStart"/>
+      <w:r>
+        <w:rPr>
+          <w:rFonts w:ascii="Consolas" w:eastAsia="Times New Roman" w:hAnsi="Consolas" w:cs="Times New Roman"/>
+          <w:color w:val="CE9178"/>
+          <w:kern w:val="0"/>
+          <w:sz w:val="21"/>
+          <w:szCs w:val="21"/>
+          <w:lang w:eastAsia="pt-BR"/>
+          <w14:ligatures w14:val="none"/>
+        </w:rPr>
+        <w:t>react</w:t>
+      </w:r>
+      <w:proofErr w:type="spellEnd"/>
+      <w:r>
+        <w:rPr>
+          <w:rFonts w:ascii="Consolas" w:eastAsia="Times New Roman" w:hAnsi="Consolas" w:cs="Times New Roman"/>
+          <w:color w:val="CE9178"/>
+          <w:kern w:val="0"/>
+          <w:sz w:val="21"/>
+          <w:szCs w:val="21"/>
+          <w:lang w:eastAsia="pt-BR"/>
+          <w14:ligatures w14:val="none"/>
+        </w:rPr>
+        <w:t>'</w:t>
+      </w:r>
+    </w:p>
+    <w:p>
+      <w:pPr>
+        <w:shd w:val="clear" w:color="auto" w:fill="1E1E1E"/>
+        <w:spacing w:after="0" w:line="285" w:lineRule="atLeast"/>
+        <w:rPr>
+          <w:rFonts w:ascii="Consolas" w:eastAsia="Times New Roman" w:hAnsi="Consolas" w:cs="Times New Roman"/>
+          <w:color w:val="D4D4D4"/>
+          <w:kern w:val="0"/>
+          <w:sz w:val="21"/>
+          <w:szCs w:val="21"/>
+          <w:lang w:eastAsia="pt-BR"/>
+          <w14:ligatures w14:val="none"/>
+        </w:rPr>
+      </w:pPr>
+      <w:proofErr w:type="spellStart"/>
+      <w:r>
+        <w:rPr>
+          <w:rFonts w:ascii="Consolas" w:eastAsia="Times New Roman" w:hAnsi="Consolas" w:cs="Times New Roman"/>
+          <w:color w:val="C586C0"/>
+          <w:kern w:val="0"/>
+          <w:sz w:val="21"/>
+          <w:szCs w:val="21"/>
+          <w:lang w:eastAsia="pt-BR"/>
+          <w14:ligatures w14:val="none"/>
+        </w:rPr>
+        <w:t>import</w:t>
+      </w:r>
+      <w:proofErr w:type="spellEnd"/>
+      <w:r>
+        <w:rPr>
+          <w:rFonts w:ascii="Consolas" w:eastAsia="Times New Roman" w:hAnsi="Consolas" w:cs="Times New Roman"/>
+          <w:color w:val="D4D4D4"/>
+          <w:kern w:val="0"/>
+          <w:sz w:val="21"/>
+          <w:szCs w:val="21"/>
+          <w:lang w:eastAsia="pt-BR"/>
+          <w14:ligatures w14:val="none"/>
+        </w:rPr>
+        <w:t xml:space="preserve"> </w:t>
+      </w:r>
+      <w:proofErr w:type="gramStart"/>
+      <w:r>
+        <w:rPr>
+          <w:rFonts w:ascii="Consolas" w:eastAsia="Times New Roman" w:hAnsi="Consolas" w:cs="Times New Roman"/>
+          <w:color w:val="D4D4D4"/>
+          <w:kern w:val="0"/>
+          <w:sz w:val="21"/>
+          <w:szCs w:val="21"/>
+          <w:lang w:eastAsia="pt-BR"/>
+          <w14:ligatures w14:val="none"/>
+        </w:rPr>
+        <w:t xml:space="preserve">{ </w:t>
+      </w:r>
+      <w:proofErr w:type="spellStart"/>
+      <w:r>
+        <w:rPr>
+          <w:rFonts w:ascii="Consolas" w:eastAsia="Times New Roman" w:hAnsi="Consolas" w:cs="Times New Roman"/>
+          <w:color w:val="9CDCFE"/>
+          <w:kern w:val="0"/>
+          <w:sz w:val="21"/>
+          <w:szCs w:val="21"/>
+          <w:lang w:eastAsia="pt-BR"/>
+          <w14:ligatures w14:val="none"/>
+        </w:rPr>
+        <w:t>CounterContext</w:t>
+      </w:r>
+      <w:proofErr w:type="spellEnd"/>
+      <w:proofErr w:type="gramEnd"/>
+      <w:r>
+        <w:rPr>
+          <w:rFonts w:ascii="Consolas" w:eastAsia="Times New Roman" w:hAnsi="Consolas" w:cs="Times New Roman"/>
+          <w:color w:val="D4D4D4"/>
+          <w:kern w:val="0"/>
+          <w:sz w:val="21"/>
+          <w:szCs w:val="21"/>
+          <w:lang w:eastAsia="pt-BR"/>
+          <w14:ligatures w14:val="none"/>
+        </w:rPr>
+        <w:t xml:space="preserve"> } </w:t>
+      </w:r>
+      <w:proofErr w:type="spellStart"/>
+      <w:r>
+        <w:rPr>
+          <w:rFonts w:ascii="Consolas" w:eastAsia="Times New Roman" w:hAnsi="Consolas" w:cs="Times New Roman"/>
+          <w:color w:val="C586C0"/>
+          <w:kern w:val="0"/>
+          <w:sz w:val="21"/>
+          <w:szCs w:val="21"/>
+          <w:lang w:eastAsia="pt-BR"/>
+          <w14:ligatures w14:val="none"/>
+        </w:rPr>
+        <w:t>from</w:t>
+      </w:r>
+      <w:proofErr w:type="spellEnd"/>
+      <w:r>
+        <w:rPr>
+          <w:rFonts w:ascii="Consolas" w:eastAsia="Times New Roman" w:hAnsi="Consolas" w:cs="Times New Roman"/>
+          <w:color w:val="D4D4D4"/>
+          <w:kern w:val="0"/>
+          <w:sz w:val="21"/>
+          <w:szCs w:val="21"/>
+          <w:lang w:eastAsia="pt-BR"/>
+          <w14:ligatures w14:val="none"/>
+        </w:rPr>
+        <w:t xml:space="preserve"> </w:t>
+      </w:r>
+      <w:r>
+        <w:rPr>
+          <w:rFonts w:ascii="Consolas" w:eastAsia="Times New Roman" w:hAnsi="Consolas" w:cs="Times New Roman"/>
+          <w:color w:val="CE9178"/>
+          <w:kern w:val="0"/>
+          <w:sz w:val="21"/>
+          <w:szCs w:val="21"/>
+          <w:lang w:eastAsia="pt-BR"/>
+          <w14:ligatures w14:val="none"/>
+        </w:rPr>
+        <w:t>'../</w:t>
+      </w:r>
+      <w:proofErr w:type="spellStart"/>
+      <w:r>
+        <w:rPr>
+          <w:rFonts w:ascii="Consolas" w:eastAsia="Times New Roman" w:hAnsi="Consolas" w:cs="Times New Roman"/>
+          <w:color w:val="CE9178"/>
+          <w:kern w:val="0"/>
+          <w:sz w:val="21"/>
+          <w:szCs w:val="21"/>
+          <w:lang w:eastAsia="pt-BR"/>
+          <w14:ligatures w14:val="none"/>
+        </w:rPr>
+        <w:t>context</w:t>
+      </w:r>
+      <w:proofErr w:type="spellEnd"/>
+      <w:r>
+        <w:rPr>
+          <w:rFonts w:ascii="Consolas" w:eastAsia="Times New Roman" w:hAnsi="Consolas" w:cs="Times New Roman"/>
+          <w:color w:val="CE9178"/>
+          <w:kern w:val="0"/>
+          <w:sz w:val="21"/>
+          <w:szCs w:val="21"/>
+          <w:lang w:eastAsia="pt-BR"/>
+          <w14:ligatures w14:val="none"/>
+        </w:rPr>
+        <w:t>/</w:t>
+      </w:r>
+      <w:proofErr w:type="spellStart"/>
+      <w:r>
+        <w:rPr>
+          <w:rFonts w:ascii="Consolas" w:eastAsia="Times New Roman" w:hAnsi="Consolas" w:cs="Times New Roman"/>
+          <w:color w:val="CE9178"/>
+          <w:kern w:val="0"/>
+          <w:sz w:val="21"/>
+          <w:szCs w:val="21"/>
+          <w:lang w:eastAsia="pt-BR"/>
+          <w14:ligatures w14:val="none"/>
+        </w:rPr>
+        <w:t>CounterContext</w:t>
+      </w:r>
+      <w:proofErr w:type="spellEnd"/>
+      <w:r>
+        <w:rPr>
+          <w:rFonts w:ascii="Consolas" w:eastAsia="Times New Roman" w:hAnsi="Consolas" w:cs="Times New Roman"/>
+          <w:color w:val="CE9178"/>
+          <w:kern w:val="0"/>
+          <w:sz w:val="21"/>
+          <w:szCs w:val="21"/>
+          <w:lang w:eastAsia="pt-BR"/>
+          <w14:ligatures w14:val="none"/>
+        </w:rPr>
+        <w:t>'</w:t>
+      </w:r>
+    </w:p>
+    <w:p>
+      <w:pPr>
+        <w:shd w:val="clear" w:color="auto" w:fill="1E1E1E"/>
+        <w:spacing w:after="0" w:line="285" w:lineRule="atLeast"/>
+        <w:rPr>
+          <w:rFonts w:ascii="Consolas" w:eastAsia="Times New Roman" w:hAnsi="Consolas" w:cs="Times New Roman"/>
+          <w:color w:val="D4D4D4"/>
+          <w:kern w:val="0"/>
+          <w:sz w:val="21"/>
+          <w:szCs w:val="21"/>
+          <w:lang w:eastAsia="pt-BR"/>
+          <w14:ligatures w14:val="none"/>
+        </w:rPr>
+      </w:pPr>
+    </w:p>
+    <w:p>
+      <w:pPr>
+        <w:shd w:val="clear" w:color="auto" w:fill="1E1E1E"/>
+        <w:spacing w:after="0" w:line="285" w:lineRule="atLeast"/>
+        <w:rPr>
+          <w:rFonts w:ascii="Consolas" w:eastAsia="Times New Roman" w:hAnsi="Consolas" w:cs="Times New Roman"/>
+          <w:color w:val="D4D4D4"/>
+          <w:kern w:val="0"/>
+          <w:sz w:val="21"/>
+          <w:szCs w:val="21"/>
+          <w:lang w:eastAsia="pt-BR"/>
+          <w14:ligatures w14:val="none"/>
+        </w:rPr>
+      </w:pPr>
+      <w:proofErr w:type="spellStart"/>
+      <w:r>
+        <w:rPr>
+          <w:rFonts w:ascii="Consolas" w:eastAsia="Times New Roman" w:hAnsi="Consolas" w:cs="Times New Roman"/>
+          <w:color w:val="C586C0"/>
+          <w:kern w:val="0"/>
+          <w:sz w:val="21"/>
+          <w:szCs w:val="21"/>
+          <w:lang w:eastAsia="pt-BR"/>
+          <w14:ligatures w14:val="none"/>
+        </w:rPr>
+        <w:t>export</w:t>
+      </w:r>
+      <w:proofErr w:type="spellEnd"/>
+      <w:r>
+        <w:rPr>
+          <w:rFonts w:ascii="Consolas" w:eastAsia="Times New Roman" w:hAnsi="Consolas" w:cs="Times New Roman"/>
+          <w:color w:val="D4D4D4"/>
+          <w:kern w:val="0"/>
+          <w:sz w:val="21"/>
+          <w:szCs w:val="21"/>
+          <w:lang w:eastAsia="pt-BR"/>
+          <w14:ligatures w14:val="none"/>
+        </w:rPr>
+        <w:t xml:space="preserve"> </w:t>
+      </w:r>
+      <w:proofErr w:type="spellStart"/>
+      <w:r>
+        <w:rPr>
+          <w:rFonts w:ascii="Consolas" w:eastAsia="Times New Roman" w:hAnsi="Consolas" w:cs="Times New Roman"/>
+          <w:color w:val="569CD6"/>
+          <w:kern w:val="0"/>
+          <w:sz w:val="21"/>
+          <w:szCs w:val="21"/>
+          <w:lang w:eastAsia="pt-BR"/>
+          <w14:ligatures w14:val="none"/>
+        </w:rPr>
+        <w:t>const</w:t>
+      </w:r>
+      <w:proofErr w:type="spellEnd"/>
+      <w:r>
+        <w:rPr>
+          <w:rFonts w:ascii="Consolas" w:eastAsia="Times New Roman" w:hAnsi="Consolas" w:cs="Times New Roman"/>
+          <w:color w:val="D4D4D4"/>
+          <w:kern w:val="0"/>
+          <w:sz w:val="21"/>
+          <w:szCs w:val="21"/>
+          <w:lang w:eastAsia="pt-BR"/>
+          <w14:ligatures w14:val="none"/>
+        </w:rPr>
+        <w:t xml:space="preserve"> </w:t>
+      </w:r>
+      <w:proofErr w:type="spellStart"/>
+      <w:r>
+        <w:rPr>
+          <w:rFonts w:ascii="Consolas" w:eastAsia="Times New Roman" w:hAnsi="Consolas" w:cs="Times New Roman"/>
+          <w:color w:val="DCDCAA"/>
+          <w:kern w:val="0"/>
+          <w:sz w:val="21"/>
+          <w:szCs w:val="21"/>
+          <w:lang w:eastAsia="pt-BR"/>
+          <w14:ligatures w14:val="none"/>
+        </w:rPr>
+        <w:t>useCounterContext</w:t>
+      </w:r>
+      <w:proofErr w:type="spellEnd"/>
+      <w:r>
+        <w:rPr>
+          <w:rFonts w:ascii="Consolas" w:eastAsia="Times New Roman" w:hAnsi="Consolas" w:cs="Times New Roman"/>
+          <w:color w:val="D4D4D4"/>
+          <w:kern w:val="0"/>
+          <w:sz w:val="21"/>
+          <w:szCs w:val="21"/>
+          <w:lang w:eastAsia="pt-BR"/>
+          <w14:ligatures w14:val="none"/>
+        </w:rPr>
+        <w:t xml:space="preserve"> = () </w:t>
+      </w:r>
+      <w:r>
+        <w:rPr>
+          <w:rFonts w:ascii="Consolas" w:eastAsia="Times New Roman" w:hAnsi="Consolas" w:cs="Times New Roman"/>
+          <w:color w:val="569CD6"/>
+          <w:kern w:val="0"/>
+          <w:sz w:val="21"/>
+          <w:szCs w:val="21"/>
+          <w:lang w:eastAsia="pt-BR"/>
+          <w14:ligatures w14:val="none"/>
+        </w:rPr>
+        <w:t>=&gt;</w:t>
+      </w:r>
+      <w:r>
+        <w:rPr>
+          <w:rFonts w:ascii="Consolas" w:eastAsia="Times New Roman" w:hAnsi="Consolas" w:cs="Times New Roman"/>
+          <w:color w:val="D4D4D4"/>
+          <w:kern w:val="0"/>
+          <w:sz w:val="21"/>
+          <w:szCs w:val="21"/>
+          <w:lang w:eastAsia="pt-BR"/>
+          <w14:ligatures w14:val="none"/>
+        </w:rPr>
+        <w:t xml:space="preserve"> {</w:t>
+      </w:r>
+      <w:r>
+        <w:rPr>
+          <w:rFonts w:ascii="Consolas" w:eastAsia="Times New Roman" w:hAnsi="Consolas" w:cs="Times New Roman"/>
+          <w:color w:val="6A9955"/>
+          <w:kern w:val="0"/>
+          <w:sz w:val="21"/>
+          <w:szCs w:val="21"/>
+          <w:lang w:eastAsia="pt-BR"/>
+          <w14:ligatures w14:val="none"/>
+        </w:rPr>
+        <w:t>//cria</w:t>
+      </w:r>
+      <w:r>
+        <w:rPr>
+          <w:rFonts w:ascii="Consolas" w:eastAsia="Times New Roman" w:hAnsi="Consolas" w:cs="Times New Roman"/>
+          <w:color w:val="6A9955"/>
+          <w:kern w:val="0"/>
+          <w:sz w:val="21"/>
+          <w:szCs w:val="21"/>
+          <w:lang w:eastAsia="pt-BR"/>
+          <w14:ligatures w14:val="none"/>
+        </w:rPr>
+        <w:t>çã</w:t>
+      </w:r>
+      <w:r>
+        <w:rPr>
+          <w:rFonts w:ascii="Consolas" w:eastAsia="Times New Roman" w:hAnsi="Consolas" w:cs="Times New Roman"/>
+          <w:color w:val="6A9955"/>
+          <w:kern w:val="0"/>
+          <w:sz w:val="21"/>
+          <w:szCs w:val="21"/>
+          <w:lang w:eastAsia="pt-BR"/>
+          <w14:ligatures w14:val="none"/>
+        </w:rPr>
+        <w:t xml:space="preserve">o do </w:t>
+      </w:r>
+      <w:proofErr w:type="spellStart"/>
+      <w:r>
+        <w:rPr>
+          <w:rFonts w:ascii="Consolas" w:eastAsia="Times New Roman" w:hAnsi="Consolas" w:cs="Times New Roman"/>
+          <w:color w:val="6A9955"/>
+          <w:kern w:val="0"/>
+          <w:sz w:val="21"/>
+          <w:szCs w:val="21"/>
+          <w:lang w:eastAsia="pt-BR"/>
+          <w14:ligatures w14:val="none"/>
+        </w:rPr>
+        <w:t>hook</w:t>
+      </w:r>
+      <w:proofErr w:type="spellEnd"/>
+    </w:p>
+    <w:p>
+      <w:pPr>
+        <w:shd w:val="clear" w:color="auto" w:fill="1E1E1E"/>
+        <w:spacing w:after="0" w:line="285" w:lineRule="atLeast"/>
+        <w:rPr>
+          <w:rFonts w:ascii="Consolas" w:eastAsia="Times New Roman" w:hAnsi="Consolas" w:cs="Times New Roman"/>
+          <w:color w:val="D4D4D4"/>
+          <w:kern w:val="0"/>
+          <w:sz w:val="21"/>
+          <w:szCs w:val="21"/>
+          <w:lang w:eastAsia="pt-BR"/>
+          <w14:ligatures w14:val="none"/>
+        </w:rPr>
+      </w:pPr>
+    </w:p>
+    <w:p>
+      <w:pPr>
+        <w:shd w:val="clear" w:color="auto" w:fill="1E1E1E"/>
+        <w:spacing w:after="0" w:line="285" w:lineRule="atLeast"/>
+        <w:rPr>
+          <w:rFonts w:ascii="Consolas" w:eastAsia="Times New Roman" w:hAnsi="Consolas" w:cs="Times New Roman"/>
+          <w:color w:val="D4D4D4"/>
+          <w:kern w:val="0"/>
+          <w:sz w:val="21"/>
+          <w:szCs w:val="21"/>
+          <w:lang w:eastAsia="pt-BR"/>
+          <w14:ligatures w14:val="none"/>
+        </w:rPr>
+      </w:pPr>
+      <w:r>
+        <w:rPr>
+          <w:rFonts w:ascii="Consolas" w:eastAsia="Times New Roman" w:hAnsi="Consolas" w:cs="Times New Roman"/>
+          <w:color w:val="D4D4D4"/>
+          <w:kern w:val="0"/>
+          <w:sz w:val="21"/>
+          <w:szCs w:val="21"/>
+          <w:lang w:eastAsia="pt-BR"/>
+          <w14:ligatures w14:val="none"/>
+        </w:rPr>
+        <w:t xml:space="preserve">    </w:t>
+      </w:r>
+      <w:proofErr w:type="spellStart"/>
+      <w:r>
+        <w:rPr>
+          <w:rFonts w:ascii="Consolas" w:eastAsia="Times New Roman" w:hAnsi="Consolas" w:cs="Times New Roman"/>
+          <w:color w:val="569CD6"/>
+          <w:kern w:val="0"/>
+          <w:sz w:val="21"/>
+          <w:szCs w:val="21"/>
+          <w:lang w:eastAsia="pt-BR"/>
+          <w14:ligatures w14:val="none"/>
+        </w:rPr>
+        <w:t>const</w:t>
+      </w:r>
+      <w:proofErr w:type="spellEnd"/>
+      <w:r>
+        <w:rPr>
+          <w:rFonts w:ascii="Consolas" w:eastAsia="Times New Roman" w:hAnsi="Consolas" w:cs="Times New Roman"/>
+          <w:color w:val="D4D4D4"/>
+          <w:kern w:val="0"/>
+          <w:sz w:val="21"/>
+          <w:szCs w:val="21"/>
+          <w:lang w:eastAsia="pt-BR"/>
+          <w14:ligatures w14:val="none"/>
+        </w:rPr>
+        <w:t xml:space="preserve"> </w:t>
+      </w:r>
+      <w:proofErr w:type="spellStart"/>
+      <w:r>
+        <w:rPr>
+          <w:rFonts w:ascii="Consolas" w:eastAsia="Times New Roman" w:hAnsi="Consolas" w:cs="Times New Roman"/>
+          <w:color w:val="4FC1FF"/>
+          <w:kern w:val="0"/>
+          <w:sz w:val="21"/>
+          <w:szCs w:val="21"/>
+          <w:lang w:eastAsia="pt-BR"/>
+          <w14:ligatures w14:val="none"/>
+        </w:rPr>
+        <w:t>context</w:t>
+      </w:r>
+      <w:proofErr w:type="spellEnd"/>
+      <w:r>
+        <w:rPr>
+          <w:rFonts w:ascii="Consolas" w:eastAsia="Times New Roman" w:hAnsi="Consolas" w:cs="Times New Roman"/>
+          <w:color w:val="D4D4D4"/>
+          <w:kern w:val="0"/>
+          <w:sz w:val="21"/>
+          <w:szCs w:val="21"/>
+          <w:lang w:eastAsia="pt-BR"/>
+          <w14:ligatures w14:val="none"/>
+        </w:rPr>
+        <w:t xml:space="preserve"> = </w:t>
+      </w:r>
+      <w:proofErr w:type="spellStart"/>
+      <w:proofErr w:type="gramStart"/>
+      <w:r>
+        <w:rPr>
+          <w:rFonts w:ascii="Consolas" w:eastAsia="Times New Roman" w:hAnsi="Consolas" w:cs="Times New Roman"/>
+          <w:color w:val="DCDCAA"/>
+          <w:kern w:val="0"/>
+          <w:sz w:val="21"/>
+          <w:szCs w:val="21"/>
+          <w:lang w:eastAsia="pt-BR"/>
+          <w14:ligatures w14:val="none"/>
+        </w:rPr>
+        <w:t>useContext</w:t>
+      </w:r>
+      <w:proofErr w:type="spellEnd"/>
+      <w:r>
+        <w:rPr>
+          <w:rFonts w:ascii="Consolas" w:eastAsia="Times New Roman" w:hAnsi="Consolas" w:cs="Times New Roman"/>
+          <w:color w:val="D4D4D4"/>
+          <w:kern w:val="0"/>
+          <w:sz w:val="21"/>
+          <w:szCs w:val="21"/>
+          <w:lang w:eastAsia="pt-BR"/>
+          <w14:ligatures w14:val="none"/>
+        </w:rPr>
+        <w:t>(</w:t>
+      </w:r>
+      <w:proofErr w:type="spellStart"/>
+      <w:proofErr w:type="gramEnd"/>
+      <w:r>
+        <w:rPr>
+          <w:rFonts w:ascii="Consolas" w:eastAsia="Times New Roman" w:hAnsi="Consolas" w:cs="Times New Roman"/>
+          <w:color w:val="4FC1FF"/>
+          <w:kern w:val="0"/>
+          <w:sz w:val="21"/>
+          <w:szCs w:val="21"/>
+          <w:lang w:eastAsia="pt-BR"/>
+          <w14:ligatures w14:val="none"/>
+        </w:rPr>
+        <w:t>CounterContext</w:t>
+      </w:r>
+      <w:proofErr w:type="spellEnd"/>
+      <w:r>
+        <w:rPr>
+          <w:rFonts w:ascii="Consolas" w:eastAsia="Times New Roman" w:hAnsi="Consolas" w:cs="Times New Roman"/>
+          <w:color w:val="D4D4D4"/>
+          <w:kern w:val="0"/>
+          <w:sz w:val="21"/>
+          <w:szCs w:val="21"/>
+          <w:lang w:eastAsia="pt-BR"/>
+          <w14:ligatures w14:val="none"/>
+        </w:rPr>
+        <w:t>)</w:t>
+      </w:r>
+      <w:r>
+        <w:rPr>
+          <w:rFonts w:ascii="Consolas" w:eastAsia="Times New Roman" w:hAnsi="Consolas" w:cs="Times New Roman"/>
+          <w:color w:val="6A9955"/>
+          <w:kern w:val="0"/>
+          <w:sz w:val="21"/>
+          <w:szCs w:val="21"/>
+          <w:lang w:eastAsia="pt-BR"/>
+          <w14:ligatures w14:val="none"/>
+        </w:rPr>
+        <w:t xml:space="preserve">//chamando </w:t>
+      </w:r>
+      <w:proofErr w:type="spellStart"/>
+      <w:r>
+        <w:rPr>
+          <w:rFonts w:ascii="Consolas" w:eastAsia="Times New Roman" w:hAnsi="Consolas" w:cs="Times New Roman"/>
+          <w:color w:val="6A9955"/>
+          <w:kern w:val="0"/>
+          <w:sz w:val="21"/>
+          <w:szCs w:val="21"/>
+          <w:lang w:eastAsia="pt-BR"/>
+          <w14:ligatures w14:val="none"/>
+        </w:rPr>
+        <w:t>hook</w:t>
+      </w:r>
+      <w:proofErr w:type="spellEnd"/>
+      <w:r>
+        <w:rPr>
+          <w:rFonts w:ascii="Consolas" w:eastAsia="Times New Roman" w:hAnsi="Consolas" w:cs="Times New Roman"/>
+          <w:color w:val="6A9955"/>
+          <w:kern w:val="0"/>
+          <w:sz w:val="21"/>
+          <w:szCs w:val="21"/>
+          <w:lang w:eastAsia="pt-BR"/>
+          <w14:ligatures w14:val="none"/>
+        </w:rPr>
+        <w:t xml:space="preserve"> na vari</w:t>
+      </w:r>
+      <w:r>
+        <w:rPr>
+          <w:rFonts w:ascii="Consolas" w:eastAsia="Times New Roman" w:hAnsi="Consolas" w:cs="Times New Roman"/>
+          <w:color w:val="6A9955"/>
+          <w:kern w:val="0"/>
+          <w:sz w:val="21"/>
+          <w:szCs w:val="21"/>
+          <w:lang w:eastAsia="pt-BR"/>
+          <w14:ligatures w14:val="none"/>
+        </w:rPr>
+        <w:t>á</w:t>
+      </w:r>
+      <w:r>
+        <w:rPr>
+          <w:rFonts w:ascii="Consolas" w:eastAsia="Times New Roman" w:hAnsi="Consolas" w:cs="Times New Roman"/>
+          <w:color w:val="6A9955"/>
+          <w:kern w:val="0"/>
+          <w:sz w:val="21"/>
+          <w:szCs w:val="21"/>
+          <w:lang w:eastAsia="pt-BR"/>
+          <w14:ligatures w14:val="none"/>
+        </w:rPr>
+        <w:t xml:space="preserve">vel </w:t>
+      </w:r>
+      <w:proofErr w:type="spellStart"/>
+      <w:r>
+        <w:rPr>
+          <w:rFonts w:ascii="Consolas" w:eastAsia="Times New Roman" w:hAnsi="Consolas" w:cs="Times New Roman"/>
+          <w:color w:val="6A9955"/>
+          <w:kern w:val="0"/>
+          <w:sz w:val="21"/>
+          <w:szCs w:val="21"/>
+          <w:lang w:eastAsia="pt-BR"/>
+          <w14:ligatures w14:val="none"/>
+        </w:rPr>
+        <w:t>context</w:t>
+      </w:r>
+      <w:proofErr w:type="spellEnd"/>
+    </w:p>
+    <w:p>
+      <w:pPr>
+        <w:jc w:val="both"/>
+        <w:rPr>
+          <w:rFonts w:ascii="Arial" w:hAnsi="Arial" w:cs="Arial"/>
+          <w:sz w:val="24"/>
+          <w:szCs w:val="24"/>
+        </w:rPr>
+      </w:pPr>
+    </w:p>
+    <w:p>
+      <w:pPr>
+        <w:jc w:val="both"/>
+        <w:rPr>
+          <w:rFonts w:ascii="Arial" w:hAnsi="Arial" w:cs="Arial"/>
+          <w:b/>
+          <w:bCs/>
+          <w:i/>
+          <w:iCs/>
+          <w:sz w:val="24"/>
+          <w:szCs w:val="24"/>
+        </w:rPr>
+      </w:pPr>
+      <w:r>
+        <w:rPr>
+          <w:rFonts w:ascii="Arial" w:hAnsi="Arial" w:cs="Arial"/>
+          <w:b/>
+          <w:bCs/>
+          <w:i/>
+          <w:iCs/>
+          <w:sz w:val="24"/>
+          <w:szCs w:val="24"/>
+        </w:rPr>
+        <w:t>Home.js</w:t>
+      </w:r>
+      <w:r>
+        <w:rPr>
+          <w:rFonts w:ascii="Arial" w:hAnsi="Arial" w:cs="Arial"/>
+          <w:b/>
+          <w:bCs/>
+          <w:i/>
+          <w:iCs/>
+          <w:sz w:val="24"/>
+          <w:szCs w:val="24"/>
+        </w:rPr>
+        <w:t xml:space="preserve"> – consumindo elemento do </w:t>
+      </w:r>
+      <w:proofErr w:type="spellStart"/>
+      <w:r>
+        <w:rPr>
+          <w:rFonts w:ascii="Arial" w:hAnsi="Arial" w:cs="Arial"/>
+          <w:b/>
+          <w:bCs/>
+          <w:i/>
+          <w:iCs/>
+          <w:sz w:val="24"/>
+          <w:szCs w:val="24"/>
+        </w:rPr>
+        <w:t>hook</w:t>
+      </w:r>
+      <w:proofErr w:type="spellEnd"/>
+    </w:p>
+    <w:p>
+      <w:pPr>
+        <w:shd w:val="clear" w:color="auto" w:fill="1E1E1E"/>
+        <w:spacing w:after="0" w:line="285" w:lineRule="atLeast"/>
+        <w:rPr>
+          <w:rFonts w:ascii="Consolas" w:eastAsia="Times New Roman" w:hAnsi="Consolas" w:cs="Times New Roman"/>
+          <w:color w:val="D4D4D4"/>
+          <w:kern w:val="0"/>
+          <w:sz w:val="21"/>
+          <w:szCs w:val="21"/>
+          <w:lang w:eastAsia="pt-BR"/>
+          <w14:ligatures w14:val="none"/>
+        </w:rPr>
+      </w:pPr>
+      <w:proofErr w:type="spellStart"/>
+      <w:r>
+        <w:rPr>
+          <w:rFonts w:ascii="Consolas" w:eastAsia="Times New Roman" w:hAnsi="Consolas" w:cs="Times New Roman"/>
+          <w:color w:val="6A9955"/>
+          <w:kern w:val="0"/>
+          <w:sz w:val="21"/>
+          <w:szCs w:val="21"/>
+          <w:lang w:eastAsia="pt-BR"/>
+          <w14:ligatures w14:val="none"/>
+        </w:rPr>
+        <w:t>refatorando</w:t>
+      </w:r>
+      <w:proofErr w:type="spellEnd"/>
+      <w:r>
+        <w:rPr>
+          <w:rFonts w:ascii="Consolas" w:eastAsia="Times New Roman" w:hAnsi="Consolas" w:cs="Times New Roman"/>
+          <w:color w:val="6A9955"/>
+          <w:kern w:val="0"/>
+          <w:sz w:val="21"/>
+          <w:szCs w:val="21"/>
+          <w:lang w:eastAsia="pt-BR"/>
+          <w14:ligatures w14:val="none"/>
+        </w:rPr>
+        <w:t xml:space="preserve"> com </w:t>
+      </w:r>
+      <w:proofErr w:type="spellStart"/>
+      <w:r>
+        <w:rPr>
+          <w:rFonts w:ascii="Consolas" w:eastAsia="Times New Roman" w:hAnsi="Consolas" w:cs="Times New Roman"/>
+          <w:color w:val="6A9955"/>
+          <w:kern w:val="0"/>
+          <w:sz w:val="21"/>
+          <w:szCs w:val="21"/>
+          <w:lang w:eastAsia="pt-BR"/>
+          <w14:ligatures w14:val="none"/>
+        </w:rPr>
+        <w:t>hook</w:t>
+      </w:r>
+      <w:proofErr w:type="spellEnd"/>
+    </w:p>
+    <w:p>
+      <w:pPr>
+        <w:shd w:val="clear" w:color="auto" w:fill="1E1E1E"/>
+        <w:spacing w:after="0" w:line="285" w:lineRule="atLeast"/>
+        <w:rPr>
+          <w:rFonts w:ascii="Consolas" w:eastAsia="Times New Roman" w:hAnsi="Consolas" w:cs="Times New Roman"/>
+          <w:color w:val="D4D4D4"/>
+          <w:kern w:val="0"/>
+          <w:sz w:val="21"/>
+          <w:szCs w:val="21"/>
+          <w:lang w:eastAsia="pt-BR"/>
+          <w14:ligatures w14:val="none"/>
+        </w:rPr>
+      </w:pPr>
+      <w:proofErr w:type="spellStart"/>
+      <w:r>
+        <w:rPr>
+          <w:rFonts w:ascii="Consolas" w:eastAsia="Times New Roman" w:hAnsi="Consolas" w:cs="Times New Roman"/>
+          <w:color w:val="C586C0"/>
+          <w:kern w:val="0"/>
+          <w:sz w:val="21"/>
+          <w:szCs w:val="21"/>
+          <w:lang w:eastAsia="pt-BR"/>
+          <w14:ligatures w14:val="none"/>
+        </w:rPr>
+        <w:t>import</w:t>
+      </w:r>
+      <w:proofErr w:type="spellEnd"/>
+      <w:r>
+        <w:rPr>
+          <w:rFonts w:ascii="Consolas" w:eastAsia="Times New Roman" w:hAnsi="Consolas" w:cs="Times New Roman"/>
+          <w:color w:val="D4D4D4"/>
+          <w:kern w:val="0"/>
+          <w:sz w:val="21"/>
+          <w:szCs w:val="21"/>
+          <w:lang w:eastAsia="pt-BR"/>
+          <w14:ligatures w14:val="none"/>
+        </w:rPr>
+        <w:t xml:space="preserve"> </w:t>
+      </w:r>
+      <w:proofErr w:type="gramStart"/>
+      <w:r>
+        <w:rPr>
+          <w:rFonts w:ascii="Consolas" w:eastAsia="Times New Roman" w:hAnsi="Consolas" w:cs="Times New Roman"/>
+          <w:color w:val="D4D4D4"/>
+          <w:kern w:val="0"/>
+          <w:sz w:val="21"/>
+          <w:szCs w:val="21"/>
+          <w:lang w:eastAsia="pt-BR"/>
+          <w14:ligatures w14:val="none"/>
+        </w:rPr>
+        <w:t xml:space="preserve">{ </w:t>
+      </w:r>
+      <w:proofErr w:type="spellStart"/>
+      <w:r>
+        <w:rPr>
+          <w:rFonts w:ascii="Consolas" w:eastAsia="Times New Roman" w:hAnsi="Consolas" w:cs="Times New Roman"/>
+          <w:color w:val="9CDCFE"/>
+          <w:kern w:val="0"/>
+          <w:sz w:val="21"/>
+          <w:szCs w:val="21"/>
+          <w:lang w:eastAsia="pt-BR"/>
+          <w14:ligatures w14:val="none"/>
+        </w:rPr>
+        <w:t>useCounterContext</w:t>
+      </w:r>
+      <w:proofErr w:type="spellEnd"/>
+      <w:proofErr w:type="gramEnd"/>
+      <w:r>
+        <w:rPr>
+          <w:rFonts w:ascii="Consolas" w:eastAsia="Times New Roman" w:hAnsi="Consolas" w:cs="Times New Roman"/>
+          <w:color w:val="D4D4D4"/>
+          <w:kern w:val="0"/>
+          <w:sz w:val="21"/>
+          <w:szCs w:val="21"/>
+          <w:lang w:eastAsia="pt-BR"/>
+          <w14:ligatures w14:val="none"/>
+        </w:rPr>
+        <w:t xml:space="preserve"> } </w:t>
+      </w:r>
+      <w:proofErr w:type="spellStart"/>
+      <w:r>
+        <w:rPr>
+          <w:rFonts w:ascii="Consolas" w:eastAsia="Times New Roman" w:hAnsi="Consolas" w:cs="Times New Roman"/>
+          <w:color w:val="C586C0"/>
+          <w:kern w:val="0"/>
+          <w:sz w:val="21"/>
+          <w:szCs w:val="21"/>
+          <w:lang w:eastAsia="pt-BR"/>
+          <w14:ligatures w14:val="none"/>
+        </w:rPr>
+        <w:t>from</w:t>
+      </w:r>
+      <w:proofErr w:type="spellEnd"/>
+      <w:r>
+        <w:rPr>
+          <w:rFonts w:ascii="Consolas" w:eastAsia="Times New Roman" w:hAnsi="Consolas" w:cs="Times New Roman"/>
+          <w:color w:val="D4D4D4"/>
+          <w:kern w:val="0"/>
+          <w:sz w:val="21"/>
+          <w:szCs w:val="21"/>
+          <w:lang w:eastAsia="pt-BR"/>
+          <w14:ligatures w14:val="none"/>
+        </w:rPr>
+        <w:t xml:space="preserve"> </w:t>
+      </w:r>
+      <w:r>
+        <w:rPr>
+          <w:rFonts w:ascii="Consolas" w:eastAsia="Times New Roman" w:hAnsi="Consolas" w:cs="Times New Roman"/>
+          <w:color w:val="CE9178"/>
+          <w:kern w:val="0"/>
+          <w:sz w:val="21"/>
+          <w:szCs w:val="21"/>
+          <w:lang w:eastAsia="pt-BR"/>
+          <w14:ligatures w14:val="none"/>
+        </w:rPr>
+        <w:t>"../</w:t>
+      </w:r>
+      <w:proofErr w:type="spellStart"/>
+      <w:r>
+        <w:rPr>
+          <w:rFonts w:ascii="Consolas" w:eastAsia="Times New Roman" w:hAnsi="Consolas" w:cs="Times New Roman"/>
+          <w:color w:val="CE9178"/>
+          <w:kern w:val="0"/>
+          <w:sz w:val="21"/>
+          <w:szCs w:val="21"/>
+          <w:lang w:eastAsia="pt-BR"/>
+          <w14:ligatures w14:val="none"/>
+        </w:rPr>
+        <w:t>hooks</w:t>
+      </w:r>
+      <w:proofErr w:type="spellEnd"/>
+      <w:r>
+        <w:rPr>
+          <w:rFonts w:ascii="Consolas" w:eastAsia="Times New Roman" w:hAnsi="Consolas" w:cs="Times New Roman"/>
+          <w:color w:val="CE9178"/>
+          <w:kern w:val="0"/>
+          <w:sz w:val="21"/>
+          <w:szCs w:val="21"/>
+          <w:lang w:eastAsia="pt-BR"/>
+          <w14:ligatures w14:val="none"/>
+        </w:rPr>
+        <w:t>/</w:t>
+      </w:r>
+      <w:proofErr w:type="spellStart"/>
+      <w:r>
+        <w:rPr>
+          <w:rFonts w:ascii="Consolas" w:eastAsia="Times New Roman" w:hAnsi="Consolas" w:cs="Times New Roman"/>
+          <w:color w:val="CE9178"/>
+          <w:kern w:val="0"/>
+          <w:sz w:val="21"/>
+          <w:szCs w:val="21"/>
+          <w:lang w:eastAsia="pt-BR"/>
+          <w14:ligatures w14:val="none"/>
+        </w:rPr>
+        <w:t>useCounterContext</w:t>
+      </w:r>
+      <w:proofErr w:type="spellEnd"/>
+      <w:r>
+        <w:rPr>
+          <w:rFonts w:ascii="Consolas" w:eastAsia="Times New Roman" w:hAnsi="Consolas" w:cs="Times New Roman"/>
+          <w:color w:val="CE9178"/>
+          <w:kern w:val="0"/>
+          <w:sz w:val="21"/>
+          <w:szCs w:val="21"/>
+          <w:lang w:eastAsia="pt-BR"/>
+          <w14:ligatures w14:val="none"/>
+        </w:rPr>
+        <w:t>"</w:t>
+      </w:r>
+      <w:r>
+        <w:rPr>
+          <w:rFonts w:ascii="Consolas" w:eastAsia="Times New Roman" w:hAnsi="Consolas" w:cs="Times New Roman"/>
+          <w:color w:val="6A9955"/>
+          <w:kern w:val="0"/>
+          <w:sz w:val="21"/>
+          <w:szCs w:val="21"/>
+          <w:lang w:eastAsia="pt-BR"/>
+          <w14:ligatures w14:val="none"/>
+        </w:rPr>
+        <w:t xml:space="preserve">//importando </w:t>
+      </w:r>
+      <w:proofErr w:type="spellStart"/>
+      <w:r>
+        <w:rPr>
+          <w:rFonts w:ascii="Consolas" w:eastAsia="Times New Roman" w:hAnsi="Consolas" w:cs="Times New Roman"/>
+          <w:color w:val="6A9955"/>
+          <w:kern w:val="0"/>
+          <w:sz w:val="21"/>
+          <w:szCs w:val="21"/>
+          <w:lang w:eastAsia="pt-BR"/>
+          <w14:ligatures w14:val="none"/>
+        </w:rPr>
+        <w:t>hook</w:t>
+      </w:r>
+      <w:proofErr w:type="spellEnd"/>
+      <w:r>
+        <w:rPr>
+          <w:rFonts w:ascii="Consolas" w:eastAsia="Times New Roman" w:hAnsi="Consolas" w:cs="Times New Roman"/>
+          <w:color w:val="6A9955"/>
+          <w:kern w:val="0"/>
+          <w:sz w:val="21"/>
+          <w:szCs w:val="21"/>
+          <w:lang w:eastAsia="pt-BR"/>
+          <w14:ligatures w14:val="none"/>
+        </w:rPr>
+        <w:t xml:space="preserve"> que cont</w:t>
+      </w:r>
+      <w:r>
+        <w:rPr>
+          <w:rFonts w:ascii="Consolas" w:eastAsia="Times New Roman" w:hAnsi="Consolas" w:cs="Times New Roman"/>
+          <w:color w:val="6A9955"/>
+          <w:kern w:val="0"/>
+          <w:sz w:val="21"/>
+          <w:szCs w:val="21"/>
+          <w:lang w:eastAsia="pt-BR"/>
+          <w14:ligatures w14:val="none"/>
+        </w:rPr>
+        <w:t>é</w:t>
+      </w:r>
+      <w:r>
+        <w:rPr>
+          <w:rFonts w:ascii="Consolas" w:eastAsia="Times New Roman" w:hAnsi="Consolas" w:cs="Times New Roman"/>
+          <w:color w:val="6A9955"/>
+          <w:kern w:val="0"/>
+          <w:sz w:val="21"/>
+          <w:szCs w:val="21"/>
+          <w:lang w:eastAsia="pt-BR"/>
+          <w14:ligatures w14:val="none"/>
+        </w:rPr>
+        <w:t xml:space="preserve">m o </w:t>
+      </w:r>
+      <w:proofErr w:type="spellStart"/>
+      <w:r>
+        <w:rPr>
+          <w:rFonts w:ascii="Consolas" w:eastAsia="Times New Roman" w:hAnsi="Consolas" w:cs="Times New Roman"/>
+          <w:color w:val="6A9955"/>
+          <w:kern w:val="0"/>
+          <w:sz w:val="21"/>
+          <w:szCs w:val="21"/>
+          <w:lang w:eastAsia="pt-BR"/>
+          <w14:ligatures w14:val="none"/>
+        </w:rPr>
+        <w:t>context</w:t>
+      </w:r>
+      <w:proofErr w:type="spellEnd"/>
+    </w:p>
+    <w:p>
+      <w:pPr>
+        <w:jc w:val="both"/>
+        <w:rPr>
+          <w:rFonts w:ascii="Arial" w:hAnsi="Arial" w:cs="Arial"/>
+          <w:sz w:val="24"/>
+          <w:szCs w:val="24"/>
+        </w:rPr>
+      </w:pPr>
+    </w:p>
+    <w:p>
+      <w:pPr>
+        <w:shd w:val="clear" w:color="auto" w:fill="1E1E1E"/>
+        <w:spacing w:after="0" w:line="285" w:lineRule="atLeast"/>
+        <w:rPr>
+          <w:rFonts w:ascii="Consolas" w:eastAsia="Times New Roman" w:hAnsi="Consolas" w:cs="Times New Roman"/>
+          <w:color w:val="D4D4D4"/>
+          <w:kern w:val="0"/>
+          <w:sz w:val="21"/>
+          <w:szCs w:val="21"/>
+          <w:lang w:eastAsia="pt-BR"/>
+          <w14:ligatures w14:val="none"/>
+        </w:rPr>
+      </w:pPr>
+      <w:proofErr w:type="spellStart"/>
+      <w:r>
+        <w:rPr>
+          <w:rFonts w:ascii="Consolas" w:eastAsia="Times New Roman" w:hAnsi="Consolas" w:cs="Times New Roman"/>
+          <w:color w:val="569CD6"/>
+          <w:kern w:val="0"/>
+          <w:sz w:val="21"/>
+          <w:szCs w:val="21"/>
+          <w:lang w:eastAsia="pt-BR"/>
+          <w14:ligatures w14:val="none"/>
+        </w:rPr>
+        <w:t>const</w:t>
+      </w:r>
+      <w:proofErr w:type="spellEnd"/>
+      <w:r>
+        <w:rPr>
+          <w:rFonts w:ascii="Consolas" w:eastAsia="Times New Roman" w:hAnsi="Consolas" w:cs="Times New Roman"/>
+          <w:color w:val="D4D4D4"/>
+          <w:kern w:val="0"/>
+          <w:sz w:val="21"/>
+          <w:szCs w:val="21"/>
+          <w:lang w:eastAsia="pt-BR"/>
+          <w14:ligatures w14:val="none"/>
+        </w:rPr>
+        <w:t xml:space="preserve"> </w:t>
+      </w:r>
+      <w:proofErr w:type="gramStart"/>
+      <w:r>
+        <w:rPr>
+          <w:rFonts w:ascii="Consolas" w:eastAsia="Times New Roman" w:hAnsi="Consolas" w:cs="Times New Roman"/>
+          <w:color w:val="D4D4D4"/>
+          <w:kern w:val="0"/>
+          <w:sz w:val="21"/>
+          <w:szCs w:val="21"/>
+          <w:lang w:eastAsia="pt-BR"/>
+          <w14:ligatures w14:val="none"/>
+        </w:rPr>
+        <w:t xml:space="preserve">{ </w:t>
+      </w:r>
+      <w:proofErr w:type="spellStart"/>
+      <w:r>
+        <w:rPr>
+          <w:rFonts w:ascii="Consolas" w:eastAsia="Times New Roman" w:hAnsi="Consolas" w:cs="Times New Roman"/>
+          <w:color w:val="4FC1FF"/>
+          <w:kern w:val="0"/>
+          <w:sz w:val="21"/>
+          <w:szCs w:val="21"/>
+          <w:lang w:eastAsia="pt-BR"/>
+          <w14:ligatures w14:val="none"/>
+        </w:rPr>
+        <w:t>counter</w:t>
+      </w:r>
+      <w:proofErr w:type="spellEnd"/>
+      <w:proofErr w:type="gramEnd"/>
+      <w:r>
+        <w:rPr>
+          <w:rFonts w:ascii="Consolas" w:eastAsia="Times New Roman" w:hAnsi="Consolas" w:cs="Times New Roman"/>
+          <w:color w:val="D4D4D4"/>
+          <w:kern w:val="0"/>
+          <w:sz w:val="21"/>
+          <w:szCs w:val="21"/>
+          <w:lang w:eastAsia="pt-BR"/>
+          <w14:ligatures w14:val="none"/>
+        </w:rPr>
+        <w:t xml:space="preserve"> } = </w:t>
+      </w:r>
+      <w:proofErr w:type="spellStart"/>
+      <w:r>
+        <w:rPr>
+          <w:rFonts w:ascii="Consolas" w:eastAsia="Times New Roman" w:hAnsi="Consolas" w:cs="Times New Roman"/>
+          <w:color w:val="DCDCAA"/>
+          <w:kern w:val="0"/>
+          <w:sz w:val="21"/>
+          <w:szCs w:val="21"/>
+          <w:lang w:eastAsia="pt-BR"/>
+          <w14:ligatures w14:val="none"/>
+        </w:rPr>
+        <w:t>useCounterContext</w:t>
+      </w:r>
+      <w:proofErr w:type="spellEnd"/>
+      <w:r>
+        <w:rPr>
+          <w:rFonts w:ascii="Consolas" w:eastAsia="Times New Roman" w:hAnsi="Consolas" w:cs="Times New Roman"/>
+          <w:color w:val="D4D4D4"/>
+          <w:kern w:val="0"/>
+          <w:sz w:val="21"/>
+          <w:szCs w:val="21"/>
+          <w:lang w:eastAsia="pt-BR"/>
+          <w14:ligatures w14:val="none"/>
+        </w:rPr>
+        <w:t>()</w:t>
+      </w:r>
+      <w:r>
+        <w:rPr>
+          <w:rFonts w:ascii="Consolas" w:eastAsia="Times New Roman" w:hAnsi="Consolas" w:cs="Times New Roman"/>
+          <w:color w:val="6A9955"/>
+          <w:kern w:val="0"/>
+          <w:sz w:val="21"/>
+          <w:szCs w:val="21"/>
+          <w:lang w:eastAsia="pt-BR"/>
+          <w14:ligatures w14:val="none"/>
+        </w:rPr>
+        <w:t>//invocando a fun</w:t>
+      </w:r>
+      <w:r>
+        <w:rPr>
+          <w:rFonts w:ascii="Consolas" w:eastAsia="Times New Roman" w:hAnsi="Consolas" w:cs="Times New Roman"/>
+          <w:color w:val="6A9955"/>
+          <w:kern w:val="0"/>
+          <w:sz w:val="21"/>
+          <w:szCs w:val="21"/>
+          <w:lang w:eastAsia="pt-BR"/>
+          <w14:ligatures w14:val="none"/>
+        </w:rPr>
+        <w:t>çã</w:t>
+      </w:r>
+      <w:r>
+        <w:rPr>
+          <w:rFonts w:ascii="Consolas" w:eastAsia="Times New Roman" w:hAnsi="Consolas" w:cs="Times New Roman"/>
+          <w:color w:val="6A9955"/>
+          <w:kern w:val="0"/>
+          <w:sz w:val="21"/>
+          <w:szCs w:val="21"/>
+          <w:lang w:eastAsia="pt-BR"/>
+          <w14:ligatures w14:val="none"/>
+        </w:rPr>
+        <w:t xml:space="preserve">o do </w:t>
+      </w:r>
+      <w:proofErr w:type="spellStart"/>
+      <w:r>
+        <w:rPr>
+          <w:rFonts w:ascii="Consolas" w:eastAsia="Times New Roman" w:hAnsi="Consolas" w:cs="Times New Roman"/>
+          <w:color w:val="6A9955"/>
+          <w:kern w:val="0"/>
+          <w:sz w:val="21"/>
+          <w:szCs w:val="21"/>
+          <w:lang w:eastAsia="pt-BR"/>
+          <w14:ligatures w14:val="none"/>
+        </w:rPr>
+        <w:t>hook</w:t>
+      </w:r>
+      <w:proofErr w:type="spellEnd"/>
+    </w:p>
+    <w:p>
+      <w:pPr>
+        <w:jc w:val="both"/>
+        <w:rPr>
+          <w:rFonts w:ascii="Arial" w:hAnsi="Arial" w:cs="Arial"/>
+          <w:sz w:val="24"/>
+          <w:szCs w:val="24"/>
+        </w:rPr>
+      </w:pPr>
+    </w:p>
+    <w:p>
+      <w:pPr>
+        <w:jc w:val="both"/>
+        <w:rPr>
+          <w:rFonts w:ascii="Arial" w:hAnsi="Arial" w:cs="Arial"/>
+          <w:sz w:val="24"/>
+          <w:szCs w:val="24"/>
+        </w:rPr>
+      </w:pPr>
+    </w:p>
+    <w:p>
+      <w:pPr>
+        <w:pStyle w:val="PargrafodaLista"/>
+        <w:numPr>
+          <w:ilvl w:val="2"/>
+          <w:numId w:val="47"/>
+        </w:numPr>
+        <w:jc w:val="both"/>
+        <w:rPr>
+          <w:rFonts w:ascii="Arial" w:hAnsi="Arial" w:cs="Arial"/>
+          <w:b/>
+          <w:bCs/>
+          <w:sz w:val="24"/>
+          <w:szCs w:val="24"/>
+        </w:rPr>
+      </w:pPr>
+      <w:r>
+        <w:rPr>
+          <w:rFonts w:ascii="Arial" w:hAnsi="Arial" w:cs="Arial"/>
+          <w:b/>
+          <w:bCs/>
+          <w:sz w:val="24"/>
+          <w:szCs w:val="24"/>
+        </w:rPr>
+        <w:t>Contexto mais complexo</w:t>
+      </w:r>
+    </w:p>
+    <w:p>
+      <w:pPr>
+        <w:jc w:val="both"/>
+        <w:rPr>
+          <w:rFonts w:ascii="Arial" w:hAnsi="Arial" w:cs="Arial"/>
+          <w:b/>
+          <w:bCs/>
+          <w:sz w:val="24"/>
+          <w:szCs w:val="24"/>
+        </w:rPr>
+      </w:pPr>
+    </w:p>
+    <w:p>
+      <w:pPr>
+        <w:jc w:val="both"/>
+        <w:rPr>
+          <w:rFonts w:ascii="Arial" w:hAnsi="Arial" w:cs="Arial"/>
+          <w:sz w:val="24"/>
+          <w:szCs w:val="24"/>
+        </w:rPr>
+      </w:pPr>
+      <w:r>
+        <w:rPr>
+          <w:rFonts w:ascii="Arial" w:hAnsi="Arial" w:cs="Arial"/>
+          <w:sz w:val="24"/>
+          <w:szCs w:val="24"/>
+        </w:rPr>
+        <w:t>Podem ter variações no comportamento;</w:t>
+      </w:r>
+    </w:p>
+    <w:p>
+      <w:pPr>
+        <w:jc w:val="both"/>
+        <w:rPr>
+          <w:rFonts w:ascii="Arial" w:hAnsi="Arial" w:cs="Arial"/>
+          <w:sz w:val="24"/>
+          <w:szCs w:val="24"/>
+        </w:rPr>
+      </w:pPr>
+      <w:r>
+        <w:rPr>
+          <w:rFonts w:ascii="Arial" w:hAnsi="Arial" w:cs="Arial"/>
+          <w:sz w:val="24"/>
+          <w:szCs w:val="24"/>
+        </w:rPr>
+        <w:t xml:space="preserve">Para isso será utilizado um </w:t>
+      </w:r>
+      <w:proofErr w:type="spellStart"/>
+      <w:r>
+        <w:rPr>
+          <w:rFonts w:ascii="Arial" w:hAnsi="Arial" w:cs="Arial"/>
+          <w:sz w:val="24"/>
+          <w:szCs w:val="24"/>
+        </w:rPr>
+        <w:t>hook</w:t>
+      </w:r>
+      <w:proofErr w:type="spellEnd"/>
+      <w:r>
+        <w:rPr>
+          <w:rFonts w:ascii="Arial" w:hAnsi="Arial" w:cs="Arial"/>
+          <w:sz w:val="24"/>
+          <w:szCs w:val="24"/>
+        </w:rPr>
+        <w:t xml:space="preserve"> chamado </w:t>
+      </w:r>
+      <w:proofErr w:type="spellStart"/>
+      <w:r>
+        <w:rPr>
+          <w:rFonts w:ascii="Arial" w:hAnsi="Arial" w:cs="Arial"/>
+          <w:b/>
+          <w:bCs/>
+          <w:sz w:val="24"/>
+          <w:szCs w:val="24"/>
+        </w:rPr>
+        <w:t>useReducer</w:t>
+      </w:r>
+      <w:proofErr w:type="spellEnd"/>
+      <w:r>
+        <w:rPr>
+          <w:rFonts w:ascii="Arial" w:hAnsi="Arial" w:cs="Arial"/>
+          <w:sz w:val="24"/>
+          <w:szCs w:val="24"/>
+        </w:rPr>
+        <w:t xml:space="preserve">, que é como um </w:t>
+      </w:r>
+      <w:proofErr w:type="spellStart"/>
+      <w:r>
+        <w:rPr>
+          <w:rFonts w:ascii="Arial" w:hAnsi="Arial" w:cs="Arial"/>
+          <w:sz w:val="24"/>
+          <w:szCs w:val="24"/>
+        </w:rPr>
+        <w:t>useState</w:t>
+      </w:r>
+      <w:proofErr w:type="spellEnd"/>
+      <w:r>
+        <w:rPr>
+          <w:rFonts w:ascii="Arial" w:hAnsi="Arial" w:cs="Arial"/>
+          <w:sz w:val="24"/>
+          <w:szCs w:val="24"/>
+        </w:rPr>
+        <w:t>, mas para controle de dados complexos, com mais de um dado;</w:t>
+      </w:r>
+    </w:p>
+    <w:p>
+      <w:pPr>
+        <w:jc w:val="both"/>
+        <w:rPr>
+          <w:rFonts w:ascii="Arial" w:hAnsi="Arial" w:cs="Arial"/>
+          <w:sz w:val="24"/>
+          <w:szCs w:val="24"/>
+        </w:rPr>
+      </w:pPr>
+      <w:r>
+        <w:rPr>
+          <w:rFonts w:ascii="Arial" w:hAnsi="Arial" w:cs="Arial"/>
+          <w:sz w:val="24"/>
+          <w:szCs w:val="24"/>
+        </w:rPr>
+        <w:t xml:space="preserve">No </w:t>
+      </w:r>
+      <w:proofErr w:type="spellStart"/>
+      <w:r>
+        <w:rPr>
+          <w:rFonts w:ascii="Arial" w:hAnsi="Arial" w:cs="Arial"/>
+          <w:sz w:val="24"/>
+          <w:szCs w:val="24"/>
+        </w:rPr>
+        <w:t>reducer</w:t>
+      </w:r>
+      <w:proofErr w:type="spellEnd"/>
+      <w:r>
+        <w:rPr>
+          <w:rFonts w:ascii="Arial" w:hAnsi="Arial" w:cs="Arial"/>
+          <w:sz w:val="24"/>
+          <w:szCs w:val="24"/>
+        </w:rPr>
+        <w:t xml:space="preserve"> tem diferentes </w:t>
+      </w:r>
+      <w:r>
+        <w:rPr>
+          <w:rFonts w:ascii="Arial" w:hAnsi="Arial" w:cs="Arial"/>
+          <w:b/>
+          <w:bCs/>
+          <w:sz w:val="24"/>
+          <w:szCs w:val="24"/>
+        </w:rPr>
+        <w:t>ações com</w:t>
+      </w:r>
+      <w:r>
+        <w:rPr>
+          <w:rFonts w:ascii="Arial" w:hAnsi="Arial" w:cs="Arial"/>
+          <w:sz w:val="24"/>
+          <w:szCs w:val="24"/>
+        </w:rPr>
+        <w:t xml:space="preserve"> um </w:t>
+      </w:r>
+      <w:r>
+        <w:rPr>
+          <w:rFonts w:ascii="Arial" w:hAnsi="Arial" w:cs="Arial"/>
+          <w:b/>
+          <w:bCs/>
+          <w:sz w:val="24"/>
+          <w:szCs w:val="24"/>
+        </w:rPr>
+        <w:t>switch</w:t>
+      </w:r>
+      <w:r>
+        <w:rPr>
+          <w:rFonts w:ascii="Arial" w:hAnsi="Arial" w:cs="Arial"/>
+          <w:sz w:val="24"/>
+          <w:szCs w:val="24"/>
+        </w:rPr>
+        <w:t>;</w:t>
+      </w:r>
+    </w:p>
+    <w:p>
+      <w:pPr>
+        <w:jc w:val="both"/>
+        <w:rPr>
+          <w:rFonts w:ascii="Arial" w:hAnsi="Arial" w:cs="Arial"/>
+          <w:sz w:val="24"/>
+          <w:szCs w:val="24"/>
+        </w:rPr>
+      </w:pPr>
+      <w:r>
+        <w:rPr>
+          <w:rFonts w:ascii="Arial" w:hAnsi="Arial" w:cs="Arial"/>
+          <w:sz w:val="24"/>
+          <w:szCs w:val="24"/>
+        </w:rPr>
+        <w:t xml:space="preserve">Na aplicação será consumido o estado atual do dado que está no </w:t>
+      </w:r>
+      <w:proofErr w:type="spellStart"/>
+      <w:r>
+        <w:rPr>
+          <w:rFonts w:ascii="Arial" w:hAnsi="Arial" w:cs="Arial"/>
+          <w:sz w:val="24"/>
+          <w:szCs w:val="24"/>
+        </w:rPr>
+        <w:t>reducer</w:t>
+      </w:r>
+      <w:proofErr w:type="spellEnd"/>
+      <w:r>
+        <w:rPr>
+          <w:rFonts w:ascii="Arial" w:hAnsi="Arial" w:cs="Arial"/>
+          <w:sz w:val="24"/>
+          <w:szCs w:val="24"/>
+        </w:rPr>
+        <w:t xml:space="preserve">. </w:t>
+      </w:r>
     </w:p>
     <w:p>
       <w:pPr>
@@ -48970,6 +50502,92 @@
     </w:lvl>
   </w:abstractNum>
   <w:abstractNum w:abstractNumId="1" w15:restartNumberingAfterBreak="0">
+    <w:nsid w:val="08C63A0F"/>
+    <w:multiLevelType w:val="hybridMultilevel"/>
+    <w:tmpl w:val="2C004AE0"/>
+    <w:lvl w:ilvl="0" w:tplc="0416000F">
+      <w:start w:val="1"/>
+      <w:numFmt w:val="decimal"/>
+      <w:lvlText w:val="%1."/>
+      <w:lvlJc w:val="left"/>
+      <w:pPr>
+        <w:ind w:left="720" w:hanging="360"/>
+      </w:pPr>
+    </w:lvl>
+    <w:lvl w:ilvl="1" w:tplc="04160019" w:tentative="1">
+      <w:start w:val="1"/>
+      <w:numFmt w:val="lowerLetter"/>
+      <w:lvlText w:val="%2."/>
+      <w:lvlJc w:val="left"/>
+      <w:pPr>
+        <w:ind w:left="1440" w:hanging="360"/>
+      </w:pPr>
+    </w:lvl>
+    <w:lvl w:ilvl="2" w:tplc="0416001B" w:tentative="1">
+      <w:start w:val="1"/>
+      <w:numFmt w:val="lowerRoman"/>
+      <w:lvlText w:val="%3."/>
+      <w:lvlJc w:val="right"/>
+      <w:pPr>
+        <w:ind w:left="2160" w:hanging="180"/>
+      </w:pPr>
+    </w:lvl>
+    <w:lvl w:ilvl="3" w:tplc="0416000F" w:tentative="1">
+      <w:start w:val="1"/>
+      <w:numFmt w:val="decimal"/>
+      <w:lvlText w:val="%4."/>
+      <w:lvlJc w:val="left"/>
+      <w:pPr>
+        <w:ind w:left="2880" w:hanging="360"/>
+      </w:pPr>
+    </w:lvl>
+    <w:lvl w:ilvl="4" w:tplc="04160019" w:tentative="1">
+      <w:start w:val="1"/>
+      <w:numFmt w:val="lowerLetter"/>
+      <w:lvlText w:val="%5."/>
+      <w:lvlJc w:val="left"/>
+      <w:pPr>
+        <w:ind w:left="3600" w:hanging="360"/>
+      </w:pPr>
+    </w:lvl>
+    <w:lvl w:ilvl="5" w:tplc="0416001B" w:tentative="1">
+      <w:start w:val="1"/>
+      <w:numFmt w:val="lowerRoman"/>
+      <w:lvlText w:val="%6."/>
+      <w:lvlJc w:val="right"/>
+      <w:pPr>
+        <w:ind w:left="4320" w:hanging="180"/>
+      </w:pPr>
+    </w:lvl>
+    <w:lvl w:ilvl="6" w:tplc="0416000F" w:tentative="1">
+      <w:start w:val="1"/>
+      <w:numFmt w:val="decimal"/>
+      <w:lvlText w:val="%7."/>
+      <w:lvlJc w:val="left"/>
+      <w:pPr>
+        <w:ind w:left="5040" w:hanging="360"/>
+      </w:pPr>
+    </w:lvl>
+    <w:lvl w:ilvl="7" w:tplc="04160019" w:tentative="1">
+      <w:start w:val="1"/>
+      <w:numFmt w:val="lowerLetter"/>
+      <w:lvlText w:val="%8."/>
+      <w:lvlJc w:val="left"/>
+      <w:pPr>
+        <w:ind w:left="5760" w:hanging="360"/>
+      </w:pPr>
+    </w:lvl>
+    <w:lvl w:ilvl="8" w:tplc="0416001B" w:tentative="1">
+      <w:start w:val="1"/>
+      <w:numFmt w:val="lowerRoman"/>
+      <w:lvlText w:val="%9."/>
+      <w:lvlJc w:val="right"/>
+      <w:pPr>
+        <w:ind w:left="6480" w:hanging="180"/>
+      </w:pPr>
+    </w:lvl>
+  </w:abstractNum>
+  <w:abstractNum w:abstractNumId="2" w15:restartNumberingAfterBreak="0">
     <w:nsid w:val="08F84453"/>
     <w:multiLevelType w:val="hybridMultilevel"/>
     <w:tmpl w:val="D61ED94C"/>
@@ -49055,7 +50673,7 @@
       </w:pPr>
     </w:lvl>
   </w:abstractNum>
-  <w:abstractNum w:abstractNumId="2" w15:restartNumberingAfterBreak="0">
+  <w:abstractNum w:abstractNumId="3" w15:restartNumberingAfterBreak="0">
     <w:nsid w:val="0F8E7AF5"/>
     <w:multiLevelType w:val="hybridMultilevel"/>
     <w:tmpl w:val="D1DA197A"/>
@@ -49141,7 +50759,7 @@
       </w:pPr>
     </w:lvl>
   </w:abstractNum>
-  <w:abstractNum w:abstractNumId="3" w15:restartNumberingAfterBreak="0">
+  <w:abstractNum w:abstractNumId="4" w15:restartNumberingAfterBreak="0">
     <w:nsid w:val="11174800"/>
     <w:multiLevelType w:val="multilevel"/>
     <w:tmpl w:val="DFD6D182"/>
@@ -49254,7 +50872,7 @@
       </w:pPr>
     </w:lvl>
   </w:abstractNum>
-  <w:abstractNum w:abstractNumId="4" w15:restartNumberingAfterBreak="0">
+  <w:abstractNum w:abstractNumId="5" w15:restartNumberingAfterBreak="0">
     <w:nsid w:val="1388706A"/>
     <w:multiLevelType w:val="hybridMultilevel"/>
     <w:tmpl w:val="D422C698"/>
@@ -49340,7 +50958,7 @@
       </w:pPr>
     </w:lvl>
   </w:abstractNum>
-  <w:abstractNum w:abstractNumId="5" w15:restartNumberingAfterBreak="0">
+  <w:abstractNum w:abstractNumId="6" w15:restartNumberingAfterBreak="0">
     <w:nsid w:val="167F456F"/>
     <w:multiLevelType w:val="multilevel"/>
     <w:tmpl w:val="5B900F20"/>
@@ -49465,7 +51083,7 @@
       </w:rPr>
     </w:lvl>
   </w:abstractNum>
-  <w:abstractNum w:abstractNumId="6" w15:restartNumberingAfterBreak="0">
+  <w:abstractNum w:abstractNumId="7" w15:restartNumberingAfterBreak="0">
     <w:nsid w:val="1CD12A91"/>
     <w:multiLevelType w:val="multilevel"/>
     <w:tmpl w:val="87FAF658"/>
@@ -49583,7 +51201,7 @@
       </w:rPr>
     </w:lvl>
   </w:abstractNum>
-  <w:abstractNum w:abstractNumId="7" w15:restartNumberingAfterBreak="0">
+  <w:abstractNum w:abstractNumId="8" w15:restartNumberingAfterBreak="0">
     <w:nsid w:val="23967CF4"/>
     <w:multiLevelType w:val="multilevel"/>
     <w:tmpl w:val="F8AA2296"/>
@@ -49698,7 +51316,7 @@
       </w:rPr>
     </w:lvl>
   </w:abstractNum>
-  <w:abstractNum w:abstractNumId="8" w15:restartNumberingAfterBreak="0">
+  <w:abstractNum w:abstractNumId="9" w15:restartNumberingAfterBreak="0">
     <w:nsid w:val="284227FA"/>
     <w:multiLevelType w:val="hybridMultilevel"/>
     <w:tmpl w:val="A2540AAE"/>
@@ -49784,7 +51402,7 @@
       </w:pPr>
     </w:lvl>
   </w:abstractNum>
-  <w:abstractNum w:abstractNumId="9" w15:restartNumberingAfterBreak="0">
+  <w:abstractNum w:abstractNumId="10" w15:restartNumberingAfterBreak="0">
     <w:nsid w:val="2ADC711D"/>
     <w:multiLevelType w:val="multilevel"/>
     <w:tmpl w:val="5808BE38"/>
@@ -49907,7 +51525,7 @@
       </w:rPr>
     </w:lvl>
   </w:abstractNum>
-  <w:abstractNum w:abstractNumId="10" w15:restartNumberingAfterBreak="0">
+  <w:abstractNum w:abstractNumId="11" w15:restartNumberingAfterBreak="0">
     <w:nsid w:val="2B0A47F5"/>
     <w:multiLevelType w:val="hybridMultilevel"/>
     <w:tmpl w:val="FD7E538C"/>
@@ -49996,7 +51614,7 @@
       </w:pPr>
     </w:lvl>
   </w:abstractNum>
-  <w:abstractNum w:abstractNumId="11" w15:restartNumberingAfterBreak="0">
+  <w:abstractNum w:abstractNumId="12" w15:restartNumberingAfterBreak="0">
     <w:nsid w:val="2FBC0906"/>
     <w:multiLevelType w:val="hybridMultilevel"/>
     <w:tmpl w:val="C73E51AE"/>
@@ -50082,7 +51700,7 @@
       </w:pPr>
     </w:lvl>
   </w:abstractNum>
-  <w:abstractNum w:abstractNumId="12" w15:restartNumberingAfterBreak="0">
+  <w:abstractNum w:abstractNumId="13" w15:restartNumberingAfterBreak="0">
     <w:nsid w:val="34A55E39"/>
     <w:multiLevelType w:val="multilevel"/>
     <w:tmpl w:val="6B3C5DEE"/>
@@ -50197,7 +51815,7 @@
       </w:rPr>
     </w:lvl>
   </w:abstractNum>
-  <w:abstractNum w:abstractNumId="13" w15:restartNumberingAfterBreak="0">
+  <w:abstractNum w:abstractNumId="14" w15:restartNumberingAfterBreak="0">
     <w:nsid w:val="34B420AE"/>
     <w:multiLevelType w:val="hybridMultilevel"/>
     <w:tmpl w:val="D968F85E"/>
@@ -50283,7 +51901,7 @@
       </w:pPr>
     </w:lvl>
   </w:abstractNum>
-  <w:abstractNum w:abstractNumId="14" w15:restartNumberingAfterBreak="0">
+  <w:abstractNum w:abstractNumId="15" w15:restartNumberingAfterBreak="0">
     <w:nsid w:val="35D736D0"/>
     <w:multiLevelType w:val="hybridMultilevel"/>
     <w:tmpl w:val="1A801A0A"/>
@@ -50369,7 +51987,7 @@
       </w:pPr>
     </w:lvl>
   </w:abstractNum>
-  <w:abstractNum w:abstractNumId="15" w15:restartNumberingAfterBreak="0">
+  <w:abstractNum w:abstractNumId="16" w15:restartNumberingAfterBreak="0">
     <w:nsid w:val="37E92C22"/>
     <w:multiLevelType w:val="hybridMultilevel"/>
     <w:tmpl w:val="A490CF9C"/>
@@ -50455,7 +52073,7 @@
       </w:pPr>
     </w:lvl>
   </w:abstractNum>
-  <w:abstractNum w:abstractNumId="16" w15:restartNumberingAfterBreak="0">
+  <w:abstractNum w:abstractNumId="17" w15:restartNumberingAfterBreak="0">
     <w:nsid w:val="38BA6616"/>
     <w:multiLevelType w:val="hybridMultilevel"/>
     <w:tmpl w:val="31ECA2FA"/>
@@ -50541,7 +52159,7 @@
       </w:pPr>
     </w:lvl>
   </w:abstractNum>
-  <w:abstractNum w:abstractNumId="17" w15:restartNumberingAfterBreak="0">
+  <w:abstractNum w:abstractNumId="18" w15:restartNumberingAfterBreak="0">
     <w:nsid w:val="399D784B"/>
     <w:multiLevelType w:val="multilevel"/>
     <w:tmpl w:val="E12E3C3C"/>
@@ -50654,7 +52272,7 @@
       </w:rPr>
     </w:lvl>
   </w:abstractNum>
-  <w:abstractNum w:abstractNumId="18" w15:restartNumberingAfterBreak="0">
+  <w:abstractNum w:abstractNumId="19" w15:restartNumberingAfterBreak="0">
     <w:nsid w:val="3AA920A9"/>
     <w:multiLevelType w:val="hybridMultilevel"/>
     <w:tmpl w:val="43929AF6"/>
@@ -50740,7 +52358,7 @@
       </w:pPr>
     </w:lvl>
   </w:abstractNum>
-  <w:abstractNum w:abstractNumId="19" w15:restartNumberingAfterBreak="0">
+  <w:abstractNum w:abstractNumId="20" w15:restartNumberingAfterBreak="0">
     <w:nsid w:val="3B445538"/>
     <w:multiLevelType w:val="multilevel"/>
     <w:tmpl w:val="F63CEB70"/>
@@ -50853,7 +52471,7 @@
       </w:rPr>
     </w:lvl>
   </w:abstractNum>
-  <w:abstractNum w:abstractNumId="20" w15:restartNumberingAfterBreak="0">
+  <w:abstractNum w:abstractNumId="21" w15:restartNumberingAfterBreak="0">
     <w:nsid w:val="3DEF3F93"/>
     <w:multiLevelType w:val="hybridMultilevel"/>
     <w:tmpl w:val="6E646380"/>
@@ -50939,7 +52557,7 @@
       </w:pPr>
     </w:lvl>
   </w:abstractNum>
-  <w:abstractNum w:abstractNumId="21" w15:restartNumberingAfterBreak="0">
+  <w:abstractNum w:abstractNumId="22" w15:restartNumberingAfterBreak="0">
     <w:nsid w:val="3FE45A20"/>
     <w:multiLevelType w:val="hybridMultilevel"/>
     <w:tmpl w:val="A3FCA67E"/>
@@ -51025,7 +52643,7 @@
       </w:pPr>
     </w:lvl>
   </w:abstractNum>
-  <w:abstractNum w:abstractNumId="22" w15:restartNumberingAfterBreak="0">
+  <w:abstractNum w:abstractNumId="23" w15:restartNumberingAfterBreak="0">
     <w:nsid w:val="421968E6"/>
     <w:multiLevelType w:val="multilevel"/>
     <w:tmpl w:val="87FAF658"/>
@@ -51143,7 +52761,7 @@
       </w:rPr>
     </w:lvl>
   </w:abstractNum>
-  <w:abstractNum w:abstractNumId="23" w15:restartNumberingAfterBreak="0">
+  <w:abstractNum w:abstractNumId="24" w15:restartNumberingAfterBreak="0">
     <w:nsid w:val="42D233E3"/>
     <w:multiLevelType w:val="hybridMultilevel"/>
     <w:tmpl w:val="A30A641E"/>
@@ -51229,7 +52847,7 @@
       </w:pPr>
     </w:lvl>
   </w:abstractNum>
-  <w:abstractNum w:abstractNumId="24" w15:restartNumberingAfterBreak="0">
+  <w:abstractNum w:abstractNumId="25" w15:restartNumberingAfterBreak="0">
     <w:nsid w:val="46D516F2"/>
     <w:multiLevelType w:val="hybridMultilevel"/>
     <w:tmpl w:val="F94A4B86"/>
@@ -51315,7 +52933,7 @@
       </w:pPr>
     </w:lvl>
   </w:abstractNum>
-  <w:abstractNum w:abstractNumId="25" w15:restartNumberingAfterBreak="0">
+  <w:abstractNum w:abstractNumId="26" w15:restartNumberingAfterBreak="0">
     <w:nsid w:val="4A252682"/>
     <w:multiLevelType w:val="multilevel"/>
     <w:tmpl w:val="E91EDCF8"/>
@@ -51428,7 +53046,7 @@
       </w:rPr>
     </w:lvl>
   </w:abstractNum>
-  <w:abstractNum w:abstractNumId="26" w15:restartNumberingAfterBreak="0">
+  <w:abstractNum w:abstractNumId="27" w15:restartNumberingAfterBreak="0">
     <w:nsid w:val="4D377E2E"/>
     <w:multiLevelType w:val="multilevel"/>
     <w:tmpl w:val="F392B076"/>
@@ -51541,7 +53159,7 @@
       </w:pPr>
     </w:lvl>
   </w:abstractNum>
-  <w:abstractNum w:abstractNumId="27" w15:restartNumberingAfterBreak="0">
+  <w:abstractNum w:abstractNumId="28" w15:restartNumberingAfterBreak="0">
     <w:nsid w:val="4DC40F7C"/>
     <w:multiLevelType w:val="hybridMultilevel"/>
     <w:tmpl w:val="8EA8398C"/>
@@ -51627,7 +53245,7 @@
       </w:pPr>
     </w:lvl>
   </w:abstractNum>
-  <w:abstractNum w:abstractNumId="28" w15:restartNumberingAfterBreak="0">
+  <w:abstractNum w:abstractNumId="29" w15:restartNumberingAfterBreak="0">
     <w:nsid w:val="4E3E5349"/>
     <w:multiLevelType w:val="hybridMultilevel"/>
     <w:tmpl w:val="FBE07660"/>
@@ -51717,7 +53335,7 @@
       </w:pPr>
     </w:lvl>
   </w:abstractNum>
-  <w:abstractNum w:abstractNumId="29" w15:restartNumberingAfterBreak="0">
+  <w:abstractNum w:abstractNumId="30" w15:restartNumberingAfterBreak="0">
     <w:nsid w:val="50A63AE6"/>
     <w:multiLevelType w:val="hybridMultilevel"/>
     <w:tmpl w:val="8E14F95C"/>
@@ -51803,7 +53421,7 @@
       </w:pPr>
     </w:lvl>
   </w:abstractNum>
-  <w:abstractNum w:abstractNumId="30" w15:restartNumberingAfterBreak="0">
+  <w:abstractNum w:abstractNumId="31" w15:restartNumberingAfterBreak="0">
     <w:nsid w:val="52C81683"/>
     <w:multiLevelType w:val="hybridMultilevel"/>
     <w:tmpl w:val="CEF2B3D6"/>
@@ -51892,7 +53510,7 @@
       </w:pPr>
     </w:lvl>
   </w:abstractNum>
-  <w:abstractNum w:abstractNumId="31" w15:restartNumberingAfterBreak="0">
+  <w:abstractNum w:abstractNumId="32" w15:restartNumberingAfterBreak="0">
     <w:nsid w:val="53F765C0"/>
     <w:multiLevelType w:val="multilevel"/>
     <w:tmpl w:val="8C62FEF0"/>
@@ -52009,7 +53627,7 @@
       </w:rPr>
     </w:lvl>
   </w:abstractNum>
-  <w:abstractNum w:abstractNumId="32" w15:restartNumberingAfterBreak="0">
+  <w:abstractNum w:abstractNumId="33" w15:restartNumberingAfterBreak="0">
     <w:nsid w:val="58DE7BF2"/>
     <w:multiLevelType w:val="multilevel"/>
     <w:tmpl w:val="87FAF658"/>
@@ -52127,7 +53745,7 @@
       </w:rPr>
     </w:lvl>
   </w:abstractNum>
-  <w:abstractNum w:abstractNumId="33" w15:restartNumberingAfterBreak="0">
+  <w:abstractNum w:abstractNumId="34" w15:restartNumberingAfterBreak="0">
     <w:nsid w:val="59433A6C"/>
     <w:multiLevelType w:val="multilevel"/>
     <w:tmpl w:val="E12E3C3C"/>
@@ -52240,7 +53858,7 @@
       </w:rPr>
     </w:lvl>
   </w:abstractNum>
-  <w:abstractNum w:abstractNumId="34" w15:restartNumberingAfterBreak="0">
+  <w:abstractNum w:abstractNumId="35" w15:restartNumberingAfterBreak="0">
     <w:nsid w:val="5A280974"/>
     <w:multiLevelType w:val="hybridMultilevel"/>
     <w:tmpl w:val="A3F2F336"/>
@@ -52326,7 +53944,7 @@
       </w:pPr>
     </w:lvl>
   </w:abstractNum>
-  <w:abstractNum w:abstractNumId="35" w15:restartNumberingAfterBreak="0">
+  <w:abstractNum w:abstractNumId="36" w15:restartNumberingAfterBreak="0">
     <w:nsid w:val="60C0018E"/>
     <w:multiLevelType w:val="multilevel"/>
     <w:tmpl w:val="C2083B6E"/>
@@ -52446,7 +54064,7 @@
       </w:rPr>
     </w:lvl>
   </w:abstractNum>
-  <w:abstractNum w:abstractNumId="36" w15:restartNumberingAfterBreak="0">
+  <w:abstractNum w:abstractNumId="37" w15:restartNumberingAfterBreak="0">
     <w:nsid w:val="6115339A"/>
     <w:multiLevelType w:val="hybridMultilevel"/>
     <w:tmpl w:val="1E0C0DB4"/>
@@ -52536,7 +54154,7 @@
       </w:pPr>
     </w:lvl>
   </w:abstractNum>
-  <w:abstractNum w:abstractNumId="37" w15:restartNumberingAfterBreak="0">
+  <w:abstractNum w:abstractNumId="38" w15:restartNumberingAfterBreak="0">
     <w:nsid w:val="61D62A97"/>
     <w:multiLevelType w:val="multilevel"/>
     <w:tmpl w:val="4030FEF0"/>
@@ -52649,7 +54267,7 @@
       </w:rPr>
     </w:lvl>
   </w:abstractNum>
-  <w:abstractNum w:abstractNumId="38" w15:restartNumberingAfterBreak="0">
+  <w:abstractNum w:abstractNumId="39" w15:restartNumberingAfterBreak="0">
     <w:nsid w:val="62D1316D"/>
     <w:multiLevelType w:val="hybridMultilevel"/>
     <w:tmpl w:val="E1F4E680"/>
@@ -52735,7 +54353,7 @@
       </w:pPr>
     </w:lvl>
   </w:abstractNum>
-  <w:abstractNum w:abstractNumId="39" w15:restartNumberingAfterBreak="0">
+  <w:abstractNum w:abstractNumId="40" w15:restartNumberingAfterBreak="0">
     <w:nsid w:val="63950DF5"/>
     <w:multiLevelType w:val="multilevel"/>
     <w:tmpl w:val="E12E3C3C"/>
@@ -52848,7 +54466,7 @@
       </w:rPr>
     </w:lvl>
   </w:abstractNum>
-  <w:abstractNum w:abstractNumId="40" w15:restartNumberingAfterBreak="0">
+  <w:abstractNum w:abstractNumId="41" w15:restartNumberingAfterBreak="0">
     <w:nsid w:val="665E7924"/>
     <w:multiLevelType w:val="hybridMultilevel"/>
     <w:tmpl w:val="4A96CCB0"/>
@@ -52934,7 +54552,7 @@
       </w:pPr>
     </w:lvl>
   </w:abstractNum>
-  <w:abstractNum w:abstractNumId="41" w15:restartNumberingAfterBreak="0">
+  <w:abstractNum w:abstractNumId="42" w15:restartNumberingAfterBreak="0">
     <w:nsid w:val="69CC7734"/>
     <w:multiLevelType w:val="multilevel"/>
     <w:tmpl w:val="C95EC098"/>
@@ -53047,7 +54665,7 @@
       </w:rPr>
     </w:lvl>
   </w:abstractNum>
-  <w:abstractNum w:abstractNumId="42" w15:restartNumberingAfterBreak="0">
+  <w:abstractNum w:abstractNumId="43" w15:restartNumberingAfterBreak="0">
     <w:nsid w:val="6C95600C"/>
     <w:multiLevelType w:val="multilevel"/>
     <w:tmpl w:val="87FAF658"/>
@@ -53165,7 +54783,7 @@
       </w:rPr>
     </w:lvl>
   </w:abstractNum>
-  <w:abstractNum w:abstractNumId="43" w15:restartNumberingAfterBreak="0">
+  <w:abstractNum w:abstractNumId="44" w15:restartNumberingAfterBreak="0">
     <w:nsid w:val="6F851F36"/>
     <w:multiLevelType w:val="hybridMultilevel"/>
     <w:tmpl w:val="1BD4F392"/>
@@ -53251,7 +54869,7 @@
       </w:pPr>
     </w:lvl>
   </w:abstractNum>
-  <w:abstractNum w:abstractNumId="44" w15:restartNumberingAfterBreak="0">
+  <w:abstractNum w:abstractNumId="45" w15:restartNumberingAfterBreak="0">
     <w:nsid w:val="6FCD59D3"/>
     <w:multiLevelType w:val="hybridMultilevel"/>
     <w:tmpl w:val="96FCE1A2"/>
@@ -53337,7 +54955,7 @@
       </w:pPr>
     </w:lvl>
   </w:abstractNum>
-  <w:abstractNum w:abstractNumId="45" w15:restartNumberingAfterBreak="0">
+  <w:abstractNum w:abstractNumId="46" w15:restartNumberingAfterBreak="0">
     <w:nsid w:val="704D1619"/>
     <w:multiLevelType w:val="hybridMultilevel"/>
     <w:tmpl w:val="005415F6"/>
@@ -53423,7 +55041,7 @@
       </w:pPr>
     </w:lvl>
   </w:abstractNum>
-  <w:abstractNum w:abstractNumId="46" w15:restartNumberingAfterBreak="0">
+  <w:abstractNum w:abstractNumId="47" w15:restartNumberingAfterBreak="0">
     <w:nsid w:val="72E21393"/>
     <w:multiLevelType w:val="multilevel"/>
     <w:tmpl w:val="87FAF658"/>
@@ -53541,7 +55159,7 @@
       </w:rPr>
     </w:lvl>
   </w:abstractNum>
-  <w:abstractNum w:abstractNumId="47" w15:restartNumberingAfterBreak="0">
+  <w:abstractNum w:abstractNumId="48" w15:restartNumberingAfterBreak="0">
     <w:nsid w:val="75D240C7"/>
     <w:multiLevelType w:val="hybridMultilevel"/>
     <w:tmpl w:val="A14A01CC"/>
@@ -53627,7 +55245,7 @@
       </w:pPr>
     </w:lvl>
   </w:abstractNum>
-  <w:abstractNum w:abstractNumId="48" w15:restartNumberingAfterBreak="0">
+  <w:abstractNum w:abstractNumId="49" w15:restartNumberingAfterBreak="0">
     <w:nsid w:val="76AD278E"/>
     <w:multiLevelType w:val="multilevel"/>
     <w:tmpl w:val="87FAF658"/>
@@ -53745,7 +55363,7 @@
       </w:rPr>
     </w:lvl>
   </w:abstractNum>
-  <w:abstractNum w:abstractNumId="49" w15:restartNumberingAfterBreak="0">
+  <w:abstractNum w:abstractNumId="50" w15:restartNumberingAfterBreak="0">
     <w:nsid w:val="7D5335CD"/>
     <w:multiLevelType w:val="hybridMultilevel"/>
     <w:tmpl w:val="65A62FC6"/>
@@ -53831,7 +55449,7 @@
       </w:pPr>
     </w:lvl>
   </w:abstractNum>
-  <w:abstractNum w:abstractNumId="50" w15:restartNumberingAfterBreak="0">
+  <w:abstractNum w:abstractNumId="51" w15:restartNumberingAfterBreak="0">
     <w:nsid w:val="7DE34EDE"/>
     <w:multiLevelType w:val="multilevel"/>
     <w:tmpl w:val="9BDCE460"/>
@@ -53945,157 +55563,160 @@
     </w:lvl>
   </w:abstractNum>
   <w:num w:numId="1" w16cid:durableId="1130899854">
+    <w:abstractNumId w:val="33"/>
+  </w:num>
+  <w:num w:numId="2" w16cid:durableId="701634951">
+    <w:abstractNumId w:val="47"/>
+  </w:num>
+  <w:num w:numId="3" w16cid:durableId="1473055340">
+    <w:abstractNumId w:val="49"/>
+  </w:num>
+  <w:num w:numId="4" w16cid:durableId="2078043526">
+    <w:abstractNumId w:val="43"/>
+  </w:num>
+  <w:num w:numId="5" w16cid:durableId="1024943112">
+    <w:abstractNumId w:val="23"/>
+  </w:num>
+  <w:num w:numId="6" w16cid:durableId="1474711704">
+    <w:abstractNumId w:val="7"/>
+  </w:num>
+  <w:num w:numId="7" w16cid:durableId="1301689682">
+    <w:abstractNumId w:val="28"/>
+  </w:num>
+  <w:num w:numId="8" w16cid:durableId="396981081">
+    <w:abstractNumId w:val="11"/>
+  </w:num>
+  <w:num w:numId="9" w16cid:durableId="2144419712">
+    <w:abstractNumId w:val="22"/>
+  </w:num>
+  <w:num w:numId="10" w16cid:durableId="1472400896">
+    <w:abstractNumId w:val="30"/>
+  </w:num>
+  <w:num w:numId="11" w16cid:durableId="1308827541">
+    <w:abstractNumId w:val="21"/>
+  </w:num>
+  <w:num w:numId="12" w16cid:durableId="1278105625">
+    <w:abstractNumId w:val="48"/>
+  </w:num>
+  <w:num w:numId="13" w16cid:durableId="1887137018">
+    <w:abstractNumId w:val="44"/>
+  </w:num>
+  <w:num w:numId="14" w16cid:durableId="337080556">
+    <w:abstractNumId w:val="45"/>
+  </w:num>
+  <w:num w:numId="15" w16cid:durableId="538973913">
+    <w:abstractNumId w:val="25"/>
+  </w:num>
+  <w:num w:numId="16" w16cid:durableId="2084062770">
+    <w:abstractNumId w:val="38"/>
+  </w:num>
+  <w:num w:numId="17" w16cid:durableId="1678968090">
+    <w:abstractNumId w:val="27"/>
+  </w:num>
+  <w:num w:numId="18" w16cid:durableId="468941766">
+    <w:abstractNumId w:val="4"/>
+  </w:num>
+  <w:num w:numId="19" w16cid:durableId="1381785178">
+    <w:abstractNumId w:val="41"/>
+  </w:num>
+  <w:num w:numId="20" w16cid:durableId="620189676">
+    <w:abstractNumId w:val="12"/>
+  </w:num>
+  <w:num w:numId="21" w16cid:durableId="2105955471">
+    <w:abstractNumId w:val="19"/>
+  </w:num>
+  <w:num w:numId="22" w16cid:durableId="1973709133">
+    <w:abstractNumId w:val="13"/>
+  </w:num>
+  <w:num w:numId="23" w16cid:durableId="670791852">
+    <w:abstractNumId w:val="17"/>
+  </w:num>
+  <w:num w:numId="24" w16cid:durableId="105274888">
+    <w:abstractNumId w:val="9"/>
+  </w:num>
+  <w:num w:numId="25" w16cid:durableId="1840148485">
+    <w:abstractNumId w:val="51"/>
+  </w:num>
+  <w:num w:numId="26" w16cid:durableId="1707679075">
+    <w:abstractNumId w:val="3"/>
+  </w:num>
+  <w:num w:numId="27" w16cid:durableId="98918951">
+    <w:abstractNumId w:val="42"/>
+  </w:num>
+  <w:num w:numId="28" w16cid:durableId="1257980417">
+    <w:abstractNumId w:val="39"/>
+  </w:num>
+  <w:num w:numId="29" w16cid:durableId="1793595204">
+    <w:abstractNumId w:val="20"/>
+  </w:num>
+  <w:num w:numId="30" w16cid:durableId="313334060">
     <w:abstractNumId w:val="32"/>
   </w:num>
-  <w:num w:numId="2" w16cid:durableId="701634951">
-    <w:abstractNumId w:val="46"/>
+  <w:num w:numId="31" w16cid:durableId="815337539">
+    <w:abstractNumId w:val="50"/>
   </w:num>
-  <w:num w:numId="3" w16cid:durableId="1473055340">
-    <w:abstractNumId w:val="48"/>
+  <w:num w:numId="32" w16cid:durableId="565534497">
+    <w:abstractNumId w:val="34"/>
   </w:num>
-  <w:num w:numId="4" w16cid:durableId="2078043526">
-    <w:abstractNumId w:val="42"/>
+  <w:num w:numId="33" w16cid:durableId="60256826">
+    <w:abstractNumId w:val="40"/>
   </w:num>
-  <w:num w:numId="5" w16cid:durableId="1024943112">
-    <w:abstractNumId w:val="22"/>
+  <w:num w:numId="34" w16cid:durableId="2142071229">
+    <w:abstractNumId w:val="18"/>
   </w:num>
-  <w:num w:numId="6" w16cid:durableId="1474711704">
-    <w:abstractNumId w:val="6"/>
+  <w:num w:numId="35" w16cid:durableId="277222671">
+    <w:abstractNumId w:val="36"/>
   </w:num>
-  <w:num w:numId="7" w16cid:durableId="1301689682">
-    <w:abstractNumId w:val="27"/>
-  </w:num>
-  <w:num w:numId="8" w16cid:durableId="396981081">
-    <w:abstractNumId w:val="10"/>
-  </w:num>
-  <w:num w:numId="9" w16cid:durableId="2144419712">
-    <w:abstractNumId w:val="21"/>
-  </w:num>
-  <w:num w:numId="10" w16cid:durableId="1472400896">
-    <w:abstractNumId w:val="29"/>
-  </w:num>
-  <w:num w:numId="11" w16cid:durableId="1308827541">
-    <w:abstractNumId w:val="20"/>
-  </w:num>
-  <w:num w:numId="12" w16cid:durableId="1278105625">
-    <w:abstractNumId w:val="47"/>
-  </w:num>
-  <w:num w:numId="13" w16cid:durableId="1887137018">
-    <w:abstractNumId w:val="43"/>
-  </w:num>
-  <w:num w:numId="14" w16cid:durableId="337080556">
-    <w:abstractNumId w:val="44"/>
-  </w:num>
-  <w:num w:numId="15" w16cid:durableId="538973913">
-    <w:abstractNumId w:val="24"/>
-  </w:num>
-  <w:num w:numId="16" w16cid:durableId="2084062770">
-    <w:abstractNumId w:val="37"/>
-  </w:num>
-  <w:num w:numId="17" w16cid:durableId="1678968090">
+  <w:num w:numId="36" w16cid:durableId="1423064997">
     <w:abstractNumId w:val="26"/>
   </w:num>
-  <w:num w:numId="18" w16cid:durableId="468941766">
-    <w:abstractNumId w:val="3"/>
-  </w:num>
-  <w:num w:numId="19" w16cid:durableId="1381785178">
-    <w:abstractNumId w:val="40"/>
-  </w:num>
-  <w:num w:numId="20" w16cid:durableId="620189676">
-    <w:abstractNumId w:val="11"/>
-  </w:num>
-  <w:num w:numId="21" w16cid:durableId="2105955471">
-    <w:abstractNumId w:val="18"/>
-  </w:num>
-  <w:num w:numId="22" w16cid:durableId="1973709133">
-    <w:abstractNumId w:val="12"/>
-  </w:num>
-  <w:num w:numId="23" w16cid:durableId="670791852">
+  <w:num w:numId="37" w16cid:durableId="589696989">
     <w:abstractNumId w:val="16"/>
   </w:num>
-  <w:num w:numId="24" w16cid:durableId="105274888">
+  <w:num w:numId="38" w16cid:durableId="1584416590">
+    <w:abstractNumId w:val="31"/>
+  </w:num>
+  <w:num w:numId="39" w16cid:durableId="854147230">
     <w:abstractNumId w:val="8"/>
   </w:num>
-  <w:num w:numId="25" w16cid:durableId="1840148485">
-    <w:abstractNumId w:val="50"/>
-  </w:num>
-  <w:num w:numId="26" w16cid:durableId="1707679075">
+  <w:num w:numId="40" w16cid:durableId="1074157807">
     <w:abstractNumId w:val="2"/>
-  </w:num>
-  <w:num w:numId="27" w16cid:durableId="98918951">
-    <w:abstractNumId w:val="41"/>
-  </w:num>
-  <w:num w:numId="28" w16cid:durableId="1257980417">
-    <w:abstractNumId w:val="38"/>
-  </w:num>
-  <w:num w:numId="29" w16cid:durableId="1793595204">
-    <w:abstractNumId w:val="19"/>
-  </w:num>
-  <w:num w:numId="30" w16cid:durableId="313334060">
-    <w:abstractNumId w:val="31"/>
-  </w:num>
-  <w:num w:numId="31" w16cid:durableId="815337539">
-    <w:abstractNumId w:val="49"/>
-  </w:num>
-  <w:num w:numId="32" w16cid:durableId="565534497">
-    <w:abstractNumId w:val="33"/>
-  </w:num>
-  <w:num w:numId="33" w16cid:durableId="60256826">
-    <w:abstractNumId w:val="39"/>
-  </w:num>
-  <w:num w:numId="34" w16cid:durableId="2142071229">
-    <w:abstractNumId w:val="17"/>
-  </w:num>
-  <w:num w:numId="35" w16cid:durableId="277222671">
-    <w:abstractNumId w:val="35"/>
-  </w:num>
-  <w:num w:numId="36" w16cid:durableId="1423064997">
-    <w:abstractNumId w:val="25"/>
-  </w:num>
-  <w:num w:numId="37" w16cid:durableId="589696989">
-    <w:abstractNumId w:val="15"/>
-  </w:num>
-  <w:num w:numId="38" w16cid:durableId="1584416590">
-    <w:abstractNumId w:val="30"/>
-  </w:num>
-  <w:num w:numId="39" w16cid:durableId="854147230">
-    <w:abstractNumId w:val="7"/>
-  </w:num>
-  <w:num w:numId="40" w16cid:durableId="1074157807">
-    <w:abstractNumId w:val="1"/>
   </w:num>
   <w:num w:numId="41" w16cid:durableId="283469173">
     <w:abstractNumId w:val="0"/>
   </w:num>
   <w:num w:numId="42" w16cid:durableId="142165143">
-    <w:abstractNumId w:val="4"/>
+    <w:abstractNumId w:val="5"/>
   </w:num>
   <w:num w:numId="43" w16cid:durableId="647977904">
-    <w:abstractNumId w:val="13"/>
+    <w:abstractNumId w:val="14"/>
   </w:num>
   <w:num w:numId="44" w16cid:durableId="1708213127">
-    <w:abstractNumId w:val="36"/>
+    <w:abstractNumId w:val="37"/>
   </w:num>
   <w:num w:numId="45" w16cid:durableId="792555235">
-    <w:abstractNumId w:val="9"/>
+    <w:abstractNumId w:val="10"/>
   </w:num>
   <w:num w:numId="46" w16cid:durableId="1159880811">
-    <w:abstractNumId w:val="14"/>
+    <w:abstractNumId w:val="15"/>
   </w:num>
   <w:num w:numId="47" w16cid:durableId="1889413827">
-    <w:abstractNumId w:val="5"/>
+    <w:abstractNumId w:val="6"/>
   </w:num>
   <w:num w:numId="48" w16cid:durableId="1512839508">
-    <w:abstractNumId w:val="28"/>
+    <w:abstractNumId w:val="29"/>
   </w:num>
   <w:num w:numId="49" w16cid:durableId="1979874707">
-    <w:abstractNumId w:val="23"/>
+    <w:abstractNumId w:val="24"/>
   </w:num>
   <w:num w:numId="50" w16cid:durableId="755790350">
-    <w:abstractNumId w:val="34"/>
+    <w:abstractNumId w:val="35"/>
   </w:num>
   <w:num w:numId="51" w16cid:durableId="1533377169">
-    <w:abstractNumId w:val="45"/>
+    <w:abstractNumId w:val="46"/>
+  </w:num>
+  <w:num w:numId="52" w16cid:durableId="357511044">
+    <w:abstractNumId w:val="1"/>
   </w:num>
 </w:numbering>
 </file>
@@ -55424,20 +57045,20 @@
 </file>
 
 <file path=customXml/item2.xml><?xml version="1.0" encoding="utf-8"?>
-<p:properties xmlns:p="http://schemas.microsoft.com/office/2006/metadata/properties" xmlns:xsi="http://www.w3.org/2001/XMLSchema-instance" xmlns:pc="http://schemas.microsoft.com/office/infopath/2007/PartnerControls">
-  <documentManagement>
-    <_activity xmlns="a6a908a5-3788-4601-9e28-17a5043b19ff" xsi:nil="true"/>
-  </documentManagement>
-</p:properties>
-</file>
-
-<file path=customXml/item3.xml><?xml version="1.0" encoding="utf-8"?>
 <?mso-contentType ?>
 <FormTemplates xmlns="http://schemas.microsoft.com/sharepoint/v3/contenttype/forms">
   <Display>DocumentLibraryForm</Display>
   <Edit>DocumentLibraryForm</Edit>
   <New>DocumentLibraryForm</New>
 </FormTemplates>
+</file>
+
+<file path=customXml/item3.xml><?xml version="1.0" encoding="utf-8"?>
+<p:properties xmlns:p="http://schemas.microsoft.com/office/2006/metadata/properties" xmlns:xsi="http://www.w3.org/2001/XMLSchema-instance" xmlns:pc="http://schemas.microsoft.com/office/infopath/2007/PartnerControls">
+  <documentManagement>
+    <_activity xmlns="a6a908a5-3788-4601-9e28-17a5043b19ff" xsi:nil="true"/>
+  </documentManagement>
+</p:properties>
 </file>
 
 <file path=customXml/itemProps1.xml><?xml version="1.0" encoding="utf-8"?>
@@ -55460,6 +57081,14 @@
 </file>
 
 <file path=customXml/itemProps2.xml><?xml version="1.0" encoding="utf-8"?>
+<ds:datastoreItem xmlns:ds="http://schemas.openxmlformats.org/officeDocument/2006/customXml" ds:itemID="{819D994F-A344-4F26-B9C5-114BA44A37C3}">
+  <ds:schemaRefs>
+    <ds:schemaRef ds:uri="http://schemas.microsoft.com/sharepoint/v3/contenttype/forms"/>
+  </ds:schemaRefs>
+</ds:datastoreItem>
+</file>
+
+<file path=customXml/itemProps3.xml><?xml version="1.0" encoding="utf-8"?>
 <ds:datastoreItem xmlns:ds="http://schemas.openxmlformats.org/officeDocument/2006/customXml" ds:itemID="{87EA65C6-4825-40D9-8D90-47BFCCDB80B8}">
   <ds:schemaRefs>
     <ds:schemaRef ds:uri="http://schemas.microsoft.com/office/2006/metadata/properties"/>
@@ -55467,12 +57096,4 @@
     <ds:schemaRef ds:uri="a6a908a5-3788-4601-9e28-17a5043b19ff"/>
   </ds:schemaRefs>
 </ds:datastoreItem>
-</file>
-
-<file path=customXml/itemProps3.xml><?xml version="1.0" encoding="utf-8"?>
-<ds:datastoreItem xmlns:ds="http://schemas.openxmlformats.org/officeDocument/2006/customXml" ds:itemID="{819D994F-A344-4F26-B9C5-114BA44A37C3}">
-  <ds:schemaRefs>
-    <ds:schemaRef ds:uri="http://schemas.microsoft.com/sharepoint/v3/contenttype/forms"/>
-  </ds:schemaRefs>
-</ds:datastoreItem>
 </file>
</xml_diff>

<commit_message>
Alterando contexto mais complexo
</commit_message>
<xml_diff>
--- a/React.docx
+++ b/React.docx
@@ -50392,6 +50392,1367 @@
         </w:rPr>
         <w:t xml:space="preserve">. </w:t>
       </w:r>
+    </w:p>
+    <w:p>
+      <w:pPr>
+        <w:jc w:val="both"/>
+        <w:rPr>
+          <w:rFonts w:ascii="Arial" w:hAnsi="Arial" w:cs="Arial"/>
+          <w:b/>
+          <w:bCs/>
+          <w:i/>
+          <w:iCs/>
+          <w:sz w:val="24"/>
+          <w:szCs w:val="24"/>
+        </w:rPr>
+      </w:pPr>
+      <w:r>
+        <w:rPr>
+          <w:rFonts w:ascii="Arial" w:hAnsi="Arial" w:cs="Arial"/>
+          <w:b/>
+          <w:bCs/>
+          <w:i/>
+          <w:iCs/>
+          <w:sz w:val="24"/>
+          <w:szCs w:val="24"/>
+        </w:rPr>
+        <w:lastRenderedPageBreak/>
+        <w:t>TitleColorContext.js</w:t>
+      </w:r>
+    </w:p>
+    <w:p>
+      <w:pPr>
+        <w:shd w:val="clear" w:color="auto" w:fill="1E1E1E"/>
+        <w:spacing w:after="0" w:line="285" w:lineRule="atLeast"/>
+        <w:rPr>
+          <w:rFonts w:ascii="Consolas" w:eastAsia="Times New Roman" w:hAnsi="Consolas" w:cs="Times New Roman"/>
+          <w:color w:val="D4D4D4"/>
+          <w:kern w:val="0"/>
+          <w:sz w:val="21"/>
+          <w:szCs w:val="21"/>
+          <w:lang w:eastAsia="pt-BR"/>
+          <w14:ligatures w14:val="none"/>
+        </w:rPr>
+      </w:pPr>
+      <w:r>
+        <w:rPr>
+          <w:rFonts w:ascii="Consolas" w:eastAsia="Times New Roman" w:hAnsi="Consolas" w:cs="Times New Roman"/>
+          <w:color w:val="D4D4D4"/>
+          <w:kern w:val="0"/>
+          <w:sz w:val="21"/>
+          <w:szCs w:val="21"/>
+          <w:lang w:eastAsia="pt-BR"/>
+          <w14:ligatures w14:val="none"/>
+        </w:rPr>
+        <w:t xml:space="preserve">    </w:t>
+      </w:r>
+      <w:proofErr w:type="spellStart"/>
+      <w:r>
+        <w:rPr>
+          <w:rFonts w:ascii="Consolas" w:eastAsia="Times New Roman" w:hAnsi="Consolas" w:cs="Times New Roman"/>
+          <w:color w:val="569CD6"/>
+          <w:kern w:val="0"/>
+          <w:sz w:val="21"/>
+          <w:szCs w:val="21"/>
+          <w:lang w:eastAsia="pt-BR"/>
+          <w14:ligatures w14:val="none"/>
+        </w:rPr>
+        <w:t>const</w:t>
+      </w:r>
+      <w:proofErr w:type="spellEnd"/>
+      <w:r>
+        <w:rPr>
+          <w:rFonts w:ascii="Consolas" w:eastAsia="Times New Roman" w:hAnsi="Consolas" w:cs="Times New Roman"/>
+          <w:color w:val="D4D4D4"/>
+          <w:kern w:val="0"/>
+          <w:sz w:val="21"/>
+          <w:szCs w:val="21"/>
+          <w:lang w:eastAsia="pt-BR"/>
+          <w14:ligatures w14:val="none"/>
+        </w:rPr>
+        <w:t xml:space="preserve"> [</w:t>
+      </w:r>
+      <w:proofErr w:type="spellStart"/>
+      <w:r>
+        <w:rPr>
+          <w:rFonts w:ascii="Consolas" w:eastAsia="Times New Roman" w:hAnsi="Consolas" w:cs="Times New Roman"/>
+          <w:color w:val="4FC1FF"/>
+          <w:kern w:val="0"/>
+          <w:sz w:val="21"/>
+          <w:szCs w:val="21"/>
+          <w:lang w:eastAsia="pt-BR"/>
+          <w14:ligatures w14:val="none"/>
+        </w:rPr>
+        <w:t>state</w:t>
+      </w:r>
+      <w:proofErr w:type="spellEnd"/>
+      <w:r>
+        <w:rPr>
+          <w:rFonts w:ascii="Consolas" w:eastAsia="Times New Roman" w:hAnsi="Consolas" w:cs="Times New Roman"/>
+          <w:color w:val="D4D4D4"/>
+          <w:kern w:val="0"/>
+          <w:sz w:val="21"/>
+          <w:szCs w:val="21"/>
+          <w:lang w:eastAsia="pt-BR"/>
+          <w14:ligatures w14:val="none"/>
+        </w:rPr>
+        <w:t xml:space="preserve">, </w:t>
+      </w:r>
+      <w:proofErr w:type="spellStart"/>
+      <w:r>
+        <w:rPr>
+          <w:rFonts w:ascii="Consolas" w:eastAsia="Times New Roman" w:hAnsi="Consolas" w:cs="Times New Roman"/>
+          <w:color w:val="DCDCAA"/>
+          <w:kern w:val="0"/>
+          <w:sz w:val="21"/>
+          <w:szCs w:val="21"/>
+          <w:lang w:eastAsia="pt-BR"/>
+          <w14:ligatures w14:val="none"/>
+        </w:rPr>
+        <w:t>dispatch</w:t>
+      </w:r>
+      <w:proofErr w:type="spellEnd"/>
+      <w:r>
+        <w:rPr>
+          <w:rFonts w:ascii="Consolas" w:eastAsia="Times New Roman" w:hAnsi="Consolas" w:cs="Times New Roman"/>
+          <w:color w:val="D4D4D4"/>
+          <w:kern w:val="0"/>
+          <w:sz w:val="21"/>
+          <w:szCs w:val="21"/>
+          <w:lang w:eastAsia="pt-BR"/>
+          <w14:ligatures w14:val="none"/>
+        </w:rPr>
+        <w:t xml:space="preserve">] = </w:t>
+      </w:r>
+      <w:proofErr w:type="spellStart"/>
+      <w:proofErr w:type="gramStart"/>
+      <w:r>
+        <w:rPr>
+          <w:rFonts w:ascii="Consolas" w:eastAsia="Times New Roman" w:hAnsi="Consolas" w:cs="Times New Roman"/>
+          <w:color w:val="DCDCAA"/>
+          <w:kern w:val="0"/>
+          <w:sz w:val="21"/>
+          <w:szCs w:val="21"/>
+          <w:lang w:eastAsia="pt-BR"/>
+          <w14:ligatures w14:val="none"/>
+        </w:rPr>
+        <w:t>useReducer</w:t>
+      </w:r>
+      <w:proofErr w:type="spellEnd"/>
+      <w:r>
+        <w:rPr>
+          <w:rFonts w:ascii="Consolas" w:eastAsia="Times New Roman" w:hAnsi="Consolas" w:cs="Times New Roman"/>
+          <w:color w:val="D4D4D4"/>
+          <w:kern w:val="0"/>
+          <w:sz w:val="21"/>
+          <w:szCs w:val="21"/>
+          <w:lang w:eastAsia="pt-BR"/>
+          <w14:ligatures w14:val="none"/>
+        </w:rPr>
+        <w:t>(</w:t>
+      </w:r>
+      <w:proofErr w:type="spellStart"/>
+      <w:proofErr w:type="gramEnd"/>
+      <w:r>
+        <w:rPr>
+          <w:rFonts w:ascii="Consolas" w:eastAsia="Times New Roman" w:hAnsi="Consolas" w:cs="Times New Roman"/>
+          <w:color w:val="DCDCAA"/>
+          <w:kern w:val="0"/>
+          <w:sz w:val="21"/>
+          <w:szCs w:val="21"/>
+          <w:lang w:eastAsia="pt-BR"/>
+          <w14:ligatures w14:val="none"/>
+        </w:rPr>
+        <w:t>titleColorReducer</w:t>
+      </w:r>
+      <w:proofErr w:type="spellEnd"/>
+      <w:r>
+        <w:rPr>
+          <w:rFonts w:ascii="Consolas" w:eastAsia="Times New Roman" w:hAnsi="Consolas" w:cs="Times New Roman"/>
+          <w:color w:val="D4D4D4"/>
+          <w:kern w:val="0"/>
+          <w:sz w:val="21"/>
+          <w:szCs w:val="21"/>
+          <w:lang w:eastAsia="pt-BR"/>
+          <w14:ligatures w14:val="none"/>
+        </w:rPr>
+        <w:t>, {</w:t>
+      </w:r>
+      <w:r>
+        <w:rPr>
+          <w:rFonts w:ascii="Consolas" w:eastAsia="Times New Roman" w:hAnsi="Consolas" w:cs="Times New Roman"/>
+          <w:color w:val="9CDCFE"/>
+          <w:kern w:val="0"/>
+          <w:sz w:val="21"/>
+          <w:szCs w:val="21"/>
+          <w:lang w:eastAsia="pt-BR"/>
+          <w14:ligatures w14:val="none"/>
+        </w:rPr>
+        <w:t>color:</w:t>
+      </w:r>
+      <w:r>
+        <w:rPr>
+          <w:rFonts w:ascii="Consolas" w:eastAsia="Times New Roman" w:hAnsi="Consolas" w:cs="Times New Roman"/>
+          <w:color w:val="CE9178"/>
+          <w:kern w:val="0"/>
+          <w:sz w:val="21"/>
+          <w:szCs w:val="21"/>
+          <w:lang w:eastAsia="pt-BR"/>
+          <w14:ligatures w14:val="none"/>
+        </w:rPr>
+        <w:t>"</w:t>
+      </w:r>
+      <w:proofErr w:type="spellStart"/>
+      <w:r>
+        <w:rPr>
+          <w:rFonts w:ascii="Consolas" w:eastAsia="Times New Roman" w:hAnsi="Consolas" w:cs="Times New Roman"/>
+          <w:color w:val="CE9178"/>
+          <w:kern w:val="0"/>
+          <w:sz w:val="21"/>
+          <w:szCs w:val="21"/>
+          <w:lang w:eastAsia="pt-BR"/>
+          <w14:ligatures w14:val="none"/>
+        </w:rPr>
+        <w:t>purple</w:t>
+      </w:r>
+      <w:proofErr w:type="spellEnd"/>
+      <w:r>
+        <w:rPr>
+          <w:rFonts w:ascii="Consolas" w:eastAsia="Times New Roman" w:hAnsi="Consolas" w:cs="Times New Roman"/>
+          <w:color w:val="CE9178"/>
+          <w:kern w:val="0"/>
+          <w:sz w:val="21"/>
+          <w:szCs w:val="21"/>
+          <w:lang w:eastAsia="pt-BR"/>
+          <w14:ligatures w14:val="none"/>
+        </w:rPr>
+        <w:t>"</w:t>
+      </w:r>
+      <w:r>
+        <w:rPr>
+          <w:rFonts w:ascii="Consolas" w:eastAsia="Times New Roman" w:hAnsi="Consolas" w:cs="Times New Roman"/>
+          <w:color w:val="D4D4D4"/>
+          <w:kern w:val="0"/>
+          <w:sz w:val="21"/>
+          <w:szCs w:val="21"/>
+          <w:lang w:eastAsia="pt-BR"/>
+          <w14:ligatures w14:val="none"/>
+        </w:rPr>
+        <w:t>})</w:t>
+      </w:r>
+      <w:r>
+        <w:rPr>
+          <w:rFonts w:ascii="Consolas" w:eastAsia="Times New Roman" w:hAnsi="Consolas" w:cs="Times New Roman"/>
+          <w:color w:val="6A9955"/>
+          <w:kern w:val="0"/>
+          <w:sz w:val="21"/>
+          <w:szCs w:val="21"/>
+          <w:lang w:eastAsia="pt-BR"/>
+          <w14:ligatures w14:val="none"/>
+        </w:rPr>
+        <w:t>//pode-se colocar um valor que já vai ser alterado ao iniciar(nesse caso {color: "</w:t>
+      </w:r>
+      <w:proofErr w:type="spellStart"/>
+      <w:r>
+        <w:rPr>
+          <w:rFonts w:ascii="Consolas" w:eastAsia="Times New Roman" w:hAnsi="Consolas" w:cs="Times New Roman"/>
+          <w:color w:val="6A9955"/>
+          <w:kern w:val="0"/>
+          <w:sz w:val="21"/>
+          <w:szCs w:val="21"/>
+          <w:lang w:eastAsia="pt-BR"/>
+          <w14:ligatures w14:val="none"/>
+        </w:rPr>
+        <w:t>purple</w:t>
+      </w:r>
+      <w:proofErr w:type="spellEnd"/>
+      <w:r>
+        <w:rPr>
+          <w:rFonts w:ascii="Consolas" w:eastAsia="Times New Roman" w:hAnsi="Consolas" w:cs="Times New Roman"/>
+          <w:color w:val="6A9955"/>
+          <w:kern w:val="0"/>
+          <w:sz w:val="21"/>
+          <w:szCs w:val="21"/>
+          <w:lang w:eastAsia="pt-BR"/>
+          <w14:ligatures w14:val="none"/>
+        </w:rPr>
+        <w:t>"})</w:t>
+      </w:r>
+    </w:p>
+    <w:p>
+      <w:pPr>
+        <w:shd w:val="clear" w:color="auto" w:fill="1E1E1E"/>
+        <w:spacing w:after="0" w:line="285" w:lineRule="atLeast"/>
+        <w:rPr>
+          <w:rFonts w:ascii="Consolas" w:eastAsia="Times New Roman" w:hAnsi="Consolas" w:cs="Times New Roman"/>
+          <w:color w:val="D4D4D4"/>
+          <w:kern w:val="0"/>
+          <w:sz w:val="21"/>
+          <w:szCs w:val="21"/>
+          <w:lang w:eastAsia="pt-BR"/>
+          <w14:ligatures w14:val="none"/>
+        </w:rPr>
+      </w:pPr>
+      <w:r>
+        <w:rPr>
+          <w:rFonts w:ascii="Consolas" w:eastAsia="Times New Roman" w:hAnsi="Consolas" w:cs="Times New Roman"/>
+          <w:color w:val="D4D4D4"/>
+          <w:kern w:val="0"/>
+          <w:sz w:val="21"/>
+          <w:szCs w:val="21"/>
+          <w:lang w:eastAsia="pt-BR"/>
+          <w14:ligatures w14:val="none"/>
+        </w:rPr>
+        <w:t xml:space="preserve">    </w:t>
+      </w:r>
+      <w:r>
+        <w:rPr>
+          <w:rFonts w:ascii="Consolas" w:eastAsia="Times New Roman" w:hAnsi="Consolas" w:cs="Times New Roman"/>
+          <w:color w:val="6A9955"/>
+          <w:kern w:val="0"/>
+          <w:sz w:val="21"/>
+          <w:szCs w:val="21"/>
+          <w:lang w:eastAsia="pt-BR"/>
+          <w14:ligatures w14:val="none"/>
+        </w:rPr>
+        <w:t>//</w:t>
+      </w:r>
+      <w:proofErr w:type="spellStart"/>
+      <w:r>
+        <w:rPr>
+          <w:rFonts w:ascii="Consolas" w:eastAsia="Times New Roman" w:hAnsi="Consolas" w:cs="Times New Roman"/>
+          <w:color w:val="6A9955"/>
+          <w:kern w:val="0"/>
+          <w:sz w:val="21"/>
+          <w:szCs w:val="21"/>
+          <w:lang w:eastAsia="pt-BR"/>
+          <w14:ligatures w14:val="none"/>
+        </w:rPr>
+        <w:t>esta</w:t>
+      </w:r>
+      <w:proofErr w:type="spellEnd"/>
+      <w:r>
+        <w:rPr>
+          <w:rFonts w:ascii="Consolas" w:eastAsia="Times New Roman" w:hAnsi="Consolas" w:cs="Times New Roman"/>
+          <w:color w:val="6A9955"/>
+          <w:kern w:val="0"/>
+          <w:sz w:val="21"/>
+          <w:szCs w:val="21"/>
+          <w:lang w:eastAsia="pt-BR"/>
+          <w14:ligatures w14:val="none"/>
+        </w:rPr>
+        <w:t xml:space="preserve"> sendo passado quem altera o estado e quem é o estado </w:t>
+      </w:r>
+      <w:proofErr w:type="gramStart"/>
+      <w:r>
+        <w:rPr>
+          <w:rFonts w:ascii="Consolas" w:eastAsia="Times New Roman" w:hAnsi="Consolas" w:cs="Times New Roman"/>
+          <w:color w:val="6A9955"/>
+          <w:kern w:val="0"/>
+          <w:sz w:val="21"/>
+          <w:szCs w:val="21"/>
+          <w:lang w:eastAsia="pt-BR"/>
+          <w14:ligatures w14:val="none"/>
+        </w:rPr>
+        <w:t>inicial(</w:t>
+      </w:r>
+      <w:proofErr w:type="gramEnd"/>
+      <w:r>
+        <w:rPr>
+          <w:rFonts w:ascii="Consolas" w:eastAsia="Times New Roman" w:hAnsi="Consolas" w:cs="Times New Roman"/>
+          <w:color w:val="6A9955"/>
+          <w:kern w:val="0"/>
+          <w:sz w:val="21"/>
+          <w:szCs w:val="21"/>
+          <w:lang w:eastAsia="pt-BR"/>
+          <w14:ligatures w14:val="none"/>
+        </w:rPr>
+        <w:t xml:space="preserve">basicamente </w:t>
+      </w:r>
+      <w:proofErr w:type="spellStart"/>
+      <w:r>
+        <w:rPr>
+          <w:rFonts w:ascii="Consolas" w:eastAsia="Times New Roman" w:hAnsi="Consolas" w:cs="Times New Roman"/>
+          <w:color w:val="6A9955"/>
+          <w:kern w:val="0"/>
+          <w:sz w:val="21"/>
+          <w:szCs w:val="21"/>
+          <w:lang w:eastAsia="pt-BR"/>
+          <w14:ligatures w14:val="none"/>
+        </w:rPr>
+        <w:t>state</w:t>
+      </w:r>
+      <w:proofErr w:type="spellEnd"/>
+      <w:r>
+        <w:rPr>
+          <w:rFonts w:ascii="Consolas" w:eastAsia="Times New Roman" w:hAnsi="Consolas" w:cs="Times New Roman"/>
+          <w:color w:val="6A9955"/>
+          <w:kern w:val="0"/>
+          <w:sz w:val="21"/>
+          <w:szCs w:val="21"/>
+          <w:lang w:eastAsia="pt-BR"/>
+          <w14:ligatures w14:val="none"/>
+        </w:rPr>
+        <w:t xml:space="preserve"> entrega uma maneira de alterar o estado e </w:t>
+      </w:r>
+      <w:proofErr w:type="spellStart"/>
+      <w:r>
+        <w:rPr>
+          <w:rFonts w:ascii="Consolas" w:eastAsia="Times New Roman" w:hAnsi="Consolas" w:cs="Times New Roman"/>
+          <w:color w:val="6A9955"/>
+          <w:kern w:val="0"/>
+          <w:sz w:val="21"/>
+          <w:szCs w:val="21"/>
+          <w:lang w:eastAsia="pt-BR"/>
+          <w14:ligatures w14:val="none"/>
+        </w:rPr>
+        <w:t>dispatch</w:t>
+      </w:r>
+      <w:proofErr w:type="spellEnd"/>
+      <w:r>
+        <w:rPr>
+          <w:rFonts w:ascii="Consolas" w:eastAsia="Times New Roman" w:hAnsi="Consolas" w:cs="Times New Roman"/>
+          <w:color w:val="6A9955"/>
+          <w:kern w:val="0"/>
+          <w:sz w:val="21"/>
+          <w:szCs w:val="21"/>
+          <w:lang w:eastAsia="pt-BR"/>
+          <w14:ligatures w14:val="none"/>
+        </w:rPr>
+        <w:t xml:space="preserve"> altera)</w:t>
+      </w:r>
+    </w:p>
+    <w:p>
+      <w:pPr>
+        <w:shd w:val="clear" w:color="auto" w:fill="1E1E1E"/>
+        <w:spacing w:after="0" w:line="285" w:lineRule="atLeast"/>
+        <w:rPr>
+          <w:rFonts w:ascii="Consolas" w:eastAsia="Times New Roman" w:hAnsi="Consolas" w:cs="Times New Roman"/>
+          <w:color w:val="D4D4D4"/>
+          <w:kern w:val="0"/>
+          <w:sz w:val="21"/>
+          <w:szCs w:val="21"/>
+          <w:lang w:eastAsia="pt-BR"/>
+          <w14:ligatures w14:val="none"/>
+        </w:rPr>
+      </w:pPr>
+      <w:r>
+        <w:rPr>
+          <w:rFonts w:ascii="Consolas" w:eastAsia="Times New Roman" w:hAnsi="Consolas" w:cs="Times New Roman"/>
+          <w:color w:val="D4D4D4"/>
+          <w:kern w:val="0"/>
+          <w:sz w:val="21"/>
+          <w:szCs w:val="21"/>
+          <w:lang w:eastAsia="pt-BR"/>
+          <w14:ligatures w14:val="none"/>
+        </w:rPr>
+        <w:t xml:space="preserve">    </w:t>
+      </w:r>
+      <w:r>
+        <w:rPr>
+          <w:rFonts w:ascii="Consolas" w:eastAsia="Times New Roman" w:hAnsi="Consolas" w:cs="Times New Roman"/>
+          <w:color w:val="6A9955"/>
+          <w:kern w:val="0"/>
+          <w:sz w:val="21"/>
+          <w:szCs w:val="21"/>
+          <w:lang w:eastAsia="pt-BR"/>
+          <w14:ligatures w14:val="none"/>
+        </w:rPr>
+        <w:t>///</w:t>
+      </w:r>
+      <w:proofErr w:type="spellStart"/>
+      <w:r>
+        <w:rPr>
+          <w:rFonts w:ascii="Consolas" w:eastAsia="Times New Roman" w:hAnsi="Consolas" w:cs="Times New Roman"/>
+          <w:color w:val="6A9955"/>
+          <w:kern w:val="0"/>
+          <w:sz w:val="21"/>
+          <w:szCs w:val="21"/>
+          <w:lang w:eastAsia="pt-BR"/>
+          <w14:ligatures w14:val="none"/>
+        </w:rPr>
+        <w:t>state</w:t>
+      </w:r>
+      <w:proofErr w:type="spellEnd"/>
+      <w:r>
+        <w:rPr>
+          <w:rFonts w:ascii="Consolas" w:eastAsia="Times New Roman" w:hAnsi="Consolas" w:cs="Times New Roman"/>
+          <w:color w:val="6A9955"/>
+          <w:kern w:val="0"/>
+          <w:sz w:val="21"/>
+          <w:szCs w:val="21"/>
+          <w:lang w:eastAsia="pt-BR"/>
+          <w14:ligatures w14:val="none"/>
+        </w:rPr>
+        <w:t xml:space="preserve"> - estado do </w:t>
+      </w:r>
+      <w:proofErr w:type="spellStart"/>
+      <w:r>
+        <w:rPr>
+          <w:rFonts w:ascii="Consolas" w:eastAsia="Times New Roman" w:hAnsi="Consolas" w:cs="Times New Roman"/>
+          <w:color w:val="6A9955"/>
+          <w:kern w:val="0"/>
+          <w:sz w:val="21"/>
+          <w:szCs w:val="21"/>
+          <w:lang w:eastAsia="pt-BR"/>
+          <w14:ligatures w14:val="none"/>
+        </w:rPr>
+        <w:t>hook</w:t>
+      </w:r>
+      <w:proofErr w:type="spellEnd"/>
+      <w:r>
+        <w:rPr>
+          <w:rFonts w:ascii="Consolas" w:eastAsia="Times New Roman" w:hAnsi="Consolas" w:cs="Times New Roman"/>
+          <w:color w:val="6A9955"/>
+          <w:kern w:val="0"/>
+          <w:sz w:val="21"/>
+          <w:szCs w:val="21"/>
+          <w:lang w:eastAsia="pt-BR"/>
+          <w14:ligatures w14:val="none"/>
+        </w:rPr>
+        <w:t xml:space="preserve"> atual - o que ele </w:t>
+      </w:r>
+      <w:proofErr w:type="spellStart"/>
+      <w:proofErr w:type="gramStart"/>
+      <w:r>
+        <w:rPr>
+          <w:rFonts w:ascii="Consolas" w:eastAsia="Times New Roman" w:hAnsi="Consolas" w:cs="Times New Roman"/>
+          <w:color w:val="6A9955"/>
+          <w:kern w:val="0"/>
+          <w:sz w:val="21"/>
+          <w:szCs w:val="21"/>
+          <w:lang w:eastAsia="pt-BR"/>
+          <w14:ligatures w14:val="none"/>
+        </w:rPr>
+        <w:t>esta</w:t>
+      </w:r>
+      <w:proofErr w:type="spellEnd"/>
+      <w:proofErr w:type="gramEnd"/>
+      <w:r>
+        <w:rPr>
+          <w:rFonts w:ascii="Consolas" w:eastAsia="Times New Roman" w:hAnsi="Consolas" w:cs="Times New Roman"/>
+          <w:color w:val="6A9955"/>
+          <w:kern w:val="0"/>
+          <w:sz w:val="21"/>
+          <w:szCs w:val="21"/>
+          <w:lang w:eastAsia="pt-BR"/>
+          <w14:ligatures w14:val="none"/>
+        </w:rPr>
+        <w:t xml:space="preserve"> gerenciando</w:t>
+      </w:r>
+    </w:p>
+    <w:p>
+      <w:pPr>
+        <w:shd w:val="clear" w:color="auto" w:fill="1E1E1E"/>
+        <w:spacing w:after="0" w:line="285" w:lineRule="atLeast"/>
+        <w:rPr>
+          <w:rFonts w:ascii="Consolas" w:eastAsia="Times New Roman" w:hAnsi="Consolas" w:cs="Times New Roman"/>
+          <w:color w:val="D4D4D4"/>
+          <w:kern w:val="0"/>
+          <w:sz w:val="21"/>
+          <w:szCs w:val="21"/>
+          <w:lang w:eastAsia="pt-BR"/>
+          <w14:ligatures w14:val="none"/>
+        </w:rPr>
+      </w:pPr>
+      <w:r>
+        <w:rPr>
+          <w:rFonts w:ascii="Consolas" w:eastAsia="Times New Roman" w:hAnsi="Consolas" w:cs="Times New Roman"/>
+          <w:color w:val="D4D4D4"/>
+          <w:kern w:val="0"/>
+          <w:sz w:val="21"/>
+          <w:szCs w:val="21"/>
+          <w:lang w:eastAsia="pt-BR"/>
+          <w14:ligatures w14:val="none"/>
+        </w:rPr>
+        <w:t xml:space="preserve">    </w:t>
+      </w:r>
+      <w:r>
+        <w:rPr>
+          <w:rFonts w:ascii="Consolas" w:eastAsia="Times New Roman" w:hAnsi="Consolas" w:cs="Times New Roman"/>
+          <w:color w:val="6A9955"/>
+          <w:kern w:val="0"/>
+          <w:sz w:val="21"/>
+          <w:szCs w:val="21"/>
+          <w:lang w:eastAsia="pt-BR"/>
+          <w14:ligatures w14:val="none"/>
+        </w:rPr>
+        <w:t>////</w:t>
+      </w:r>
+      <w:proofErr w:type="spellStart"/>
+      <w:r>
+        <w:rPr>
+          <w:rFonts w:ascii="Consolas" w:eastAsia="Times New Roman" w:hAnsi="Consolas" w:cs="Times New Roman"/>
+          <w:color w:val="6A9955"/>
+          <w:kern w:val="0"/>
+          <w:sz w:val="21"/>
+          <w:szCs w:val="21"/>
+          <w:lang w:eastAsia="pt-BR"/>
+          <w14:ligatures w14:val="none"/>
+        </w:rPr>
+        <w:t>dispatch</w:t>
+      </w:r>
+      <w:proofErr w:type="spellEnd"/>
+      <w:r>
+        <w:rPr>
+          <w:rFonts w:ascii="Consolas" w:eastAsia="Times New Roman" w:hAnsi="Consolas" w:cs="Times New Roman"/>
+          <w:color w:val="6A9955"/>
+          <w:kern w:val="0"/>
+          <w:sz w:val="21"/>
+          <w:szCs w:val="21"/>
+          <w:lang w:eastAsia="pt-BR"/>
+          <w14:ligatures w14:val="none"/>
+        </w:rPr>
+        <w:t xml:space="preserve"> - função/o que vai alterar o contexto depois</w:t>
+      </w:r>
+    </w:p>
+    <w:p>
+      <w:pPr>
+        <w:jc w:val="both"/>
+        <w:rPr>
+          <w:rFonts w:ascii="Arial" w:hAnsi="Arial" w:cs="Arial"/>
+          <w:sz w:val="24"/>
+          <w:szCs w:val="24"/>
+        </w:rPr>
+      </w:pPr>
+    </w:p>
+    <w:p>
+      <w:pPr>
+        <w:shd w:val="clear" w:color="auto" w:fill="1E1E1E"/>
+        <w:spacing w:after="0" w:line="285" w:lineRule="atLeast"/>
+        <w:rPr>
+          <w:rFonts w:ascii="Consolas" w:eastAsia="Times New Roman" w:hAnsi="Consolas" w:cs="Times New Roman"/>
+          <w:color w:val="D4D4D4"/>
+          <w:kern w:val="0"/>
+          <w:sz w:val="21"/>
+          <w:szCs w:val="21"/>
+          <w:lang w:eastAsia="pt-BR"/>
+          <w14:ligatures w14:val="none"/>
+        </w:rPr>
+      </w:pPr>
+      <w:r>
+        <w:rPr>
+          <w:rFonts w:ascii="Consolas" w:eastAsia="Times New Roman" w:hAnsi="Consolas" w:cs="Times New Roman"/>
+          <w:color w:val="808080"/>
+          <w:kern w:val="0"/>
+          <w:sz w:val="21"/>
+          <w:szCs w:val="21"/>
+          <w:lang w:eastAsia="pt-BR"/>
+          <w14:ligatures w14:val="none"/>
+        </w:rPr>
+        <w:t>&lt;</w:t>
+      </w:r>
+      <w:proofErr w:type="spellStart"/>
+      <w:r>
+        <w:rPr>
+          <w:rFonts w:ascii="Consolas" w:eastAsia="Times New Roman" w:hAnsi="Consolas" w:cs="Times New Roman"/>
+          <w:color w:val="4EC9B0"/>
+          <w:kern w:val="0"/>
+          <w:sz w:val="21"/>
+          <w:szCs w:val="21"/>
+          <w:lang w:eastAsia="pt-BR"/>
+          <w14:ligatures w14:val="none"/>
+        </w:rPr>
+        <w:t>TitleColorContext.Provider</w:t>
+      </w:r>
+      <w:proofErr w:type="spellEnd"/>
+      <w:r>
+        <w:rPr>
+          <w:rFonts w:ascii="Consolas" w:eastAsia="Times New Roman" w:hAnsi="Consolas" w:cs="Times New Roman"/>
+          <w:color w:val="D4D4D4"/>
+          <w:kern w:val="0"/>
+          <w:sz w:val="21"/>
+          <w:szCs w:val="21"/>
+          <w:lang w:eastAsia="pt-BR"/>
+          <w14:ligatures w14:val="none"/>
+        </w:rPr>
+        <w:t xml:space="preserve"> </w:t>
+      </w:r>
+      <w:proofErr w:type="spellStart"/>
+      <w:r>
+        <w:rPr>
+          <w:rFonts w:ascii="Consolas" w:eastAsia="Times New Roman" w:hAnsi="Consolas" w:cs="Times New Roman"/>
+          <w:color w:val="9CDCFE"/>
+          <w:kern w:val="0"/>
+          <w:sz w:val="21"/>
+          <w:szCs w:val="21"/>
+          <w:lang w:eastAsia="pt-BR"/>
+          <w14:ligatures w14:val="none"/>
+        </w:rPr>
+        <w:t>value</w:t>
+      </w:r>
+      <w:proofErr w:type="spellEnd"/>
+      <w:proofErr w:type="gramStart"/>
+      <w:r>
+        <w:rPr>
+          <w:rFonts w:ascii="Consolas" w:eastAsia="Times New Roman" w:hAnsi="Consolas" w:cs="Times New Roman"/>
+          <w:color w:val="D4D4D4"/>
+          <w:kern w:val="0"/>
+          <w:sz w:val="21"/>
+          <w:szCs w:val="21"/>
+          <w:lang w:eastAsia="pt-BR"/>
+          <w14:ligatures w14:val="none"/>
+        </w:rPr>
+        <w:t>=</w:t>
+      </w:r>
+      <w:r>
+        <w:rPr>
+          <w:rFonts w:ascii="Consolas" w:eastAsia="Times New Roman" w:hAnsi="Consolas" w:cs="Times New Roman"/>
+          <w:color w:val="569CD6"/>
+          <w:kern w:val="0"/>
+          <w:sz w:val="21"/>
+          <w:szCs w:val="21"/>
+          <w:lang w:eastAsia="pt-BR"/>
+          <w14:ligatures w14:val="none"/>
+        </w:rPr>
+        <w:t>{</w:t>
+      </w:r>
+      <w:proofErr w:type="gramEnd"/>
+      <w:r>
+        <w:rPr>
+          <w:rFonts w:ascii="Consolas" w:eastAsia="Times New Roman" w:hAnsi="Consolas" w:cs="Times New Roman"/>
+          <w:color w:val="D4D4D4"/>
+          <w:kern w:val="0"/>
+          <w:sz w:val="21"/>
+          <w:szCs w:val="21"/>
+          <w:lang w:eastAsia="pt-BR"/>
+          <w14:ligatures w14:val="none"/>
+        </w:rPr>
+        <w:t>{ ...</w:t>
+      </w:r>
+      <w:proofErr w:type="spellStart"/>
+      <w:r>
+        <w:rPr>
+          <w:rFonts w:ascii="Consolas" w:eastAsia="Times New Roman" w:hAnsi="Consolas" w:cs="Times New Roman"/>
+          <w:color w:val="4FC1FF"/>
+          <w:kern w:val="0"/>
+          <w:sz w:val="21"/>
+          <w:szCs w:val="21"/>
+          <w:lang w:eastAsia="pt-BR"/>
+          <w14:ligatures w14:val="none"/>
+        </w:rPr>
+        <w:t>state</w:t>
+      </w:r>
+      <w:proofErr w:type="spellEnd"/>
+      <w:r>
+        <w:rPr>
+          <w:rFonts w:ascii="Consolas" w:eastAsia="Times New Roman" w:hAnsi="Consolas" w:cs="Times New Roman"/>
+          <w:color w:val="D4D4D4"/>
+          <w:kern w:val="0"/>
+          <w:sz w:val="21"/>
+          <w:szCs w:val="21"/>
+          <w:lang w:eastAsia="pt-BR"/>
+          <w14:ligatures w14:val="none"/>
+        </w:rPr>
+        <w:t xml:space="preserve"> }</w:t>
+      </w:r>
+      <w:r>
+        <w:rPr>
+          <w:rFonts w:ascii="Consolas" w:eastAsia="Times New Roman" w:hAnsi="Consolas" w:cs="Times New Roman"/>
+          <w:color w:val="569CD6"/>
+          <w:kern w:val="0"/>
+          <w:sz w:val="21"/>
+          <w:szCs w:val="21"/>
+          <w:lang w:eastAsia="pt-BR"/>
+          <w14:ligatures w14:val="none"/>
+        </w:rPr>
+        <w:t>}</w:t>
+      </w:r>
+      <w:r>
+        <w:rPr>
+          <w:rFonts w:ascii="Consolas" w:eastAsia="Times New Roman" w:hAnsi="Consolas" w:cs="Times New Roman"/>
+          <w:color w:val="808080"/>
+          <w:kern w:val="0"/>
+          <w:sz w:val="21"/>
+          <w:szCs w:val="21"/>
+          <w:lang w:eastAsia="pt-BR"/>
+          <w14:ligatures w14:val="none"/>
+        </w:rPr>
+        <w:t>&gt;</w:t>
+      </w:r>
+      <w:r>
+        <w:rPr>
+          <w:rFonts w:ascii="Consolas" w:eastAsia="Times New Roman" w:hAnsi="Consolas" w:cs="Times New Roman"/>
+          <w:color w:val="569CD6"/>
+          <w:kern w:val="0"/>
+          <w:sz w:val="21"/>
+          <w:szCs w:val="21"/>
+          <w:lang w:eastAsia="pt-BR"/>
+          <w14:ligatures w14:val="none"/>
+        </w:rPr>
+        <w:t>{</w:t>
+      </w:r>
+      <w:r>
+        <w:rPr>
+          <w:rFonts w:ascii="Consolas" w:eastAsia="Times New Roman" w:hAnsi="Consolas" w:cs="Times New Roman"/>
+          <w:color w:val="6A9955"/>
+          <w:kern w:val="0"/>
+          <w:sz w:val="21"/>
+          <w:szCs w:val="21"/>
+          <w:lang w:eastAsia="pt-BR"/>
+          <w14:ligatures w14:val="none"/>
+        </w:rPr>
+        <w:t xml:space="preserve">/* esse é o </w:t>
+      </w:r>
+      <w:proofErr w:type="spellStart"/>
+      <w:r>
+        <w:rPr>
+          <w:rFonts w:ascii="Consolas" w:eastAsia="Times New Roman" w:hAnsi="Consolas" w:cs="Times New Roman"/>
+          <w:color w:val="6A9955"/>
+          <w:kern w:val="0"/>
+          <w:sz w:val="21"/>
+          <w:szCs w:val="21"/>
+          <w:lang w:eastAsia="pt-BR"/>
+          <w14:ligatures w14:val="none"/>
+        </w:rPr>
+        <w:t>state</w:t>
+      </w:r>
+      <w:proofErr w:type="spellEnd"/>
+      <w:r>
+        <w:rPr>
+          <w:rFonts w:ascii="Consolas" w:eastAsia="Times New Roman" w:hAnsi="Consolas" w:cs="Times New Roman"/>
+          <w:color w:val="6A9955"/>
+          <w:kern w:val="0"/>
+          <w:sz w:val="21"/>
+          <w:szCs w:val="21"/>
+          <w:lang w:eastAsia="pt-BR"/>
+          <w14:ligatures w14:val="none"/>
+        </w:rPr>
+        <w:t xml:space="preserve"> a ser consumido na aplicação */</w:t>
+      </w:r>
+      <w:r>
+        <w:rPr>
+          <w:rFonts w:ascii="Consolas" w:eastAsia="Times New Roman" w:hAnsi="Consolas" w:cs="Times New Roman"/>
+          <w:color w:val="569CD6"/>
+          <w:kern w:val="0"/>
+          <w:sz w:val="21"/>
+          <w:szCs w:val="21"/>
+          <w:lang w:eastAsia="pt-BR"/>
+          <w14:ligatures w14:val="none"/>
+        </w:rPr>
+        <w:t>}</w:t>
+      </w:r>
+    </w:p>
+    <w:p>
+      <w:pPr>
+        <w:shd w:val="clear" w:color="auto" w:fill="1E1E1E"/>
+        <w:spacing w:after="0" w:line="285" w:lineRule="atLeast"/>
+        <w:rPr>
+          <w:rFonts w:ascii="Consolas" w:eastAsia="Times New Roman" w:hAnsi="Consolas" w:cs="Times New Roman"/>
+          <w:color w:val="D4D4D4"/>
+          <w:kern w:val="0"/>
+          <w:sz w:val="21"/>
+          <w:szCs w:val="21"/>
+          <w:lang w:eastAsia="pt-BR"/>
+          <w14:ligatures w14:val="none"/>
+        </w:rPr>
+      </w:pPr>
+      <w:r>
+        <w:rPr>
+          <w:rFonts w:ascii="Consolas" w:eastAsia="Times New Roman" w:hAnsi="Consolas" w:cs="Times New Roman"/>
+          <w:color w:val="D4D4D4"/>
+          <w:kern w:val="0"/>
+          <w:sz w:val="21"/>
+          <w:szCs w:val="21"/>
+          <w:lang w:eastAsia="pt-BR"/>
+          <w14:ligatures w14:val="none"/>
+        </w:rPr>
+        <w:t xml:space="preserve">            </w:t>
+      </w:r>
+      <w:r>
+        <w:rPr>
+          <w:rFonts w:ascii="Consolas" w:eastAsia="Times New Roman" w:hAnsi="Consolas" w:cs="Times New Roman"/>
+          <w:color w:val="569CD6"/>
+          <w:kern w:val="0"/>
+          <w:sz w:val="21"/>
+          <w:szCs w:val="21"/>
+          <w:lang w:eastAsia="pt-BR"/>
+          <w14:ligatures w14:val="none"/>
+        </w:rPr>
+        <w:t>{</w:t>
+      </w:r>
+      <w:proofErr w:type="spellStart"/>
+      <w:r>
+        <w:rPr>
+          <w:rFonts w:ascii="Consolas" w:eastAsia="Times New Roman" w:hAnsi="Consolas" w:cs="Times New Roman"/>
+          <w:color w:val="9CDCFE"/>
+          <w:kern w:val="0"/>
+          <w:sz w:val="21"/>
+          <w:szCs w:val="21"/>
+          <w:lang w:eastAsia="pt-BR"/>
+          <w14:ligatures w14:val="none"/>
+        </w:rPr>
+        <w:t>children</w:t>
+      </w:r>
+      <w:proofErr w:type="spellEnd"/>
+      <w:r>
+        <w:rPr>
+          <w:rFonts w:ascii="Consolas" w:eastAsia="Times New Roman" w:hAnsi="Consolas" w:cs="Times New Roman"/>
+          <w:color w:val="569CD6"/>
+          <w:kern w:val="0"/>
+          <w:sz w:val="21"/>
+          <w:szCs w:val="21"/>
+          <w:lang w:eastAsia="pt-BR"/>
+          <w14:ligatures w14:val="none"/>
+        </w:rPr>
+        <w:t>}</w:t>
+      </w:r>
+    </w:p>
+    <w:p>
+      <w:pPr>
+        <w:shd w:val="clear" w:color="auto" w:fill="1E1E1E"/>
+        <w:spacing w:after="0" w:line="285" w:lineRule="atLeast"/>
+        <w:rPr>
+          <w:rFonts w:ascii="Consolas" w:eastAsia="Times New Roman" w:hAnsi="Consolas" w:cs="Times New Roman"/>
+          <w:color w:val="D4D4D4"/>
+          <w:kern w:val="0"/>
+          <w:sz w:val="21"/>
+          <w:szCs w:val="21"/>
+          <w:lang w:eastAsia="pt-BR"/>
+          <w14:ligatures w14:val="none"/>
+        </w:rPr>
+      </w:pPr>
+      <w:r>
+        <w:rPr>
+          <w:rFonts w:ascii="Consolas" w:eastAsia="Times New Roman" w:hAnsi="Consolas" w:cs="Times New Roman"/>
+          <w:color w:val="D4D4D4"/>
+          <w:kern w:val="0"/>
+          <w:sz w:val="21"/>
+          <w:szCs w:val="21"/>
+          <w:lang w:eastAsia="pt-BR"/>
+          <w14:ligatures w14:val="none"/>
+        </w:rPr>
+        <w:t xml:space="preserve">        </w:t>
+      </w:r>
+      <w:r>
+        <w:rPr>
+          <w:rFonts w:ascii="Consolas" w:eastAsia="Times New Roman" w:hAnsi="Consolas" w:cs="Times New Roman"/>
+          <w:color w:val="808080"/>
+          <w:kern w:val="0"/>
+          <w:sz w:val="21"/>
+          <w:szCs w:val="21"/>
+          <w:lang w:eastAsia="pt-BR"/>
+          <w14:ligatures w14:val="none"/>
+        </w:rPr>
+        <w:t>&lt;/</w:t>
+      </w:r>
+      <w:proofErr w:type="spellStart"/>
+      <w:r>
+        <w:rPr>
+          <w:rFonts w:ascii="Consolas" w:eastAsia="Times New Roman" w:hAnsi="Consolas" w:cs="Times New Roman"/>
+          <w:color w:val="4EC9B0"/>
+          <w:kern w:val="0"/>
+          <w:sz w:val="21"/>
+          <w:szCs w:val="21"/>
+          <w:lang w:eastAsia="pt-BR"/>
+          <w14:ligatures w14:val="none"/>
+        </w:rPr>
+        <w:t>TitleColorContext.Provider</w:t>
+      </w:r>
+      <w:proofErr w:type="spellEnd"/>
+      <w:r>
+        <w:rPr>
+          <w:rFonts w:ascii="Consolas" w:eastAsia="Times New Roman" w:hAnsi="Consolas" w:cs="Times New Roman"/>
+          <w:color w:val="808080"/>
+          <w:kern w:val="0"/>
+          <w:sz w:val="21"/>
+          <w:szCs w:val="21"/>
+          <w:lang w:eastAsia="pt-BR"/>
+          <w14:ligatures w14:val="none"/>
+        </w:rPr>
+        <w:t>&gt;</w:t>
+      </w:r>
+    </w:p>
+    <w:p>
+      <w:pPr>
+        <w:jc w:val="both"/>
+        <w:rPr>
+          <w:rFonts w:ascii="Arial" w:hAnsi="Arial" w:cs="Arial"/>
+          <w:sz w:val="24"/>
+          <w:szCs w:val="24"/>
+        </w:rPr>
+      </w:pPr>
+    </w:p>
+    <w:p>
+      <w:pPr>
+        <w:jc w:val="both"/>
+        <w:rPr>
+          <w:rFonts w:ascii="Arial" w:hAnsi="Arial" w:cs="Arial"/>
+          <w:b/>
+          <w:bCs/>
+          <w:i/>
+          <w:iCs/>
+          <w:sz w:val="24"/>
+          <w:szCs w:val="24"/>
+        </w:rPr>
+      </w:pPr>
+      <w:r>
+        <w:rPr>
+          <w:rFonts w:ascii="Arial" w:hAnsi="Arial" w:cs="Arial"/>
+          <w:b/>
+          <w:bCs/>
+          <w:i/>
+          <w:iCs/>
+          <w:sz w:val="24"/>
+          <w:szCs w:val="24"/>
+        </w:rPr>
+        <w:t>Index.html</w:t>
+      </w:r>
+    </w:p>
+    <w:p>
+      <w:pPr>
+        <w:shd w:val="clear" w:color="auto" w:fill="1E1E1E"/>
+        <w:spacing w:after="0" w:line="285" w:lineRule="atLeast"/>
+        <w:rPr>
+          <w:rFonts w:ascii="Consolas" w:eastAsia="Times New Roman" w:hAnsi="Consolas" w:cs="Times New Roman"/>
+          <w:color w:val="D4D4D4"/>
+          <w:kern w:val="0"/>
+          <w:sz w:val="21"/>
+          <w:szCs w:val="21"/>
+          <w:lang w:eastAsia="pt-BR"/>
+          <w14:ligatures w14:val="none"/>
+        </w:rPr>
+      </w:pPr>
+      <w:r>
+        <w:rPr>
+          <w:rFonts w:ascii="Consolas" w:eastAsia="Times New Roman" w:hAnsi="Consolas" w:cs="Times New Roman"/>
+          <w:color w:val="D4D4D4"/>
+          <w:kern w:val="0"/>
+          <w:sz w:val="21"/>
+          <w:szCs w:val="21"/>
+          <w:lang w:eastAsia="pt-BR"/>
+          <w14:ligatures w14:val="none"/>
+        </w:rPr>
+        <w:t xml:space="preserve">    </w:t>
+      </w:r>
+      <w:r>
+        <w:rPr>
+          <w:rFonts w:ascii="Consolas" w:eastAsia="Times New Roman" w:hAnsi="Consolas" w:cs="Times New Roman"/>
+          <w:color w:val="808080"/>
+          <w:kern w:val="0"/>
+          <w:sz w:val="21"/>
+          <w:szCs w:val="21"/>
+          <w:lang w:eastAsia="pt-BR"/>
+          <w14:ligatures w14:val="none"/>
+        </w:rPr>
+        <w:t>&lt;</w:t>
+      </w:r>
+      <w:proofErr w:type="spellStart"/>
+      <w:r>
+        <w:rPr>
+          <w:rFonts w:ascii="Consolas" w:eastAsia="Times New Roman" w:hAnsi="Consolas" w:cs="Times New Roman"/>
+          <w:color w:val="4EC9B0"/>
+          <w:kern w:val="0"/>
+          <w:sz w:val="21"/>
+          <w:szCs w:val="21"/>
+          <w:lang w:eastAsia="pt-BR"/>
+          <w14:ligatures w14:val="none"/>
+        </w:rPr>
+        <w:t>CounterContextProvider</w:t>
+      </w:r>
+      <w:proofErr w:type="spellEnd"/>
+      <w:r>
+        <w:rPr>
+          <w:rFonts w:ascii="Consolas" w:eastAsia="Times New Roman" w:hAnsi="Consolas" w:cs="Times New Roman"/>
+          <w:color w:val="808080"/>
+          <w:kern w:val="0"/>
+          <w:sz w:val="21"/>
+          <w:szCs w:val="21"/>
+          <w:lang w:eastAsia="pt-BR"/>
+          <w14:ligatures w14:val="none"/>
+        </w:rPr>
+        <w:t>&gt;</w:t>
+      </w:r>
+    </w:p>
+    <w:p>
+      <w:pPr>
+        <w:shd w:val="clear" w:color="auto" w:fill="1E1E1E"/>
+        <w:spacing w:after="0" w:line="285" w:lineRule="atLeast"/>
+        <w:rPr>
+          <w:rFonts w:ascii="Consolas" w:eastAsia="Times New Roman" w:hAnsi="Consolas" w:cs="Times New Roman"/>
+          <w:color w:val="D4D4D4"/>
+          <w:kern w:val="0"/>
+          <w:sz w:val="21"/>
+          <w:szCs w:val="21"/>
+          <w:lang w:eastAsia="pt-BR"/>
+          <w14:ligatures w14:val="none"/>
+        </w:rPr>
+      </w:pPr>
+      <w:r>
+        <w:rPr>
+          <w:rFonts w:ascii="Consolas" w:eastAsia="Times New Roman" w:hAnsi="Consolas" w:cs="Times New Roman"/>
+          <w:color w:val="D4D4D4"/>
+          <w:kern w:val="0"/>
+          <w:sz w:val="21"/>
+          <w:szCs w:val="21"/>
+          <w:lang w:eastAsia="pt-BR"/>
+          <w14:ligatures w14:val="none"/>
+        </w:rPr>
+        <w:t xml:space="preserve">      </w:t>
+      </w:r>
+      <w:r>
+        <w:rPr>
+          <w:rFonts w:ascii="Consolas" w:eastAsia="Times New Roman" w:hAnsi="Consolas" w:cs="Times New Roman"/>
+          <w:color w:val="808080"/>
+          <w:kern w:val="0"/>
+          <w:sz w:val="21"/>
+          <w:szCs w:val="21"/>
+          <w:lang w:eastAsia="pt-BR"/>
+          <w14:ligatures w14:val="none"/>
+        </w:rPr>
+        <w:t>&lt;</w:t>
+      </w:r>
+      <w:proofErr w:type="spellStart"/>
+      <w:r>
+        <w:rPr>
+          <w:rFonts w:ascii="Consolas" w:eastAsia="Times New Roman" w:hAnsi="Consolas" w:cs="Times New Roman"/>
+          <w:color w:val="4EC9B0"/>
+          <w:kern w:val="0"/>
+          <w:sz w:val="21"/>
+          <w:szCs w:val="21"/>
+          <w:lang w:eastAsia="pt-BR"/>
+          <w14:ligatures w14:val="none"/>
+        </w:rPr>
+        <w:t>TitleColorContextProvider</w:t>
+      </w:r>
+      <w:proofErr w:type="spellEnd"/>
+      <w:r>
+        <w:rPr>
+          <w:rFonts w:ascii="Consolas" w:eastAsia="Times New Roman" w:hAnsi="Consolas" w:cs="Times New Roman"/>
+          <w:color w:val="808080"/>
+          <w:kern w:val="0"/>
+          <w:sz w:val="21"/>
+          <w:szCs w:val="21"/>
+          <w:lang w:eastAsia="pt-BR"/>
+          <w14:ligatures w14:val="none"/>
+        </w:rPr>
+        <w:t>&gt;</w:t>
+      </w:r>
+    </w:p>
+    <w:p>
+      <w:pPr>
+        <w:shd w:val="clear" w:color="auto" w:fill="1E1E1E"/>
+        <w:spacing w:after="0" w:line="285" w:lineRule="atLeast"/>
+        <w:rPr>
+          <w:rFonts w:ascii="Consolas" w:eastAsia="Times New Roman" w:hAnsi="Consolas" w:cs="Times New Roman"/>
+          <w:color w:val="D4D4D4"/>
+          <w:kern w:val="0"/>
+          <w:sz w:val="21"/>
+          <w:szCs w:val="21"/>
+          <w:lang w:eastAsia="pt-BR"/>
+          <w14:ligatures w14:val="none"/>
+        </w:rPr>
+      </w:pPr>
+      <w:r>
+        <w:rPr>
+          <w:rFonts w:ascii="Consolas" w:eastAsia="Times New Roman" w:hAnsi="Consolas" w:cs="Times New Roman"/>
+          <w:color w:val="D4D4D4"/>
+          <w:kern w:val="0"/>
+          <w:sz w:val="21"/>
+          <w:szCs w:val="21"/>
+          <w:lang w:eastAsia="pt-BR"/>
+          <w14:ligatures w14:val="none"/>
+        </w:rPr>
+        <w:t xml:space="preserve">        </w:t>
+      </w:r>
+      <w:r>
+        <w:rPr>
+          <w:rFonts w:ascii="Consolas" w:eastAsia="Times New Roman" w:hAnsi="Consolas" w:cs="Times New Roman"/>
+          <w:color w:val="808080"/>
+          <w:kern w:val="0"/>
+          <w:sz w:val="21"/>
+          <w:szCs w:val="21"/>
+          <w:lang w:eastAsia="pt-BR"/>
+          <w14:ligatures w14:val="none"/>
+        </w:rPr>
+        <w:t>&lt;</w:t>
+      </w:r>
+      <w:r>
+        <w:rPr>
+          <w:rFonts w:ascii="Consolas" w:eastAsia="Times New Roman" w:hAnsi="Consolas" w:cs="Times New Roman"/>
+          <w:color w:val="4EC9B0"/>
+          <w:kern w:val="0"/>
+          <w:sz w:val="21"/>
+          <w:szCs w:val="21"/>
+          <w:lang w:eastAsia="pt-BR"/>
+          <w14:ligatures w14:val="none"/>
+        </w:rPr>
+        <w:t>App</w:t>
+      </w:r>
+      <w:r>
+        <w:rPr>
+          <w:rFonts w:ascii="Consolas" w:eastAsia="Times New Roman" w:hAnsi="Consolas" w:cs="Times New Roman"/>
+          <w:color w:val="D4D4D4"/>
+          <w:kern w:val="0"/>
+          <w:sz w:val="21"/>
+          <w:szCs w:val="21"/>
+          <w:lang w:eastAsia="pt-BR"/>
+          <w14:ligatures w14:val="none"/>
+        </w:rPr>
+        <w:t xml:space="preserve"> </w:t>
+      </w:r>
+      <w:r>
+        <w:rPr>
+          <w:rFonts w:ascii="Consolas" w:eastAsia="Times New Roman" w:hAnsi="Consolas" w:cs="Times New Roman"/>
+          <w:color w:val="808080"/>
+          <w:kern w:val="0"/>
+          <w:sz w:val="21"/>
+          <w:szCs w:val="21"/>
+          <w:lang w:eastAsia="pt-BR"/>
+          <w14:ligatures w14:val="none"/>
+        </w:rPr>
+        <w:t>/&gt;</w:t>
+      </w:r>
+    </w:p>
+    <w:p>
+      <w:pPr>
+        <w:shd w:val="clear" w:color="auto" w:fill="1E1E1E"/>
+        <w:spacing w:after="0" w:line="285" w:lineRule="atLeast"/>
+        <w:rPr>
+          <w:rFonts w:ascii="Consolas" w:eastAsia="Times New Roman" w:hAnsi="Consolas" w:cs="Times New Roman"/>
+          <w:color w:val="D4D4D4"/>
+          <w:kern w:val="0"/>
+          <w:sz w:val="21"/>
+          <w:szCs w:val="21"/>
+          <w:lang w:eastAsia="pt-BR"/>
+          <w14:ligatures w14:val="none"/>
+        </w:rPr>
+      </w:pPr>
+      <w:r>
+        <w:rPr>
+          <w:rFonts w:ascii="Consolas" w:eastAsia="Times New Roman" w:hAnsi="Consolas" w:cs="Times New Roman"/>
+          <w:color w:val="D4D4D4"/>
+          <w:kern w:val="0"/>
+          <w:sz w:val="21"/>
+          <w:szCs w:val="21"/>
+          <w:lang w:eastAsia="pt-BR"/>
+          <w14:ligatures w14:val="none"/>
+        </w:rPr>
+        <w:t xml:space="preserve">      </w:t>
+      </w:r>
+      <w:r>
+        <w:rPr>
+          <w:rFonts w:ascii="Consolas" w:eastAsia="Times New Roman" w:hAnsi="Consolas" w:cs="Times New Roman"/>
+          <w:color w:val="808080"/>
+          <w:kern w:val="0"/>
+          <w:sz w:val="21"/>
+          <w:szCs w:val="21"/>
+          <w:lang w:eastAsia="pt-BR"/>
+          <w14:ligatures w14:val="none"/>
+        </w:rPr>
+        <w:t>&lt;/</w:t>
+      </w:r>
+      <w:proofErr w:type="spellStart"/>
+      <w:r>
+        <w:rPr>
+          <w:rFonts w:ascii="Consolas" w:eastAsia="Times New Roman" w:hAnsi="Consolas" w:cs="Times New Roman"/>
+          <w:color w:val="4EC9B0"/>
+          <w:kern w:val="0"/>
+          <w:sz w:val="21"/>
+          <w:szCs w:val="21"/>
+          <w:lang w:eastAsia="pt-BR"/>
+          <w14:ligatures w14:val="none"/>
+        </w:rPr>
+        <w:t>TitleColorContextProvider</w:t>
+      </w:r>
+      <w:proofErr w:type="spellEnd"/>
+      <w:r>
+        <w:rPr>
+          <w:rFonts w:ascii="Consolas" w:eastAsia="Times New Roman" w:hAnsi="Consolas" w:cs="Times New Roman"/>
+          <w:color w:val="808080"/>
+          <w:kern w:val="0"/>
+          <w:sz w:val="21"/>
+          <w:szCs w:val="21"/>
+          <w:lang w:eastAsia="pt-BR"/>
+          <w14:ligatures w14:val="none"/>
+        </w:rPr>
+        <w:t>&gt;</w:t>
+      </w:r>
+    </w:p>
+    <w:p>
+      <w:pPr>
+        <w:shd w:val="clear" w:color="auto" w:fill="1E1E1E"/>
+        <w:spacing w:after="0" w:line="285" w:lineRule="atLeast"/>
+        <w:rPr>
+          <w:rFonts w:ascii="Consolas" w:eastAsia="Times New Roman" w:hAnsi="Consolas" w:cs="Times New Roman"/>
+          <w:color w:val="D4D4D4"/>
+          <w:kern w:val="0"/>
+          <w:sz w:val="21"/>
+          <w:szCs w:val="21"/>
+          <w:lang w:eastAsia="pt-BR"/>
+          <w14:ligatures w14:val="none"/>
+        </w:rPr>
+      </w:pPr>
+      <w:r>
+        <w:rPr>
+          <w:rFonts w:ascii="Consolas" w:eastAsia="Times New Roman" w:hAnsi="Consolas" w:cs="Times New Roman"/>
+          <w:color w:val="D4D4D4"/>
+          <w:kern w:val="0"/>
+          <w:sz w:val="21"/>
+          <w:szCs w:val="21"/>
+          <w:lang w:eastAsia="pt-BR"/>
+          <w14:ligatures w14:val="none"/>
+        </w:rPr>
+        <w:t xml:space="preserve">    </w:t>
+      </w:r>
+      <w:r>
+        <w:rPr>
+          <w:rFonts w:ascii="Consolas" w:eastAsia="Times New Roman" w:hAnsi="Consolas" w:cs="Times New Roman"/>
+          <w:color w:val="808080"/>
+          <w:kern w:val="0"/>
+          <w:sz w:val="21"/>
+          <w:szCs w:val="21"/>
+          <w:lang w:eastAsia="pt-BR"/>
+          <w14:ligatures w14:val="none"/>
+        </w:rPr>
+        <w:t>&lt;/</w:t>
+      </w:r>
+      <w:proofErr w:type="spellStart"/>
+      <w:r>
+        <w:rPr>
+          <w:rFonts w:ascii="Consolas" w:eastAsia="Times New Roman" w:hAnsi="Consolas" w:cs="Times New Roman"/>
+          <w:color w:val="4EC9B0"/>
+          <w:kern w:val="0"/>
+          <w:sz w:val="21"/>
+          <w:szCs w:val="21"/>
+          <w:lang w:eastAsia="pt-BR"/>
+          <w14:ligatures w14:val="none"/>
+        </w:rPr>
+        <w:t>CounterContextProvider</w:t>
+      </w:r>
+      <w:proofErr w:type="spellEnd"/>
+      <w:r>
+        <w:rPr>
+          <w:rFonts w:ascii="Consolas" w:eastAsia="Times New Roman" w:hAnsi="Consolas" w:cs="Times New Roman"/>
+          <w:color w:val="808080"/>
+          <w:kern w:val="0"/>
+          <w:sz w:val="21"/>
+          <w:szCs w:val="21"/>
+          <w:lang w:eastAsia="pt-BR"/>
+          <w14:ligatures w14:val="none"/>
+        </w:rPr>
+        <w:t>&gt;</w:t>
+      </w:r>
+    </w:p>
+    <w:p>
+      <w:pPr>
+        <w:jc w:val="both"/>
+        <w:rPr>
+          <w:rFonts w:ascii="Arial" w:hAnsi="Arial" w:cs="Arial"/>
+          <w:sz w:val="24"/>
+          <w:szCs w:val="24"/>
+        </w:rPr>
+      </w:pPr>
+    </w:p>
+    <w:p>
+      <w:pPr>
+        <w:jc w:val="both"/>
+        <w:rPr>
+          <w:rFonts w:ascii="Arial" w:hAnsi="Arial" w:cs="Arial"/>
+          <w:sz w:val="24"/>
+          <w:szCs w:val="24"/>
+        </w:rPr>
+      </w:pPr>
     </w:p>
     <w:p>
       <w:pPr>
@@ -57045,20 +58406,20 @@
 </file>
 
 <file path=customXml/item2.xml><?xml version="1.0" encoding="utf-8"?>
+<p:properties xmlns:p="http://schemas.microsoft.com/office/2006/metadata/properties" xmlns:xsi="http://www.w3.org/2001/XMLSchema-instance" xmlns:pc="http://schemas.microsoft.com/office/infopath/2007/PartnerControls">
+  <documentManagement>
+    <_activity xmlns="a6a908a5-3788-4601-9e28-17a5043b19ff" xsi:nil="true"/>
+  </documentManagement>
+</p:properties>
+</file>
+
+<file path=customXml/item3.xml><?xml version="1.0" encoding="utf-8"?>
 <?mso-contentType ?>
 <FormTemplates xmlns="http://schemas.microsoft.com/sharepoint/v3/contenttype/forms">
   <Display>DocumentLibraryForm</Display>
   <Edit>DocumentLibraryForm</Edit>
   <New>DocumentLibraryForm</New>
 </FormTemplates>
-</file>
-
-<file path=customXml/item3.xml><?xml version="1.0" encoding="utf-8"?>
-<p:properties xmlns:p="http://schemas.microsoft.com/office/2006/metadata/properties" xmlns:xsi="http://www.w3.org/2001/XMLSchema-instance" xmlns:pc="http://schemas.microsoft.com/office/infopath/2007/PartnerControls">
-  <documentManagement>
-    <_activity xmlns="a6a908a5-3788-4601-9e28-17a5043b19ff" xsi:nil="true"/>
-  </documentManagement>
-</p:properties>
 </file>
 
 <file path=customXml/itemProps1.xml><?xml version="1.0" encoding="utf-8"?>
@@ -57081,14 +58442,6 @@
 </file>
 
 <file path=customXml/itemProps2.xml><?xml version="1.0" encoding="utf-8"?>
-<ds:datastoreItem xmlns:ds="http://schemas.openxmlformats.org/officeDocument/2006/customXml" ds:itemID="{819D994F-A344-4F26-B9C5-114BA44A37C3}">
-  <ds:schemaRefs>
-    <ds:schemaRef ds:uri="http://schemas.microsoft.com/sharepoint/v3/contenttype/forms"/>
-  </ds:schemaRefs>
-</ds:datastoreItem>
-</file>
-
-<file path=customXml/itemProps3.xml><?xml version="1.0" encoding="utf-8"?>
 <ds:datastoreItem xmlns:ds="http://schemas.openxmlformats.org/officeDocument/2006/customXml" ds:itemID="{87EA65C6-4825-40D9-8D90-47BFCCDB80B8}">
   <ds:schemaRefs>
     <ds:schemaRef ds:uri="http://schemas.microsoft.com/office/2006/metadata/properties"/>
@@ -57096,4 +58449,12 @@
     <ds:schemaRef ds:uri="a6a908a5-3788-4601-9e28-17a5043b19ff"/>
   </ds:schemaRefs>
 </ds:datastoreItem>
+</file>
+
+<file path=customXml/itemProps3.xml><?xml version="1.0" encoding="utf-8"?>
+<ds:datastoreItem xmlns:ds="http://schemas.openxmlformats.org/officeDocument/2006/customXml" ds:itemID="{819D994F-A344-4F26-B9C5-114BA44A37C3}">
+  <ds:schemaRefs>
+    <ds:schemaRef ds:uri="http://schemas.microsoft.com/sharepoint/v3/contenttype/forms"/>
+  </ds:schemaRefs>
+</ds:datastoreItem>
 </file>
</xml_diff>

<commit_message>
integrando firebase ao react
</commit_message>
<xml_diff>
--- a/React.docx
+++ b/React.docx
@@ -54558,6 +54558,836 @@
         </w:rPr>
       </w:pPr>
     </w:p>
+    <w:p>
+      <w:pPr>
+        <w:pStyle w:val="PargrafodaLista"/>
+        <w:numPr>
+          <w:ilvl w:val="2"/>
+          <w:numId w:val="11"/>
+        </w:numPr>
+        <w:jc w:val="both"/>
+        <w:rPr>
+          <w:rFonts w:ascii="Arial" w:hAnsi="Arial" w:cs="Arial"/>
+          <w:b/>
+          <w:bCs/>
+          <w:sz w:val="24"/>
+          <w:szCs w:val="24"/>
+        </w:rPr>
+      </w:pPr>
+      <w:r>
+        <w:rPr>
+          <w:rFonts w:ascii="Arial" w:hAnsi="Arial" w:cs="Arial"/>
+          <w:b/>
+          <w:bCs/>
+          <w:sz w:val="24"/>
+          <w:szCs w:val="24"/>
+        </w:rPr>
+        <w:t xml:space="preserve">Projeto: </w:t>
+      </w:r>
+      <w:proofErr w:type="spellStart"/>
+      <w:r>
+        <w:rPr>
+          <w:rFonts w:ascii="Arial" w:hAnsi="Arial" w:cs="Arial"/>
+          <w:b/>
+          <w:bCs/>
+          <w:sz w:val="24"/>
+          <w:szCs w:val="24"/>
+        </w:rPr>
+        <w:t>MiniBlog</w:t>
+      </w:r>
+      <w:proofErr w:type="spellEnd"/>
+    </w:p>
+    <w:p>
+      <w:pPr>
+        <w:jc w:val="both"/>
+        <w:rPr>
+          <w:rFonts w:ascii="Arial" w:hAnsi="Arial" w:cs="Arial"/>
+          <w:b/>
+          <w:bCs/>
+          <w:sz w:val="24"/>
+          <w:szCs w:val="24"/>
+        </w:rPr>
+      </w:pPr>
+    </w:p>
+    <w:p>
+      <w:pPr>
+        <w:jc w:val="both"/>
+        <w:rPr>
+          <w:rFonts w:ascii="Arial" w:hAnsi="Arial" w:cs="Arial"/>
+          <w:b/>
+          <w:bCs/>
+          <w:sz w:val="24"/>
+          <w:szCs w:val="24"/>
+        </w:rPr>
+      </w:pPr>
+      <w:r>
+        <w:rPr>
+          <w:rFonts w:ascii="Arial" w:hAnsi="Arial" w:cs="Arial"/>
+          <w:b/>
+          <w:bCs/>
+          <w:sz w:val="24"/>
+          <w:szCs w:val="24"/>
+        </w:rPr>
+        <w:t xml:space="preserve">Instalação </w:t>
+      </w:r>
+      <w:proofErr w:type="spellStart"/>
+      <w:r>
+        <w:rPr>
+          <w:rFonts w:ascii="Arial" w:hAnsi="Arial" w:cs="Arial"/>
+          <w:b/>
+          <w:bCs/>
+          <w:sz w:val="24"/>
+          <w:szCs w:val="24"/>
+        </w:rPr>
+        <w:t>FireBase</w:t>
+      </w:r>
+      <w:proofErr w:type="spellEnd"/>
+    </w:p>
+    <w:p>
+      <w:pPr>
+        <w:jc w:val="both"/>
+        <w:rPr>
+          <w:rFonts w:ascii="Arial" w:hAnsi="Arial" w:cs="Arial"/>
+          <w:b/>
+          <w:bCs/>
+          <w:sz w:val="24"/>
+          <w:szCs w:val="24"/>
+        </w:rPr>
+      </w:pPr>
+      <w:r>
+        <w:rPr>
+          <w:rFonts w:ascii="Arial" w:hAnsi="Arial" w:cs="Arial"/>
+          <w:b/>
+          <w:bCs/>
+          <w:sz w:val="24"/>
+          <w:szCs w:val="24"/>
+        </w:rPr>
+        <w:t>Cria-se:</w:t>
+      </w:r>
+    </w:p>
+    <w:p>
+      <w:pPr>
+        <w:jc w:val="both"/>
+        <w:rPr>
+          <w:rFonts w:ascii="Arial" w:hAnsi="Arial" w:cs="Arial"/>
+          <w:b/>
+          <w:bCs/>
+          <w:sz w:val="24"/>
+          <w:szCs w:val="24"/>
+        </w:rPr>
+      </w:pPr>
+      <w:r>
+        <w:rPr>
+          <w:rFonts w:ascii="Arial" w:hAnsi="Arial" w:cs="Arial"/>
+          <w:b/>
+          <w:bCs/>
+          <w:sz w:val="24"/>
+          <w:szCs w:val="24"/>
+        </w:rPr>
+        <w:t xml:space="preserve">Pasta </w:t>
+      </w:r>
+      <w:proofErr w:type="spellStart"/>
+      <w:r>
+        <w:rPr>
+          <w:rFonts w:ascii="Arial" w:hAnsi="Arial" w:cs="Arial"/>
+          <w:b/>
+          <w:bCs/>
+          <w:sz w:val="24"/>
+          <w:szCs w:val="24"/>
+        </w:rPr>
+        <w:t>firebase</w:t>
+      </w:r>
+      <w:proofErr w:type="spellEnd"/>
+      <w:r>
+        <w:rPr>
+          <w:rFonts w:ascii="Arial" w:hAnsi="Arial" w:cs="Arial"/>
+          <w:b/>
+          <w:bCs/>
+          <w:sz w:val="24"/>
+          <w:szCs w:val="24"/>
+        </w:rPr>
+        <w:t>&gt;config.js</w:t>
+      </w:r>
+    </w:p>
+    <w:p>
+      <w:pPr>
+        <w:jc w:val="both"/>
+        <w:rPr>
+          <w:rFonts w:ascii="Arial" w:hAnsi="Arial" w:cs="Arial"/>
+          <w:b/>
+          <w:bCs/>
+          <w:sz w:val="24"/>
+          <w:szCs w:val="24"/>
+        </w:rPr>
+      </w:pPr>
+    </w:p>
+    <w:p>
+      <w:pPr>
+        <w:jc w:val="both"/>
+        <w:rPr>
+          <w:rFonts w:ascii="Arial" w:hAnsi="Arial" w:cs="Arial"/>
+          <w:b/>
+          <w:bCs/>
+          <w:sz w:val="24"/>
+          <w:szCs w:val="24"/>
+        </w:rPr>
+      </w:pPr>
+      <w:r>
+        <w:rPr>
+          <w:rFonts w:ascii="Arial" w:hAnsi="Arial" w:cs="Arial"/>
+          <w:b/>
+          <w:bCs/>
+          <w:sz w:val="24"/>
+          <w:szCs w:val="24"/>
+        </w:rPr>
+        <w:t>config.js</w:t>
+      </w:r>
+    </w:p>
+    <w:p>
+      <w:pPr>
+        <w:jc w:val="both"/>
+        <w:rPr>
+          <w:rFonts w:ascii="Arial" w:hAnsi="Arial" w:cs="Arial"/>
+          <w:b/>
+          <w:bCs/>
+          <w:sz w:val="24"/>
+          <w:szCs w:val="24"/>
+        </w:rPr>
+      </w:pPr>
+      <w:r>
+        <w:rPr>
+          <w:rFonts w:ascii="Arial" w:hAnsi="Arial" w:cs="Arial"/>
+          <w:b/>
+          <w:bCs/>
+          <w:sz w:val="24"/>
+          <w:szCs w:val="24"/>
+        </w:rPr>
+        <w:t xml:space="preserve">- </w:t>
+      </w:r>
+      <w:proofErr w:type="gramStart"/>
+      <w:r>
+        <w:rPr>
+          <w:rFonts w:ascii="Arial" w:hAnsi="Arial" w:cs="Arial"/>
+          <w:b/>
+          <w:bCs/>
+          <w:sz w:val="24"/>
+          <w:szCs w:val="24"/>
+        </w:rPr>
+        <w:t>colar</w:t>
+      </w:r>
+      <w:proofErr w:type="gramEnd"/>
+      <w:r>
+        <w:rPr>
+          <w:rFonts w:ascii="Arial" w:hAnsi="Arial" w:cs="Arial"/>
+          <w:b/>
+          <w:bCs/>
+          <w:sz w:val="24"/>
+          <w:szCs w:val="24"/>
+        </w:rPr>
+        <w:t xml:space="preserve"> </w:t>
+      </w:r>
+      <w:proofErr w:type="spellStart"/>
+      <w:r>
+        <w:rPr>
+          <w:rFonts w:ascii="Arial" w:hAnsi="Arial" w:cs="Arial"/>
+          <w:b/>
+          <w:bCs/>
+          <w:sz w:val="24"/>
+          <w:szCs w:val="24"/>
+        </w:rPr>
+        <w:t>configs</w:t>
+      </w:r>
+      <w:proofErr w:type="spellEnd"/>
+      <w:r>
+        <w:rPr>
+          <w:rFonts w:ascii="Arial" w:hAnsi="Arial" w:cs="Arial"/>
+          <w:b/>
+          <w:bCs/>
+          <w:sz w:val="24"/>
+          <w:szCs w:val="24"/>
+        </w:rPr>
+        <w:t xml:space="preserve"> do projeto </w:t>
+      </w:r>
+      <w:proofErr w:type="spellStart"/>
+      <w:r>
+        <w:rPr>
+          <w:rFonts w:ascii="Arial" w:hAnsi="Arial" w:cs="Arial"/>
+          <w:b/>
+          <w:bCs/>
+          <w:sz w:val="24"/>
+          <w:szCs w:val="24"/>
+        </w:rPr>
+        <w:t>firebase</w:t>
+      </w:r>
+      <w:proofErr w:type="spellEnd"/>
+    </w:p>
+    <w:p>
+      <w:pPr>
+        <w:jc w:val="both"/>
+        <w:rPr>
+          <w:rFonts w:ascii="Arial" w:hAnsi="Arial" w:cs="Arial"/>
+          <w:b/>
+          <w:bCs/>
+          <w:sz w:val="24"/>
+          <w:szCs w:val="24"/>
+        </w:rPr>
+      </w:pPr>
+      <w:r>
+        <w:rPr>
+          <w:rFonts w:ascii="Arial" w:hAnsi="Arial" w:cs="Arial"/>
+          <w:b/>
+          <w:bCs/>
+          <w:sz w:val="24"/>
+          <w:szCs w:val="24"/>
+        </w:rPr>
+        <w:t xml:space="preserve">- </w:t>
+      </w:r>
+      <w:proofErr w:type="gramStart"/>
+      <w:r>
+        <w:rPr>
+          <w:rFonts w:ascii="Arial" w:hAnsi="Arial" w:cs="Arial"/>
+          <w:b/>
+          <w:bCs/>
+          <w:sz w:val="24"/>
+          <w:szCs w:val="24"/>
+        </w:rPr>
+        <w:t>criar</w:t>
+      </w:r>
+      <w:proofErr w:type="gramEnd"/>
+      <w:r>
+        <w:rPr>
+          <w:rFonts w:ascii="Arial" w:hAnsi="Arial" w:cs="Arial"/>
+          <w:b/>
+          <w:bCs/>
+          <w:sz w:val="24"/>
+          <w:szCs w:val="24"/>
+        </w:rPr>
+        <w:t xml:space="preserve"> banco de dados</w:t>
+      </w:r>
+    </w:p>
+    <w:p>
+      <w:pPr>
+        <w:jc w:val="both"/>
+        <w:rPr>
+          <w:rFonts w:ascii="Arial" w:hAnsi="Arial" w:cs="Arial"/>
+          <w:b/>
+          <w:bCs/>
+          <w:sz w:val="24"/>
+          <w:szCs w:val="24"/>
+        </w:rPr>
+      </w:pPr>
+      <w:r>
+        <w:rPr>
+          <w:rFonts w:ascii="Arial" w:hAnsi="Arial" w:cs="Arial"/>
+          <w:b/>
+          <w:bCs/>
+          <w:sz w:val="24"/>
+          <w:szCs w:val="24"/>
+        </w:rPr>
+        <w:t xml:space="preserve">- </w:t>
+      </w:r>
+      <w:proofErr w:type="gramStart"/>
+      <w:r>
+        <w:rPr>
+          <w:rFonts w:ascii="Arial" w:hAnsi="Arial" w:cs="Arial"/>
+          <w:b/>
+          <w:bCs/>
+          <w:sz w:val="24"/>
+          <w:szCs w:val="24"/>
+        </w:rPr>
+        <w:t>exporta</w:t>
+      </w:r>
+      <w:proofErr w:type="gramEnd"/>
+      <w:r>
+        <w:rPr>
+          <w:rFonts w:ascii="Arial" w:hAnsi="Arial" w:cs="Arial"/>
+          <w:b/>
+          <w:bCs/>
+          <w:sz w:val="24"/>
+          <w:szCs w:val="24"/>
+        </w:rPr>
+        <w:t xml:space="preserve"> banco de dados</w:t>
+      </w:r>
+    </w:p>
+    <w:p>
+      <w:pPr>
+        <w:shd w:val="clear" w:color="auto" w:fill="1E1E1E"/>
+        <w:spacing w:after="0" w:line="285" w:lineRule="atLeast"/>
+        <w:rPr>
+          <w:rFonts w:ascii="Consolas" w:eastAsia="Times New Roman" w:hAnsi="Consolas" w:cs="Times New Roman"/>
+          <w:color w:val="D4D4D4"/>
+          <w:kern w:val="0"/>
+          <w:sz w:val="21"/>
+          <w:szCs w:val="21"/>
+          <w:lang w:eastAsia="pt-BR"/>
+          <w14:ligatures w14:val="none"/>
+        </w:rPr>
+      </w:pPr>
+      <w:proofErr w:type="spellStart"/>
+      <w:r>
+        <w:rPr>
+          <w:rFonts w:ascii="Consolas" w:eastAsia="Times New Roman" w:hAnsi="Consolas" w:cs="Times New Roman"/>
+          <w:color w:val="C586C0"/>
+          <w:kern w:val="0"/>
+          <w:sz w:val="21"/>
+          <w:szCs w:val="21"/>
+          <w:lang w:eastAsia="pt-BR"/>
+          <w14:ligatures w14:val="none"/>
+        </w:rPr>
+        <w:t>import</w:t>
+      </w:r>
+      <w:proofErr w:type="spellEnd"/>
+      <w:r>
+        <w:rPr>
+          <w:rFonts w:ascii="Consolas" w:eastAsia="Times New Roman" w:hAnsi="Consolas" w:cs="Times New Roman"/>
+          <w:color w:val="D4D4D4"/>
+          <w:kern w:val="0"/>
+          <w:sz w:val="21"/>
+          <w:szCs w:val="21"/>
+          <w:lang w:eastAsia="pt-BR"/>
+          <w14:ligatures w14:val="none"/>
+        </w:rPr>
+        <w:t xml:space="preserve"> </w:t>
+      </w:r>
+      <w:proofErr w:type="gramStart"/>
+      <w:r>
+        <w:rPr>
+          <w:rFonts w:ascii="Consolas" w:eastAsia="Times New Roman" w:hAnsi="Consolas" w:cs="Times New Roman"/>
+          <w:color w:val="D4D4D4"/>
+          <w:kern w:val="0"/>
+          <w:sz w:val="21"/>
+          <w:szCs w:val="21"/>
+          <w:lang w:eastAsia="pt-BR"/>
+          <w14:ligatures w14:val="none"/>
+        </w:rPr>
+        <w:t xml:space="preserve">{ </w:t>
+      </w:r>
+      <w:proofErr w:type="spellStart"/>
+      <w:r>
+        <w:rPr>
+          <w:rFonts w:ascii="Consolas" w:eastAsia="Times New Roman" w:hAnsi="Consolas" w:cs="Times New Roman"/>
+          <w:color w:val="9CDCFE"/>
+          <w:kern w:val="0"/>
+          <w:sz w:val="21"/>
+          <w:szCs w:val="21"/>
+          <w:lang w:eastAsia="pt-BR"/>
+          <w14:ligatures w14:val="none"/>
+        </w:rPr>
+        <w:t>getFirestore</w:t>
+      </w:r>
+      <w:proofErr w:type="spellEnd"/>
+      <w:proofErr w:type="gramEnd"/>
+      <w:r>
+        <w:rPr>
+          <w:rFonts w:ascii="Consolas" w:eastAsia="Times New Roman" w:hAnsi="Consolas" w:cs="Times New Roman"/>
+          <w:color w:val="D4D4D4"/>
+          <w:kern w:val="0"/>
+          <w:sz w:val="21"/>
+          <w:szCs w:val="21"/>
+          <w:lang w:eastAsia="pt-BR"/>
+          <w14:ligatures w14:val="none"/>
+        </w:rPr>
+        <w:t xml:space="preserve"> } </w:t>
+      </w:r>
+      <w:proofErr w:type="spellStart"/>
+      <w:r>
+        <w:rPr>
+          <w:rFonts w:ascii="Consolas" w:eastAsia="Times New Roman" w:hAnsi="Consolas" w:cs="Times New Roman"/>
+          <w:color w:val="C586C0"/>
+          <w:kern w:val="0"/>
+          <w:sz w:val="21"/>
+          <w:szCs w:val="21"/>
+          <w:lang w:eastAsia="pt-BR"/>
+          <w14:ligatures w14:val="none"/>
+        </w:rPr>
+        <w:t>from</w:t>
+      </w:r>
+      <w:proofErr w:type="spellEnd"/>
+      <w:r>
+        <w:rPr>
+          <w:rFonts w:ascii="Consolas" w:eastAsia="Times New Roman" w:hAnsi="Consolas" w:cs="Times New Roman"/>
+          <w:color w:val="D4D4D4"/>
+          <w:kern w:val="0"/>
+          <w:sz w:val="21"/>
+          <w:szCs w:val="21"/>
+          <w:lang w:eastAsia="pt-BR"/>
+          <w14:ligatures w14:val="none"/>
+        </w:rPr>
+        <w:t xml:space="preserve"> </w:t>
+      </w:r>
+      <w:r>
+        <w:rPr>
+          <w:rFonts w:ascii="Consolas" w:eastAsia="Times New Roman" w:hAnsi="Consolas" w:cs="Times New Roman"/>
+          <w:color w:val="CE9178"/>
+          <w:kern w:val="0"/>
+          <w:sz w:val="21"/>
+          <w:szCs w:val="21"/>
+          <w:lang w:eastAsia="pt-BR"/>
+          <w14:ligatures w14:val="none"/>
+        </w:rPr>
+        <w:t>"</w:t>
+      </w:r>
+      <w:proofErr w:type="spellStart"/>
+      <w:r>
+        <w:rPr>
+          <w:rFonts w:ascii="Consolas" w:eastAsia="Times New Roman" w:hAnsi="Consolas" w:cs="Times New Roman"/>
+          <w:color w:val="CE9178"/>
+          <w:kern w:val="0"/>
+          <w:sz w:val="21"/>
+          <w:szCs w:val="21"/>
+          <w:lang w:eastAsia="pt-BR"/>
+          <w14:ligatures w14:val="none"/>
+        </w:rPr>
+        <w:t>firebase</w:t>
+      </w:r>
+      <w:proofErr w:type="spellEnd"/>
+      <w:r>
+        <w:rPr>
+          <w:rFonts w:ascii="Consolas" w:eastAsia="Times New Roman" w:hAnsi="Consolas" w:cs="Times New Roman"/>
+          <w:color w:val="CE9178"/>
+          <w:kern w:val="0"/>
+          <w:sz w:val="21"/>
+          <w:szCs w:val="21"/>
+          <w:lang w:eastAsia="pt-BR"/>
+          <w14:ligatures w14:val="none"/>
+        </w:rPr>
+        <w:t>/</w:t>
+      </w:r>
+      <w:proofErr w:type="spellStart"/>
+      <w:r>
+        <w:rPr>
+          <w:rFonts w:ascii="Consolas" w:eastAsia="Times New Roman" w:hAnsi="Consolas" w:cs="Times New Roman"/>
+          <w:color w:val="CE9178"/>
+          <w:kern w:val="0"/>
+          <w:sz w:val="21"/>
+          <w:szCs w:val="21"/>
+          <w:lang w:eastAsia="pt-BR"/>
+          <w14:ligatures w14:val="none"/>
+        </w:rPr>
+        <w:t>firebase</w:t>
+      </w:r>
+      <w:proofErr w:type="spellEnd"/>
+      <w:r>
+        <w:rPr>
+          <w:rFonts w:ascii="Consolas" w:eastAsia="Times New Roman" w:hAnsi="Consolas" w:cs="Times New Roman"/>
+          <w:color w:val="CE9178"/>
+          <w:kern w:val="0"/>
+          <w:sz w:val="21"/>
+          <w:szCs w:val="21"/>
+          <w:lang w:eastAsia="pt-BR"/>
+          <w14:ligatures w14:val="none"/>
+        </w:rPr>
+        <w:t>"</w:t>
+      </w:r>
+    </w:p>
+    <w:p>
+      <w:pPr>
+        <w:jc w:val="both"/>
+        <w:rPr>
+          <w:rFonts w:ascii="Arial" w:hAnsi="Arial" w:cs="Arial"/>
+          <w:b/>
+          <w:bCs/>
+          <w:sz w:val="24"/>
+          <w:szCs w:val="24"/>
+        </w:rPr>
+      </w:pPr>
+    </w:p>
+    <w:p>
+      <w:pPr>
+        <w:shd w:val="clear" w:color="auto" w:fill="1E1E1E"/>
+        <w:spacing w:after="0" w:line="285" w:lineRule="atLeast"/>
+        <w:rPr>
+          <w:rFonts w:ascii="Consolas" w:eastAsia="Times New Roman" w:hAnsi="Consolas" w:cs="Times New Roman"/>
+          <w:color w:val="D4D4D4"/>
+          <w:kern w:val="0"/>
+          <w:sz w:val="21"/>
+          <w:szCs w:val="21"/>
+          <w:lang w:eastAsia="pt-BR"/>
+          <w14:ligatures w14:val="none"/>
+        </w:rPr>
+      </w:pPr>
+      <w:proofErr w:type="spellStart"/>
+      <w:r>
+        <w:rPr>
+          <w:rFonts w:ascii="Consolas" w:eastAsia="Times New Roman" w:hAnsi="Consolas" w:cs="Times New Roman"/>
+          <w:color w:val="569CD6"/>
+          <w:kern w:val="0"/>
+          <w:sz w:val="21"/>
+          <w:szCs w:val="21"/>
+          <w:lang w:eastAsia="pt-BR"/>
+          <w14:ligatures w14:val="none"/>
+        </w:rPr>
+        <w:t>const</w:t>
+      </w:r>
+      <w:proofErr w:type="spellEnd"/>
+      <w:r>
+        <w:rPr>
+          <w:rFonts w:ascii="Consolas" w:eastAsia="Times New Roman" w:hAnsi="Consolas" w:cs="Times New Roman"/>
+          <w:color w:val="D4D4D4"/>
+          <w:kern w:val="0"/>
+          <w:sz w:val="21"/>
+          <w:szCs w:val="21"/>
+          <w:lang w:eastAsia="pt-BR"/>
+          <w14:ligatures w14:val="none"/>
+        </w:rPr>
+        <w:t xml:space="preserve"> </w:t>
+      </w:r>
+      <w:proofErr w:type="spellStart"/>
+      <w:r>
+        <w:rPr>
+          <w:rFonts w:ascii="Consolas" w:eastAsia="Times New Roman" w:hAnsi="Consolas" w:cs="Times New Roman"/>
+          <w:color w:val="4FC1FF"/>
+          <w:kern w:val="0"/>
+          <w:sz w:val="21"/>
+          <w:szCs w:val="21"/>
+          <w:lang w:eastAsia="pt-BR"/>
+          <w14:ligatures w14:val="none"/>
+        </w:rPr>
+        <w:t>db</w:t>
+      </w:r>
+      <w:proofErr w:type="spellEnd"/>
+      <w:r>
+        <w:rPr>
+          <w:rFonts w:ascii="Consolas" w:eastAsia="Times New Roman" w:hAnsi="Consolas" w:cs="Times New Roman"/>
+          <w:color w:val="D4D4D4"/>
+          <w:kern w:val="0"/>
+          <w:sz w:val="21"/>
+          <w:szCs w:val="21"/>
+          <w:lang w:eastAsia="pt-BR"/>
+          <w14:ligatures w14:val="none"/>
+        </w:rPr>
+        <w:t xml:space="preserve"> = </w:t>
+      </w:r>
+      <w:proofErr w:type="spellStart"/>
+      <w:r>
+        <w:rPr>
+          <w:rFonts w:ascii="Consolas" w:eastAsia="Times New Roman" w:hAnsi="Consolas" w:cs="Times New Roman"/>
+          <w:color w:val="DCDCAA"/>
+          <w:kern w:val="0"/>
+          <w:sz w:val="21"/>
+          <w:szCs w:val="21"/>
+          <w:lang w:eastAsia="pt-BR"/>
+          <w14:ligatures w14:val="none"/>
+        </w:rPr>
+        <w:t>getFirestore</w:t>
+      </w:r>
+      <w:proofErr w:type="spellEnd"/>
+      <w:r>
+        <w:rPr>
+          <w:rFonts w:ascii="Consolas" w:eastAsia="Times New Roman" w:hAnsi="Consolas" w:cs="Times New Roman"/>
+          <w:color w:val="D4D4D4"/>
+          <w:kern w:val="0"/>
+          <w:sz w:val="21"/>
+          <w:szCs w:val="21"/>
+          <w:lang w:eastAsia="pt-BR"/>
+          <w14:ligatures w14:val="none"/>
+        </w:rPr>
+        <w:t>(</w:t>
+      </w:r>
+      <w:r>
+        <w:rPr>
+          <w:rFonts w:ascii="Consolas" w:eastAsia="Times New Roman" w:hAnsi="Consolas" w:cs="Times New Roman"/>
+          <w:color w:val="4FC1FF"/>
+          <w:kern w:val="0"/>
+          <w:sz w:val="21"/>
+          <w:szCs w:val="21"/>
+          <w:lang w:eastAsia="pt-BR"/>
+          <w14:ligatures w14:val="none"/>
+        </w:rPr>
+        <w:t>app</w:t>
+      </w:r>
+      <w:r>
+        <w:rPr>
+          <w:rFonts w:ascii="Consolas" w:eastAsia="Times New Roman" w:hAnsi="Consolas" w:cs="Times New Roman"/>
+          <w:color w:val="D4D4D4"/>
+          <w:kern w:val="0"/>
+          <w:sz w:val="21"/>
+          <w:szCs w:val="21"/>
+          <w:lang w:eastAsia="pt-BR"/>
+          <w14:ligatures w14:val="none"/>
+        </w:rPr>
+        <w:t>)</w:t>
+      </w:r>
+      <w:r>
+        <w:rPr>
+          <w:rFonts w:ascii="Consolas" w:eastAsia="Times New Roman" w:hAnsi="Consolas" w:cs="Times New Roman"/>
+          <w:color w:val="6A9955"/>
+          <w:kern w:val="0"/>
+          <w:sz w:val="21"/>
+          <w:szCs w:val="21"/>
+          <w:lang w:eastAsia="pt-BR"/>
+          <w14:ligatures w14:val="none"/>
+        </w:rPr>
+        <w:t>//</w:t>
+      </w:r>
+      <w:proofErr w:type="spellStart"/>
+      <w:r>
+        <w:rPr>
+          <w:rFonts w:ascii="Consolas" w:eastAsia="Times New Roman" w:hAnsi="Consolas" w:cs="Times New Roman"/>
+          <w:color w:val="6A9955"/>
+          <w:kern w:val="0"/>
+          <w:sz w:val="21"/>
+          <w:szCs w:val="21"/>
+          <w:lang w:eastAsia="pt-BR"/>
+          <w14:ligatures w14:val="none"/>
+        </w:rPr>
+        <w:t>Firesore</w:t>
+      </w:r>
+      <w:proofErr w:type="spellEnd"/>
+      <w:r>
+        <w:rPr>
+          <w:rFonts w:ascii="Consolas" w:eastAsia="Times New Roman" w:hAnsi="Consolas" w:cs="Times New Roman"/>
+          <w:color w:val="6A9955"/>
+          <w:kern w:val="0"/>
+          <w:sz w:val="21"/>
+          <w:szCs w:val="21"/>
+          <w:lang w:eastAsia="pt-BR"/>
+          <w14:ligatures w14:val="none"/>
+        </w:rPr>
+        <w:t xml:space="preserve"> - serviço de banco de dados dentro do </w:t>
+      </w:r>
+      <w:proofErr w:type="spellStart"/>
+      <w:r>
+        <w:rPr>
+          <w:rFonts w:ascii="Consolas" w:eastAsia="Times New Roman" w:hAnsi="Consolas" w:cs="Times New Roman"/>
+          <w:color w:val="6A9955"/>
+          <w:kern w:val="0"/>
+          <w:sz w:val="21"/>
+          <w:szCs w:val="21"/>
+          <w:lang w:eastAsia="pt-BR"/>
+          <w14:ligatures w14:val="none"/>
+        </w:rPr>
+        <w:t>firebase</w:t>
+      </w:r>
+      <w:proofErr w:type="spellEnd"/>
+    </w:p>
+    <w:p>
+      <w:pPr>
+        <w:jc w:val="both"/>
+        <w:rPr>
+          <w:rFonts w:ascii="Arial" w:hAnsi="Arial" w:cs="Arial"/>
+          <w:b/>
+          <w:bCs/>
+          <w:sz w:val="24"/>
+          <w:szCs w:val="24"/>
+        </w:rPr>
+      </w:pPr>
+    </w:p>
+    <w:p>
+      <w:pPr>
+        <w:shd w:val="clear" w:color="auto" w:fill="1E1E1E"/>
+        <w:spacing w:after="0" w:line="285" w:lineRule="atLeast"/>
+        <w:rPr>
+          <w:rFonts w:ascii="Consolas" w:eastAsia="Times New Roman" w:hAnsi="Consolas" w:cs="Times New Roman"/>
+          <w:color w:val="D4D4D4"/>
+          <w:kern w:val="0"/>
+          <w:sz w:val="21"/>
+          <w:szCs w:val="21"/>
+          <w:lang w:eastAsia="pt-BR"/>
+          <w14:ligatures w14:val="none"/>
+        </w:rPr>
+      </w:pPr>
+      <w:proofErr w:type="spellStart"/>
+      <w:r>
+        <w:rPr>
+          <w:rFonts w:ascii="Consolas" w:eastAsia="Times New Roman" w:hAnsi="Consolas" w:cs="Times New Roman"/>
+          <w:color w:val="C586C0"/>
+          <w:kern w:val="0"/>
+          <w:sz w:val="21"/>
+          <w:szCs w:val="21"/>
+          <w:lang w:eastAsia="pt-BR"/>
+          <w14:ligatures w14:val="none"/>
+        </w:rPr>
+        <w:t>export</w:t>
+      </w:r>
+      <w:proofErr w:type="spellEnd"/>
+      <w:r>
+        <w:rPr>
+          <w:rFonts w:ascii="Consolas" w:eastAsia="Times New Roman" w:hAnsi="Consolas" w:cs="Times New Roman"/>
+          <w:color w:val="D4D4D4"/>
+          <w:kern w:val="0"/>
+          <w:sz w:val="21"/>
+          <w:szCs w:val="21"/>
+          <w:lang w:eastAsia="pt-BR"/>
+          <w14:ligatures w14:val="none"/>
+        </w:rPr>
+        <w:t>{</w:t>
+      </w:r>
+      <w:proofErr w:type="spellStart"/>
+      <w:r>
+        <w:rPr>
+          <w:rFonts w:ascii="Consolas" w:eastAsia="Times New Roman" w:hAnsi="Consolas" w:cs="Times New Roman"/>
+          <w:color w:val="4FC1FF"/>
+          <w:kern w:val="0"/>
+          <w:sz w:val="21"/>
+          <w:szCs w:val="21"/>
+          <w:lang w:eastAsia="pt-BR"/>
+          <w14:ligatures w14:val="none"/>
+        </w:rPr>
+        <w:t>db</w:t>
+      </w:r>
+      <w:proofErr w:type="spellEnd"/>
+      <w:r>
+        <w:rPr>
+          <w:rFonts w:ascii="Consolas" w:eastAsia="Times New Roman" w:hAnsi="Consolas" w:cs="Times New Roman"/>
+          <w:color w:val="D4D4D4"/>
+          <w:kern w:val="0"/>
+          <w:sz w:val="21"/>
+          <w:szCs w:val="21"/>
+          <w:lang w:eastAsia="pt-BR"/>
+          <w14:ligatures w14:val="none"/>
+        </w:rPr>
+        <w:t>}</w:t>
+      </w:r>
+    </w:p>
+    <w:p>
+      <w:pPr>
+        <w:jc w:val="both"/>
+        <w:rPr>
+          <w:rFonts w:ascii="Arial" w:hAnsi="Arial" w:cs="Arial"/>
+          <w:b/>
+          <w:bCs/>
+          <w:sz w:val="24"/>
+          <w:szCs w:val="24"/>
+        </w:rPr>
+      </w:pPr>
+    </w:p>
+    <w:p>
+      <w:pPr>
+        <w:jc w:val="both"/>
+        <w:rPr>
+          <w:rFonts w:ascii="Arial" w:hAnsi="Arial" w:cs="Arial"/>
+          <w:b/>
+          <w:bCs/>
+          <w:sz w:val="24"/>
+          <w:szCs w:val="24"/>
+        </w:rPr>
+      </w:pPr>
+    </w:p>
+    <w:p>
+      <w:pPr>
+        <w:jc w:val="both"/>
+        <w:rPr>
+          <w:rFonts w:ascii="Arial" w:hAnsi="Arial" w:cs="Arial"/>
+          <w:b/>
+          <w:bCs/>
+          <w:sz w:val="24"/>
+          <w:szCs w:val="24"/>
+        </w:rPr>
+      </w:pPr>
+    </w:p>
+    <w:p>
+      <w:pPr>
+        <w:jc w:val="both"/>
+        <w:rPr>
+          <w:rFonts w:ascii="Arial" w:hAnsi="Arial" w:cs="Arial"/>
+          <w:b/>
+          <w:bCs/>
+          <w:sz w:val="24"/>
+          <w:szCs w:val="24"/>
+        </w:rPr>
+      </w:pPr>
+    </w:p>
     <w:sectPr>
       <w:pgSz w:w="11906" w:h="16838"/>
       <w:pgMar w:top="1417" w:right="1701" w:bottom="1417" w:left="1701" w:header="708" w:footer="708" w:gutter="0"/>
@@ -54571,6 +55401,96 @@
 <file path=word/numbering.xml><?xml version="1.0" encoding="utf-8"?>
 <w:numbering xmlns:wpc="http://schemas.microsoft.com/office/word/2010/wordprocessingCanvas" xmlns:cx="http://schemas.microsoft.com/office/drawing/2014/chartex" xmlns:cx1="http://schemas.microsoft.com/office/drawing/2015/9/8/chartex" xmlns:cx2="http://schemas.microsoft.com/office/drawing/2015/10/21/chartex" xmlns:cx3="http://schemas.microsoft.com/office/drawing/2016/5/9/chartex" xmlns:cx4="http://schemas.microsoft.com/office/drawing/2016/5/10/chartex" xmlns:cx5="http://schemas.microsoft.com/office/drawing/2016/5/11/chartex" xmlns:cx6="http://schemas.microsoft.com/office/drawing/2016/5/12/chartex" xmlns:cx7="http://schemas.microsoft.com/office/drawing/2016/5/13/chartex" xmlns:cx8="http://schemas.microsoft.com/office/drawing/2016/5/14/chartex" xmlns:mc="http://schemas.openxmlformats.org/markup-compatibility/2006" xmlns:aink="http://schemas.microsoft.com/office/drawing/2016/ink" xmlns:am3d="http://schemas.microsoft.com/office/drawing/2017/model3d" xmlns:o="urn:schemas-microsoft-com:office:office" xmlns:oel="http://schemas.microsoft.com/office/2019/extlst" xmlns:r="http://schemas.openxmlformats.org/officeDocument/2006/relationships" xmlns:m="http://schemas.openxmlformats.org/officeDocument/2006/math" xmlns:v="urn:schemas-microsoft-com:vml" xmlns:wp14="http://schemas.microsoft.com/office/word/2010/wordprocessingDrawing" xmlns:wp="http://schemas.openxmlformats.org/drawingml/2006/wordprocessingDrawing" xmlns:w10="urn:schemas-microsoft-com:office:word" xmlns:w="http://schemas.openxmlformats.org/wordprocessingml/2006/main" xmlns:w14="http://schemas.microsoft.com/office/word/2010/wordml" xmlns:w15="http://schemas.microsoft.com/office/word/2012/wordml" xmlns:w16cex="http://schemas.microsoft.com/office/word/2018/wordml/cex" xmlns:w16cid="http://schemas.microsoft.com/office/word/2016/wordml/cid" xmlns:w16="http://schemas.microsoft.com/office/word/2018/wordml" xmlns:w16sdtdh="http://schemas.microsoft.com/office/word/2020/wordml/sdtdatahash" xmlns:w16se="http://schemas.microsoft.com/office/word/2015/wordml/symex" xmlns:wpg="http://schemas.microsoft.com/office/word/2010/wordprocessingGroup" xmlns:wpi="http://schemas.microsoft.com/office/word/2010/wordprocessingInk" xmlns:wne="http://schemas.microsoft.com/office/word/2006/wordml" xmlns:wps="http://schemas.microsoft.com/office/word/2010/wordprocessingShape" mc:Ignorable="w14 w15 w16se w16cid w16 w16cex w16sdtdh wp14">
   <w:abstractNum w:abstractNumId="0" w15:restartNumberingAfterBreak="0">
+    <w:nsid w:val="092A2E85"/>
+    <w:multiLevelType w:val="hybridMultilevel"/>
+    <w:tmpl w:val="43C0940C"/>
+    <w:lvl w:ilvl="0" w:tplc="1660C7A0">
+      <w:start w:val="1"/>
+      <w:numFmt w:val="decimal"/>
+      <w:lvlText w:val="%1."/>
+      <w:lvlJc w:val="left"/>
+      <w:pPr>
+        <w:ind w:left="720" w:hanging="360"/>
+      </w:pPr>
+      <w:rPr>
+        <w:b/>
+        <w:bCs/>
+      </w:rPr>
+    </w:lvl>
+    <w:lvl w:ilvl="1" w:tplc="04160019" w:tentative="1">
+      <w:start w:val="1"/>
+      <w:numFmt w:val="lowerLetter"/>
+      <w:lvlText w:val="%2."/>
+      <w:lvlJc w:val="left"/>
+      <w:pPr>
+        <w:ind w:left="1440" w:hanging="360"/>
+      </w:pPr>
+    </w:lvl>
+    <w:lvl w:ilvl="2" w:tplc="0416001B" w:tentative="1">
+      <w:start w:val="1"/>
+      <w:numFmt w:val="lowerRoman"/>
+      <w:lvlText w:val="%3."/>
+      <w:lvlJc w:val="right"/>
+      <w:pPr>
+        <w:ind w:left="2160" w:hanging="180"/>
+      </w:pPr>
+    </w:lvl>
+    <w:lvl w:ilvl="3" w:tplc="0416000F" w:tentative="1">
+      <w:start w:val="1"/>
+      <w:numFmt w:val="decimal"/>
+      <w:lvlText w:val="%4."/>
+      <w:lvlJc w:val="left"/>
+      <w:pPr>
+        <w:ind w:left="2880" w:hanging="360"/>
+      </w:pPr>
+    </w:lvl>
+    <w:lvl w:ilvl="4" w:tplc="04160019" w:tentative="1">
+      <w:start w:val="1"/>
+      <w:numFmt w:val="lowerLetter"/>
+      <w:lvlText w:val="%5."/>
+      <w:lvlJc w:val="left"/>
+      <w:pPr>
+        <w:ind w:left="3600" w:hanging="360"/>
+      </w:pPr>
+    </w:lvl>
+    <w:lvl w:ilvl="5" w:tplc="0416001B" w:tentative="1">
+      <w:start w:val="1"/>
+      <w:numFmt w:val="lowerRoman"/>
+      <w:lvlText w:val="%6."/>
+      <w:lvlJc w:val="right"/>
+      <w:pPr>
+        <w:ind w:left="4320" w:hanging="180"/>
+      </w:pPr>
+    </w:lvl>
+    <w:lvl w:ilvl="6" w:tplc="0416000F" w:tentative="1">
+      <w:start w:val="1"/>
+      <w:numFmt w:val="decimal"/>
+      <w:lvlText w:val="%7."/>
+      <w:lvlJc w:val="left"/>
+      <w:pPr>
+        <w:ind w:left="5040" w:hanging="360"/>
+      </w:pPr>
+    </w:lvl>
+    <w:lvl w:ilvl="7" w:tplc="04160019" w:tentative="1">
+      <w:start w:val="1"/>
+      <w:numFmt w:val="lowerLetter"/>
+      <w:lvlText w:val="%8."/>
+      <w:lvlJc w:val="left"/>
+      <w:pPr>
+        <w:ind w:left="5760" w:hanging="360"/>
+      </w:pPr>
+    </w:lvl>
+    <w:lvl w:ilvl="8" w:tplc="0416001B" w:tentative="1">
+      <w:start w:val="1"/>
+      <w:numFmt w:val="lowerRoman"/>
+      <w:lvlText w:val="%9."/>
+      <w:lvlJc w:val="right"/>
+      <w:pPr>
+        <w:ind w:left="6480" w:hanging="180"/>
+      </w:pPr>
+    </w:lvl>
+  </w:abstractNum>
+  <w:abstractNum w:abstractNumId="1" w15:restartNumberingAfterBreak="0">
     <w:nsid w:val="11174800"/>
     <w:multiLevelType w:val="multilevel"/>
     <w:tmpl w:val="DFD6D182"/>
@@ -54683,7 +55603,7 @@
       </w:pPr>
     </w:lvl>
   </w:abstractNum>
-  <w:abstractNum w:abstractNumId="1" w15:restartNumberingAfterBreak="0">
+  <w:abstractNum w:abstractNumId="2" w15:restartNumberingAfterBreak="0">
     <w:nsid w:val="167F456F"/>
     <w:multiLevelType w:val="multilevel"/>
     <w:tmpl w:val="5B900F20"/>
@@ -54808,7 +55728,7 @@
       </w:rPr>
     </w:lvl>
   </w:abstractNum>
-  <w:abstractNum w:abstractNumId="2" w15:restartNumberingAfterBreak="0">
+  <w:abstractNum w:abstractNumId="3" w15:restartNumberingAfterBreak="0">
     <w:nsid w:val="23967CF4"/>
     <w:multiLevelType w:val="multilevel"/>
     <w:tmpl w:val="F8AA2296"/>
@@ -54923,7 +55843,7 @@
       </w:rPr>
     </w:lvl>
   </w:abstractNum>
-  <w:abstractNum w:abstractNumId="3" w15:restartNumberingAfterBreak="0">
+  <w:abstractNum w:abstractNumId="4" w15:restartNumberingAfterBreak="0">
     <w:nsid w:val="2ADC711D"/>
     <w:multiLevelType w:val="multilevel"/>
     <w:tmpl w:val="5808BE38"/>
@@ -55046,7 +55966,7 @@
       </w:rPr>
     </w:lvl>
   </w:abstractNum>
-  <w:abstractNum w:abstractNumId="4" w15:restartNumberingAfterBreak="0">
+  <w:abstractNum w:abstractNumId="5" w15:restartNumberingAfterBreak="0">
     <w:nsid w:val="34A55E39"/>
     <w:multiLevelType w:val="multilevel"/>
     <w:tmpl w:val="6B3C5DEE"/>
@@ -55161,7 +56081,7 @@
       </w:rPr>
     </w:lvl>
   </w:abstractNum>
-  <w:abstractNum w:abstractNumId="5" w15:restartNumberingAfterBreak="0">
+  <w:abstractNum w:abstractNumId="6" w15:restartNumberingAfterBreak="0">
     <w:nsid w:val="3B445538"/>
     <w:multiLevelType w:val="multilevel"/>
     <w:tmpl w:val="F63CEB70"/>
@@ -55274,7 +56194,7 @@
       </w:rPr>
     </w:lvl>
   </w:abstractNum>
-  <w:abstractNum w:abstractNumId="6" w15:restartNumberingAfterBreak="0">
+  <w:abstractNum w:abstractNumId="7" w15:restartNumberingAfterBreak="0">
     <w:nsid w:val="4A252682"/>
     <w:multiLevelType w:val="multilevel"/>
     <w:tmpl w:val="E91EDCF8"/>
@@ -55387,7 +56307,7 @@
       </w:rPr>
     </w:lvl>
   </w:abstractNum>
-  <w:abstractNum w:abstractNumId="7" w15:restartNumberingAfterBreak="0">
+  <w:abstractNum w:abstractNumId="8" w15:restartNumberingAfterBreak="0">
     <w:nsid w:val="4D377E2E"/>
     <w:multiLevelType w:val="multilevel"/>
     <w:tmpl w:val="F392B076"/>
@@ -55500,7 +56420,7 @@
       </w:pPr>
     </w:lvl>
   </w:abstractNum>
-  <w:abstractNum w:abstractNumId="8" w15:restartNumberingAfterBreak="0">
+  <w:abstractNum w:abstractNumId="9" w15:restartNumberingAfterBreak="0">
     <w:nsid w:val="53F765C0"/>
     <w:multiLevelType w:val="multilevel"/>
     <w:tmpl w:val="8C62FEF0"/>
@@ -55617,7 +56537,7 @@
       </w:rPr>
     </w:lvl>
   </w:abstractNum>
-  <w:abstractNum w:abstractNumId="9" w15:restartNumberingAfterBreak="0">
+  <w:abstractNum w:abstractNumId="10" w15:restartNumberingAfterBreak="0">
     <w:nsid w:val="58DE7BF2"/>
     <w:multiLevelType w:val="multilevel"/>
     <w:tmpl w:val="87FAF658"/>
@@ -55735,7 +56655,7 @@
       </w:rPr>
     </w:lvl>
   </w:abstractNum>
-  <w:abstractNum w:abstractNumId="10" w15:restartNumberingAfterBreak="0">
+  <w:abstractNum w:abstractNumId="11" w15:restartNumberingAfterBreak="0">
     <w:nsid w:val="60C0018E"/>
     <w:multiLevelType w:val="multilevel"/>
     <w:tmpl w:val="C2083B6E"/>
@@ -55856,37 +56776,40 @@
     </w:lvl>
   </w:abstractNum>
   <w:num w:numId="1" w16cid:durableId="1130899854">
+    <w:abstractNumId w:val="10"/>
+  </w:num>
+  <w:num w:numId="2" w16cid:durableId="1678968090">
+    <w:abstractNumId w:val="8"/>
+  </w:num>
+  <w:num w:numId="3" w16cid:durableId="468941766">
+    <w:abstractNumId w:val="1"/>
+  </w:num>
+  <w:num w:numId="4" w16cid:durableId="1973709133">
+    <w:abstractNumId w:val="5"/>
+  </w:num>
+  <w:num w:numId="5" w16cid:durableId="1793595204">
+    <w:abstractNumId w:val="6"/>
+  </w:num>
+  <w:num w:numId="6" w16cid:durableId="313334060">
     <w:abstractNumId w:val="9"/>
   </w:num>
-  <w:num w:numId="2" w16cid:durableId="1678968090">
+  <w:num w:numId="7" w16cid:durableId="277222671">
+    <w:abstractNumId w:val="11"/>
+  </w:num>
+  <w:num w:numId="8" w16cid:durableId="1423064997">
     <w:abstractNumId w:val="7"/>
   </w:num>
-  <w:num w:numId="3" w16cid:durableId="468941766">
-    <w:abstractNumId w:val="0"/>
+  <w:num w:numId="9" w16cid:durableId="854147230">
+    <w:abstractNumId w:val="3"/>
   </w:num>
-  <w:num w:numId="4" w16cid:durableId="1973709133">
+  <w:num w:numId="10" w16cid:durableId="792555235">
     <w:abstractNumId w:val="4"/>
   </w:num>
-  <w:num w:numId="5" w16cid:durableId="1793595204">
-    <w:abstractNumId w:val="5"/>
-  </w:num>
-  <w:num w:numId="6" w16cid:durableId="313334060">
-    <w:abstractNumId w:val="8"/>
-  </w:num>
-  <w:num w:numId="7" w16cid:durableId="277222671">
-    <w:abstractNumId w:val="10"/>
-  </w:num>
-  <w:num w:numId="8" w16cid:durableId="1423064997">
-    <w:abstractNumId w:val="6"/>
-  </w:num>
-  <w:num w:numId="9" w16cid:durableId="854147230">
+  <w:num w:numId="11" w16cid:durableId="1889413827">
     <w:abstractNumId w:val="2"/>
   </w:num>
-  <w:num w:numId="10" w16cid:durableId="792555235">
-    <w:abstractNumId w:val="3"/>
-  </w:num>
-  <w:num w:numId="11" w16cid:durableId="1889413827">
-    <w:abstractNumId w:val="1"/>
+  <w:num w:numId="12" w16cid:durableId="1399666060">
+    <w:abstractNumId w:val="0"/>
   </w:num>
   <w:numIdMacAtCleanup w:val="11"/>
 </w:numbering>
@@ -57216,20 +58139,20 @@
 </file>
 
 <file path=customXml/item2.xml><?xml version="1.0" encoding="utf-8"?>
+<p:properties xmlns:p="http://schemas.microsoft.com/office/2006/metadata/properties" xmlns:xsi="http://www.w3.org/2001/XMLSchema-instance" xmlns:pc="http://schemas.microsoft.com/office/infopath/2007/PartnerControls">
+  <documentManagement>
+    <_activity xmlns="a6a908a5-3788-4601-9e28-17a5043b19ff" xsi:nil="true"/>
+  </documentManagement>
+</p:properties>
+</file>
+
+<file path=customXml/item3.xml><?xml version="1.0" encoding="utf-8"?>
 <?mso-contentType ?>
 <FormTemplates xmlns="http://schemas.microsoft.com/sharepoint/v3/contenttype/forms">
   <Display>DocumentLibraryForm</Display>
   <Edit>DocumentLibraryForm</Edit>
   <New>DocumentLibraryForm</New>
 </FormTemplates>
-</file>
-
-<file path=customXml/item3.xml><?xml version="1.0" encoding="utf-8"?>
-<p:properties xmlns:p="http://schemas.microsoft.com/office/2006/metadata/properties" xmlns:xsi="http://www.w3.org/2001/XMLSchema-instance" xmlns:pc="http://schemas.microsoft.com/office/infopath/2007/PartnerControls">
-  <documentManagement>
-    <_activity xmlns="a6a908a5-3788-4601-9e28-17a5043b19ff" xsi:nil="true"/>
-  </documentManagement>
-</p:properties>
 </file>
 
 <file path=customXml/itemProps1.xml><?xml version="1.0" encoding="utf-8"?>
@@ -57252,14 +58175,6 @@
 </file>
 
 <file path=customXml/itemProps2.xml><?xml version="1.0" encoding="utf-8"?>
-<ds:datastoreItem xmlns:ds="http://schemas.openxmlformats.org/officeDocument/2006/customXml" ds:itemID="{819D994F-A344-4F26-B9C5-114BA44A37C3}">
-  <ds:schemaRefs>
-    <ds:schemaRef ds:uri="http://schemas.microsoft.com/sharepoint/v3/contenttype/forms"/>
-  </ds:schemaRefs>
-</ds:datastoreItem>
-</file>
-
-<file path=customXml/itemProps3.xml><?xml version="1.0" encoding="utf-8"?>
 <ds:datastoreItem xmlns:ds="http://schemas.openxmlformats.org/officeDocument/2006/customXml" ds:itemID="{87EA65C6-4825-40D9-8D90-47BFCCDB80B8}">
   <ds:schemaRefs>
     <ds:schemaRef ds:uri="http://schemas.microsoft.com/office/2006/metadata/properties"/>
@@ -57267,4 +58182,12 @@
     <ds:schemaRef ds:uri="a6a908a5-3788-4601-9e28-17a5043b19ff"/>
   </ds:schemaRefs>
 </ds:datastoreItem>
+</file>
+
+<file path=customXml/itemProps3.xml><?xml version="1.0" encoding="utf-8"?>
+<ds:datastoreItem xmlns:ds="http://schemas.openxmlformats.org/officeDocument/2006/customXml" ds:itemID="{819D994F-A344-4F26-B9C5-114BA44A37C3}">
+  <ds:schemaRefs>
+    <ds:schemaRef ds:uri="http://schemas.microsoft.com/sharepoint/v3/contenttype/forms"/>
+  </ds:schemaRefs>
+</ds:datastoreItem>
 </file>
</xml_diff>

<commit_message>
anot. usuario-P/CONTEXT link/usuario autenticado
</commit_message>
<xml_diff>
--- a/React.docx
+++ b/React.docx
@@ -57728,6 +57728,1320 @@
         </w:rPr>
         <w:t>}</w:t>
       </w:r>
+    </w:p>
+    <w:p>
+      <w:pPr>
+        <w:jc w:val="both"/>
+        <w:rPr>
+          <w:rFonts w:ascii="Arial" w:hAnsi="Arial" w:cs="Arial"/>
+          <w:b/>
+          <w:bCs/>
+          <w:sz w:val="24"/>
+          <w:szCs w:val="24"/>
+        </w:rPr>
+      </w:pPr>
+    </w:p>
+    <w:p>
+      <w:pPr>
+        <w:jc w:val="both"/>
+        <w:rPr>
+          <w:rFonts w:ascii="Arial" w:hAnsi="Arial" w:cs="Arial"/>
+          <w:b/>
+          <w:bCs/>
+          <w:sz w:val="24"/>
+          <w:szCs w:val="24"/>
+        </w:rPr>
+      </w:pPr>
+      <w:r>
+        <w:rPr>
+          <w:rFonts w:ascii="Arial" w:hAnsi="Arial" w:cs="Arial"/>
+          <w:b/>
+          <w:bCs/>
+          <w:sz w:val="24"/>
+          <w:szCs w:val="24"/>
+        </w:rPr>
+        <w:t>Contexto de autenticação</w:t>
+      </w:r>
+    </w:p>
+    <w:p>
+      <w:pPr>
+        <w:shd w:val="clear" w:color="auto" w:fill="1E1E1E"/>
+        <w:spacing w:after="0" w:line="285" w:lineRule="atLeast"/>
+        <w:rPr>
+          <w:rFonts w:ascii="Consolas" w:eastAsia="Times New Roman" w:hAnsi="Consolas" w:cs="Times New Roman"/>
+          <w:color w:val="D4D4D4"/>
+          <w:kern w:val="0"/>
+          <w:sz w:val="21"/>
+          <w:szCs w:val="21"/>
+          <w:lang w:eastAsia="pt-BR"/>
+          <w14:ligatures w14:val="none"/>
+        </w:rPr>
+      </w:pPr>
+      <w:proofErr w:type="spellStart"/>
+      <w:r>
+        <w:rPr>
+          <w:rFonts w:ascii="Consolas" w:eastAsia="Times New Roman" w:hAnsi="Consolas" w:cs="Times New Roman"/>
+          <w:color w:val="C586C0"/>
+          <w:kern w:val="0"/>
+          <w:sz w:val="21"/>
+          <w:szCs w:val="21"/>
+          <w:lang w:eastAsia="pt-BR"/>
+          <w14:ligatures w14:val="none"/>
+        </w:rPr>
+        <w:t>export</w:t>
+      </w:r>
+      <w:proofErr w:type="spellEnd"/>
+      <w:r>
+        <w:rPr>
+          <w:rFonts w:ascii="Consolas" w:eastAsia="Times New Roman" w:hAnsi="Consolas" w:cs="Times New Roman"/>
+          <w:color w:val="D4D4D4"/>
+          <w:kern w:val="0"/>
+          <w:sz w:val="21"/>
+          <w:szCs w:val="21"/>
+          <w:lang w:eastAsia="pt-BR"/>
+          <w14:ligatures w14:val="none"/>
+        </w:rPr>
+        <w:t xml:space="preserve"> </w:t>
+      </w:r>
+      <w:proofErr w:type="spellStart"/>
+      <w:r>
+        <w:rPr>
+          <w:rFonts w:ascii="Consolas" w:eastAsia="Times New Roman" w:hAnsi="Consolas" w:cs="Times New Roman"/>
+          <w:color w:val="569CD6"/>
+          <w:kern w:val="0"/>
+          <w:sz w:val="21"/>
+          <w:szCs w:val="21"/>
+          <w:lang w:eastAsia="pt-BR"/>
+          <w14:ligatures w14:val="none"/>
+        </w:rPr>
+        <w:t>function</w:t>
+      </w:r>
+      <w:proofErr w:type="spellEnd"/>
+      <w:r>
+        <w:rPr>
+          <w:rFonts w:ascii="Consolas" w:eastAsia="Times New Roman" w:hAnsi="Consolas" w:cs="Times New Roman"/>
+          <w:color w:val="D4D4D4"/>
+          <w:kern w:val="0"/>
+          <w:sz w:val="21"/>
+          <w:szCs w:val="21"/>
+          <w:lang w:eastAsia="pt-BR"/>
+          <w14:ligatures w14:val="none"/>
+        </w:rPr>
+        <w:t xml:space="preserve"> </w:t>
+      </w:r>
+      <w:proofErr w:type="spellStart"/>
+      <w:proofErr w:type="gramStart"/>
+      <w:r>
+        <w:rPr>
+          <w:rFonts w:ascii="Consolas" w:eastAsia="Times New Roman" w:hAnsi="Consolas" w:cs="Times New Roman"/>
+          <w:color w:val="DCDCAA"/>
+          <w:kern w:val="0"/>
+          <w:sz w:val="21"/>
+          <w:szCs w:val="21"/>
+          <w:lang w:eastAsia="pt-BR"/>
+          <w14:ligatures w14:val="none"/>
+        </w:rPr>
+        <w:t>AuthProvider</w:t>
+      </w:r>
+      <w:proofErr w:type="spellEnd"/>
+      <w:r>
+        <w:rPr>
+          <w:rFonts w:ascii="Consolas" w:eastAsia="Times New Roman" w:hAnsi="Consolas" w:cs="Times New Roman"/>
+          <w:color w:val="D4D4D4"/>
+          <w:kern w:val="0"/>
+          <w:sz w:val="21"/>
+          <w:szCs w:val="21"/>
+          <w:lang w:eastAsia="pt-BR"/>
+          <w14:ligatures w14:val="none"/>
+        </w:rPr>
+        <w:t>(</w:t>
+      </w:r>
+      <w:proofErr w:type="gramEnd"/>
+      <w:r>
+        <w:rPr>
+          <w:rFonts w:ascii="Consolas" w:eastAsia="Times New Roman" w:hAnsi="Consolas" w:cs="Times New Roman"/>
+          <w:color w:val="D4D4D4"/>
+          <w:kern w:val="0"/>
+          <w:sz w:val="21"/>
+          <w:szCs w:val="21"/>
+          <w:lang w:eastAsia="pt-BR"/>
+          <w14:ligatures w14:val="none"/>
+        </w:rPr>
+        <w:t xml:space="preserve">{ </w:t>
+      </w:r>
+      <w:proofErr w:type="spellStart"/>
+      <w:r>
+        <w:rPr>
+          <w:rFonts w:ascii="Consolas" w:eastAsia="Times New Roman" w:hAnsi="Consolas" w:cs="Times New Roman"/>
+          <w:color w:val="9CDCFE"/>
+          <w:kern w:val="0"/>
+          <w:sz w:val="21"/>
+          <w:szCs w:val="21"/>
+          <w:lang w:eastAsia="pt-BR"/>
+          <w14:ligatures w14:val="none"/>
+        </w:rPr>
+        <w:t>children</w:t>
+      </w:r>
+      <w:proofErr w:type="spellEnd"/>
+      <w:r>
+        <w:rPr>
+          <w:rFonts w:ascii="Consolas" w:eastAsia="Times New Roman" w:hAnsi="Consolas" w:cs="Times New Roman"/>
+          <w:color w:val="D4D4D4"/>
+          <w:kern w:val="0"/>
+          <w:sz w:val="21"/>
+          <w:szCs w:val="21"/>
+          <w:lang w:eastAsia="pt-BR"/>
+          <w14:ligatures w14:val="none"/>
+        </w:rPr>
+        <w:t xml:space="preserve">, </w:t>
+      </w:r>
+      <w:proofErr w:type="spellStart"/>
+      <w:r>
+        <w:rPr>
+          <w:rFonts w:ascii="Consolas" w:eastAsia="Times New Roman" w:hAnsi="Consolas" w:cs="Times New Roman"/>
+          <w:color w:val="9CDCFE"/>
+          <w:kern w:val="0"/>
+          <w:sz w:val="21"/>
+          <w:szCs w:val="21"/>
+          <w:lang w:eastAsia="pt-BR"/>
+          <w14:ligatures w14:val="none"/>
+        </w:rPr>
+        <w:t>value</w:t>
+      </w:r>
+      <w:proofErr w:type="spellEnd"/>
+      <w:r>
+        <w:rPr>
+          <w:rFonts w:ascii="Consolas" w:eastAsia="Times New Roman" w:hAnsi="Consolas" w:cs="Times New Roman"/>
+          <w:color w:val="D4D4D4"/>
+          <w:kern w:val="0"/>
+          <w:sz w:val="21"/>
+          <w:szCs w:val="21"/>
+          <w:lang w:eastAsia="pt-BR"/>
+          <w14:ligatures w14:val="none"/>
+        </w:rPr>
+        <w:t xml:space="preserve"> }) {</w:t>
+      </w:r>
+      <w:r>
+        <w:rPr>
+          <w:rFonts w:ascii="Consolas" w:eastAsia="Times New Roman" w:hAnsi="Consolas" w:cs="Times New Roman"/>
+          <w:color w:val="6A9955"/>
+          <w:kern w:val="0"/>
+          <w:sz w:val="21"/>
+          <w:szCs w:val="21"/>
+          <w:lang w:eastAsia="pt-BR"/>
+          <w14:ligatures w14:val="none"/>
+        </w:rPr>
+        <w:t xml:space="preserve">//valor para poder compartilhar no contexto </w:t>
+      </w:r>
+    </w:p>
+    <w:p>
+      <w:pPr>
+        <w:shd w:val="clear" w:color="auto" w:fill="1E1E1E"/>
+        <w:spacing w:after="0" w:line="285" w:lineRule="atLeast"/>
+        <w:rPr>
+          <w:rFonts w:ascii="Consolas" w:eastAsia="Times New Roman" w:hAnsi="Consolas" w:cs="Times New Roman"/>
+          <w:color w:val="D4D4D4"/>
+          <w:kern w:val="0"/>
+          <w:sz w:val="21"/>
+          <w:szCs w:val="21"/>
+          <w:lang w:eastAsia="pt-BR"/>
+          <w14:ligatures w14:val="none"/>
+        </w:rPr>
+      </w:pPr>
+      <w:r>
+        <w:rPr>
+          <w:rFonts w:ascii="Consolas" w:eastAsia="Times New Roman" w:hAnsi="Consolas" w:cs="Times New Roman"/>
+          <w:color w:val="D4D4D4"/>
+          <w:kern w:val="0"/>
+          <w:sz w:val="21"/>
+          <w:szCs w:val="21"/>
+          <w:lang w:eastAsia="pt-BR"/>
+          <w14:ligatures w14:val="none"/>
+        </w:rPr>
+        <w:t xml:space="preserve">    </w:t>
+      </w:r>
+      <w:proofErr w:type="spellStart"/>
+      <w:r>
+        <w:rPr>
+          <w:rFonts w:ascii="Consolas" w:eastAsia="Times New Roman" w:hAnsi="Consolas" w:cs="Times New Roman"/>
+          <w:color w:val="C586C0"/>
+          <w:kern w:val="0"/>
+          <w:sz w:val="21"/>
+          <w:szCs w:val="21"/>
+          <w:lang w:eastAsia="pt-BR"/>
+          <w14:ligatures w14:val="none"/>
+        </w:rPr>
+        <w:t>return</w:t>
+      </w:r>
+      <w:proofErr w:type="spellEnd"/>
+      <w:r>
+        <w:rPr>
+          <w:rFonts w:ascii="Consolas" w:eastAsia="Times New Roman" w:hAnsi="Consolas" w:cs="Times New Roman"/>
+          <w:color w:val="D4D4D4"/>
+          <w:kern w:val="0"/>
+          <w:sz w:val="21"/>
+          <w:szCs w:val="21"/>
+          <w:lang w:eastAsia="pt-BR"/>
+          <w14:ligatures w14:val="none"/>
+        </w:rPr>
+        <w:t xml:space="preserve"> </w:t>
+      </w:r>
+      <w:r>
+        <w:rPr>
+          <w:rFonts w:ascii="Consolas" w:eastAsia="Times New Roman" w:hAnsi="Consolas" w:cs="Times New Roman"/>
+          <w:color w:val="808080"/>
+          <w:kern w:val="0"/>
+          <w:sz w:val="21"/>
+          <w:szCs w:val="21"/>
+          <w:lang w:eastAsia="pt-BR"/>
+          <w14:ligatures w14:val="none"/>
+        </w:rPr>
+        <w:t>&lt;</w:t>
+      </w:r>
+      <w:proofErr w:type="spellStart"/>
+      <w:r>
+        <w:rPr>
+          <w:rFonts w:ascii="Consolas" w:eastAsia="Times New Roman" w:hAnsi="Consolas" w:cs="Times New Roman"/>
+          <w:color w:val="4EC9B0"/>
+          <w:kern w:val="0"/>
+          <w:sz w:val="21"/>
+          <w:szCs w:val="21"/>
+          <w:lang w:eastAsia="pt-BR"/>
+          <w14:ligatures w14:val="none"/>
+        </w:rPr>
+        <w:t>AuthContext.Provider</w:t>
+      </w:r>
+      <w:proofErr w:type="spellEnd"/>
+      <w:r>
+        <w:rPr>
+          <w:rFonts w:ascii="Consolas" w:eastAsia="Times New Roman" w:hAnsi="Consolas" w:cs="Times New Roman"/>
+          <w:color w:val="D4D4D4"/>
+          <w:kern w:val="0"/>
+          <w:sz w:val="21"/>
+          <w:szCs w:val="21"/>
+          <w:lang w:eastAsia="pt-BR"/>
+          <w14:ligatures w14:val="none"/>
+        </w:rPr>
+        <w:t xml:space="preserve"> </w:t>
+      </w:r>
+      <w:proofErr w:type="spellStart"/>
+      <w:r>
+        <w:rPr>
+          <w:rFonts w:ascii="Consolas" w:eastAsia="Times New Roman" w:hAnsi="Consolas" w:cs="Times New Roman"/>
+          <w:color w:val="9CDCFE"/>
+          <w:kern w:val="0"/>
+          <w:sz w:val="21"/>
+          <w:szCs w:val="21"/>
+          <w:lang w:eastAsia="pt-BR"/>
+          <w14:ligatures w14:val="none"/>
+        </w:rPr>
+        <w:t>value</w:t>
+      </w:r>
+      <w:proofErr w:type="spellEnd"/>
+      <w:r>
+        <w:rPr>
+          <w:rFonts w:ascii="Consolas" w:eastAsia="Times New Roman" w:hAnsi="Consolas" w:cs="Times New Roman"/>
+          <w:color w:val="D4D4D4"/>
+          <w:kern w:val="0"/>
+          <w:sz w:val="21"/>
+          <w:szCs w:val="21"/>
+          <w:lang w:eastAsia="pt-BR"/>
+          <w14:ligatures w14:val="none"/>
+        </w:rPr>
+        <w:t>=</w:t>
+      </w:r>
+      <w:r>
+        <w:rPr>
+          <w:rFonts w:ascii="Consolas" w:eastAsia="Times New Roman" w:hAnsi="Consolas" w:cs="Times New Roman"/>
+          <w:color w:val="569CD6"/>
+          <w:kern w:val="0"/>
+          <w:sz w:val="21"/>
+          <w:szCs w:val="21"/>
+          <w:lang w:eastAsia="pt-BR"/>
+          <w14:ligatures w14:val="none"/>
+        </w:rPr>
+        <w:t>{</w:t>
+      </w:r>
+      <w:proofErr w:type="spellStart"/>
+      <w:r>
+        <w:rPr>
+          <w:rFonts w:ascii="Consolas" w:eastAsia="Times New Roman" w:hAnsi="Consolas" w:cs="Times New Roman"/>
+          <w:color w:val="9CDCFE"/>
+          <w:kern w:val="0"/>
+          <w:sz w:val="21"/>
+          <w:szCs w:val="21"/>
+          <w:lang w:eastAsia="pt-BR"/>
+          <w14:ligatures w14:val="none"/>
+        </w:rPr>
+        <w:t>value</w:t>
+      </w:r>
+      <w:proofErr w:type="spellEnd"/>
+      <w:r>
+        <w:rPr>
+          <w:rFonts w:ascii="Consolas" w:eastAsia="Times New Roman" w:hAnsi="Consolas" w:cs="Times New Roman"/>
+          <w:color w:val="569CD6"/>
+          <w:kern w:val="0"/>
+          <w:sz w:val="21"/>
+          <w:szCs w:val="21"/>
+          <w:lang w:eastAsia="pt-BR"/>
+          <w14:ligatures w14:val="none"/>
+        </w:rPr>
+        <w:t>}</w:t>
+      </w:r>
+      <w:r>
+        <w:rPr>
+          <w:rFonts w:ascii="Consolas" w:eastAsia="Times New Roman" w:hAnsi="Consolas" w:cs="Times New Roman"/>
+          <w:color w:val="808080"/>
+          <w:kern w:val="0"/>
+          <w:sz w:val="21"/>
+          <w:szCs w:val="21"/>
+          <w:lang w:eastAsia="pt-BR"/>
+          <w14:ligatures w14:val="none"/>
+        </w:rPr>
+        <w:t>&gt;</w:t>
+      </w:r>
+      <w:r>
+        <w:rPr>
+          <w:rFonts w:ascii="Consolas" w:eastAsia="Times New Roman" w:hAnsi="Consolas" w:cs="Times New Roman"/>
+          <w:color w:val="569CD6"/>
+          <w:kern w:val="0"/>
+          <w:sz w:val="21"/>
+          <w:szCs w:val="21"/>
+          <w:lang w:eastAsia="pt-BR"/>
+          <w14:ligatures w14:val="none"/>
+        </w:rPr>
+        <w:t>{</w:t>
+      </w:r>
+      <w:proofErr w:type="spellStart"/>
+      <w:r>
+        <w:rPr>
+          <w:rFonts w:ascii="Consolas" w:eastAsia="Times New Roman" w:hAnsi="Consolas" w:cs="Times New Roman"/>
+          <w:color w:val="9CDCFE"/>
+          <w:kern w:val="0"/>
+          <w:sz w:val="21"/>
+          <w:szCs w:val="21"/>
+          <w:lang w:eastAsia="pt-BR"/>
+          <w14:ligatures w14:val="none"/>
+        </w:rPr>
+        <w:t>children</w:t>
+      </w:r>
+      <w:proofErr w:type="spellEnd"/>
+      <w:r>
+        <w:rPr>
+          <w:rFonts w:ascii="Consolas" w:eastAsia="Times New Roman" w:hAnsi="Consolas" w:cs="Times New Roman"/>
+          <w:color w:val="569CD6"/>
+          <w:kern w:val="0"/>
+          <w:sz w:val="21"/>
+          <w:szCs w:val="21"/>
+          <w:lang w:eastAsia="pt-BR"/>
+          <w14:ligatures w14:val="none"/>
+        </w:rPr>
+        <w:t>}</w:t>
+      </w:r>
+      <w:r>
+        <w:rPr>
+          <w:rFonts w:ascii="Consolas" w:eastAsia="Times New Roman" w:hAnsi="Consolas" w:cs="Times New Roman"/>
+          <w:color w:val="808080"/>
+          <w:kern w:val="0"/>
+          <w:sz w:val="21"/>
+          <w:szCs w:val="21"/>
+          <w:lang w:eastAsia="pt-BR"/>
+          <w14:ligatures w14:val="none"/>
+        </w:rPr>
+        <w:t>&lt;/</w:t>
+      </w:r>
+      <w:proofErr w:type="spellStart"/>
+      <w:r>
+        <w:rPr>
+          <w:rFonts w:ascii="Consolas" w:eastAsia="Times New Roman" w:hAnsi="Consolas" w:cs="Times New Roman"/>
+          <w:color w:val="4EC9B0"/>
+          <w:kern w:val="0"/>
+          <w:sz w:val="21"/>
+          <w:szCs w:val="21"/>
+          <w:lang w:eastAsia="pt-BR"/>
+          <w14:ligatures w14:val="none"/>
+        </w:rPr>
+        <w:t>AuthContext.Provider</w:t>
+      </w:r>
+      <w:proofErr w:type="spellEnd"/>
+      <w:r>
+        <w:rPr>
+          <w:rFonts w:ascii="Consolas" w:eastAsia="Times New Roman" w:hAnsi="Consolas" w:cs="Times New Roman"/>
+          <w:color w:val="808080"/>
+          <w:kern w:val="0"/>
+          <w:sz w:val="21"/>
+          <w:szCs w:val="21"/>
+          <w:lang w:eastAsia="pt-BR"/>
+          <w14:ligatures w14:val="none"/>
+        </w:rPr>
+        <w:t>&gt;</w:t>
+      </w:r>
+    </w:p>
+    <w:p>
+      <w:pPr>
+        <w:shd w:val="clear" w:color="auto" w:fill="1E1E1E"/>
+        <w:spacing w:after="0" w:line="285" w:lineRule="atLeast"/>
+        <w:rPr>
+          <w:rFonts w:ascii="Consolas" w:eastAsia="Times New Roman" w:hAnsi="Consolas" w:cs="Times New Roman"/>
+          <w:color w:val="D4D4D4"/>
+          <w:kern w:val="0"/>
+          <w:sz w:val="21"/>
+          <w:szCs w:val="21"/>
+          <w:lang w:eastAsia="pt-BR"/>
+          <w14:ligatures w14:val="none"/>
+        </w:rPr>
+      </w:pPr>
+      <w:r>
+        <w:rPr>
+          <w:rFonts w:ascii="Consolas" w:eastAsia="Times New Roman" w:hAnsi="Consolas" w:cs="Times New Roman"/>
+          <w:color w:val="D4D4D4"/>
+          <w:kern w:val="0"/>
+          <w:sz w:val="21"/>
+          <w:szCs w:val="21"/>
+          <w:lang w:eastAsia="pt-BR"/>
+          <w14:ligatures w14:val="none"/>
+        </w:rPr>
+        <w:t>}</w:t>
+      </w:r>
+    </w:p>
+    <w:p>
+      <w:pPr>
+        <w:shd w:val="clear" w:color="auto" w:fill="1E1E1E"/>
+        <w:spacing w:after="0" w:line="285" w:lineRule="atLeast"/>
+        <w:rPr>
+          <w:rFonts w:ascii="Consolas" w:eastAsia="Times New Roman" w:hAnsi="Consolas" w:cs="Times New Roman"/>
+          <w:color w:val="D4D4D4"/>
+          <w:kern w:val="0"/>
+          <w:sz w:val="21"/>
+          <w:szCs w:val="21"/>
+          <w:lang w:eastAsia="pt-BR"/>
+          <w14:ligatures w14:val="none"/>
+        </w:rPr>
+      </w:pPr>
+    </w:p>
+    <w:p>
+      <w:pPr>
+        <w:shd w:val="clear" w:color="auto" w:fill="1E1E1E"/>
+        <w:spacing w:after="0" w:line="285" w:lineRule="atLeast"/>
+        <w:rPr>
+          <w:rFonts w:ascii="Consolas" w:eastAsia="Times New Roman" w:hAnsi="Consolas" w:cs="Times New Roman"/>
+          <w:color w:val="D4D4D4"/>
+          <w:kern w:val="0"/>
+          <w:sz w:val="21"/>
+          <w:szCs w:val="21"/>
+          <w:lang w:eastAsia="pt-BR"/>
+          <w14:ligatures w14:val="none"/>
+        </w:rPr>
+      </w:pPr>
+      <w:proofErr w:type="spellStart"/>
+      <w:r>
+        <w:rPr>
+          <w:rFonts w:ascii="Consolas" w:eastAsia="Times New Roman" w:hAnsi="Consolas" w:cs="Times New Roman"/>
+          <w:color w:val="C586C0"/>
+          <w:kern w:val="0"/>
+          <w:sz w:val="21"/>
+          <w:szCs w:val="21"/>
+          <w:lang w:eastAsia="pt-BR"/>
+          <w14:ligatures w14:val="none"/>
+        </w:rPr>
+        <w:t>export</w:t>
+      </w:r>
+      <w:proofErr w:type="spellEnd"/>
+      <w:r>
+        <w:rPr>
+          <w:rFonts w:ascii="Consolas" w:eastAsia="Times New Roman" w:hAnsi="Consolas" w:cs="Times New Roman"/>
+          <w:color w:val="D4D4D4"/>
+          <w:kern w:val="0"/>
+          <w:sz w:val="21"/>
+          <w:szCs w:val="21"/>
+          <w:lang w:eastAsia="pt-BR"/>
+          <w14:ligatures w14:val="none"/>
+        </w:rPr>
+        <w:t xml:space="preserve"> </w:t>
+      </w:r>
+      <w:proofErr w:type="spellStart"/>
+      <w:r>
+        <w:rPr>
+          <w:rFonts w:ascii="Consolas" w:eastAsia="Times New Roman" w:hAnsi="Consolas" w:cs="Times New Roman"/>
+          <w:color w:val="569CD6"/>
+          <w:kern w:val="0"/>
+          <w:sz w:val="21"/>
+          <w:szCs w:val="21"/>
+          <w:lang w:eastAsia="pt-BR"/>
+          <w14:ligatures w14:val="none"/>
+        </w:rPr>
+        <w:t>function</w:t>
+      </w:r>
+      <w:proofErr w:type="spellEnd"/>
+      <w:r>
+        <w:rPr>
+          <w:rFonts w:ascii="Consolas" w:eastAsia="Times New Roman" w:hAnsi="Consolas" w:cs="Times New Roman"/>
+          <w:color w:val="D4D4D4"/>
+          <w:kern w:val="0"/>
+          <w:sz w:val="21"/>
+          <w:szCs w:val="21"/>
+          <w:lang w:eastAsia="pt-BR"/>
+          <w14:ligatures w14:val="none"/>
+        </w:rPr>
+        <w:t xml:space="preserve"> </w:t>
+      </w:r>
+      <w:proofErr w:type="spellStart"/>
+      <w:proofErr w:type="gramStart"/>
+      <w:r>
+        <w:rPr>
+          <w:rFonts w:ascii="Consolas" w:eastAsia="Times New Roman" w:hAnsi="Consolas" w:cs="Times New Roman"/>
+          <w:color w:val="DCDCAA"/>
+          <w:kern w:val="0"/>
+          <w:sz w:val="21"/>
+          <w:szCs w:val="21"/>
+          <w:lang w:eastAsia="pt-BR"/>
+          <w14:ligatures w14:val="none"/>
+        </w:rPr>
+        <w:t>useAuthValue</w:t>
+      </w:r>
+      <w:proofErr w:type="spellEnd"/>
+      <w:r>
+        <w:rPr>
+          <w:rFonts w:ascii="Consolas" w:eastAsia="Times New Roman" w:hAnsi="Consolas" w:cs="Times New Roman"/>
+          <w:color w:val="D4D4D4"/>
+          <w:kern w:val="0"/>
+          <w:sz w:val="21"/>
+          <w:szCs w:val="21"/>
+          <w:lang w:eastAsia="pt-BR"/>
+          <w14:ligatures w14:val="none"/>
+        </w:rPr>
+        <w:t>(</w:t>
+      </w:r>
+      <w:proofErr w:type="gramEnd"/>
+      <w:r>
+        <w:rPr>
+          <w:rFonts w:ascii="Consolas" w:eastAsia="Times New Roman" w:hAnsi="Consolas" w:cs="Times New Roman"/>
+          <w:color w:val="D4D4D4"/>
+          <w:kern w:val="0"/>
+          <w:sz w:val="21"/>
+          <w:szCs w:val="21"/>
+          <w:lang w:eastAsia="pt-BR"/>
+          <w14:ligatures w14:val="none"/>
+        </w:rPr>
+        <w:t>) {</w:t>
+      </w:r>
+    </w:p>
+    <w:p>
+      <w:pPr>
+        <w:shd w:val="clear" w:color="auto" w:fill="1E1E1E"/>
+        <w:spacing w:after="0" w:line="285" w:lineRule="atLeast"/>
+        <w:rPr>
+          <w:rFonts w:ascii="Consolas" w:eastAsia="Times New Roman" w:hAnsi="Consolas" w:cs="Times New Roman"/>
+          <w:color w:val="D4D4D4"/>
+          <w:kern w:val="0"/>
+          <w:sz w:val="21"/>
+          <w:szCs w:val="21"/>
+          <w:lang w:eastAsia="pt-BR"/>
+          <w14:ligatures w14:val="none"/>
+        </w:rPr>
+      </w:pPr>
+      <w:r>
+        <w:rPr>
+          <w:rFonts w:ascii="Consolas" w:eastAsia="Times New Roman" w:hAnsi="Consolas" w:cs="Times New Roman"/>
+          <w:color w:val="D4D4D4"/>
+          <w:kern w:val="0"/>
+          <w:sz w:val="21"/>
+          <w:szCs w:val="21"/>
+          <w:lang w:eastAsia="pt-BR"/>
+          <w14:ligatures w14:val="none"/>
+        </w:rPr>
+        <w:t xml:space="preserve">    </w:t>
+      </w:r>
+      <w:proofErr w:type="spellStart"/>
+      <w:r>
+        <w:rPr>
+          <w:rFonts w:ascii="Consolas" w:eastAsia="Times New Roman" w:hAnsi="Consolas" w:cs="Times New Roman"/>
+          <w:color w:val="C586C0"/>
+          <w:kern w:val="0"/>
+          <w:sz w:val="21"/>
+          <w:szCs w:val="21"/>
+          <w:lang w:eastAsia="pt-BR"/>
+          <w14:ligatures w14:val="none"/>
+        </w:rPr>
+        <w:t>return</w:t>
+      </w:r>
+      <w:proofErr w:type="spellEnd"/>
+      <w:r>
+        <w:rPr>
+          <w:rFonts w:ascii="Consolas" w:eastAsia="Times New Roman" w:hAnsi="Consolas" w:cs="Times New Roman"/>
+          <w:color w:val="D4D4D4"/>
+          <w:kern w:val="0"/>
+          <w:sz w:val="21"/>
+          <w:szCs w:val="21"/>
+          <w:lang w:eastAsia="pt-BR"/>
+          <w14:ligatures w14:val="none"/>
+        </w:rPr>
+        <w:t xml:space="preserve"> </w:t>
+      </w:r>
+      <w:proofErr w:type="spellStart"/>
+      <w:proofErr w:type="gramStart"/>
+      <w:r>
+        <w:rPr>
+          <w:rFonts w:ascii="Consolas" w:eastAsia="Times New Roman" w:hAnsi="Consolas" w:cs="Times New Roman"/>
+          <w:color w:val="DCDCAA"/>
+          <w:kern w:val="0"/>
+          <w:sz w:val="21"/>
+          <w:szCs w:val="21"/>
+          <w:lang w:eastAsia="pt-BR"/>
+          <w14:ligatures w14:val="none"/>
+        </w:rPr>
+        <w:t>useContext</w:t>
+      </w:r>
+      <w:proofErr w:type="spellEnd"/>
+      <w:r>
+        <w:rPr>
+          <w:rFonts w:ascii="Consolas" w:eastAsia="Times New Roman" w:hAnsi="Consolas" w:cs="Times New Roman"/>
+          <w:color w:val="D4D4D4"/>
+          <w:kern w:val="0"/>
+          <w:sz w:val="21"/>
+          <w:szCs w:val="21"/>
+          <w:lang w:eastAsia="pt-BR"/>
+          <w14:ligatures w14:val="none"/>
+        </w:rPr>
+        <w:t>(</w:t>
+      </w:r>
+      <w:proofErr w:type="spellStart"/>
+      <w:proofErr w:type="gramEnd"/>
+      <w:r>
+        <w:rPr>
+          <w:rFonts w:ascii="Consolas" w:eastAsia="Times New Roman" w:hAnsi="Consolas" w:cs="Times New Roman"/>
+          <w:color w:val="4FC1FF"/>
+          <w:kern w:val="0"/>
+          <w:sz w:val="21"/>
+          <w:szCs w:val="21"/>
+          <w:lang w:eastAsia="pt-BR"/>
+          <w14:ligatures w14:val="none"/>
+        </w:rPr>
+        <w:t>AuthContext</w:t>
+      </w:r>
+      <w:proofErr w:type="spellEnd"/>
+      <w:r>
+        <w:rPr>
+          <w:rFonts w:ascii="Consolas" w:eastAsia="Times New Roman" w:hAnsi="Consolas" w:cs="Times New Roman"/>
+          <w:color w:val="D4D4D4"/>
+          <w:kern w:val="0"/>
+          <w:sz w:val="21"/>
+          <w:szCs w:val="21"/>
+          <w:lang w:eastAsia="pt-BR"/>
+          <w14:ligatures w14:val="none"/>
+        </w:rPr>
+        <w:t>)</w:t>
+      </w:r>
+    </w:p>
+    <w:p>
+      <w:pPr>
+        <w:shd w:val="clear" w:color="auto" w:fill="1E1E1E"/>
+        <w:spacing w:after="0" w:line="285" w:lineRule="atLeast"/>
+        <w:rPr>
+          <w:rFonts w:ascii="Consolas" w:eastAsia="Times New Roman" w:hAnsi="Consolas" w:cs="Times New Roman"/>
+          <w:color w:val="D4D4D4"/>
+          <w:kern w:val="0"/>
+          <w:sz w:val="21"/>
+          <w:szCs w:val="21"/>
+          <w:lang w:eastAsia="pt-BR"/>
+          <w14:ligatures w14:val="none"/>
+        </w:rPr>
+      </w:pPr>
+      <w:r>
+        <w:rPr>
+          <w:rFonts w:ascii="Consolas" w:eastAsia="Times New Roman" w:hAnsi="Consolas" w:cs="Times New Roman"/>
+          <w:color w:val="D4D4D4"/>
+          <w:kern w:val="0"/>
+          <w:sz w:val="21"/>
+          <w:szCs w:val="21"/>
+          <w:lang w:eastAsia="pt-BR"/>
+          <w14:ligatures w14:val="none"/>
+        </w:rPr>
+        <w:t>}</w:t>
+      </w:r>
+    </w:p>
+    <w:p>
+      <w:pPr>
+        <w:jc w:val="both"/>
+        <w:rPr>
+          <w:rFonts w:ascii="Arial" w:hAnsi="Arial" w:cs="Arial"/>
+          <w:b/>
+          <w:bCs/>
+          <w:sz w:val="24"/>
+          <w:szCs w:val="24"/>
+        </w:rPr>
+      </w:pPr>
+    </w:p>
+    <w:p>
+      <w:pPr>
+        <w:jc w:val="both"/>
+        <w:rPr>
+          <w:rFonts w:ascii="Arial" w:hAnsi="Arial" w:cs="Arial"/>
+          <w:b/>
+          <w:bCs/>
+          <w:sz w:val="24"/>
+          <w:szCs w:val="24"/>
+        </w:rPr>
+      </w:pPr>
+      <w:proofErr w:type="spellStart"/>
+      <w:r>
+        <w:rPr>
+          <w:rFonts w:ascii="Arial" w:hAnsi="Arial" w:cs="Arial"/>
+          <w:b/>
+          <w:bCs/>
+          <w:sz w:val="24"/>
+          <w:szCs w:val="24"/>
+        </w:rPr>
+        <w:t>Import</w:t>
+      </w:r>
+      <w:proofErr w:type="spellEnd"/>
+    </w:p>
+    <w:p>
+      <w:pPr>
+        <w:shd w:val="clear" w:color="auto" w:fill="1E1E1E"/>
+        <w:spacing w:after="0" w:line="285" w:lineRule="atLeast"/>
+        <w:rPr>
+          <w:rFonts w:ascii="Consolas" w:eastAsia="Times New Roman" w:hAnsi="Consolas" w:cs="Times New Roman"/>
+          <w:color w:val="D4D4D4"/>
+          <w:kern w:val="0"/>
+          <w:sz w:val="21"/>
+          <w:szCs w:val="21"/>
+          <w:lang w:eastAsia="pt-BR"/>
+          <w14:ligatures w14:val="none"/>
+        </w:rPr>
+      </w:pPr>
+      <w:proofErr w:type="spellStart"/>
+      <w:r>
+        <w:rPr>
+          <w:rFonts w:ascii="Consolas" w:eastAsia="Times New Roman" w:hAnsi="Consolas" w:cs="Times New Roman"/>
+          <w:color w:val="C586C0"/>
+          <w:kern w:val="0"/>
+          <w:sz w:val="21"/>
+          <w:szCs w:val="21"/>
+          <w:lang w:eastAsia="pt-BR"/>
+          <w14:ligatures w14:val="none"/>
+        </w:rPr>
+        <w:t>mport</w:t>
+      </w:r>
+      <w:proofErr w:type="spellEnd"/>
+      <w:r>
+        <w:rPr>
+          <w:rFonts w:ascii="Consolas" w:eastAsia="Times New Roman" w:hAnsi="Consolas" w:cs="Times New Roman"/>
+          <w:color w:val="D4D4D4"/>
+          <w:kern w:val="0"/>
+          <w:sz w:val="21"/>
+          <w:szCs w:val="21"/>
+          <w:lang w:eastAsia="pt-BR"/>
+          <w14:ligatures w14:val="none"/>
+        </w:rPr>
+        <w:t xml:space="preserve"> </w:t>
+      </w:r>
+      <w:proofErr w:type="gramStart"/>
+      <w:r>
+        <w:rPr>
+          <w:rFonts w:ascii="Consolas" w:eastAsia="Times New Roman" w:hAnsi="Consolas" w:cs="Times New Roman"/>
+          <w:color w:val="D4D4D4"/>
+          <w:kern w:val="0"/>
+          <w:sz w:val="21"/>
+          <w:szCs w:val="21"/>
+          <w:lang w:eastAsia="pt-BR"/>
+          <w14:ligatures w14:val="none"/>
+        </w:rPr>
+        <w:t xml:space="preserve">{ </w:t>
+      </w:r>
+      <w:proofErr w:type="spellStart"/>
+      <w:r>
+        <w:rPr>
+          <w:rFonts w:ascii="Consolas" w:eastAsia="Times New Roman" w:hAnsi="Consolas" w:cs="Times New Roman"/>
+          <w:color w:val="9CDCFE"/>
+          <w:kern w:val="0"/>
+          <w:sz w:val="21"/>
+          <w:szCs w:val="21"/>
+          <w:lang w:eastAsia="pt-BR"/>
+          <w14:ligatures w14:val="none"/>
+        </w:rPr>
+        <w:t>useAuthentication</w:t>
+      </w:r>
+      <w:proofErr w:type="spellEnd"/>
+      <w:proofErr w:type="gramEnd"/>
+      <w:r>
+        <w:rPr>
+          <w:rFonts w:ascii="Consolas" w:eastAsia="Times New Roman" w:hAnsi="Consolas" w:cs="Times New Roman"/>
+          <w:color w:val="D4D4D4"/>
+          <w:kern w:val="0"/>
+          <w:sz w:val="21"/>
+          <w:szCs w:val="21"/>
+          <w:lang w:eastAsia="pt-BR"/>
+          <w14:ligatures w14:val="none"/>
+        </w:rPr>
+        <w:t xml:space="preserve"> } </w:t>
+      </w:r>
+      <w:proofErr w:type="spellStart"/>
+      <w:r>
+        <w:rPr>
+          <w:rFonts w:ascii="Consolas" w:eastAsia="Times New Roman" w:hAnsi="Consolas" w:cs="Times New Roman"/>
+          <w:color w:val="C586C0"/>
+          <w:kern w:val="0"/>
+          <w:sz w:val="21"/>
+          <w:szCs w:val="21"/>
+          <w:lang w:eastAsia="pt-BR"/>
+          <w14:ligatures w14:val="none"/>
+        </w:rPr>
+        <w:t>from</w:t>
+      </w:r>
+      <w:proofErr w:type="spellEnd"/>
+      <w:r>
+        <w:rPr>
+          <w:rFonts w:ascii="Consolas" w:eastAsia="Times New Roman" w:hAnsi="Consolas" w:cs="Times New Roman"/>
+          <w:color w:val="D4D4D4"/>
+          <w:kern w:val="0"/>
+          <w:sz w:val="21"/>
+          <w:szCs w:val="21"/>
+          <w:lang w:eastAsia="pt-BR"/>
+          <w14:ligatures w14:val="none"/>
+        </w:rPr>
+        <w:t xml:space="preserve"> </w:t>
+      </w:r>
+      <w:r>
+        <w:rPr>
+          <w:rFonts w:ascii="Consolas" w:eastAsia="Times New Roman" w:hAnsi="Consolas" w:cs="Times New Roman"/>
+          <w:color w:val="CE9178"/>
+          <w:kern w:val="0"/>
+          <w:sz w:val="21"/>
+          <w:szCs w:val="21"/>
+          <w:lang w:eastAsia="pt-BR"/>
+          <w14:ligatures w14:val="none"/>
+        </w:rPr>
+        <w:t>'../</w:t>
+      </w:r>
+      <w:proofErr w:type="spellStart"/>
+      <w:r>
+        <w:rPr>
+          <w:rFonts w:ascii="Consolas" w:eastAsia="Times New Roman" w:hAnsi="Consolas" w:cs="Times New Roman"/>
+          <w:color w:val="CE9178"/>
+          <w:kern w:val="0"/>
+          <w:sz w:val="21"/>
+          <w:szCs w:val="21"/>
+          <w:lang w:eastAsia="pt-BR"/>
+          <w14:ligatures w14:val="none"/>
+        </w:rPr>
+        <w:t>hooks</w:t>
+      </w:r>
+      <w:proofErr w:type="spellEnd"/>
+      <w:r>
+        <w:rPr>
+          <w:rFonts w:ascii="Consolas" w:eastAsia="Times New Roman" w:hAnsi="Consolas" w:cs="Times New Roman"/>
+          <w:color w:val="CE9178"/>
+          <w:kern w:val="0"/>
+          <w:sz w:val="21"/>
+          <w:szCs w:val="21"/>
+          <w:lang w:eastAsia="pt-BR"/>
+          <w14:ligatures w14:val="none"/>
+        </w:rPr>
+        <w:t>/</w:t>
+      </w:r>
+      <w:proofErr w:type="spellStart"/>
+      <w:r>
+        <w:rPr>
+          <w:rFonts w:ascii="Consolas" w:eastAsia="Times New Roman" w:hAnsi="Consolas" w:cs="Times New Roman"/>
+          <w:color w:val="CE9178"/>
+          <w:kern w:val="0"/>
+          <w:sz w:val="21"/>
+          <w:szCs w:val="21"/>
+          <w:lang w:eastAsia="pt-BR"/>
+          <w14:ligatures w14:val="none"/>
+        </w:rPr>
+        <w:t>useAuthentication</w:t>
+      </w:r>
+      <w:proofErr w:type="spellEnd"/>
+      <w:r>
+        <w:rPr>
+          <w:rFonts w:ascii="Consolas" w:eastAsia="Times New Roman" w:hAnsi="Consolas" w:cs="Times New Roman"/>
+          <w:color w:val="CE9178"/>
+          <w:kern w:val="0"/>
+          <w:sz w:val="21"/>
+          <w:szCs w:val="21"/>
+          <w:lang w:eastAsia="pt-BR"/>
+          <w14:ligatures w14:val="none"/>
+        </w:rPr>
+        <w:t>'</w:t>
+      </w:r>
+      <w:r>
+        <w:rPr>
+          <w:rFonts w:ascii="Consolas" w:eastAsia="Times New Roman" w:hAnsi="Consolas" w:cs="Times New Roman"/>
+          <w:color w:val="6A9955"/>
+          <w:kern w:val="0"/>
+          <w:sz w:val="21"/>
+          <w:szCs w:val="21"/>
+          <w:lang w:eastAsia="pt-BR"/>
+          <w14:ligatures w14:val="none"/>
+        </w:rPr>
+        <w:t xml:space="preserve">//será utilizado para a barra de navegação </w:t>
+      </w:r>
+    </w:p>
+    <w:p>
+      <w:pPr>
+        <w:shd w:val="clear" w:color="auto" w:fill="1E1E1E"/>
+        <w:spacing w:after="0" w:line="285" w:lineRule="atLeast"/>
+        <w:rPr>
+          <w:rFonts w:ascii="Consolas" w:eastAsia="Times New Roman" w:hAnsi="Consolas" w:cs="Times New Roman"/>
+          <w:color w:val="D4D4D4"/>
+          <w:kern w:val="0"/>
+          <w:sz w:val="21"/>
+          <w:szCs w:val="21"/>
+          <w:lang w:eastAsia="pt-BR"/>
+          <w14:ligatures w14:val="none"/>
+        </w:rPr>
+      </w:pPr>
+      <w:proofErr w:type="spellStart"/>
+      <w:r>
+        <w:rPr>
+          <w:rFonts w:ascii="Consolas" w:eastAsia="Times New Roman" w:hAnsi="Consolas" w:cs="Times New Roman"/>
+          <w:color w:val="C586C0"/>
+          <w:kern w:val="0"/>
+          <w:sz w:val="21"/>
+          <w:szCs w:val="21"/>
+          <w:lang w:eastAsia="pt-BR"/>
+          <w14:ligatures w14:val="none"/>
+        </w:rPr>
+        <w:t>import</w:t>
+      </w:r>
+      <w:proofErr w:type="spellEnd"/>
+      <w:r>
+        <w:rPr>
+          <w:rFonts w:ascii="Consolas" w:eastAsia="Times New Roman" w:hAnsi="Consolas" w:cs="Times New Roman"/>
+          <w:color w:val="D4D4D4"/>
+          <w:kern w:val="0"/>
+          <w:sz w:val="21"/>
+          <w:szCs w:val="21"/>
+          <w:lang w:eastAsia="pt-BR"/>
+          <w14:ligatures w14:val="none"/>
+        </w:rPr>
+        <w:t xml:space="preserve"> </w:t>
+      </w:r>
+      <w:proofErr w:type="gramStart"/>
+      <w:r>
+        <w:rPr>
+          <w:rFonts w:ascii="Consolas" w:eastAsia="Times New Roman" w:hAnsi="Consolas" w:cs="Times New Roman"/>
+          <w:color w:val="D4D4D4"/>
+          <w:kern w:val="0"/>
+          <w:sz w:val="21"/>
+          <w:szCs w:val="21"/>
+          <w:lang w:eastAsia="pt-BR"/>
+          <w14:ligatures w14:val="none"/>
+        </w:rPr>
+        <w:t xml:space="preserve">{ </w:t>
+      </w:r>
+      <w:proofErr w:type="spellStart"/>
+      <w:r>
+        <w:rPr>
+          <w:rFonts w:ascii="Consolas" w:eastAsia="Times New Roman" w:hAnsi="Consolas" w:cs="Times New Roman"/>
+          <w:color w:val="9CDCFE"/>
+          <w:kern w:val="0"/>
+          <w:sz w:val="21"/>
+          <w:szCs w:val="21"/>
+          <w:lang w:eastAsia="pt-BR"/>
+          <w14:ligatures w14:val="none"/>
+        </w:rPr>
+        <w:t>useAuthValue</w:t>
+      </w:r>
+      <w:proofErr w:type="spellEnd"/>
+      <w:proofErr w:type="gramEnd"/>
+      <w:r>
+        <w:rPr>
+          <w:rFonts w:ascii="Consolas" w:eastAsia="Times New Roman" w:hAnsi="Consolas" w:cs="Times New Roman"/>
+          <w:color w:val="D4D4D4"/>
+          <w:kern w:val="0"/>
+          <w:sz w:val="21"/>
+          <w:szCs w:val="21"/>
+          <w:lang w:eastAsia="pt-BR"/>
+          <w14:ligatures w14:val="none"/>
+        </w:rPr>
+        <w:t xml:space="preserve"> } </w:t>
+      </w:r>
+      <w:proofErr w:type="spellStart"/>
+      <w:r>
+        <w:rPr>
+          <w:rFonts w:ascii="Consolas" w:eastAsia="Times New Roman" w:hAnsi="Consolas" w:cs="Times New Roman"/>
+          <w:color w:val="C586C0"/>
+          <w:kern w:val="0"/>
+          <w:sz w:val="21"/>
+          <w:szCs w:val="21"/>
+          <w:lang w:eastAsia="pt-BR"/>
+          <w14:ligatures w14:val="none"/>
+        </w:rPr>
+        <w:t>from</w:t>
+      </w:r>
+      <w:proofErr w:type="spellEnd"/>
+      <w:r>
+        <w:rPr>
+          <w:rFonts w:ascii="Consolas" w:eastAsia="Times New Roman" w:hAnsi="Consolas" w:cs="Times New Roman"/>
+          <w:color w:val="D4D4D4"/>
+          <w:kern w:val="0"/>
+          <w:sz w:val="21"/>
+          <w:szCs w:val="21"/>
+          <w:lang w:eastAsia="pt-BR"/>
+          <w14:ligatures w14:val="none"/>
+        </w:rPr>
+        <w:t xml:space="preserve"> </w:t>
+      </w:r>
+      <w:r>
+        <w:rPr>
+          <w:rFonts w:ascii="Consolas" w:eastAsia="Times New Roman" w:hAnsi="Consolas" w:cs="Times New Roman"/>
+          <w:color w:val="CE9178"/>
+          <w:kern w:val="0"/>
+          <w:sz w:val="21"/>
+          <w:szCs w:val="21"/>
+          <w:lang w:eastAsia="pt-BR"/>
+          <w14:ligatures w14:val="none"/>
+        </w:rPr>
+        <w:t>'../</w:t>
+      </w:r>
+      <w:proofErr w:type="spellStart"/>
+      <w:r>
+        <w:rPr>
+          <w:rFonts w:ascii="Consolas" w:eastAsia="Times New Roman" w:hAnsi="Consolas" w:cs="Times New Roman"/>
+          <w:color w:val="CE9178"/>
+          <w:kern w:val="0"/>
+          <w:sz w:val="21"/>
+          <w:szCs w:val="21"/>
+          <w:lang w:eastAsia="pt-BR"/>
+          <w14:ligatures w14:val="none"/>
+        </w:rPr>
+        <w:t>context</w:t>
+      </w:r>
+      <w:proofErr w:type="spellEnd"/>
+      <w:r>
+        <w:rPr>
+          <w:rFonts w:ascii="Consolas" w:eastAsia="Times New Roman" w:hAnsi="Consolas" w:cs="Times New Roman"/>
+          <w:color w:val="CE9178"/>
+          <w:kern w:val="0"/>
+          <w:sz w:val="21"/>
+          <w:szCs w:val="21"/>
+          <w:lang w:eastAsia="pt-BR"/>
+          <w14:ligatures w14:val="none"/>
+        </w:rPr>
+        <w:t>/</w:t>
+      </w:r>
+      <w:proofErr w:type="spellStart"/>
+      <w:r>
+        <w:rPr>
+          <w:rFonts w:ascii="Consolas" w:eastAsia="Times New Roman" w:hAnsi="Consolas" w:cs="Times New Roman"/>
+          <w:color w:val="CE9178"/>
+          <w:kern w:val="0"/>
+          <w:sz w:val="21"/>
+          <w:szCs w:val="21"/>
+          <w:lang w:eastAsia="pt-BR"/>
+          <w14:ligatures w14:val="none"/>
+        </w:rPr>
+        <w:t>AuthContext</w:t>
+      </w:r>
+      <w:proofErr w:type="spellEnd"/>
+      <w:r>
+        <w:rPr>
+          <w:rFonts w:ascii="Consolas" w:eastAsia="Times New Roman" w:hAnsi="Consolas" w:cs="Times New Roman"/>
+          <w:color w:val="CE9178"/>
+          <w:kern w:val="0"/>
+          <w:sz w:val="21"/>
+          <w:szCs w:val="21"/>
+          <w:lang w:eastAsia="pt-BR"/>
+          <w14:ligatures w14:val="none"/>
+        </w:rPr>
+        <w:t>'</w:t>
+      </w:r>
+      <w:r>
+        <w:rPr>
+          <w:rFonts w:ascii="Consolas" w:eastAsia="Times New Roman" w:hAnsi="Consolas" w:cs="Times New Roman"/>
+          <w:color w:val="6A9955"/>
+          <w:kern w:val="0"/>
+          <w:sz w:val="21"/>
+          <w:szCs w:val="21"/>
+          <w:lang w:eastAsia="pt-BR"/>
+          <w14:ligatures w14:val="none"/>
+        </w:rPr>
+        <w:t>//pegar valor do contexto</w:t>
+      </w:r>
+    </w:p>
+    <w:p>
+      <w:pPr>
+        <w:jc w:val="both"/>
+        <w:rPr>
+          <w:rFonts w:ascii="Arial" w:hAnsi="Arial" w:cs="Arial"/>
+          <w:b/>
+          <w:bCs/>
+          <w:sz w:val="24"/>
+          <w:szCs w:val="24"/>
+        </w:rPr>
+      </w:pPr>
+    </w:p>
+    <w:p>
+      <w:pPr>
+        <w:shd w:val="clear" w:color="auto" w:fill="1E1E1E"/>
+        <w:spacing w:after="0" w:line="285" w:lineRule="atLeast"/>
+        <w:rPr>
+          <w:rFonts w:ascii="Consolas" w:eastAsia="Times New Roman" w:hAnsi="Consolas" w:cs="Times New Roman"/>
+          <w:color w:val="D4D4D4"/>
+          <w:kern w:val="0"/>
+          <w:sz w:val="21"/>
+          <w:szCs w:val="21"/>
+          <w:lang w:eastAsia="pt-BR"/>
+          <w14:ligatures w14:val="none"/>
+        </w:rPr>
+      </w:pPr>
+      <w:proofErr w:type="gramStart"/>
+      <w:r>
+        <w:rPr>
+          <w:rFonts w:ascii="Consolas" w:eastAsia="Times New Roman" w:hAnsi="Consolas" w:cs="Times New Roman"/>
+          <w:color w:val="569CD6"/>
+          <w:kern w:val="0"/>
+          <w:sz w:val="21"/>
+          <w:szCs w:val="21"/>
+          <w:lang w:eastAsia="pt-BR"/>
+          <w14:ligatures w14:val="none"/>
+        </w:rPr>
+        <w:t>{</w:t>
+      </w:r>
+      <w:r>
+        <w:rPr>
+          <w:rFonts w:ascii="Consolas" w:eastAsia="Times New Roman" w:hAnsi="Consolas" w:cs="Times New Roman"/>
+          <w:color w:val="D4D4D4"/>
+          <w:kern w:val="0"/>
+          <w:sz w:val="21"/>
+          <w:szCs w:val="21"/>
+          <w:lang w:eastAsia="pt-BR"/>
+          <w14:ligatures w14:val="none"/>
+        </w:rPr>
+        <w:t>!</w:t>
+      </w:r>
+      <w:proofErr w:type="spellStart"/>
+      <w:r>
+        <w:rPr>
+          <w:rFonts w:ascii="Consolas" w:eastAsia="Times New Roman" w:hAnsi="Consolas" w:cs="Times New Roman"/>
+          <w:color w:val="4FC1FF"/>
+          <w:kern w:val="0"/>
+          <w:sz w:val="21"/>
+          <w:szCs w:val="21"/>
+          <w:lang w:eastAsia="pt-BR"/>
+          <w14:ligatures w14:val="none"/>
+        </w:rPr>
+        <w:t>user</w:t>
+      </w:r>
+      <w:proofErr w:type="spellEnd"/>
+      <w:proofErr w:type="gramEnd"/>
+      <w:r>
+        <w:rPr>
+          <w:rFonts w:ascii="Consolas" w:eastAsia="Times New Roman" w:hAnsi="Consolas" w:cs="Times New Roman"/>
+          <w:color w:val="D4D4D4"/>
+          <w:kern w:val="0"/>
+          <w:sz w:val="21"/>
+          <w:szCs w:val="21"/>
+          <w:lang w:eastAsia="pt-BR"/>
+          <w14:ligatures w14:val="none"/>
+        </w:rPr>
+        <w:t xml:space="preserve"> &amp;&amp; (</w:t>
+      </w:r>
+      <w:r>
+        <w:rPr>
+          <w:rFonts w:ascii="Consolas" w:eastAsia="Times New Roman" w:hAnsi="Consolas" w:cs="Times New Roman"/>
+          <w:color w:val="6A9955"/>
+          <w:kern w:val="0"/>
+          <w:sz w:val="21"/>
+          <w:szCs w:val="21"/>
+          <w:lang w:eastAsia="pt-BR"/>
+          <w14:ligatures w14:val="none"/>
+        </w:rPr>
+        <w:t xml:space="preserve">//se </w:t>
+      </w:r>
+      <w:proofErr w:type="spellStart"/>
+      <w:r>
+        <w:rPr>
+          <w:rFonts w:ascii="Consolas" w:eastAsia="Times New Roman" w:hAnsi="Consolas" w:cs="Times New Roman"/>
+          <w:color w:val="6A9955"/>
+          <w:kern w:val="0"/>
+          <w:sz w:val="21"/>
+          <w:szCs w:val="21"/>
+          <w:lang w:eastAsia="pt-BR"/>
+          <w14:ligatures w14:val="none"/>
+        </w:rPr>
+        <w:t>nao</w:t>
+      </w:r>
+      <w:proofErr w:type="spellEnd"/>
+      <w:r>
+        <w:rPr>
+          <w:rFonts w:ascii="Consolas" w:eastAsia="Times New Roman" w:hAnsi="Consolas" w:cs="Times New Roman"/>
+          <w:color w:val="6A9955"/>
+          <w:kern w:val="0"/>
+          <w:sz w:val="21"/>
+          <w:szCs w:val="21"/>
+          <w:lang w:eastAsia="pt-BR"/>
+          <w14:ligatures w14:val="none"/>
+        </w:rPr>
+        <w:t xml:space="preserve"> tiver </w:t>
+      </w:r>
+      <w:proofErr w:type="spellStart"/>
+      <w:r>
+        <w:rPr>
+          <w:rFonts w:ascii="Consolas" w:eastAsia="Times New Roman" w:hAnsi="Consolas" w:cs="Times New Roman"/>
+          <w:color w:val="6A9955"/>
+          <w:kern w:val="0"/>
+          <w:sz w:val="21"/>
+          <w:szCs w:val="21"/>
+          <w:lang w:eastAsia="pt-BR"/>
+          <w14:ligatures w14:val="none"/>
+        </w:rPr>
+        <w:t>usuario</w:t>
+      </w:r>
+      <w:proofErr w:type="spellEnd"/>
+      <w:r>
+        <w:rPr>
+          <w:rFonts w:ascii="Consolas" w:eastAsia="Times New Roman" w:hAnsi="Consolas" w:cs="Times New Roman"/>
+          <w:color w:val="6A9955"/>
+          <w:kern w:val="0"/>
+          <w:sz w:val="21"/>
+          <w:szCs w:val="21"/>
+          <w:lang w:eastAsia="pt-BR"/>
+          <w14:ligatures w14:val="none"/>
+        </w:rPr>
+        <w:t xml:space="preserve">, </w:t>
+      </w:r>
+      <w:proofErr w:type="spellStart"/>
+      <w:r>
+        <w:rPr>
+          <w:rFonts w:ascii="Consolas" w:eastAsia="Times New Roman" w:hAnsi="Consolas" w:cs="Times New Roman"/>
+          <w:color w:val="6A9955"/>
+          <w:kern w:val="0"/>
+          <w:sz w:val="21"/>
+          <w:szCs w:val="21"/>
+          <w:lang w:eastAsia="pt-BR"/>
+          <w14:ligatures w14:val="none"/>
+        </w:rPr>
+        <w:t>serao</w:t>
+      </w:r>
+      <w:proofErr w:type="spellEnd"/>
+      <w:r>
+        <w:rPr>
+          <w:rFonts w:ascii="Consolas" w:eastAsia="Times New Roman" w:hAnsi="Consolas" w:cs="Times New Roman"/>
+          <w:color w:val="6A9955"/>
+          <w:kern w:val="0"/>
+          <w:sz w:val="21"/>
+          <w:szCs w:val="21"/>
+          <w:lang w:eastAsia="pt-BR"/>
+          <w14:ligatures w14:val="none"/>
+        </w:rPr>
+        <w:t xml:space="preserve"> exibidos os seguintes links:</w:t>
+      </w:r>
+    </w:p>
+    <w:p>
+      <w:pPr>
+        <w:jc w:val="both"/>
+        <w:rPr>
+          <w:rFonts w:ascii="Arial" w:hAnsi="Arial" w:cs="Arial"/>
+          <w:b/>
+          <w:bCs/>
+          <w:sz w:val="24"/>
+          <w:szCs w:val="24"/>
+        </w:rPr>
+      </w:pPr>
     </w:p>
     <w:p>
       <w:pPr>
@@ -60492,20 +61806,20 @@
 </file>
 
 <file path=customXml/item2.xml><?xml version="1.0" encoding="utf-8"?>
+<p:properties xmlns:p="http://schemas.microsoft.com/office/2006/metadata/properties" xmlns:xsi="http://www.w3.org/2001/XMLSchema-instance" xmlns:pc="http://schemas.microsoft.com/office/infopath/2007/PartnerControls">
+  <documentManagement>
+    <_activity xmlns="a6a908a5-3788-4601-9e28-17a5043b19ff" xsi:nil="true"/>
+  </documentManagement>
+</p:properties>
+</file>
+
+<file path=customXml/item3.xml><?xml version="1.0" encoding="utf-8"?>
 <?mso-contentType ?>
 <FormTemplates xmlns="http://schemas.microsoft.com/sharepoint/v3/contenttype/forms">
   <Display>DocumentLibraryForm</Display>
   <Edit>DocumentLibraryForm</Edit>
   <New>DocumentLibraryForm</New>
 </FormTemplates>
-</file>
-
-<file path=customXml/item3.xml><?xml version="1.0" encoding="utf-8"?>
-<p:properties xmlns:p="http://schemas.microsoft.com/office/2006/metadata/properties" xmlns:xsi="http://www.w3.org/2001/XMLSchema-instance" xmlns:pc="http://schemas.microsoft.com/office/infopath/2007/PartnerControls">
-  <documentManagement>
-    <_activity xmlns="a6a908a5-3788-4601-9e28-17a5043b19ff" xsi:nil="true"/>
-  </documentManagement>
-</p:properties>
 </file>
 
 <file path=customXml/itemProps1.xml><?xml version="1.0" encoding="utf-8"?>
@@ -60528,14 +61842,6 @@
 </file>
 
 <file path=customXml/itemProps2.xml><?xml version="1.0" encoding="utf-8"?>
-<ds:datastoreItem xmlns:ds="http://schemas.openxmlformats.org/officeDocument/2006/customXml" ds:itemID="{819D994F-A344-4F26-B9C5-114BA44A37C3}">
-  <ds:schemaRefs>
-    <ds:schemaRef ds:uri="http://schemas.microsoft.com/sharepoint/v3/contenttype/forms"/>
-  </ds:schemaRefs>
-</ds:datastoreItem>
-</file>
-
-<file path=customXml/itemProps3.xml><?xml version="1.0" encoding="utf-8"?>
 <ds:datastoreItem xmlns:ds="http://schemas.openxmlformats.org/officeDocument/2006/customXml" ds:itemID="{87EA65C6-4825-40D9-8D90-47BFCCDB80B8}">
   <ds:schemaRefs>
     <ds:schemaRef ds:uri="http://schemas.microsoft.com/office/2006/metadata/properties"/>
@@ -60543,4 +61849,12 @@
     <ds:schemaRef ds:uri="a6a908a5-3788-4601-9e28-17a5043b19ff"/>
   </ds:schemaRefs>
 </ds:datastoreItem>
+</file>
+
+<file path=customXml/itemProps3.xml><?xml version="1.0" encoding="utf-8"?>
+<ds:datastoreItem xmlns:ds="http://schemas.openxmlformats.org/officeDocument/2006/customXml" ds:itemID="{819D994F-A344-4F26-B9C5-114BA44A37C3}">
+  <ds:schemaRefs>
+    <ds:schemaRef ds:uri="http://schemas.microsoft.com/sharepoint/v3/contenttype/forms"/>
+  </ds:schemaRefs>
+</ds:datastoreItem>
 </file>
</xml_diff>